<commit_message>
docs: add fpgad description to tools guide (#677)
* docs: add fpgad description to tools guide
* Update table of contents
</commit_message>
<xml_diff>
--- a/doc/src/fpga_tools/OPAE tools guide for Vista Creek (2x1x25G) .docx
+++ b/doc/src/fpga_tools/OPAE tools guide for Vista Creek (2x1x25G) .docx
@@ -12,7 +12,6 @@
       <w:r>
         <w:rPr>
           <w:noProof/>
-          <w:lang w:eastAsia="en-US"/>
         </w:rPr>
         <w:drawing>
           <wp:inline distT="0" distB="0" distL="0" distR="0" wp14:anchorId="568010F5" wp14:editId="0A177B5F">
@@ -203,7 +202,7 @@
           <w:b/>
           <w:sz w:val="32"/>
         </w:rPr>
-        <w:t>1</w:t>
+        <w:t>2</w:t>
       </w:r>
     </w:p>
     <w:p>
@@ -948,6 +947,169 @@
           </w:p>
         </w:tc>
       </w:tr>
+      <w:tr>
+        <w:trPr>
+          <w:jc w:val="center"/>
+        </w:trPr>
+        <w:tc>
+          <w:tcPr>
+            <w:tcW w:w="858" w:type="dxa"/>
+            <w:tcBorders>
+              <w:top w:val="single" w:sz="6" w:space="0" w:color="000000"/>
+              <w:left w:val="single" w:sz="12" w:space="0" w:color="000000"/>
+              <w:bottom w:val="single" w:sz="6" w:space="0" w:color="000000"/>
+              <w:right w:val="single" w:sz="6" w:space="0" w:color="000000"/>
+            </w:tcBorders>
+            <w:vAlign w:val="center"/>
+          </w:tcPr>
+          <w:p>
+            <w:pPr>
+              <w:spacing w:before="100" w:beforeAutospacing="1" w:after="100" w:afterAutospacing="1" w:line="288" w:lineRule="auto"/>
+              <w:ind w:left="-99" w:right="-82"/>
+              <w:jc w:val="center"/>
+              <w:rPr>
+                <w:rFonts w:ascii="Arial" w:eastAsia="MS Mincho" w:hAnsi="Arial"/>
+                <w:sz w:val="16"/>
+                <w:szCs w:val="16"/>
+                <w:lang w:eastAsia="ja-JP"/>
+              </w:rPr>
+            </w:pPr>
+            <w:r>
+              <w:rPr>
+                <w:rFonts w:ascii="Arial" w:eastAsia="MS Mincho" w:hAnsi="Arial"/>
+                <w:sz w:val="16"/>
+                <w:szCs w:val="16"/>
+                <w:lang w:eastAsia="ja-JP"/>
+              </w:rPr>
+              <w:t>1.2</w:t>
+            </w:r>
+          </w:p>
+        </w:tc>
+        <w:tc>
+          <w:tcPr>
+            <w:tcW w:w="1260" w:type="dxa"/>
+            <w:tcBorders>
+              <w:top w:val="single" w:sz="6" w:space="0" w:color="000000"/>
+              <w:left w:val="single" w:sz="6" w:space="0" w:color="000000"/>
+              <w:bottom w:val="single" w:sz="6" w:space="0" w:color="000000"/>
+              <w:right w:val="single" w:sz="6" w:space="0" w:color="000000"/>
+            </w:tcBorders>
+            <w:vAlign w:val="center"/>
+          </w:tcPr>
+          <w:p>
+            <w:pPr>
+              <w:spacing w:before="100" w:beforeAutospacing="1" w:after="100" w:afterAutospacing="1" w:line="288" w:lineRule="auto"/>
+              <w:jc w:val="center"/>
+              <w:rPr>
+                <w:rFonts w:ascii="Arial" w:eastAsia="MS Mincho" w:hAnsi="Arial"/>
+                <w:sz w:val="16"/>
+                <w:szCs w:val="16"/>
+                <w:lang w:eastAsia="ja-JP"/>
+              </w:rPr>
+            </w:pPr>
+            <w:r>
+              <w:rPr>
+                <w:rFonts w:ascii="Arial" w:eastAsia="MS Mincho" w:hAnsi="Arial"/>
+                <w:sz w:val="16"/>
+                <w:szCs w:val="16"/>
+                <w:lang w:eastAsia="ja-JP"/>
+              </w:rPr>
+              <w:t>Tim Whisonant</w:t>
+            </w:r>
+          </w:p>
+        </w:tc>
+        <w:tc>
+          <w:tcPr>
+            <w:tcW w:w="1080" w:type="dxa"/>
+            <w:tcBorders>
+              <w:top w:val="single" w:sz="6" w:space="0" w:color="000000"/>
+              <w:left w:val="single" w:sz="6" w:space="0" w:color="000000"/>
+              <w:bottom w:val="single" w:sz="6" w:space="0" w:color="000000"/>
+              <w:right w:val="single" w:sz="6" w:space="0" w:color="000000"/>
+            </w:tcBorders>
+            <w:vAlign w:val="center"/>
+          </w:tcPr>
+          <w:p>
+            <w:pPr>
+              <w:spacing w:before="100" w:beforeAutospacing="1" w:after="100" w:afterAutospacing="1" w:line="288" w:lineRule="auto"/>
+              <w:ind w:left="-152" w:right="-153"/>
+              <w:jc w:val="center"/>
+              <w:rPr>
+                <w:rFonts w:ascii="Arial" w:eastAsia="MS Mincho" w:hAnsi="Arial"/>
+                <w:sz w:val="16"/>
+                <w:szCs w:val="16"/>
+                <w:lang w:eastAsia="ja-JP"/>
+              </w:rPr>
+            </w:pPr>
+            <w:r>
+              <w:rPr>
+                <w:rFonts w:ascii="Arial" w:eastAsia="MS Mincho" w:hAnsi="Arial"/>
+                <w:sz w:val="16"/>
+                <w:szCs w:val="16"/>
+                <w:lang w:eastAsia="ja-JP"/>
+              </w:rPr>
+              <w:t>03/13/2019</w:t>
+            </w:r>
+          </w:p>
+        </w:tc>
+        <w:tc>
+          <w:tcPr>
+            <w:tcW w:w="3987" w:type="dxa"/>
+            <w:tcBorders>
+              <w:top w:val="single" w:sz="6" w:space="0" w:color="000000"/>
+              <w:left w:val="single" w:sz="6" w:space="0" w:color="000000"/>
+              <w:bottom w:val="single" w:sz="6" w:space="0" w:color="000000"/>
+              <w:right w:val="single" w:sz="6" w:space="0" w:color="000000"/>
+            </w:tcBorders>
+            <w:vAlign w:val="center"/>
+          </w:tcPr>
+          <w:p>
+            <w:pPr>
+              <w:spacing w:before="100" w:beforeAutospacing="1" w:after="100" w:afterAutospacing="1" w:line="288" w:lineRule="auto"/>
+              <w:ind w:right="-153"/>
+              <w:rPr>
+                <w:rFonts w:ascii="Arial" w:eastAsia="MS Mincho" w:hAnsi="Arial"/>
+                <w:sz w:val="16"/>
+                <w:szCs w:val="16"/>
+                <w:lang w:eastAsia="ja-JP"/>
+              </w:rPr>
+            </w:pPr>
+            <w:r>
+              <w:rPr>
+                <w:rFonts w:ascii="Arial" w:eastAsia="MS Mincho" w:hAnsi="Arial"/>
+                <w:sz w:val="16"/>
+                <w:szCs w:val="16"/>
+                <w:lang w:eastAsia="ja-JP"/>
+              </w:rPr>
+              <w:t>Add fpgad sections</w:t>
+            </w:r>
+          </w:p>
+        </w:tc>
+        <w:tc>
+          <w:tcPr>
+            <w:tcW w:w="1950" w:type="dxa"/>
+            <w:tcBorders>
+              <w:top w:val="single" w:sz="6" w:space="0" w:color="000000"/>
+              <w:left w:val="single" w:sz="6" w:space="0" w:color="000000"/>
+              <w:bottom w:val="single" w:sz="6" w:space="0" w:color="000000"/>
+              <w:right w:val="single" w:sz="12" w:space="0" w:color="000000"/>
+            </w:tcBorders>
+            <w:vAlign w:val="center"/>
+          </w:tcPr>
+          <w:p>
+            <w:pPr>
+              <w:spacing w:before="100" w:beforeAutospacing="1" w:after="100" w:afterAutospacing="1" w:line="288" w:lineRule="auto"/>
+              <w:ind w:right="-153"/>
+              <w:rPr>
+                <w:rFonts w:ascii="Arial" w:eastAsia="MS Mincho" w:hAnsi="Arial"/>
+                <w:sz w:val="16"/>
+                <w:szCs w:val="16"/>
+                <w:lang w:eastAsia="ja-JP"/>
+              </w:rPr>
+            </w:pPr>
+          </w:p>
+        </w:tc>
+      </w:tr>
     </w:tbl>
     <w:sdt>
       <w:sdtPr>
@@ -1003,7 +1165,7 @@
           <w:r>
             <w:fldChar w:fldCharType="separate"/>
           </w:r>
-          <w:hyperlink w:anchor="_Toc2265264" w:history="1">
+          <w:hyperlink w:anchor="_Toc3380716" w:history="1">
             <w:r>
               <w:rPr>
                 <w:rStyle w:val="Hyperlink"/>
@@ -1040,7 +1202,7 @@
               <w:rPr>
                 <w:webHidden/>
               </w:rPr>
-              <w:instrText xml:space="preserve"> PAGEREF _Toc2265264 \h </w:instrText>
+              <w:instrText xml:space="preserve"> PAGEREF _Toc3380716 \h </w:instrText>
             </w:r>
             <w:r>
               <w:rPr>
@@ -1078,7 +1240,7 @@
               <w:lang w:eastAsia="zh-CN"/>
             </w:rPr>
           </w:pPr>
-          <w:hyperlink w:anchor="_Toc2265265" w:history="1">
+          <w:hyperlink w:anchor="_Toc3380717" w:history="1">
             <w:r>
               <w:rPr>
                 <w:rStyle w:val="Hyperlink"/>
@@ -1122,7 +1284,7 @@
                 <w:noProof/>
                 <w:webHidden/>
               </w:rPr>
-              <w:instrText xml:space="preserve"> PAGEREF _Toc2265265 \h </w:instrText>
+              <w:instrText xml:space="preserve"> PAGEREF _Toc3380717 \h </w:instrText>
             </w:r>
             <w:r>
               <w:rPr>
@@ -1164,7 +1326,7 @@
               <w:lang w:eastAsia="zh-CN"/>
             </w:rPr>
           </w:pPr>
-          <w:hyperlink w:anchor="_Toc2265266" w:history="1">
+          <w:hyperlink w:anchor="_Toc3380718" w:history="1">
             <w:r>
               <w:rPr>
                 <w:rStyle w:val="Hyperlink"/>
@@ -1208,7 +1370,7 @@
                 <w:noProof/>
                 <w:webHidden/>
               </w:rPr>
-              <w:instrText xml:space="preserve"> PAGEREF _Toc2265266 \h </w:instrText>
+              <w:instrText xml:space="preserve"> PAGEREF _Toc3380718 \h </w:instrText>
             </w:r>
             <w:r>
               <w:rPr>
@@ -1250,7 +1412,7 @@
               <w:lang w:eastAsia="zh-CN"/>
             </w:rPr>
           </w:pPr>
-          <w:hyperlink w:anchor="_Toc2265267" w:history="1">
+          <w:hyperlink w:anchor="_Toc3380719" w:history="1">
             <w:r>
               <w:rPr>
                 <w:rStyle w:val="Hyperlink"/>
@@ -1296,7 +1458,97 @@
                 <w:noProof/>
                 <w:webHidden/>
               </w:rPr>
-              <w:instrText xml:space="preserve"> PAGEREF _Toc2265267 \h </w:instrText>
+              <w:instrText xml:space="preserve"> PAGEREF _Toc3380719 \h </w:instrText>
+            </w:r>
+            <w:r>
+              <w:rPr>
+                <w:noProof/>
+                <w:webHidden/>
+              </w:rPr>
+            </w:r>
+            <w:r>
+              <w:rPr>
+                <w:noProof/>
+                <w:webHidden/>
+              </w:rPr>
+              <w:fldChar w:fldCharType="separate"/>
+            </w:r>
+            <w:r>
+              <w:rPr>
+                <w:noProof/>
+                <w:webHidden/>
+              </w:rPr>
+              <w:t>6</w:t>
+            </w:r>
+            <w:r>
+              <w:rPr>
+                <w:noProof/>
+                <w:webHidden/>
+              </w:rPr>
+              <w:fldChar w:fldCharType="end"/>
+            </w:r>
+          </w:hyperlink>
+          <w:bookmarkStart w:id="4" w:name="_GoBack"/>
+          <w:bookmarkEnd w:id="4"/>
+        </w:p>
+        <w:p>
+          <w:pPr>
+            <w:pStyle w:val="TOC3"/>
+            <w:rPr>
+              <w:rFonts w:asciiTheme="minorHAnsi" w:eastAsiaTheme="minorEastAsia" w:hAnsiTheme="minorHAnsi" w:cstheme="minorBidi"/>
+              <w:noProof/>
+              <w:sz w:val="22"/>
+              <w:szCs w:val="22"/>
+              <w:lang w:eastAsia="zh-CN"/>
+            </w:rPr>
+          </w:pPr>
+          <w:hyperlink w:anchor="_Toc3380720" w:history="1">
+            <w:r>
+              <w:rPr>
+                <w:rStyle w:val="Hyperlink"/>
+                <w:rFonts w:ascii="Symbol" w:hAnsi="Symbol"/>
+                <w:noProof/>
+              </w:rPr>
+              <w:t></w:t>
+            </w:r>
+            <w:r>
+              <w:rPr>
+                <w:rFonts w:asciiTheme="minorHAnsi" w:eastAsiaTheme="minorEastAsia" w:hAnsiTheme="minorHAnsi" w:cstheme="minorBidi"/>
+                <w:noProof/>
+                <w:sz w:val="22"/>
+                <w:szCs w:val="22"/>
+                <w:lang w:eastAsia="zh-CN"/>
+              </w:rPr>
+              <w:tab/>
+            </w:r>
+            <w:r>
+              <w:rPr>
+                <w:rStyle w:val="Hyperlink"/>
+                <w:b/>
+                <w:noProof/>
+              </w:rPr>
+              <w:t>fpgabist</w:t>
+            </w:r>
+            <w:r>
+              <w:rPr>
+                <w:noProof/>
+                <w:webHidden/>
+              </w:rPr>
+              <w:tab/>
+            </w:r>
+            <w:r>
+              <w:rPr>
+                <w:noProof/>
+                <w:webHidden/>
+              </w:rPr>
+              <w:fldChar w:fldCharType="begin"/>
+            </w:r>
+            <w:r>
+              <w:rPr>
+                <w:noProof/>
+                <w:webHidden/>
+              </w:rPr>
+              <w:instrText xml:space="preserve"> PAGEREF _Toc3380720 \h </w:instrText>
             </w:r>
             <w:r>
               <w:rPr>
@@ -1338,7 +1590,7 @@
               <w:lang w:eastAsia="zh-CN"/>
             </w:rPr>
           </w:pPr>
-          <w:hyperlink w:anchor="_Toc2265268" w:history="1">
+          <w:hyperlink w:anchor="_Toc3380721" w:history="1">
             <w:r>
               <w:rPr>
                 <w:rStyle w:val="Hyperlink"/>
@@ -1363,7 +1615,7 @@
                 <w:b/>
                 <w:noProof/>
               </w:rPr>
-              <w:t>fpgabist</w:t>
+              <w:t>fpgadiag</w:t>
             </w:r>
             <w:r>
               <w:rPr>
@@ -1384,7 +1636,7 @@
                 <w:noProof/>
                 <w:webHidden/>
               </w:rPr>
-              <w:instrText xml:space="preserve"> PAGEREF _Toc2265268 \h </w:instrText>
+              <w:instrText xml:space="preserve"> PAGEREF _Toc3380721 \h </w:instrText>
             </w:r>
             <w:r>
               <w:rPr>
@@ -1426,7 +1678,7 @@
               <w:lang w:eastAsia="zh-CN"/>
             </w:rPr>
           </w:pPr>
-          <w:hyperlink w:anchor="_Toc2265269" w:history="1">
+          <w:hyperlink w:anchor="_Toc3380722" w:history="1">
             <w:r>
               <w:rPr>
                 <w:rStyle w:val="Hyperlink"/>
@@ -1451,7 +1703,7 @@
                 <w:b/>
                 <w:noProof/>
               </w:rPr>
-              <w:t>fpgadiag</w:t>
+              <w:t>fpgaflash</w:t>
             </w:r>
             <w:r>
               <w:rPr>
@@ -1472,7 +1724,7 @@
                 <w:noProof/>
                 <w:webHidden/>
               </w:rPr>
-              <w:instrText xml:space="preserve"> PAGEREF _Toc2265269 \h </w:instrText>
+              <w:instrText xml:space="preserve"> PAGEREF _Toc3380722 \h </w:instrText>
             </w:r>
             <w:r>
               <w:rPr>
@@ -1514,7 +1766,7 @@
               <w:lang w:eastAsia="zh-CN"/>
             </w:rPr>
           </w:pPr>
-          <w:hyperlink w:anchor="_Toc2265270" w:history="1">
+          <w:hyperlink w:anchor="_Toc3380723" w:history="1">
             <w:r>
               <w:rPr>
                 <w:rStyle w:val="Hyperlink"/>
@@ -1539,7 +1791,7 @@
                 <w:b/>
                 <w:noProof/>
               </w:rPr>
-              <w:t>fpgaflash</w:t>
+              <w:t>fpgaconf</w:t>
             </w:r>
             <w:r>
               <w:rPr>
@@ -1560,7 +1812,7 @@
                 <w:noProof/>
                 <w:webHidden/>
               </w:rPr>
-              <w:instrText xml:space="preserve"> PAGEREF _Toc2265270 \h </w:instrText>
+              <w:instrText xml:space="preserve"> PAGEREF _Toc3380723 \h </w:instrText>
             </w:r>
             <w:r>
               <w:rPr>
@@ -1580,7 +1832,7 @@
                 <w:noProof/>
                 <w:webHidden/>
               </w:rPr>
-              <w:t>6</w:t>
+              <w:t>7</w:t>
             </w:r>
             <w:r>
               <w:rPr>
@@ -1602,7 +1854,7 @@
               <w:lang w:eastAsia="zh-CN"/>
             </w:rPr>
           </w:pPr>
-          <w:hyperlink w:anchor="_Toc2265271" w:history="1">
+          <w:hyperlink w:anchor="_Toc3380724" w:history="1">
             <w:r>
               <w:rPr>
                 <w:rStyle w:val="Hyperlink"/>
@@ -1627,7 +1879,7 @@
                 <w:b/>
                 <w:noProof/>
               </w:rPr>
-              <w:t>fpgaconf</w:t>
+              <w:t>fpgaport</w:t>
             </w:r>
             <w:r>
               <w:rPr>
@@ -1648,7 +1900,7 @@
                 <w:noProof/>
                 <w:webHidden/>
               </w:rPr>
-              <w:instrText xml:space="preserve"> PAGEREF _Toc2265271 \h </w:instrText>
+              <w:instrText xml:space="preserve"> PAGEREF _Toc3380724 \h </w:instrText>
             </w:r>
             <w:r>
               <w:rPr>
@@ -1690,7 +1942,7 @@
               <w:lang w:eastAsia="zh-CN"/>
             </w:rPr>
           </w:pPr>
-          <w:hyperlink w:anchor="_Toc2265272" w:history="1">
+          <w:hyperlink w:anchor="_Toc3380725" w:history="1">
             <w:r>
               <w:rPr>
                 <w:rStyle w:val="Hyperlink"/>
@@ -1715,7 +1967,7 @@
                 <w:b/>
                 <w:noProof/>
               </w:rPr>
-              <w:t>fpgaport</w:t>
+              <w:t>mmlink</w:t>
             </w:r>
             <w:r>
               <w:rPr>
@@ -1729,6 +1981,13 @@
                 <w:noProof/>
                 <w:webHidden/>
               </w:rPr>
+              <w:tab/>
+            </w:r>
+            <w:r>
+              <w:rPr>
+                <w:noProof/>
+                <w:webHidden/>
+              </w:rPr>
               <w:fldChar w:fldCharType="begin"/>
             </w:r>
             <w:r>
@@ -1736,7 +1995,7 @@
                 <w:noProof/>
                 <w:webHidden/>
               </w:rPr>
-              <w:instrText xml:space="preserve"> PAGEREF _Toc2265272 \h </w:instrText>
+              <w:instrText xml:space="preserve"> PAGEREF _Toc3380725 \h </w:instrText>
             </w:r>
             <w:r>
               <w:rPr>
@@ -1778,7 +2037,7 @@
               <w:lang w:eastAsia="zh-CN"/>
             </w:rPr>
           </w:pPr>
-          <w:hyperlink w:anchor="_Toc2265273" w:history="1">
+          <w:hyperlink w:anchor="_Toc3380726" w:history="1">
             <w:r>
               <w:rPr>
                 <w:rStyle w:val="Hyperlink"/>
@@ -1803,10 +2062,28 @@
                 <w:b/>
                 <w:noProof/>
               </w:rPr>
-              <w:t>mmlink</w:t>
-            </w:r>
-            <w:r>
-              <w:rPr>
+              <w:t>fp</w:t>
+            </w:r>
+            <w:r>
+              <w:rPr>
+                <w:rStyle w:val="Hyperlink"/>
+                <w:b/>
+                <w:noProof/>
+              </w:rPr>
+              <w:t>g</w:t>
+            </w:r>
+            <w:r>
+              <w:rPr>
+                <w:rStyle w:val="Hyperlink"/>
+                <w:b/>
+                <w:noProof/>
+              </w:rPr>
+              <w:t>ad</w:t>
+            </w:r>
+            <w:r>
+              <w:rPr>
+                <w:rStyle w:val="Hyperlink"/>
+                <w:b/>
                 <w:noProof/>
                 <w:webHidden/>
               </w:rPr>
@@ -1831,7 +2108,7 @@
                 <w:noProof/>
                 <w:webHidden/>
               </w:rPr>
-              <w:instrText xml:space="preserve"> PAGEREF _Toc2265273 \h </w:instrText>
+              <w:instrText xml:space="preserve"> PAGEREF _Toc3380726 \h </w:instrText>
             </w:r>
             <w:r>
               <w:rPr>
@@ -1871,7 +2148,7 @@
               <w:lang w:eastAsia="zh-CN"/>
             </w:rPr>
           </w:pPr>
-          <w:hyperlink w:anchor="_Toc2265274" w:history="1">
+          <w:hyperlink w:anchor="_Toc3380727" w:history="1">
             <w:r>
               <w:rPr>
                 <w:rStyle w:val="Hyperlink"/>
@@ -1908,7 +2185,7 @@
               <w:rPr>
                 <w:webHidden/>
               </w:rPr>
-              <w:instrText xml:space="preserve"> PAGEREF _Toc2265274 \h </w:instrText>
+              <w:instrText xml:space="preserve"> PAGEREF _Toc3380727 \h </w:instrText>
             </w:r>
             <w:r>
               <w:rPr>
@@ -1946,7 +2223,7 @@
               <w:lang w:eastAsia="zh-CN"/>
             </w:rPr>
           </w:pPr>
-          <w:hyperlink w:anchor="_Toc2265275" w:history="1">
+          <w:hyperlink w:anchor="_Toc3380728" w:history="1">
             <w:r>
               <w:rPr>
                 <w:rStyle w:val="Hyperlink"/>
@@ -1990,7 +2267,7 @@
                 <w:noProof/>
                 <w:webHidden/>
               </w:rPr>
-              <w:instrText xml:space="preserve"> PAGEREF _Toc2265275 \h </w:instrText>
+              <w:instrText xml:space="preserve"> PAGEREF _Toc3380728 \h </w:instrText>
             </w:r>
             <w:r>
               <w:rPr>
@@ -2032,7 +2309,7 @@
               <w:lang w:eastAsia="zh-CN"/>
             </w:rPr>
           </w:pPr>
-          <w:hyperlink w:anchor="_Toc2265276" w:history="1">
+          <w:hyperlink w:anchor="_Toc3380729" w:history="1">
             <w:r>
               <w:rPr>
                 <w:rStyle w:val="Hyperlink"/>
@@ -2077,7 +2354,7 @@
                 <w:noProof/>
                 <w:webHidden/>
               </w:rPr>
-              <w:instrText xml:space="preserve"> PAGEREF _Toc2265276 \h </w:instrText>
+              <w:instrText xml:space="preserve"> PAGEREF _Toc3380729 \h </w:instrText>
             </w:r>
             <w:r>
               <w:rPr>
@@ -2119,7 +2396,7 @@
               <w:lang w:eastAsia="zh-CN"/>
             </w:rPr>
           </w:pPr>
-          <w:hyperlink w:anchor="_Toc2265277" w:history="1">
+          <w:hyperlink w:anchor="_Toc3380730" w:history="1">
             <w:r>
               <w:rPr>
                 <w:rStyle w:val="Hyperlink"/>
@@ -2163,7 +2440,7 @@
                 <w:noProof/>
                 <w:webHidden/>
               </w:rPr>
-              <w:instrText xml:space="preserve"> PAGEREF _Toc2265277 \h </w:instrText>
+              <w:instrText xml:space="preserve"> PAGEREF _Toc3380730 \h </w:instrText>
             </w:r>
             <w:r>
               <w:rPr>
@@ -2205,7 +2482,7 @@
               <w:lang w:eastAsia="zh-CN"/>
             </w:rPr>
           </w:pPr>
-          <w:hyperlink w:anchor="_Toc2265278" w:history="1">
+          <w:hyperlink w:anchor="_Toc3380731" w:history="1">
             <w:r>
               <w:rPr>
                 <w:rStyle w:val="Hyperlink"/>
@@ -2249,7 +2526,7 @@
                 <w:noProof/>
                 <w:webHidden/>
               </w:rPr>
-              <w:instrText xml:space="preserve"> PAGEREF _Toc2265278 \h </w:instrText>
+              <w:instrText xml:space="preserve"> PAGEREF _Toc3380731 \h </w:instrText>
             </w:r>
             <w:r>
               <w:rPr>
@@ -2291,7 +2568,7 @@
               <w:lang w:eastAsia="zh-CN"/>
             </w:rPr>
           </w:pPr>
-          <w:hyperlink w:anchor="_Toc2265279" w:history="1">
+          <w:hyperlink w:anchor="_Toc3380732" w:history="1">
             <w:r>
               <w:rPr>
                 <w:rStyle w:val="Hyperlink"/>
@@ -2335,7 +2612,7 @@
                 <w:noProof/>
                 <w:webHidden/>
               </w:rPr>
-              <w:instrText xml:space="preserve"> PAGEREF _Toc2265279 \h </w:instrText>
+              <w:instrText xml:space="preserve"> PAGEREF _Toc3380732 \h </w:instrText>
             </w:r>
             <w:r>
               <w:rPr>
@@ -2377,7 +2654,7 @@
               <w:lang w:eastAsia="zh-CN"/>
             </w:rPr>
           </w:pPr>
-          <w:hyperlink w:anchor="_Toc2265280" w:history="1">
+          <w:hyperlink w:anchor="_Toc3380733" w:history="1">
             <w:r>
               <w:rPr>
                 <w:rStyle w:val="Hyperlink"/>
@@ -2421,7 +2698,7 @@
                 <w:noProof/>
                 <w:webHidden/>
               </w:rPr>
-              <w:instrText xml:space="preserve"> PAGEREF _Toc2265280 \h </w:instrText>
+              <w:instrText xml:space="preserve"> PAGEREF _Toc3380733 \h </w:instrText>
             </w:r>
             <w:r>
               <w:rPr>
@@ -2463,7 +2740,7 @@
               <w:lang w:eastAsia="zh-CN"/>
             </w:rPr>
           </w:pPr>
-          <w:hyperlink w:anchor="_Toc2265281" w:history="1">
+          <w:hyperlink w:anchor="_Toc3380734" w:history="1">
             <w:r>
               <w:rPr>
                 <w:rStyle w:val="Hyperlink"/>
@@ -2507,7 +2784,7 @@
                 <w:noProof/>
                 <w:webHidden/>
               </w:rPr>
-              <w:instrText xml:space="preserve"> PAGEREF _Toc2265281 \h </w:instrText>
+              <w:instrText xml:space="preserve"> PAGEREF _Toc3380734 \h </w:instrText>
             </w:r>
             <w:r>
               <w:rPr>
@@ -2532,81 +2809,6 @@
             <w:r>
               <w:rPr>
                 <w:noProof/>
-                <w:webHidden/>
-              </w:rPr>
-              <w:fldChar w:fldCharType="end"/>
-            </w:r>
-          </w:hyperlink>
-        </w:p>
-        <w:p>
-          <w:pPr>
-            <w:pStyle w:val="TOC1"/>
-            <w:rPr>
-              <w:rFonts w:asciiTheme="minorHAnsi" w:eastAsiaTheme="minorEastAsia" w:hAnsiTheme="minorHAnsi" w:cstheme="minorBidi"/>
-              <w:sz w:val="22"/>
-              <w:lang w:eastAsia="zh-CN"/>
-            </w:rPr>
-          </w:pPr>
-          <w:hyperlink w:anchor="_Toc2265282" w:history="1">
-            <w:r>
-              <w:rPr>
-                <w:rStyle w:val="Hyperlink"/>
-              </w:rPr>
-              <w:t>3</w:t>
-            </w:r>
-            <w:r>
-              <w:rPr>
-                <w:rFonts w:asciiTheme="minorHAnsi" w:eastAsiaTheme="minorEastAsia" w:hAnsiTheme="minorHAnsi" w:cstheme="minorBidi"/>
-                <w:sz w:val="22"/>
-                <w:lang w:eastAsia="zh-CN"/>
-              </w:rPr>
-              <w:tab/>
-            </w:r>
-            <w:r>
-              <w:rPr>
-                <w:rStyle w:val="Hyperlink"/>
-                <w:rFonts w:asciiTheme="minorEastAsia" w:hAnsiTheme="minorEastAsia"/>
-                <w:lang w:eastAsia="zh-CN"/>
-              </w:rPr>
-              <w:t>Guide</w:t>
-            </w:r>
-            <w:r>
-              <w:rPr>
-                <w:webHidden/>
-              </w:rPr>
-              <w:tab/>
-            </w:r>
-            <w:r>
-              <w:rPr>
-                <w:webHidden/>
-              </w:rPr>
-              <w:fldChar w:fldCharType="begin"/>
-            </w:r>
-            <w:r>
-              <w:rPr>
-                <w:webHidden/>
-              </w:rPr>
-              <w:instrText xml:space="preserve"> PAGEREF _Toc2265282 \h </w:instrText>
-            </w:r>
-            <w:r>
-              <w:rPr>
-                <w:webHidden/>
-              </w:rPr>
-            </w:r>
-            <w:r>
-              <w:rPr>
-                <w:webHidden/>
-              </w:rPr>
-              <w:fldChar w:fldCharType="separate"/>
-            </w:r>
-            <w:r>
-              <w:rPr>
-                <w:webHidden/>
-              </w:rPr>
-              <w:t>10</w:t>
-            </w:r>
-            <w:r>
-              <w:rPr>
                 <w:webHidden/>
               </w:rPr>
               <w:fldChar w:fldCharType="end"/>
@@ -2624,13 +2826,13 @@
               <w:lang w:eastAsia="zh-CN"/>
             </w:rPr>
           </w:pPr>
-          <w:hyperlink w:anchor="_Toc2265283" w:history="1">
+          <w:hyperlink w:anchor="_Toc3380735" w:history="1">
             <w:r>
               <w:rPr>
                 <w:rStyle w:val="Hyperlink"/>
                 <w:noProof/>
               </w:rPr>
-              <w:t>3.1</w:t>
+              <w:t>2.8</w:t>
             </w:r>
             <w:r>
               <w:rPr>
@@ -2647,6 +2849,167 @@
                 <w:rStyle w:val="Hyperlink"/>
                 <w:noProof/>
               </w:rPr>
+              <w:t>Graceful Shutdown</w:t>
+            </w:r>
+            <w:r>
+              <w:rPr>
+                <w:noProof/>
+                <w:webHidden/>
+              </w:rPr>
+              <w:tab/>
+            </w:r>
+            <w:r>
+              <w:rPr>
+                <w:noProof/>
+                <w:webHidden/>
+              </w:rPr>
+              <w:fldChar w:fldCharType="begin"/>
+            </w:r>
+            <w:r>
+              <w:rPr>
+                <w:noProof/>
+                <w:webHidden/>
+              </w:rPr>
+              <w:instrText xml:space="preserve"> PAGEREF _Toc3380735 \h </w:instrText>
+            </w:r>
+            <w:r>
+              <w:rPr>
+                <w:noProof/>
+                <w:webHidden/>
+              </w:rPr>
+            </w:r>
+            <w:r>
+              <w:rPr>
+                <w:noProof/>
+                <w:webHidden/>
+              </w:rPr>
+              <w:fldChar w:fldCharType="separate"/>
+            </w:r>
+            <w:r>
+              <w:rPr>
+                <w:noProof/>
+                <w:webHidden/>
+              </w:rPr>
+              <w:t>9</w:t>
+            </w:r>
+            <w:r>
+              <w:rPr>
+                <w:noProof/>
+                <w:webHidden/>
+              </w:rPr>
+              <w:fldChar w:fldCharType="end"/>
+            </w:r>
+          </w:hyperlink>
+        </w:p>
+        <w:p>
+          <w:pPr>
+            <w:pStyle w:val="TOC1"/>
+            <w:rPr>
+              <w:rFonts w:asciiTheme="minorHAnsi" w:eastAsiaTheme="minorEastAsia" w:hAnsiTheme="minorHAnsi" w:cstheme="minorBidi"/>
+              <w:sz w:val="22"/>
+              <w:lang w:eastAsia="zh-CN"/>
+            </w:rPr>
+          </w:pPr>
+          <w:hyperlink w:anchor="_Toc3380736" w:history="1">
+            <w:r>
+              <w:rPr>
+                <w:rStyle w:val="Hyperlink"/>
+              </w:rPr>
+              <w:t>3</w:t>
+            </w:r>
+            <w:r>
+              <w:rPr>
+                <w:rFonts w:asciiTheme="minorHAnsi" w:eastAsiaTheme="minorEastAsia" w:hAnsiTheme="minorHAnsi" w:cstheme="minorBidi"/>
+                <w:sz w:val="22"/>
+                <w:lang w:eastAsia="zh-CN"/>
+              </w:rPr>
+              <w:tab/>
+            </w:r>
+            <w:r>
+              <w:rPr>
+                <w:rStyle w:val="Hyperlink"/>
+                <w:rFonts w:asciiTheme="minorEastAsia" w:hAnsiTheme="minorEastAsia"/>
+                <w:lang w:eastAsia="zh-CN"/>
+              </w:rPr>
+              <w:t>Guide</w:t>
+            </w:r>
+            <w:r>
+              <w:rPr>
+                <w:webHidden/>
+              </w:rPr>
+              <w:tab/>
+            </w:r>
+            <w:r>
+              <w:rPr>
+                <w:webHidden/>
+              </w:rPr>
+              <w:fldChar w:fldCharType="begin"/>
+            </w:r>
+            <w:r>
+              <w:rPr>
+                <w:webHidden/>
+              </w:rPr>
+              <w:instrText xml:space="preserve"> PAGEREF _Toc3380736 \h </w:instrText>
+            </w:r>
+            <w:r>
+              <w:rPr>
+                <w:webHidden/>
+              </w:rPr>
+            </w:r>
+            <w:r>
+              <w:rPr>
+                <w:webHidden/>
+              </w:rPr>
+              <w:fldChar w:fldCharType="separate"/>
+            </w:r>
+            <w:r>
+              <w:rPr>
+                <w:webHidden/>
+              </w:rPr>
+              <w:t>10</w:t>
+            </w:r>
+            <w:r>
+              <w:rPr>
+                <w:webHidden/>
+              </w:rPr>
+              <w:fldChar w:fldCharType="end"/>
+            </w:r>
+          </w:hyperlink>
+        </w:p>
+        <w:p>
+          <w:pPr>
+            <w:pStyle w:val="TOC2"/>
+            <w:rPr>
+              <w:rFonts w:asciiTheme="minorHAnsi" w:eastAsiaTheme="minorEastAsia" w:hAnsiTheme="minorHAnsi" w:cstheme="minorBidi"/>
+              <w:noProof/>
+              <w:sz w:val="22"/>
+              <w:szCs w:val="22"/>
+              <w:lang w:eastAsia="zh-CN"/>
+            </w:rPr>
+          </w:pPr>
+          <w:hyperlink w:anchor="_Toc3380737" w:history="1">
+            <w:r>
+              <w:rPr>
+                <w:rStyle w:val="Hyperlink"/>
+                <w:noProof/>
+              </w:rPr>
+              <w:t>3.1</w:t>
+            </w:r>
+            <w:r>
+              <w:rPr>
+                <w:rFonts w:asciiTheme="minorHAnsi" w:eastAsiaTheme="minorEastAsia" w:hAnsiTheme="minorHAnsi" w:cstheme="minorBidi"/>
+                <w:noProof/>
+                <w:sz w:val="22"/>
+                <w:szCs w:val="22"/>
+                <w:lang w:eastAsia="zh-CN"/>
+              </w:rPr>
+              <w:tab/>
+            </w:r>
+            <w:r>
+              <w:rPr>
+                <w:rStyle w:val="Hyperlink"/>
+                <w:noProof/>
+              </w:rPr>
               <w:t>fpgainfo</w:t>
             </w:r>
             <w:r>
@@ -2668,7 +3031,7 @@
                 <w:noProof/>
                 <w:webHidden/>
               </w:rPr>
-              <w:instrText xml:space="preserve"> PAGEREF _Toc2265283 \h </w:instrText>
+              <w:instrText xml:space="preserve"> PAGEREF _Toc3380737 \h </w:instrText>
             </w:r>
             <w:r>
               <w:rPr>
@@ -2710,7 +3073,7 @@
               <w:lang w:eastAsia="zh-CN"/>
             </w:rPr>
           </w:pPr>
-          <w:hyperlink w:anchor="_Toc2265284" w:history="1">
+          <w:hyperlink w:anchor="_Toc3380738" w:history="1">
             <w:r>
               <w:rPr>
                 <w:rStyle w:val="Hyperlink"/>
@@ -2755,7 +3118,7 @@
                 <w:noProof/>
                 <w:webHidden/>
               </w:rPr>
-              <w:instrText xml:space="preserve"> PAGEREF _Toc2265284 \h </w:instrText>
+              <w:instrText xml:space="preserve"> PAGEREF _Toc3380738 \h </w:instrText>
             </w:r>
             <w:r>
               <w:rPr>
@@ -2797,7 +3160,7 @@
               <w:lang w:eastAsia="zh-CN"/>
             </w:rPr>
           </w:pPr>
-          <w:hyperlink w:anchor="_Toc2265285" w:history="1">
+          <w:hyperlink w:anchor="_Toc3380739" w:history="1">
             <w:r>
               <w:rPr>
                 <w:rStyle w:val="Hyperlink"/>
@@ -2842,7 +3205,7 @@
                 <w:noProof/>
                 <w:webHidden/>
               </w:rPr>
-              <w:instrText xml:space="preserve"> PAGEREF _Toc2265285 \h </w:instrText>
+              <w:instrText xml:space="preserve"> PAGEREF _Toc3380739 \h </w:instrText>
             </w:r>
             <w:r>
               <w:rPr>
@@ -2884,7 +3247,7 @@
               <w:lang w:eastAsia="zh-CN"/>
             </w:rPr>
           </w:pPr>
-          <w:hyperlink w:anchor="_Toc2265286" w:history="1">
+          <w:hyperlink w:anchor="_Toc3380740" w:history="1">
             <w:r>
               <w:rPr>
                 <w:rStyle w:val="Hyperlink"/>
@@ -2929,7 +3292,7 @@
                 <w:noProof/>
                 <w:webHidden/>
               </w:rPr>
-              <w:instrText xml:space="preserve"> PAGEREF _Toc2265286 \h </w:instrText>
+              <w:instrText xml:space="preserve"> PAGEREF _Toc3380740 \h </w:instrText>
             </w:r>
             <w:r>
               <w:rPr>
@@ -2971,7 +3334,7 @@
               <w:lang w:eastAsia="zh-CN"/>
             </w:rPr>
           </w:pPr>
-          <w:hyperlink w:anchor="_Toc2265287" w:history="1">
+          <w:hyperlink w:anchor="_Toc3380741" w:history="1">
             <w:r>
               <w:rPr>
                 <w:rStyle w:val="Hyperlink"/>
@@ -3015,7 +3378,7 @@
                 <w:noProof/>
                 <w:webHidden/>
               </w:rPr>
-              <w:instrText xml:space="preserve"> PAGEREF _Toc2265287 \h </w:instrText>
+              <w:instrText xml:space="preserve"> PAGEREF _Toc3380741 \h </w:instrText>
             </w:r>
             <w:r>
               <w:rPr>
@@ -3057,7 +3420,7 @@
               <w:lang w:eastAsia="zh-CN"/>
             </w:rPr>
           </w:pPr>
-          <w:hyperlink w:anchor="_Toc2265288" w:history="1">
+          <w:hyperlink w:anchor="_Toc3380742" w:history="1">
             <w:r>
               <w:rPr>
                 <w:rStyle w:val="Hyperlink"/>
@@ -3102,7 +3465,7 @@
                 <w:noProof/>
                 <w:webHidden/>
               </w:rPr>
-              <w:instrText xml:space="preserve"> PAGEREF _Toc2265288 \h </w:instrText>
+              <w:instrText xml:space="preserve"> PAGEREF _Toc3380742 \h </w:instrText>
             </w:r>
             <w:r>
               <w:rPr>
@@ -3144,7 +3507,7 @@
               <w:lang w:eastAsia="zh-CN"/>
             </w:rPr>
           </w:pPr>
-          <w:hyperlink w:anchor="_Toc2265289" w:history="1">
+          <w:hyperlink w:anchor="_Toc3380743" w:history="1">
             <w:r>
               <w:rPr>
                 <w:rStyle w:val="Hyperlink"/>
@@ -3189,7 +3552,7 @@
                 <w:noProof/>
                 <w:webHidden/>
               </w:rPr>
-              <w:instrText xml:space="preserve"> PAGEREF _Toc2265289 \h </w:instrText>
+              <w:instrText xml:space="preserve"> PAGEREF _Toc3380743 \h </w:instrText>
             </w:r>
             <w:r>
               <w:rPr>
@@ -3231,7 +3594,7 @@
               <w:lang w:eastAsia="zh-CN"/>
             </w:rPr>
           </w:pPr>
-          <w:hyperlink w:anchor="_Toc2265290" w:history="1">
+          <w:hyperlink w:anchor="_Toc3380744" w:history="1">
             <w:r>
               <w:rPr>
                 <w:rStyle w:val="Hyperlink"/>
@@ -3276,7 +3639,7 @@
                 <w:noProof/>
                 <w:webHidden/>
               </w:rPr>
-              <w:instrText xml:space="preserve"> PAGEREF _Toc2265290 \h </w:instrText>
+              <w:instrText xml:space="preserve"> PAGEREF _Toc3380744 \h </w:instrText>
             </w:r>
             <w:r>
               <w:rPr>
@@ -3318,7 +3681,7 @@
               <w:lang w:eastAsia="zh-CN"/>
             </w:rPr>
           </w:pPr>
-          <w:hyperlink w:anchor="_Toc2265291" w:history="1">
+          <w:hyperlink w:anchor="_Toc3380745" w:history="1">
             <w:r>
               <w:rPr>
                 <w:rStyle w:val="Hyperlink"/>
@@ -3363,7 +3726,7 @@
                 <w:noProof/>
                 <w:webHidden/>
               </w:rPr>
-              <w:instrText xml:space="preserve"> PAGEREF _Toc2265291 \h </w:instrText>
+              <w:instrText xml:space="preserve"> PAGEREF _Toc3380745 \h </w:instrText>
             </w:r>
             <w:r>
               <w:rPr>
@@ -3405,7 +3768,7 @@
               <w:lang w:eastAsia="zh-CN"/>
             </w:rPr>
           </w:pPr>
-          <w:hyperlink w:anchor="_Toc2265292" w:history="1">
+          <w:hyperlink w:anchor="_Toc3380746" w:history="1">
             <w:r>
               <w:rPr>
                 <w:rStyle w:val="Hyperlink"/>
@@ -3449,7 +3812,7 @@
                 <w:noProof/>
                 <w:webHidden/>
               </w:rPr>
-              <w:instrText xml:space="preserve"> PAGEREF _Toc2265292 \h </w:instrText>
+              <w:instrText xml:space="preserve"> PAGEREF _Toc3380746 \h </w:instrText>
             </w:r>
             <w:r>
               <w:rPr>
@@ -3491,7 +3854,7 @@
               <w:lang w:eastAsia="zh-CN"/>
             </w:rPr>
           </w:pPr>
-          <w:hyperlink w:anchor="_Toc2265293" w:history="1">
+          <w:hyperlink w:anchor="_Toc3380747" w:history="1">
             <w:r>
               <w:rPr>
                 <w:rStyle w:val="Hyperlink"/>
@@ -3536,7 +3899,7 @@
                 <w:noProof/>
                 <w:webHidden/>
               </w:rPr>
-              <w:instrText xml:space="preserve"> PAGEREF _Toc2265293 \h </w:instrText>
+              <w:instrText xml:space="preserve"> PAGEREF _Toc3380747 \h </w:instrText>
             </w:r>
             <w:r>
               <w:rPr>
@@ -3578,7 +3941,7 @@
               <w:lang w:eastAsia="zh-CN"/>
             </w:rPr>
           </w:pPr>
-          <w:hyperlink w:anchor="_Toc2265294" w:history="1">
+          <w:hyperlink w:anchor="_Toc3380748" w:history="1">
             <w:r>
               <w:rPr>
                 <w:rStyle w:val="Hyperlink"/>
@@ -3623,7 +3986,7 @@
                 <w:noProof/>
                 <w:webHidden/>
               </w:rPr>
-              <w:instrText xml:space="preserve"> PAGEREF _Toc2265294 \h </w:instrText>
+              <w:instrText xml:space="preserve"> PAGEREF _Toc3380748 \h </w:instrText>
             </w:r>
             <w:r>
               <w:rPr>
@@ -3665,7 +4028,7 @@
               <w:lang w:eastAsia="zh-CN"/>
             </w:rPr>
           </w:pPr>
-          <w:hyperlink w:anchor="_Toc2265295" w:history="1">
+          <w:hyperlink w:anchor="_Toc3380749" w:history="1">
             <w:r>
               <w:rPr>
                 <w:rStyle w:val="Hyperlink"/>
@@ -3710,7 +4073,7 @@
                 <w:noProof/>
                 <w:webHidden/>
               </w:rPr>
-              <w:instrText xml:space="preserve"> PAGEREF _Toc2265295 \h </w:instrText>
+              <w:instrText xml:space="preserve"> PAGEREF _Toc3380749 \h </w:instrText>
             </w:r>
             <w:r>
               <w:rPr>
@@ -3752,7 +4115,7 @@
               <w:lang w:eastAsia="zh-CN"/>
             </w:rPr>
           </w:pPr>
-          <w:hyperlink w:anchor="_Toc2265296" w:history="1">
+          <w:hyperlink w:anchor="_Toc3380750" w:history="1">
             <w:r>
               <w:rPr>
                 <w:rStyle w:val="Hyperlink"/>
@@ -3796,7 +4159,7 @@
                 <w:noProof/>
                 <w:webHidden/>
               </w:rPr>
-              <w:instrText xml:space="preserve"> PAGEREF _Toc2265296 \h </w:instrText>
+              <w:instrText xml:space="preserve"> PAGEREF _Toc3380750 \h </w:instrText>
             </w:r>
             <w:r>
               <w:rPr>
@@ -3838,7 +4201,7 @@
               <w:lang w:eastAsia="zh-CN"/>
             </w:rPr>
           </w:pPr>
-          <w:hyperlink w:anchor="_Toc2265297" w:history="1">
+          <w:hyperlink w:anchor="_Toc3380751" w:history="1">
             <w:r>
               <w:rPr>
                 <w:rStyle w:val="Hyperlink"/>
@@ -3883,7 +4246,7 @@
                 <w:noProof/>
                 <w:webHidden/>
               </w:rPr>
-              <w:instrText xml:space="preserve"> PAGEREF _Toc2265297 \h </w:instrText>
+              <w:instrText xml:space="preserve"> PAGEREF _Toc3380751 \h </w:instrText>
             </w:r>
             <w:r>
               <w:rPr>
@@ -3925,7 +4288,7 @@
               <w:lang w:eastAsia="zh-CN"/>
             </w:rPr>
           </w:pPr>
-          <w:hyperlink w:anchor="_Toc2265298" w:history="1">
+          <w:hyperlink w:anchor="_Toc3380752" w:history="1">
             <w:r>
               <w:rPr>
                 <w:rStyle w:val="Hyperlink"/>
@@ -3972,7 +4335,7 @@
                 <w:noProof/>
                 <w:webHidden/>
               </w:rPr>
-              <w:instrText xml:space="preserve"> PAGEREF _Toc2265298 \h </w:instrText>
+              <w:instrText xml:space="preserve"> PAGEREF _Toc3380752 \h </w:instrText>
             </w:r>
             <w:r>
               <w:rPr>
@@ -4014,7 +4377,7 @@
               <w:lang w:eastAsia="zh-CN"/>
             </w:rPr>
           </w:pPr>
-          <w:hyperlink w:anchor="_Toc2265299" w:history="1">
+          <w:hyperlink w:anchor="_Toc3380753" w:history="1">
             <w:r>
               <w:rPr>
                 <w:rStyle w:val="Hyperlink"/>
@@ -4061,7 +4424,7 @@
                 <w:noProof/>
                 <w:webHidden/>
               </w:rPr>
-              <w:instrText xml:space="preserve"> PAGEREF _Toc2265299 \h </w:instrText>
+              <w:instrText xml:space="preserve"> PAGEREF _Toc3380753 \h </w:instrText>
             </w:r>
             <w:r>
               <w:rPr>
@@ -4103,7 +4466,7 @@
               <w:lang w:eastAsia="zh-CN"/>
             </w:rPr>
           </w:pPr>
-          <w:hyperlink w:anchor="_Toc2265300" w:history="1">
+          <w:hyperlink w:anchor="_Toc3380754" w:history="1">
             <w:r>
               <w:rPr>
                 <w:rStyle w:val="Hyperlink"/>
@@ -4150,7 +4513,7 @@
                 <w:noProof/>
                 <w:webHidden/>
               </w:rPr>
-              <w:instrText xml:space="preserve"> PAGEREF _Toc2265300 \h </w:instrText>
+              <w:instrText xml:space="preserve"> PAGEREF _Toc3380754 \h </w:instrText>
             </w:r>
             <w:r>
               <w:rPr>
@@ -4192,7 +4555,7 @@
               <w:lang w:eastAsia="zh-CN"/>
             </w:rPr>
           </w:pPr>
-          <w:hyperlink w:anchor="_Toc2265301" w:history="1">
+          <w:hyperlink w:anchor="_Toc3380755" w:history="1">
             <w:r>
               <w:rPr>
                 <w:rStyle w:val="Hyperlink"/>
@@ -4236,7 +4599,7 @@
                 <w:noProof/>
                 <w:webHidden/>
               </w:rPr>
-              <w:instrText xml:space="preserve"> PAGEREF _Toc2265301 \h </w:instrText>
+              <w:instrText xml:space="preserve"> PAGEREF _Toc3380755 \h </w:instrText>
             </w:r>
             <w:r>
               <w:rPr>
@@ -4278,7 +4641,7 @@
               <w:lang w:eastAsia="zh-CN"/>
             </w:rPr>
           </w:pPr>
-          <w:hyperlink w:anchor="_Toc2265302" w:history="1">
+          <w:hyperlink w:anchor="_Toc3380756" w:history="1">
             <w:r>
               <w:rPr>
                 <w:rStyle w:val="Hyperlink"/>
@@ -4323,7 +4686,7 @@
                 <w:noProof/>
                 <w:webHidden/>
               </w:rPr>
-              <w:instrText xml:space="preserve"> PAGEREF _Toc2265302 \h </w:instrText>
+              <w:instrText xml:space="preserve"> PAGEREF _Toc3380756 \h </w:instrText>
             </w:r>
             <w:r>
               <w:rPr>
@@ -4365,7 +4728,7 @@
               <w:lang w:eastAsia="zh-CN"/>
             </w:rPr>
           </w:pPr>
-          <w:hyperlink w:anchor="_Toc2265303" w:history="1">
+          <w:hyperlink w:anchor="_Toc3380757" w:history="1">
             <w:r>
               <w:rPr>
                 <w:rStyle w:val="Hyperlink"/>
@@ -4410,7 +4773,7 @@
                 <w:noProof/>
                 <w:webHidden/>
               </w:rPr>
-              <w:instrText xml:space="preserve"> PAGEREF _Toc2265303 \h </w:instrText>
+              <w:instrText xml:space="preserve"> PAGEREF _Toc3380757 \h </w:instrText>
             </w:r>
             <w:r>
               <w:rPr>
@@ -4452,7 +4815,7 @@
               <w:lang w:eastAsia="zh-CN"/>
             </w:rPr>
           </w:pPr>
-          <w:hyperlink w:anchor="_Toc2265304" w:history="1">
+          <w:hyperlink w:anchor="_Toc3380758" w:history="1">
             <w:r>
               <w:rPr>
                 <w:rStyle w:val="Hyperlink"/>
@@ -4497,7 +4860,7 @@
                 <w:noProof/>
                 <w:webHidden/>
               </w:rPr>
-              <w:instrText xml:space="preserve"> PAGEREF _Toc2265304 \h </w:instrText>
+              <w:instrText xml:space="preserve"> PAGEREF _Toc3380758 \h </w:instrText>
             </w:r>
             <w:r>
               <w:rPr>
@@ -4539,7 +4902,7 @@
               <w:lang w:eastAsia="zh-CN"/>
             </w:rPr>
           </w:pPr>
-          <w:hyperlink w:anchor="_Toc2265305" w:history="1">
+          <w:hyperlink w:anchor="_Toc3380759" w:history="1">
             <w:r>
               <w:rPr>
                 <w:rStyle w:val="Hyperlink"/>
@@ -4583,7 +4946,7 @@
                 <w:noProof/>
                 <w:webHidden/>
               </w:rPr>
-              <w:instrText xml:space="preserve"> PAGEREF _Toc2265305 \h </w:instrText>
+              <w:instrText xml:space="preserve"> PAGEREF _Toc3380759 \h </w:instrText>
             </w:r>
             <w:r>
               <w:rPr>
@@ -4625,7 +4988,7 @@
               <w:lang w:eastAsia="zh-CN"/>
             </w:rPr>
           </w:pPr>
-          <w:hyperlink w:anchor="_Toc2265306" w:history="1">
+          <w:hyperlink w:anchor="_Toc3380760" w:history="1">
             <w:r>
               <w:rPr>
                 <w:rStyle w:val="Hyperlink"/>
@@ -4670,7 +5033,7 @@
                 <w:noProof/>
                 <w:webHidden/>
               </w:rPr>
-              <w:instrText xml:space="preserve"> PAGEREF _Toc2265306 \h </w:instrText>
+              <w:instrText xml:space="preserve"> PAGEREF _Toc3380760 \h </w:instrText>
             </w:r>
             <w:r>
               <w:rPr>
@@ -4712,7 +5075,7 @@
               <w:lang w:eastAsia="zh-CN"/>
             </w:rPr>
           </w:pPr>
-          <w:hyperlink w:anchor="_Toc2265307" w:history="1">
+          <w:hyperlink w:anchor="_Toc3380761" w:history="1">
             <w:r>
               <w:rPr>
                 <w:rStyle w:val="Hyperlink"/>
@@ -4757,7 +5120,7 @@
                 <w:noProof/>
                 <w:webHidden/>
               </w:rPr>
-              <w:instrText xml:space="preserve"> PAGEREF _Toc2265307 \h </w:instrText>
+              <w:instrText xml:space="preserve"> PAGEREF _Toc3380761 \h </w:instrText>
             </w:r>
             <w:r>
               <w:rPr>
@@ -4799,7 +5162,7 @@
               <w:lang w:eastAsia="zh-CN"/>
             </w:rPr>
           </w:pPr>
-          <w:hyperlink w:anchor="_Toc2265308" w:history="1">
+          <w:hyperlink w:anchor="_Toc3380762" w:history="1">
             <w:r>
               <w:rPr>
                 <w:rStyle w:val="Hyperlink"/>
@@ -4844,7 +5207,7 @@
                 <w:noProof/>
                 <w:webHidden/>
               </w:rPr>
-              <w:instrText xml:space="preserve"> PAGEREF _Toc2265308 \h </w:instrText>
+              <w:instrText xml:space="preserve"> PAGEREF _Toc3380762 \h </w:instrText>
             </w:r>
             <w:r>
               <w:rPr>
@@ -4886,7 +5249,7 @@
               <w:lang w:eastAsia="zh-CN"/>
             </w:rPr>
           </w:pPr>
-          <w:hyperlink w:anchor="_Toc2265309" w:history="1">
+          <w:hyperlink w:anchor="_Toc3380763" w:history="1">
             <w:r>
               <w:rPr>
                 <w:rStyle w:val="Hyperlink"/>
@@ -4930,7 +5293,7 @@
                 <w:noProof/>
                 <w:webHidden/>
               </w:rPr>
-              <w:instrText xml:space="preserve"> PAGEREF _Toc2265309 \h </w:instrText>
+              <w:instrText xml:space="preserve"> PAGEREF _Toc3380763 \h </w:instrText>
             </w:r>
             <w:r>
               <w:rPr>
@@ -4972,7 +5335,7 @@
               <w:lang w:eastAsia="zh-CN"/>
             </w:rPr>
           </w:pPr>
-          <w:hyperlink w:anchor="_Toc2265310" w:history="1">
+          <w:hyperlink w:anchor="_Toc3380764" w:history="1">
             <w:r>
               <w:rPr>
                 <w:rStyle w:val="Hyperlink"/>
@@ -5017,7 +5380,7 @@
                 <w:noProof/>
                 <w:webHidden/>
               </w:rPr>
-              <w:instrText xml:space="preserve"> PAGEREF _Toc2265310 \h </w:instrText>
+              <w:instrText xml:space="preserve"> PAGEREF _Toc3380764 \h </w:instrText>
             </w:r>
             <w:r>
               <w:rPr>
@@ -5059,7 +5422,7 @@
               <w:lang w:eastAsia="zh-CN"/>
             </w:rPr>
           </w:pPr>
-          <w:hyperlink w:anchor="_Toc2265311" w:history="1">
+          <w:hyperlink w:anchor="_Toc3380765" w:history="1">
             <w:r>
               <w:rPr>
                 <w:rStyle w:val="Hyperlink"/>
@@ -5104,7 +5467,7 @@
                 <w:noProof/>
                 <w:webHidden/>
               </w:rPr>
-              <w:instrText xml:space="preserve"> PAGEREF _Toc2265311 \h </w:instrText>
+              <w:instrText xml:space="preserve"> PAGEREF _Toc3380765 \h </w:instrText>
             </w:r>
             <w:r>
               <w:rPr>
@@ -5146,7 +5509,7 @@
               <w:lang w:eastAsia="zh-CN"/>
             </w:rPr>
           </w:pPr>
-          <w:hyperlink w:anchor="_Toc2265312" w:history="1">
+          <w:hyperlink w:anchor="_Toc3380766" w:history="1">
             <w:r>
               <w:rPr>
                 <w:rStyle w:val="Hyperlink"/>
@@ -5191,7 +5554,7 @@
                 <w:noProof/>
                 <w:webHidden/>
               </w:rPr>
-              <w:instrText xml:space="preserve"> PAGEREF _Toc2265312 \h </w:instrText>
+              <w:instrText xml:space="preserve"> PAGEREF _Toc3380766 \h </w:instrText>
             </w:r>
             <w:r>
               <w:rPr>
@@ -5212,6 +5575,440 @@
                 <w:webHidden/>
               </w:rPr>
               <w:t>19</w:t>
+            </w:r>
+            <w:r>
+              <w:rPr>
+                <w:noProof/>
+                <w:webHidden/>
+              </w:rPr>
+              <w:fldChar w:fldCharType="end"/>
+            </w:r>
+          </w:hyperlink>
+        </w:p>
+        <w:p>
+          <w:pPr>
+            <w:pStyle w:val="TOC2"/>
+            <w:rPr>
+              <w:rFonts w:asciiTheme="minorHAnsi" w:eastAsiaTheme="minorEastAsia" w:hAnsiTheme="minorHAnsi" w:cstheme="minorBidi"/>
+              <w:noProof/>
+              <w:sz w:val="22"/>
+              <w:szCs w:val="22"/>
+              <w:lang w:eastAsia="zh-CN"/>
+            </w:rPr>
+          </w:pPr>
+          <w:hyperlink w:anchor="_Toc3380767" w:history="1">
+            <w:r>
+              <w:rPr>
+                <w:rStyle w:val="Hyperlink"/>
+                <w:noProof/>
+              </w:rPr>
+              <w:t>3.8</w:t>
+            </w:r>
+            <w:r>
+              <w:rPr>
+                <w:rFonts w:asciiTheme="minorHAnsi" w:eastAsiaTheme="minorEastAsia" w:hAnsiTheme="minorHAnsi" w:cstheme="minorBidi"/>
+                <w:noProof/>
+                <w:sz w:val="22"/>
+                <w:szCs w:val="22"/>
+                <w:lang w:eastAsia="zh-CN"/>
+              </w:rPr>
+              <w:tab/>
+            </w:r>
+            <w:r>
+              <w:rPr>
+                <w:rStyle w:val="Hyperlink"/>
+                <w:noProof/>
+              </w:rPr>
+              <w:t>fpgad</w:t>
+            </w:r>
+            <w:r>
+              <w:rPr>
+                <w:noProof/>
+                <w:webHidden/>
+              </w:rPr>
+              <w:tab/>
+            </w:r>
+            <w:r>
+              <w:rPr>
+                <w:noProof/>
+                <w:webHidden/>
+              </w:rPr>
+              <w:fldChar w:fldCharType="begin"/>
+            </w:r>
+            <w:r>
+              <w:rPr>
+                <w:noProof/>
+                <w:webHidden/>
+              </w:rPr>
+              <w:instrText xml:space="preserve"> PAGEREF _Toc3380767 \h </w:instrText>
+            </w:r>
+            <w:r>
+              <w:rPr>
+                <w:noProof/>
+                <w:webHidden/>
+              </w:rPr>
+            </w:r>
+            <w:r>
+              <w:rPr>
+                <w:noProof/>
+                <w:webHidden/>
+              </w:rPr>
+              <w:fldChar w:fldCharType="separate"/>
+            </w:r>
+            <w:r>
+              <w:rPr>
+                <w:noProof/>
+                <w:webHidden/>
+              </w:rPr>
+              <w:t>19</w:t>
+            </w:r>
+            <w:r>
+              <w:rPr>
+                <w:noProof/>
+                <w:webHidden/>
+              </w:rPr>
+              <w:fldChar w:fldCharType="end"/>
+            </w:r>
+          </w:hyperlink>
+        </w:p>
+        <w:p>
+          <w:pPr>
+            <w:pStyle w:val="TOC3"/>
+            <w:rPr>
+              <w:rFonts w:asciiTheme="minorHAnsi" w:eastAsiaTheme="minorEastAsia" w:hAnsiTheme="minorHAnsi" w:cstheme="minorBidi"/>
+              <w:noProof/>
+              <w:sz w:val="22"/>
+              <w:szCs w:val="22"/>
+              <w:lang w:eastAsia="zh-CN"/>
+            </w:rPr>
+          </w:pPr>
+          <w:hyperlink w:anchor="_Toc3380768" w:history="1">
+            <w:r>
+              <w:rPr>
+                <w:rStyle w:val="Hyperlink"/>
+                <w:rFonts w:ascii="Arial" w:hAnsi="Arial"/>
+                <w:noProof/>
+              </w:rPr>
+              <w:t>3.8.1</w:t>
+            </w:r>
+            <w:r>
+              <w:rPr>
+                <w:rFonts w:asciiTheme="minorHAnsi" w:eastAsiaTheme="minorEastAsia" w:hAnsiTheme="minorHAnsi" w:cstheme="minorBidi"/>
+                <w:noProof/>
+                <w:sz w:val="22"/>
+                <w:szCs w:val="22"/>
+                <w:lang w:eastAsia="zh-CN"/>
+              </w:rPr>
+              <w:tab/>
+            </w:r>
+            <w:r>
+              <w:rPr>
+                <w:rStyle w:val="Hyperlink"/>
+                <w:noProof/>
+              </w:rPr>
+              <w:t>synopsis</w:t>
+            </w:r>
+            <w:r>
+              <w:rPr>
+                <w:noProof/>
+                <w:webHidden/>
+              </w:rPr>
+              <w:tab/>
+            </w:r>
+            <w:r>
+              <w:rPr>
+                <w:noProof/>
+                <w:webHidden/>
+              </w:rPr>
+              <w:fldChar w:fldCharType="begin"/>
+            </w:r>
+            <w:r>
+              <w:rPr>
+                <w:noProof/>
+                <w:webHidden/>
+              </w:rPr>
+              <w:instrText xml:space="preserve"> PAGEREF _Toc3380768 \h </w:instrText>
+            </w:r>
+            <w:r>
+              <w:rPr>
+                <w:noProof/>
+                <w:webHidden/>
+              </w:rPr>
+            </w:r>
+            <w:r>
+              <w:rPr>
+                <w:noProof/>
+                <w:webHidden/>
+              </w:rPr>
+              <w:fldChar w:fldCharType="separate"/>
+            </w:r>
+            <w:r>
+              <w:rPr>
+                <w:noProof/>
+                <w:webHidden/>
+              </w:rPr>
+              <w:t>20</w:t>
+            </w:r>
+            <w:r>
+              <w:rPr>
+                <w:noProof/>
+                <w:webHidden/>
+              </w:rPr>
+              <w:fldChar w:fldCharType="end"/>
+            </w:r>
+          </w:hyperlink>
+        </w:p>
+        <w:p>
+          <w:pPr>
+            <w:pStyle w:val="TOC3"/>
+            <w:rPr>
+              <w:rFonts w:asciiTheme="minorHAnsi" w:eastAsiaTheme="minorEastAsia" w:hAnsiTheme="minorHAnsi" w:cstheme="minorBidi"/>
+              <w:noProof/>
+              <w:sz w:val="22"/>
+              <w:szCs w:val="22"/>
+              <w:lang w:eastAsia="zh-CN"/>
+            </w:rPr>
+          </w:pPr>
+          <w:hyperlink w:anchor="_Toc3380769" w:history="1">
+            <w:r>
+              <w:rPr>
+                <w:rStyle w:val="Hyperlink"/>
+                <w:rFonts w:ascii="Arial" w:hAnsi="Arial"/>
+                <w:noProof/>
+              </w:rPr>
+              <w:t>3.8.2</w:t>
+            </w:r>
+            <w:r>
+              <w:rPr>
+                <w:rFonts w:asciiTheme="minorHAnsi" w:eastAsiaTheme="minorEastAsia" w:hAnsiTheme="minorHAnsi" w:cstheme="minorBidi"/>
+                <w:noProof/>
+                <w:sz w:val="22"/>
+                <w:szCs w:val="22"/>
+                <w:lang w:eastAsia="zh-CN"/>
+              </w:rPr>
+              <w:tab/>
+            </w:r>
+            <w:r>
+              <w:rPr>
+                <w:rStyle w:val="Hyperlink"/>
+                <w:noProof/>
+              </w:rPr>
+              <w:t>description</w:t>
+            </w:r>
+            <w:r>
+              <w:rPr>
+                <w:noProof/>
+                <w:webHidden/>
+              </w:rPr>
+              <w:tab/>
+            </w:r>
+            <w:r>
+              <w:rPr>
+                <w:noProof/>
+                <w:webHidden/>
+              </w:rPr>
+              <w:fldChar w:fldCharType="begin"/>
+            </w:r>
+            <w:r>
+              <w:rPr>
+                <w:noProof/>
+                <w:webHidden/>
+              </w:rPr>
+              <w:instrText xml:space="preserve"> PAGEREF _Toc3380769 \h </w:instrText>
+            </w:r>
+            <w:r>
+              <w:rPr>
+                <w:noProof/>
+                <w:webHidden/>
+              </w:rPr>
+            </w:r>
+            <w:r>
+              <w:rPr>
+                <w:noProof/>
+                <w:webHidden/>
+              </w:rPr>
+              <w:fldChar w:fldCharType="separate"/>
+            </w:r>
+            <w:r>
+              <w:rPr>
+                <w:noProof/>
+                <w:webHidden/>
+              </w:rPr>
+              <w:t>20</w:t>
+            </w:r>
+            <w:r>
+              <w:rPr>
+                <w:noProof/>
+                <w:webHidden/>
+              </w:rPr>
+              <w:fldChar w:fldCharType="end"/>
+            </w:r>
+          </w:hyperlink>
+        </w:p>
+        <w:p>
+          <w:pPr>
+            <w:pStyle w:val="TOC3"/>
+            <w:rPr>
+              <w:rFonts w:asciiTheme="minorHAnsi" w:eastAsiaTheme="minorEastAsia" w:hAnsiTheme="minorHAnsi" w:cstheme="minorBidi"/>
+              <w:noProof/>
+              <w:sz w:val="22"/>
+              <w:szCs w:val="22"/>
+              <w:lang w:eastAsia="zh-CN"/>
+            </w:rPr>
+          </w:pPr>
+          <w:hyperlink w:anchor="_Toc3380770" w:history="1">
+            <w:r>
+              <w:rPr>
+                <w:rStyle w:val="Hyperlink"/>
+                <w:rFonts w:ascii="Arial" w:hAnsi="Arial"/>
+                <w:noProof/>
+              </w:rPr>
+              <w:t>3.8.3</w:t>
+            </w:r>
+            <w:r>
+              <w:rPr>
+                <w:rFonts w:asciiTheme="minorHAnsi" w:eastAsiaTheme="minorEastAsia" w:hAnsiTheme="minorHAnsi" w:cstheme="minorBidi"/>
+                <w:noProof/>
+                <w:sz w:val="22"/>
+                <w:szCs w:val="22"/>
+                <w:lang w:eastAsia="zh-CN"/>
+              </w:rPr>
+              <w:tab/>
+            </w:r>
+            <w:r>
+              <w:rPr>
+                <w:rStyle w:val="Hyperlink"/>
+                <w:noProof/>
+              </w:rPr>
+              <w:t>example</w:t>
+            </w:r>
+            <w:r>
+              <w:rPr>
+                <w:noProof/>
+                <w:webHidden/>
+              </w:rPr>
+              <w:tab/>
+            </w:r>
+            <w:r>
+              <w:rPr>
+                <w:noProof/>
+                <w:webHidden/>
+              </w:rPr>
+              <w:fldChar w:fldCharType="begin"/>
+            </w:r>
+            <w:r>
+              <w:rPr>
+                <w:noProof/>
+                <w:webHidden/>
+              </w:rPr>
+              <w:instrText xml:space="preserve"> PAGEREF _Toc3380770 \h </w:instrText>
+            </w:r>
+            <w:r>
+              <w:rPr>
+                <w:noProof/>
+                <w:webHidden/>
+              </w:rPr>
+            </w:r>
+            <w:r>
+              <w:rPr>
+                <w:noProof/>
+                <w:webHidden/>
+              </w:rPr>
+              <w:fldChar w:fldCharType="separate"/>
+            </w:r>
+            <w:r>
+              <w:rPr>
+                <w:noProof/>
+                <w:webHidden/>
+              </w:rPr>
+              <w:t>20</w:t>
+            </w:r>
+            <w:r>
+              <w:rPr>
+                <w:noProof/>
+                <w:webHidden/>
+              </w:rPr>
+              <w:fldChar w:fldCharType="end"/>
+            </w:r>
+          </w:hyperlink>
+        </w:p>
+        <w:p>
+          <w:pPr>
+            <w:pStyle w:val="TOC3"/>
+            <w:rPr>
+              <w:rFonts w:asciiTheme="minorHAnsi" w:eastAsiaTheme="minorEastAsia" w:hAnsiTheme="minorHAnsi" w:cstheme="minorBidi"/>
+              <w:noProof/>
+              <w:sz w:val="22"/>
+              <w:szCs w:val="22"/>
+              <w:lang w:eastAsia="zh-CN"/>
+            </w:rPr>
+          </w:pPr>
+          <w:hyperlink w:anchor="_Toc3380771" w:history="1">
+            <w:r>
+              <w:rPr>
+                <w:rStyle w:val="Hyperlink"/>
+                <w:rFonts w:ascii="Arial" w:hAnsi="Arial"/>
+                <w:noProof/>
+              </w:rPr>
+              <w:t>3.8.4</w:t>
+            </w:r>
+            <w:r>
+              <w:rPr>
+                <w:rFonts w:asciiTheme="minorHAnsi" w:eastAsiaTheme="minorEastAsia" w:hAnsiTheme="minorHAnsi" w:cstheme="minorBidi"/>
+                <w:noProof/>
+                <w:sz w:val="22"/>
+                <w:szCs w:val="22"/>
+                <w:lang w:eastAsia="zh-CN"/>
+              </w:rPr>
+              <w:tab/>
+            </w:r>
+            <w:r>
+              <w:rPr>
+                <w:rStyle w:val="Hyperlink"/>
+                <w:noProof/>
+              </w:rPr>
+              <w:t>defining cool-down period in fpgad configuration file</w:t>
+            </w:r>
+            <w:r>
+              <w:rPr>
+                <w:noProof/>
+                <w:webHidden/>
+              </w:rPr>
+              <w:tab/>
+            </w:r>
+            <w:r>
+              <w:rPr>
+                <w:noProof/>
+                <w:webHidden/>
+              </w:rPr>
+              <w:fldChar w:fldCharType="begin"/>
+            </w:r>
+            <w:r>
+              <w:rPr>
+                <w:noProof/>
+                <w:webHidden/>
+              </w:rPr>
+              <w:instrText xml:space="preserve"> PAGEREF _Toc3380771 \h </w:instrText>
+            </w:r>
+            <w:r>
+              <w:rPr>
+                <w:noProof/>
+                <w:webHidden/>
+              </w:rPr>
+            </w:r>
+            <w:r>
+              <w:rPr>
+                <w:noProof/>
+                <w:webHidden/>
+              </w:rPr>
+              <w:fldChar w:fldCharType="separate"/>
+            </w:r>
+            <w:r>
+              <w:rPr>
+                <w:noProof/>
+                <w:webHidden/>
+              </w:rPr>
+              <w:t>20</w:t>
             </w:r>
             <w:r>
               <w:rPr>
@@ -5259,7 +6056,7 @@
           <w:color w:val="1F4E79"/>
         </w:rPr>
       </w:pPr>
-      <w:bookmarkStart w:id="4" w:name="_Toc2265264"/>
+      <w:bookmarkStart w:id="5" w:name="_Toc3380716"/>
       <w:r>
         <w:rPr>
           <w:b w:val="0"/>
@@ -5269,20 +6066,20 @@
         <w:lastRenderedPageBreak/>
         <w:t>Overview</w:t>
       </w:r>
-      <w:bookmarkEnd w:id="4"/>
+      <w:bookmarkEnd w:id="5"/>
     </w:p>
     <w:p>
       <w:pPr>
         <w:pStyle w:val="Heading2"/>
       </w:pPr>
-      <w:bookmarkStart w:id="5" w:name="_Toc2265265"/>
+      <w:bookmarkStart w:id="6" w:name="_Toc3380717"/>
       <w:r>
         <w:t>Hardware</w:t>
       </w:r>
       <w:r>
         <w:t xml:space="preserve"> Overview</w:t>
       </w:r>
-      <w:bookmarkEnd w:id="5"/>
+      <w:bookmarkEnd w:id="6"/>
     </w:p>
     <w:p>
       <w:pPr>
@@ -5327,7 +6124,6 @@
       <w:r>
         <w:rPr>
           <w:noProof/>
-          <w:lang w:eastAsia="en-US"/>
         </w:rPr>
         <w:drawing>
           <wp:inline distT="0" distB="0" distL="0" distR="0" wp14:anchorId="3C8F3AB4" wp14:editId="5DCBDAF7">
@@ -5376,14 +6172,41 @@
     </w:p>
     <w:p>
       <w:r>
-        <w:t>*AF - accelerator funciton</w:t>
+        <w:t>*AF</w:t>
+      </w:r>
+      <w:r>
+        <w:t>U</w:t>
+      </w:r>
+      <w:r>
+        <w:t xml:space="preserve"> - </w:t>
+      </w:r>
+      <w:r>
+        <w:t>A</w:t>
+      </w:r>
+      <w:r>
+        <w:t xml:space="preserve">ccelerator </w:t>
+      </w:r>
+      <w:r>
+        <w:t>F</w:t>
+      </w:r>
+      <w:r>
+        <w:t>unct</w:t>
+      </w:r>
+      <w:r>
+        <w:t>i</w:t>
+      </w:r>
+      <w:r>
+        <w:t>on</w:t>
+      </w:r>
+      <w:r>
+        <w:t xml:space="preserve"> Unit</w:t>
       </w:r>
     </w:p>
     <w:p>
       <w:pPr>
         <w:pStyle w:val="Heading2"/>
       </w:pPr>
-      <w:bookmarkStart w:id="6" w:name="_Toc2265266"/>
+      <w:bookmarkStart w:id="7" w:name="_Toc3380718"/>
       <w:r>
         <w:t>S</w:t>
       </w:r>
@@ -5393,7 +6216,7 @@
       <w:r>
         <w:t xml:space="preserve"> Overview</w:t>
       </w:r>
-      <w:bookmarkEnd w:id="6"/>
+      <w:bookmarkEnd w:id="7"/>
     </w:p>
     <w:p>
       <w:pPr>
@@ -5429,7 +6252,6 @@
       <w:r>
         <w:rPr>
           <w:noProof/>
-          <w:lang w:eastAsia="en-US"/>
         </w:rPr>
         <w:lastRenderedPageBreak/>
         <mc:AlternateContent>
@@ -6452,14 +7274,14 @@
         </w:numPr>
         <w:ind w:left="270" w:hanging="270"/>
       </w:pPr>
-      <w:bookmarkStart w:id="7" w:name="_Toc2265267"/>
+      <w:bookmarkStart w:id="8" w:name="_Toc3380719"/>
       <w:r>
         <w:rPr>
           <w:b/>
         </w:rPr>
         <w:t>fpgainfo</w:t>
       </w:r>
-      <w:bookmarkEnd w:id="7"/>
+      <w:bookmarkEnd w:id="8"/>
     </w:p>
     <w:p>
       <w:pPr>
@@ -6586,14 +7408,14 @@
         </w:numPr>
         <w:ind w:left="270" w:hanging="270"/>
       </w:pPr>
-      <w:bookmarkStart w:id="8" w:name="_Toc2265268"/>
+      <w:bookmarkStart w:id="9" w:name="_Toc3380720"/>
       <w:r>
         <w:rPr>
           <w:b/>
         </w:rPr>
         <w:t>fpgabist</w:t>
       </w:r>
-      <w:bookmarkEnd w:id="8"/>
+      <w:bookmarkEnd w:id="9"/>
     </w:p>
     <w:p>
       <w:pPr>
@@ -6655,14 +7477,14 @@
         </w:numPr>
         <w:ind w:left="270" w:hanging="270"/>
       </w:pPr>
-      <w:bookmarkStart w:id="9" w:name="_Toc2265269"/>
+      <w:bookmarkStart w:id="10" w:name="_Toc3380721"/>
       <w:r>
         <w:rPr>
           <w:b/>
         </w:rPr>
         <w:t>fpgadiag</w:t>
       </w:r>
-      <w:bookmarkEnd w:id="9"/>
+      <w:bookmarkEnd w:id="10"/>
     </w:p>
     <w:p>
       <w:pPr>
@@ -6793,14 +7615,14 @@
         </w:numPr>
         <w:ind w:left="270" w:hanging="270"/>
       </w:pPr>
-      <w:bookmarkStart w:id="10" w:name="_Toc2265270"/>
+      <w:bookmarkStart w:id="11" w:name="_Toc3380722"/>
       <w:r>
         <w:rPr>
           <w:b/>
         </w:rPr>
         <w:t>fpgaflash</w:t>
       </w:r>
-      <w:bookmarkEnd w:id="10"/>
+      <w:bookmarkEnd w:id="11"/>
     </w:p>
     <w:p>
       <w:pPr>
@@ -6862,7 +7684,7 @@
         </w:numPr>
         <w:ind w:left="270" w:hanging="270"/>
       </w:pPr>
-      <w:bookmarkStart w:id="11" w:name="_Toc2265271"/>
+      <w:bookmarkStart w:id="12" w:name="_Toc3380723"/>
       <w:r>
         <w:rPr>
           <w:b/>
@@ -6870,7 +7692,7 @@
         <w:lastRenderedPageBreak/>
         <w:t>fpgaconf</w:t>
       </w:r>
-      <w:bookmarkEnd w:id="11"/>
+      <w:bookmarkEnd w:id="12"/>
     </w:p>
     <w:p>
       <w:pPr>
@@ -6932,14 +7754,14 @@
         </w:numPr>
         <w:ind w:left="270" w:hanging="270"/>
       </w:pPr>
-      <w:bookmarkStart w:id="12" w:name="_Toc2265272"/>
+      <w:bookmarkStart w:id="13" w:name="_Toc3380724"/>
       <w:r>
         <w:rPr>
           <w:b/>
         </w:rPr>
         <w:t>fpgaport</w:t>
       </w:r>
-      <w:bookmarkEnd w:id="12"/>
+      <w:bookmarkEnd w:id="13"/>
     </w:p>
     <w:p>
       <w:pPr>
@@ -7005,14 +7827,14 @@
           <w:b/>
         </w:rPr>
       </w:pPr>
-      <w:bookmarkStart w:id="13" w:name="_Toc2265273"/>
+      <w:bookmarkStart w:id="14" w:name="_Toc3380725"/>
       <w:r>
         <w:rPr>
           <w:b/>
         </w:rPr>
         <w:t>mmlink</w:t>
       </w:r>
-      <w:bookmarkEnd w:id="13"/>
+      <w:bookmarkEnd w:id="14"/>
     </w:p>
     <w:p>
       <w:pPr>
@@ -7063,6 +7885,69 @@
           <w:lang w:eastAsia="en-US"/>
         </w:rPr>
         <w:t>, access MMIO registers</w:t>
+      </w:r>
+    </w:p>
+    <w:p>
+      <w:pPr>
+        <w:pStyle w:val="Heading3"/>
+        <w:numPr>
+          <w:ilvl w:val="2"/>
+          <w:numId w:val="2"/>
+        </w:numPr>
+        <w:ind w:left="270" w:hanging="270"/>
+      </w:pPr>
+      <w:bookmarkStart w:id="15" w:name="_Toc3380726"/>
+      <w:r>
+        <w:rPr>
+          <w:b/>
+        </w:rPr>
+        <w:t>fpgad</w:t>
+      </w:r>
+      <w:bookmarkEnd w:id="15"/>
+    </w:p>
+    <w:p>
+      <w:pPr>
+        <w:rPr>
+          <w:lang w:eastAsia="en-US"/>
+        </w:rPr>
+      </w:pPr>
+      <w:r>
+        <w:rPr>
+          <w:lang w:eastAsia="en-US"/>
+        </w:rPr>
+        <w:t>It depends on</w:t>
+      </w:r>
+    </w:p>
+    <w:p>
+      <w:pPr>
+        <w:rPr>
+          <w:lang w:eastAsia="en-US"/>
+        </w:rPr>
+      </w:pPr>
+      <w:r>
+        <w:rPr>
+          <w:lang w:eastAsia="en-US"/>
+        </w:rPr>
+        <w:t xml:space="preserve">1) </w:t>
+      </w:r>
+      <w:r>
+        <w:rPr>
+          <w:i/>
+          <w:lang w:eastAsia="en-US"/>
+        </w:rPr>
+        <w:t>OPAE Lib</w:t>
+      </w:r>
+      <w:r>
+        <w:rPr>
+          <w:lang w:eastAsia="en-US"/>
+        </w:rPr>
+        <w:t xml:space="preserve"> to find AFU, access MMIO registers, access </w:t>
+      </w:r>
+      <w:r>
+        <w:rPr>
+          <w:lang w:eastAsia="en-US"/>
+        </w:rPr>
+        <w:t>device sensors</w:t>
       </w:r>
     </w:p>
     <w:p>
@@ -7074,7 +7959,7 @@
           <w:color w:val="1F4E79"/>
         </w:rPr>
       </w:pPr>
-      <w:bookmarkStart w:id="14" w:name="_Toc2265274"/>
+      <w:bookmarkStart w:id="16" w:name="_Toc3380727"/>
       <w:r>
         <w:rPr>
           <w:b w:val="0"/>
@@ -7084,7 +7969,7 @@
         <w:lastRenderedPageBreak/>
         <w:t>Functional Description</w:t>
       </w:r>
-      <w:bookmarkEnd w:id="14"/>
+      <w:bookmarkEnd w:id="16"/>
     </w:p>
     <w:p>
       <w:pPr>
@@ -7151,14 +8036,14 @@
       <w:pPr>
         <w:pStyle w:val="Heading2"/>
       </w:pPr>
-      <w:bookmarkStart w:id="15" w:name="_Toc2265275"/>
+      <w:bookmarkStart w:id="17" w:name="_Toc3380728"/>
       <w:r>
         <w:t xml:space="preserve">Information </w:t>
       </w:r>
       <w:r>
         <w:t>Display</w:t>
       </w:r>
-      <w:bookmarkEnd w:id="15"/>
+      <w:bookmarkEnd w:id="17"/>
     </w:p>
     <w:p>
       <w:pPr>
@@ -7218,11 +8103,11 @@
           <w:lang w:eastAsia="zh-CN"/>
         </w:rPr>
       </w:pPr>
-      <w:bookmarkStart w:id="16" w:name="_Toc2265276"/>
+      <w:bookmarkStart w:id="18" w:name="_Toc3380729"/>
       <w:r>
         <w:t>PCIe Loopback Test</w:t>
       </w:r>
-      <w:bookmarkEnd w:id="16"/>
+      <w:bookmarkEnd w:id="18"/>
     </w:p>
     <w:p>
       <w:r>
@@ -7439,11 +8324,11 @@
       <w:pPr>
         <w:pStyle w:val="Heading2"/>
       </w:pPr>
-      <w:bookmarkStart w:id="17" w:name="_Toc2265277"/>
+      <w:bookmarkStart w:id="19" w:name="_Toc3380730"/>
       <w:r>
         <w:t>Local Memory Test</w:t>
       </w:r>
-      <w:bookmarkEnd w:id="17"/>
+      <w:bookmarkEnd w:id="19"/>
     </w:p>
     <w:p>
       <w:pPr>
@@ -7614,14 +8499,12 @@
         </w:rPr>
         <w:t>DMA AF</w:t>
       </w:r>
-      <w:bookmarkStart w:id="18" w:name="_GoBack"/>
       <w:r>
         <w:rPr>
           <w:lang w:eastAsia="en-US"/>
         </w:rPr>
         <w:t>U</w:t>
       </w:r>
-      <w:bookmarkEnd w:id="18"/>
       <w:r>
         <w:rPr>
           <w:lang w:eastAsia="en-US"/>
@@ -7773,14 +8656,14 @@
       <w:pPr>
         <w:pStyle w:val="Heading2"/>
       </w:pPr>
-      <w:bookmarkStart w:id="19" w:name="_Toc2265278"/>
+      <w:bookmarkStart w:id="20" w:name="_Toc3380731"/>
       <w:r>
         <w:t xml:space="preserve">Network </w:t>
       </w:r>
       <w:r>
         <w:t>Loopback Test</w:t>
       </w:r>
-      <w:bookmarkEnd w:id="19"/>
+      <w:bookmarkEnd w:id="20"/>
     </w:p>
     <w:p>
       <w:pPr>
@@ -7984,11 +8867,11 @@
       <w:pPr>
         <w:pStyle w:val="Heading2"/>
       </w:pPr>
-      <w:bookmarkStart w:id="20" w:name="_Toc2265279"/>
+      <w:bookmarkStart w:id="21" w:name="_Toc3380732"/>
       <w:r>
         <w:t>MAC ROM Test</w:t>
       </w:r>
-      <w:bookmarkEnd w:id="20"/>
+      <w:bookmarkEnd w:id="21"/>
     </w:p>
     <w:p>
       <w:pPr>
@@ -8051,7 +8934,7 @@
       <w:pPr>
         <w:pStyle w:val="Heading2"/>
       </w:pPr>
-      <w:bookmarkStart w:id="21" w:name="_Toc2265280"/>
+      <w:bookmarkStart w:id="22" w:name="_Toc3380733"/>
       <w:r>
         <w:lastRenderedPageBreak/>
         <w:t xml:space="preserve">Mailbox </w:t>
@@ -8059,7 +8942,7 @@
       <w:r>
         <w:t>Test</w:t>
       </w:r>
-      <w:bookmarkEnd w:id="21"/>
+      <w:bookmarkEnd w:id="22"/>
     </w:p>
     <w:p>
       <w:pPr>
@@ -8104,11 +8987,11 @@
       <w:pPr>
         <w:pStyle w:val="Heading2"/>
       </w:pPr>
-      <w:bookmarkStart w:id="22" w:name="_Toc2265281"/>
+      <w:bookmarkStart w:id="23" w:name="_Toc3380734"/>
       <w:r>
         <w:t>FPGA Image and NIOS Firmware Update</w:t>
       </w:r>
-      <w:bookmarkEnd w:id="22"/>
+      <w:bookmarkEnd w:id="23"/>
     </w:p>
     <w:p>
       <w:pPr>
@@ -8153,6 +9036,55 @@
           <w:lang w:eastAsia="en-US"/>
         </w:rPr>
         <w:t xml:space="preserve"> tool.</w:t>
+      </w:r>
+    </w:p>
+    <w:p>
+      <w:pPr>
+        <w:pStyle w:val="Heading2"/>
+      </w:pPr>
+      <w:bookmarkStart w:id="24" w:name="_Toc3380735"/>
+      <w:r>
+        <w:t>Graceful Shutdown</w:t>
+      </w:r>
+      <w:bookmarkEnd w:id="24"/>
+    </w:p>
+    <w:p>
+      <w:pPr>
+        <w:rPr>
+          <w:lang w:eastAsia="en-US"/>
+        </w:rPr>
+      </w:pPr>
+      <w:r>
+        <w:rPr>
+          <w:lang w:eastAsia="en-US"/>
+        </w:rPr>
+        <w:t>Detect and respond to power/temperature anomalies.</w:t>
+      </w:r>
+    </w:p>
+    <w:p>
+      <w:pPr>
+        <w:rPr>
+          <w:lang w:eastAsia="en-US"/>
+        </w:rPr>
+      </w:pPr>
+      <w:r>
+        <w:rPr>
+          <w:lang w:eastAsia="en-US"/>
+        </w:rPr>
+        <w:t xml:space="preserve">This function is performed by </w:t>
+      </w:r>
+      <w:r>
+        <w:rPr>
+          <w:b/>
+          <w:lang w:eastAsia="en-US"/>
+        </w:rPr>
+        <w:t>fpgad</w:t>
+      </w:r>
+      <w:r>
+        <w:rPr>
+          <w:lang w:eastAsia="en-US"/>
+        </w:rPr>
+        <w:t xml:space="preserve"> in conjunction with the OPAE kernel driver.</w:t>
       </w:r>
     </w:p>
     <w:p>
@@ -8164,7 +9096,7 @@
           <w:color w:val="1F4E79"/>
         </w:rPr>
       </w:pPr>
-      <w:bookmarkStart w:id="23" w:name="_Toc2265282"/>
+      <w:bookmarkStart w:id="25" w:name="_Toc3380736"/>
       <w:r>
         <w:rPr>
           <w:rFonts w:asciiTheme="minorEastAsia" w:eastAsiaTheme="minorEastAsia" w:hAnsiTheme="minorEastAsia" w:hint="eastAsia"/>
@@ -8176,20 +9108,20 @@
         <w:lastRenderedPageBreak/>
         <w:t>Guide</w:t>
       </w:r>
-      <w:bookmarkEnd w:id="23"/>
+      <w:bookmarkEnd w:id="25"/>
     </w:p>
     <w:p>
       <w:pPr>
         <w:pStyle w:val="Heading2"/>
       </w:pPr>
-      <w:bookmarkStart w:id="24" w:name="_Toc2265283"/>
+      <w:bookmarkStart w:id="26" w:name="_Toc3380737"/>
       <w:r>
         <w:rPr>
           <w:rFonts w:hint="eastAsia"/>
         </w:rPr>
         <w:t>fpgainfo</w:t>
       </w:r>
-      <w:bookmarkEnd w:id="24"/>
+      <w:bookmarkEnd w:id="26"/>
     </w:p>
     <w:p>
       <w:pPr>
@@ -8227,14 +9159,14 @@
       <w:pPr>
         <w:pStyle w:val="Heading3"/>
       </w:pPr>
-      <w:bookmarkStart w:id="25" w:name="_Toc2265284"/>
+      <w:bookmarkStart w:id="27" w:name="_Toc3380738"/>
       <w:r>
         <w:t>s</w:t>
       </w:r>
       <w:r>
         <w:t>ynopsis</w:t>
       </w:r>
-      <w:bookmarkEnd w:id="25"/>
+      <w:bookmarkEnd w:id="27"/>
     </w:p>
     <w:p>
       <w:pPr>
@@ -8326,11 +9258,11 @@
       <w:pPr>
         <w:pStyle w:val="Heading3"/>
       </w:pPr>
-      <w:bookmarkStart w:id="26" w:name="_Toc2265285"/>
+      <w:bookmarkStart w:id="28" w:name="_Toc3380739"/>
       <w:r>
         <w:t>description</w:t>
       </w:r>
-      <w:bookmarkEnd w:id="26"/>
+      <w:bookmarkEnd w:id="28"/>
     </w:p>
     <w:tbl>
       <w:tblPr>
@@ -9178,11 +10110,11 @@
       <w:pPr>
         <w:pStyle w:val="Heading3"/>
       </w:pPr>
-      <w:bookmarkStart w:id="27" w:name="_Toc2265286"/>
+      <w:bookmarkStart w:id="29" w:name="_Toc3380740"/>
       <w:r>
         <w:t>example</w:t>
       </w:r>
-      <w:bookmarkEnd w:id="27"/>
+      <w:bookmarkEnd w:id="29"/>
     </w:p>
     <w:p>
       <w:pPr>
@@ -9483,11 +10415,11 @@
       <w:pPr>
         <w:pStyle w:val="Heading2"/>
       </w:pPr>
-      <w:bookmarkStart w:id="28" w:name="_Toc2265287"/>
+      <w:bookmarkStart w:id="30" w:name="_Toc3380741"/>
       <w:r>
         <w:t>fpgadiag</w:t>
       </w:r>
-      <w:bookmarkEnd w:id="28"/>
+      <w:bookmarkEnd w:id="30"/>
     </w:p>
     <w:p>
       <w:r>
@@ -9537,11 +10469,11 @@
       <w:pPr>
         <w:pStyle w:val="Heading3"/>
       </w:pPr>
-      <w:bookmarkStart w:id="29" w:name="_Toc2265288"/>
+      <w:bookmarkStart w:id="31" w:name="_Toc3380742"/>
       <w:r>
         <w:t>synopsis</w:t>
       </w:r>
-      <w:bookmarkEnd w:id="29"/>
+      <w:bookmarkEnd w:id="31"/>
     </w:p>
     <w:p>
       <w:r>
@@ -9594,11 +10526,11 @@
       <w:pPr>
         <w:pStyle w:val="Heading3"/>
       </w:pPr>
-      <w:bookmarkStart w:id="30" w:name="_Toc2265289"/>
+      <w:bookmarkStart w:id="32" w:name="_Toc3380743"/>
       <w:r>
         <w:t>description</w:t>
       </w:r>
-      <w:bookmarkEnd w:id="30"/>
+      <w:bookmarkEnd w:id="32"/>
     </w:p>
     <w:tbl>
       <w:tblPr>
@@ -11653,11 +12585,11 @@
       <w:pPr>
         <w:pStyle w:val="Heading3"/>
       </w:pPr>
-      <w:bookmarkStart w:id="31" w:name="_Toc2265290"/>
+      <w:bookmarkStart w:id="33" w:name="_Toc3380744"/>
       <w:r>
         <w:t>example</w:t>
       </w:r>
-      <w:bookmarkEnd w:id="31"/>
+      <w:bookmarkEnd w:id="33"/>
     </w:p>
     <w:p>
       <w:pPr>
@@ -12012,12 +12944,12 @@
       <w:pPr>
         <w:pStyle w:val="Heading3"/>
       </w:pPr>
-      <w:bookmarkStart w:id="32" w:name="_Toc2265291"/>
+      <w:bookmarkStart w:id="34" w:name="_Toc3380745"/>
       <w:r>
         <w:lastRenderedPageBreak/>
         <w:t>network loopback guide</w:t>
       </w:r>
-      <w:bookmarkEnd w:id="32"/>
+      <w:bookmarkEnd w:id="34"/>
     </w:p>
     <w:p>
       <w:pPr>
@@ -12028,7 +12960,6 @@
       <w:r>
         <w:rPr>
           <w:noProof/>
-          <w:lang w:eastAsia="en-US"/>
         </w:rPr>
         <w:drawing>
           <wp:inline distT="0" distB="0" distL="0" distR="0" wp14:anchorId="74785279" wp14:editId="0092CE5A">
@@ -12839,11 +13770,11 @@
       <w:pPr>
         <w:pStyle w:val="Heading2"/>
       </w:pPr>
-      <w:bookmarkStart w:id="33" w:name="_Toc2265292"/>
+      <w:bookmarkStart w:id="35" w:name="_Toc3380746"/>
       <w:r>
         <w:t>fpgabist</w:t>
       </w:r>
-      <w:bookmarkEnd w:id="33"/>
+      <w:bookmarkEnd w:id="35"/>
     </w:p>
     <w:p>
       <w:pPr>
@@ -12925,11 +13856,11 @@
       <w:pPr>
         <w:pStyle w:val="Heading3"/>
       </w:pPr>
-      <w:bookmarkStart w:id="34" w:name="_Toc2265293"/>
+      <w:bookmarkStart w:id="36" w:name="_Toc3380747"/>
       <w:r>
         <w:t>synopsis</w:t>
       </w:r>
-      <w:bookmarkEnd w:id="34"/>
+      <w:bookmarkEnd w:id="36"/>
     </w:p>
     <w:p>
       <w:pPr>
@@ -12968,11 +13899,11 @@
       <w:pPr>
         <w:pStyle w:val="Heading3"/>
       </w:pPr>
-      <w:bookmarkStart w:id="35" w:name="_Toc2265294"/>
+      <w:bookmarkStart w:id="37" w:name="_Toc3380748"/>
       <w:r>
         <w:t>description</w:t>
       </w:r>
-      <w:bookmarkEnd w:id="35"/>
+      <w:bookmarkEnd w:id="37"/>
     </w:p>
     <w:tbl>
       <w:tblPr>
@@ -13262,7 +14193,19 @@
               <w:rPr>
                 <w:lang w:eastAsia="en-US"/>
               </w:rPr>
-              <w:t>paths to GBS files of AFs being used</w:t>
+              <w:t>paths to GBS files of AF</w:t>
+            </w:r>
+            <w:r>
+              <w:rPr>
+                <w:lang w:eastAsia="en-US"/>
+              </w:rPr>
+              <w:t>U</w:t>
+            </w:r>
+            <w:r>
+              <w:rPr>
+                <w:lang w:eastAsia="en-US"/>
+              </w:rPr>
+              <w:t>s being used</w:t>
             </w:r>
           </w:p>
           <w:p>
@@ -13286,11 +14229,11 @@
       <w:pPr>
         <w:pStyle w:val="Heading3"/>
       </w:pPr>
-      <w:bookmarkStart w:id="36" w:name="_Toc2265295"/>
+      <w:bookmarkStart w:id="38" w:name="_Toc3380749"/>
       <w:r>
         <w:t>example</w:t>
       </w:r>
-      <w:bookmarkEnd w:id="36"/>
+      <w:bookmarkEnd w:id="38"/>
     </w:p>
     <w:p>
       <w:pPr>
@@ -13437,11 +14380,11 @@
       <w:pPr>
         <w:pStyle w:val="Heading2"/>
       </w:pPr>
-      <w:bookmarkStart w:id="37" w:name="_Toc2265296"/>
+      <w:bookmarkStart w:id="39" w:name="_Toc3380750"/>
       <w:r>
         <w:t>fpgaflash</w:t>
       </w:r>
-      <w:bookmarkEnd w:id="37"/>
+      <w:bookmarkEnd w:id="39"/>
     </w:p>
     <w:p>
       <w:r>
@@ -13507,11 +14450,11 @@
       <w:pPr>
         <w:pStyle w:val="Heading3"/>
       </w:pPr>
-      <w:bookmarkStart w:id="38" w:name="_Toc2265297"/>
+      <w:bookmarkStart w:id="40" w:name="_Toc3380751"/>
       <w:r>
         <w:t>synopsis</w:t>
       </w:r>
-      <w:bookmarkEnd w:id="38"/>
+      <w:bookmarkEnd w:id="40"/>
     </w:p>
     <w:p>
       <w:r>
@@ -13576,7 +14519,7 @@
           <w:lang w:val="en"/>
         </w:rPr>
       </w:pPr>
-      <w:bookmarkStart w:id="39" w:name="_Toc2265298"/>
+      <w:bookmarkStart w:id="41" w:name="_Toc3380752"/>
       <w:r>
         <w:rPr>
           <w:lang w:val="en"/>
@@ -13584,7 +14527,7 @@
         <w:lastRenderedPageBreak/>
         <w:t>description</w:t>
       </w:r>
-      <w:bookmarkEnd w:id="39"/>
+      <w:bookmarkEnd w:id="41"/>
     </w:p>
     <w:p>
       <w:pPr>
@@ -14295,14 +15238,14 @@
           <w:lang w:val="en"/>
         </w:rPr>
       </w:pPr>
-      <w:bookmarkStart w:id="40" w:name="_Toc2265299"/>
+      <w:bookmarkStart w:id="42" w:name="_Toc3380753"/>
       <w:r>
         <w:rPr>
           <w:lang w:val="en"/>
         </w:rPr>
         <w:t>example</w:t>
       </w:r>
-      <w:bookmarkEnd w:id="40"/>
+      <w:bookmarkEnd w:id="42"/>
     </w:p>
     <w:p>
       <w:pPr>
@@ -15061,7 +16004,7 @@
           <w:lang w:val="en"/>
         </w:rPr>
       </w:pPr>
-      <w:bookmarkStart w:id="41" w:name="_Toc2265300"/>
+      <w:bookmarkStart w:id="43" w:name="_Toc3380754"/>
       <w:r>
         <w:rPr>
           <w:lang w:val="en"/>
@@ -15069,7 +16012,7 @@
         <w:lastRenderedPageBreak/>
         <w:t>procedure</w:t>
       </w:r>
-      <w:bookmarkEnd w:id="41"/>
+      <w:bookmarkEnd w:id="43"/>
     </w:p>
     <w:p>
       <w:pPr>
@@ -15125,7 +16068,6 @@
           <w:noProof/>
           <w:sz w:val="20"/>
           <w:szCs w:val="20"/>
-          <w:lang w:eastAsia="en-US"/>
         </w:rPr>
         <mc:AlternateContent>
           <mc:Choice Requires="wpg">
@@ -17136,31 +18078,61 @@
       <w:pPr>
         <w:pStyle w:val="Heading2"/>
       </w:pPr>
-      <w:bookmarkStart w:id="42" w:name="_Toc2265301"/>
+      <w:bookmarkStart w:id="44" w:name="_Toc3380755"/>
       <w:r>
         <w:t>fpgaconf</w:t>
       </w:r>
-      <w:bookmarkEnd w:id="42"/>
-    </w:p>
-    <w:p>
-      <w:r>
-        <w:t>fpgaconf configures the FPGA with the accelerator funciton (AF). It also checks the AF for compatibility with the targeted FPGA and the FPGA Interface Manager (FIM).</w:t>
-      </w:r>
-    </w:p>
-    <w:p>
-      <w:r>
-        <w:t>fpgaconf enumerates available FPGA devices in the system and selects compatible FPGAs for configuration. If more than one FPGA is compatible with the AF, fpgaconf exits and asks you to be more specific in selecting the target FPGAs by specifying a socket number or a PCIe BDF.</w:t>
+      <w:bookmarkEnd w:id="44"/>
+    </w:p>
+    <w:p>
+      <w:r>
+        <w:t>fpgaconf configures the FPGA with the accelerator funct</w:t>
+      </w:r>
+      <w:r>
+        <w:t>i</w:t>
+      </w:r>
+      <w:r>
+        <w:t>on</w:t>
+      </w:r>
+      <w:r>
+        <w:t xml:space="preserve"> unit</w:t>
+      </w:r>
+      <w:r>
+        <w:t xml:space="preserve"> (AF</w:t>
+      </w:r>
+      <w:r>
+        <w:t>U</w:t>
+      </w:r>
+      <w:r>
+        <w:t>). It also checks the AF</w:t>
+      </w:r>
+      <w:r>
+        <w:t>U</w:t>
+      </w:r>
+      <w:r>
+        <w:t xml:space="preserve"> for compatibility with the targeted FPGA and the FPGA Interface Manager (FIM).</w:t>
+      </w:r>
+    </w:p>
+    <w:p>
+      <w:r>
+        <w:t>fpgaconf enumerates available FPGA devices in the system and selects compatible FPGAs for configuration. If more than one FPGA is compatible with the AF</w:t>
+      </w:r>
+      <w:r>
+        <w:t>U</w:t>
+      </w:r>
+      <w:r>
+        <w:t>, fpgaconf exits and asks you to be more specific in selecting the target FPGAs by specifying a socket number or a PCIe BDF.</w:t>
       </w:r>
     </w:p>
     <w:p>
       <w:pPr>
         <w:pStyle w:val="Heading3"/>
       </w:pPr>
-      <w:bookmarkStart w:id="43" w:name="_Toc2265302"/>
+      <w:bookmarkStart w:id="45" w:name="_Toc3380756"/>
       <w:r>
         <w:t>synopsis</w:t>
       </w:r>
-      <w:bookmarkEnd w:id="43"/>
+      <w:bookmarkEnd w:id="45"/>
     </w:p>
     <w:p>
       <w:pPr>
@@ -17192,12 +18164,12 @@
       <w:pPr>
         <w:pStyle w:val="Heading3"/>
       </w:pPr>
-      <w:bookmarkStart w:id="44" w:name="_Toc2265303"/>
+      <w:bookmarkStart w:id="46" w:name="_Toc3380757"/>
       <w:r>
         <w:lastRenderedPageBreak/>
         <w:t>description</w:t>
       </w:r>
-      <w:bookmarkEnd w:id="44"/>
+      <w:bookmarkEnd w:id="46"/>
     </w:p>
     <w:p>
       <w:pPr>
@@ -17485,7 +18457,19 @@
               <w:rPr>
                 <w:lang w:eastAsia="en-US"/>
               </w:rPr>
-              <w:t>actual AF configuration</w:t>
+              <w:t>actual AF</w:t>
+            </w:r>
+            <w:r>
+              <w:rPr>
+                <w:lang w:eastAsia="en-US"/>
+              </w:rPr>
+              <w:t>U</w:t>
+            </w:r>
+            <w:r>
+              <w:rPr>
+                <w:lang w:eastAsia="en-US"/>
+              </w:rPr>
+              <w:t xml:space="preserve"> configuration</w:t>
             </w:r>
           </w:p>
         </w:tc>
@@ -17725,11 +18709,11 @@
       <w:pPr>
         <w:pStyle w:val="Heading3"/>
       </w:pPr>
-      <w:bookmarkStart w:id="45" w:name="_Toc2265304"/>
+      <w:bookmarkStart w:id="47" w:name="_Toc3380758"/>
       <w:r>
         <w:t>example</w:t>
       </w:r>
-      <w:bookmarkEnd w:id="45"/>
+      <w:bookmarkEnd w:id="47"/>
     </w:p>
     <w:p>
       <w:pPr>
@@ -17764,7 +18748,21 @@
           <w:color w:val="70AD47" w:themeColor="accent6"/>
           <w:lang w:eastAsia="en-US"/>
         </w:rPr>
-        <w:t xml:space="preserve"> "my_af.gbs" to a compatible FPGA</w:t>
+        <w:t xml:space="preserve"> "my_af</w:t>
+      </w:r>
+      <w:r>
+        <w:rPr>
+          <w:color w:val="70AD47" w:themeColor="accent6"/>
+          <w:lang w:eastAsia="en-US"/>
+        </w:rPr>
+        <w:t>u</w:t>
+      </w:r>
+      <w:r>
+        <w:rPr>
+          <w:color w:val="70AD47" w:themeColor="accent6"/>
+          <w:lang w:eastAsia="en-US"/>
+        </w:rPr>
+        <w:t>.gbs" to a compatible FPGA</w:t>
       </w:r>
       <w:r>
         <w:rPr>
@@ -17791,18 +18789,30 @@
         <w:rPr>
           <w:lang w:eastAsia="en-US"/>
         </w:rPr>
-        <w:t xml:space="preserve"> my_af.gbs</w:t>
+        <w:t xml:space="preserve"> my_af</w:t>
+      </w:r>
+      <w:r>
+        <w:rPr>
+          <w:lang w:eastAsia="en-US"/>
+        </w:rPr>
+        <w:t>u</w:t>
+      </w:r>
+      <w:r>
+        <w:rPr>
+          <w:lang w:eastAsia="en-US"/>
+        </w:rPr>
+        <w:t>.gbs</w:t>
       </w:r>
     </w:p>
     <w:p>
       <w:pPr>
         <w:pStyle w:val="Heading2"/>
       </w:pPr>
-      <w:bookmarkStart w:id="46" w:name="_Toc2265305"/>
+      <w:bookmarkStart w:id="48" w:name="_Toc3380759"/>
       <w:r>
         <w:t>fpgaport</w:t>
       </w:r>
-      <w:bookmarkEnd w:id="46"/>
+      <w:bookmarkEnd w:id="48"/>
     </w:p>
     <w:p>
       <w:r>
@@ -17813,13 +18823,13 @@
       <w:pPr>
         <w:pStyle w:val="Heading3"/>
       </w:pPr>
-      <w:bookmarkStart w:id="47" w:name="_Toc2265306"/>
+      <w:bookmarkStart w:id="49" w:name="_Toc3380760"/>
       <w:bookmarkEnd w:id="2"/>
       <w:bookmarkEnd w:id="3"/>
       <w:r>
         <w:t>synopsis</w:t>
       </w:r>
-      <w:bookmarkEnd w:id="47"/>
+      <w:bookmarkEnd w:id="49"/>
     </w:p>
     <w:p>
       <w:pPr>
@@ -17914,11 +18924,11 @@
       <w:pPr>
         <w:pStyle w:val="Heading3"/>
       </w:pPr>
-      <w:bookmarkStart w:id="48" w:name="_Toc2265307"/>
+      <w:bookmarkStart w:id="50" w:name="_Toc3380761"/>
       <w:r>
         <w:t>description</w:t>
       </w:r>
-      <w:bookmarkEnd w:id="48"/>
+      <w:bookmarkEnd w:id="50"/>
     </w:p>
     <w:p>
       <w:pPr>
@@ -18068,11 +19078,11 @@
       <w:pPr>
         <w:pStyle w:val="Heading3"/>
       </w:pPr>
-      <w:bookmarkStart w:id="49" w:name="_Toc2265308"/>
+      <w:bookmarkStart w:id="51" w:name="_Toc3380762"/>
       <w:r>
         <w:t>example</w:t>
       </w:r>
-      <w:bookmarkEnd w:id="49"/>
+      <w:bookmarkEnd w:id="51"/>
     </w:p>
     <w:p>
       <w:pPr>
@@ -18175,12 +19185,12 @@
       <w:pPr>
         <w:pStyle w:val="Heading2"/>
       </w:pPr>
-      <w:bookmarkStart w:id="50" w:name="_Toc2265309"/>
+      <w:bookmarkStart w:id="52" w:name="_Toc3380763"/>
       <w:r>
         <w:lastRenderedPageBreak/>
         <w:t>mmlink</w:t>
       </w:r>
-      <w:bookmarkEnd w:id="50"/>
+      <w:bookmarkEnd w:id="52"/>
     </w:p>
     <w:p>
       <w:r>
@@ -18191,11 +19201,11 @@
       <w:pPr>
         <w:pStyle w:val="Heading3"/>
       </w:pPr>
-      <w:bookmarkStart w:id="51" w:name="_Toc2265310"/>
+      <w:bookmarkStart w:id="53" w:name="_Toc3380764"/>
       <w:r>
         <w:t>synopsis</w:t>
       </w:r>
-      <w:bookmarkEnd w:id="51"/>
+      <w:bookmarkEnd w:id="53"/>
     </w:p>
     <w:p>
       <w:pPr>
@@ -18235,11 +19245,11 @@
       <w:pPr>
         <w:pStyle w:val="Heading3"/>
       </w:pPr>
-      <w:bookmarkStart w:id="52" w:name="_Toc2265311"/>
+      <w:bookmarkStart w:id="54" w:name="_Toc3380765"/>
       <w:r>
         <w:t>description</w:t>
       </w:r>
-      <w:bookmarkEnd w:id="52"/>
+      <w:bookmarkEnd w:id="54"/>
     </w:p>
     <w:tbl>
       <w:tblPr>
@@ -18563,11 +19573,11 @@
       <w:pPr>
         <w:pStyle w:val="Heading3"/>
       </w:pPr>
-      <w:bookmarkStart w:id="53" w:name="_Toc2265312"/>
+      <w:bookmarkStart w:id="55" w:name="_Toc3380766"/>
       <w:r>
         <w:t>example</w:t>
       </w:r>
-      <w:bookmarkEnd w:id="53"/>
+      <w:bookmarkEnd w:id="55"/>
     </w:p>
     <w:p>
       <w:pPr>
@@ -18647,10 +19657,788 @@
     </w:p>
     <w:p>
       <w:pPr>
-        <w:rPr>
-          <w:lang w:eastAsia="en-US"/>
-        </w:rPr>
-      </w:pPr>
+        <w:pStyle w:val="Heading2"/>
+      </w:pPr>
+      <w:bookmarkStart w:id="56" w:name="_Toc3380767"/>
+      <w:r>
+        <w:rPr>
+          <w:rFonts w:hint="eastAsia"/>
+        </w:rPr>
+        <w:t>fpga</w:t>
+      </w:r>
+      <w:r>
+        <w:t>d</w:t>
+      </w:r>
+      <w:bookmarkEnd w:id="56"/>
+    </w:p>
+    <w:p>
+      <w:pPr>
+        <w:rPr>
+          <w:lang w:eastAsia="en-US"/>
+        </w:rPr>
+      </w:pPr>
+      <w:r>
+        <w:rPr>
+          <w:lang w:eastAsia="en-US"/>
+        </w:rPr>
+        <w:t>fpga</w:t>
+      </w:r>
+      <w:r>
+        <w:rPr>
+          <w:lang w:eastAsia="en-US"/>
+        </w:rPr>
+        <w:t>d</w:t>
+      </w:r>
+      <w:r>
+        <w:rPr>
+          <w:lang w:eastAsia="en-US"/>
+        </w:rPr>
+        <w:t xml:space="preserve"> </w:t>
+      </w:r>
+      <w:r>
+        <w:rPr>
+          <w:lang w:eastAsia="en-US"/>
+        </w:rPr>
+        <w:t>monitors the device sensors, checking for sensor values that are out of the prescribed range</w:t>
+      </w:r>
+      <w:r>
+        <w:rPr>
+          <w:lang w:eastAsia="en-US"/>
+        </w:rPr>
+        <w:t>.</w:t>
+      </w:r>
+      <w:r>
+        <w:rPr>
+          <w:lang w:eastAsia="en-US"/>
+        </w:rPr>
+        <w:t xml:space="preserve">  When any of the sensors is detected to be out of bounds, fpgad responds by removing the OPAE kernel driver for a configurable cool-down period.</w:t>
+      </w:r>
+    </w:p>
+    <w:p>
+      <w:pPr>
+        <w:rPr>
+          <w:lang w:eastAsia="en-US"/>
+        </w:rPr>
+      </w:pPr>
+      <w:r>
+        <w:rPr>
+          <w:lang w:eastAsia="en-US"/>
+        </w:rPr>
+        <w:t>When it is being removed, the OPAE kernel driver’s shutdown path will</w:t>
+      </w:r>
+      <w:r>
+        <w:rPr>
+          <w:lang w:eastAsia="en-US"/>
+        </w:rPr>
+        <w:t xml:space="preserve"> signal any application processes that are actively using an AFU to exit, and it will</w:t>
+      </w:r>
+      <w:r>
+        <w:rPr>
+          <w:lang w:eastAsia="en-US"/>
+        </w:rPr>
+        <w:t xml:space="preserve"> reset the </w:t>
+      </w:r>
+      <w:r>
+        <w:rPr>
+          <w:lang w:eastAsia="en-US"/>
+        </w:rPr>
+        <w:t xml:space="preserve">hardware </w:t>
+      </w:r>
+      <w:r>
+        <w:rPr>
+          <w:lang w:eastAsia="en-US"/>
+        </w:rPr>
+        <w:t>devices, allowing them to reach a quiescent state.</w:t>
+      </w:r>
+    </w:p>
+    <w:p>
+      <w:pPr>
+        <w:rPr>
+          <w:lang w:eastAsia="en-US"/>
+        </w:rPr>
+      </w:pPr>
+      <w:r>
+        <w:rPr>
+          <w:lang w:eastAsia="en-US"/>
+        </w:rPr>
+        <w:t>Once the cool-down period has expired, fpgad will force a PCIe bus rescan, reloading the OPAE kernel driver to resume normal operation.</w:t>
+      </w:r>
+      <w:r>
+        <w:rPr>
+          <w:lang w:eastAsia="en-US"/>
+        </w:rPr>
+        <w:t xml:space="preserve">  Any application processes that were forced to exit by the OPAE kernel driver will need to be manually restarted.</w:t>
+      </w:r>
+    </w:p>
+    <w:p>
+      <w:pPr>
+        <w:rPr>
+          <w:lang w:eastAsia="en-US"/>
+        </w:rPr>
+      </w:pPr>
+      <w:r>
+        <w:rPr>
+          <w:lang w:eastAsia="en-US"/>
+        </w:rPr>
+        <w:t xml:space="preserve">For systems with multiple FPGA devices, </w:t>
+      </w:r>
+      <w:r>
+        <w:rPr>
+          <w:lang w:eastAsia="en-US"/>
+        </w:rPr>
+        <w:t>fpgad will monitor the sensors of each device</w:t>
+      </w:r>
+      <w:r>
+        <w:rPr>
+          <w:lang w:eastAsia="en-US"/>
+        </w:rPr>
+        <w:t>.</w:t>
+      </w:r>
+    </w:p>
+    <w:p>
+      <w:pPr>
+        <w:rPr>
+          <w:lang w:eastAsia="en-US"/>
+        </w:rPr>
+      </w:pPr>
+      <w:r>
+        <w:rPr>
+          <w:b/>
+          <w:lang w:eastAsia="en-US"/>
+        </w:rPr>
+        <w:t>Note:</w:t>
+      </w:r>
+      <w:r>
+        <w:rPr>
+          <w:b/>
+          <w:lang w:eastAsia="en-US"/>
+        </w:rPr>
+        <w:t xml:space="preserve"> </w:t>
+      </w:r>
+      <w:r>
+        <w:rPr>
+          <w:lang w:eastAsia="en-US"/>
+        </w:rPr>
+        <w:t>fpgad must be running</w:t>
+      </w:r>
+      <w:r>
+        <w:rPr>
+          <w:lang w:eastAsia="en-US"/>
+        </w:rPr>
+        <w:t xml:space="preserve"> (as root)</w:t>
+      </w:r>
+      <w:r>
+        <w:rPr>
+          <w:lang w:eastAsia="en-US"/>
+        </w:rPr>
+        <w:t xml:space="preserve"> and actively monitoring devices when a sensor anomaly occurs in order to initiate Graceful Shutdown.  If fpgad is not loaded during such a sensor anomaly, the out-of-bounds scenario will not be detected, and the resulting effect on the hardware is undefined.</w:t>
+      </w:r>
+    </w:p>
+    <w:p>
+      <w:pPr>
+        <w:pStyle w:val="Heading3"/>
+      </w:pPr>
+      <w:bookmarkStart w:id="57" w:name="_Toc3380768"/>
+      <w:r>
+        <w:lastRenderedPageBreak/>
+        <w:t>synopsis</w:t>
+      </w:r>
+      <w:bookmarkEnd w:id="57"/>
+    </w:p>
+    <w:p>
+      <w:pPr>
+        <w:rPr>
+          <w:color w:val="404040"/>
+          <w:lang w:val="en"/>
+        </w:rPr>
+      </w:pPr>
+      <w:r>
+        <w:rPr>
+          <w:b/>
+          <w:lang w:val="en"/>
+        </w:rPr>
+        <w:t>fpga</w:t>
+      </w:r>
+      <w:r>
+        <w:rPr>
+          <w:b/>
+          <w:lang w:val="en"/>
+        </w:rPr>
+        <w:t>d</w:t>
+      </w:r>
+      <w:r>
+        <w:rPr>
+          <w:color w:val="404040"/>
+          <w:lang w:val="en"/>
+        </w:rPr>
+        <w:t xml:space="preserve"> [</w:t>
+      </w:r>
+      <w:r>
+        <w:rPr>
+          <w:b/>
+          <w:bCs/>
+          <w:color w:val="404040"/>
+          <w:lang w:val="en"/>
+        </w:rPr>
+        <w:t>&lt;</w:t>
+      </w:r>
+      <w:r>
+        <w:rPr>
+          <w:i/>
+          <w:lang w:val="en"/>
+        </w:rPr>
+        <w:t>args</w:t>
+      </w:r>
+      <w:r>
+        <w:rPr>
+          <w:b/>
+          <w:bCs/>
+          <w:color w:val="404040"/>
+          <w:lang w:val="en"/>
+        </w:rPr>
+        <w:t>&gt;</w:t>
+      </w:r>
+      <w:r>
+        <w:rPr>
+          <w:color w:val="404040"/>
+          <w:lang w:val="en"/>
+        </w:rPr>
+        <w:t>]</w:t>
+      </w:r>
+    </w:p>
+    <w:p>
+      <w:pPr>
+        <w:pStyle w:val="Heading3"/>
+      </w:pPr>
+      <w:bookmarkStart w:id="58" w:name="_Toc3380769"/>
+      <w:r>
+        <w:t>description</w:t>
+      </w:r>
+      <w:bookmarkEnd w:id="58"/>
+    </w:p>
+    <w:tbl>
+      <w:tblPr>
+        <w:tblStyle w:val="TableGrid"/>
+        <w:tblW w:w="0" w:type="auto"/>
+        <w:tblInd w:w="0" w:type="dxa"/>
+        <w:tblLook w:val="04A0" w:firstRow="1" w:lastRow="0" w:firstColumn="1" w:lastColumn="0" w:noHBand="0" w:noVBand="1"/>
+      </w:tblPr>
+      <w:tblGrid>
+        <w:gridCol w:w="2250"/>
+        <w:gridCol w:w="5467"/>
+      </w:tblGrid>
+      <w:tr>
+        <w:tc>
+          <w:tcPr>
+            <w:tcW w:w="2250" w:type="dxa"/>
+            <w:vAlign w:val="center"/>
+          </w:tcPr>
+          <w:p>
+            <w:pPr>
+              <w:jc w:val="center"/>
+              <w:rPr>
+                <w:lang w:eastAsia="en-US"/>
+              </w:rPr>
+            </w:pPr>
+            <w:r>
+              <w:rPr>
+                <w:lang w:eastAsia="en-US"/>
+              </w:rPr>
+              <w:t>args</w:t>
+            </w:r>
+          </w:p>
+        </w:tc>
+        <w:tc>
+          <w:tcPr>
+            <w:tcW w:w="5467" w:type="dxa"/>
+            <w:vAlign w:val="center"/>
+          </w:tcPr>
+          <w:p>
+            <w:pPr>
+              <w:jc w:val="center"/>
+              <w:rPr>
+                <w:lang w:eastAsia="en-US"/>
+              </w:rPr>
+            </w:pPr>
+            <w:r>
+              <w:rPr>
+                <w:lang w:eastAsia="en-US"/>
+              </w:rPr>
+              <w:t>description</w:t>
+            </w:r>
+          </w:p>
+        </w:tc>
+      </w:tr>
+      <w:tr>
+        <w:tc>
+          <w:tcPr>
+            <w:tcW w:w="2250" w:type="dxa"/>
+            <w:vAlign w:val="bottom"/>
+          </w:tcPr>
+          <w:p>
+            <w:pPr>
+              <w:rPr>
+                <w:lang w:eastAsia="en-US"/>
+              </w:rPr>
+            </w:pPr>
+            <w:r>
+              <w:rPr>
+                <w:lang w:eastAsia="en-US"/>
+              </w:rPr>
+              <w:t>--help, -h</w:t>
+            </w:r>
+          </w:p>
+        </w:tc>
+        <w:tc>
+          <w:tcPr>
+            <w:tcW w:w="5467" w:type="dxa"/>
+            <w:vAlign w:val="bottom"/>
+          </w:tcPr>
+          <w:p>
+            <w:pPr>
+              <w:rPr>
+                <w:lang w:eastAsia="en-US"/>
+              </w:rPr>
+            </w:pPr>
+            <w:r>
+              <w:rPr>
+                <w:lang w:eastAsia="en-US"/>
+              </w:rPr>
+              <w:t>prints help information and exit</w:t>
+            </w:r>
+            <w:r>
+              <w:rPr>
+                <w:lang w:eastAsia="en-US"/>
+              </w:rPr>
+              <w:t>s</w:t>
+            </w:r>
+          </w:p>
+        </w:tc>
+      </w:tr>
+      <w:tr>
+        <w:tc>
+          <w:tcPr>
+            <w:tcW w:w="2250" w:type="dxa"/>
+            <w:vAlign w:val="center"/>
+          </w:tcPr>
+          <w:p>
+            <w:pPr>
+              <w:rPr>
+                <w:lang w:eastAsia="en-US"/>
+              </w:rPr>
+            </w:pPr>
+            <w:r>
+              <w:rPr>
+                <w:lang w:eastAsia="en-US"/>
+              </w:rPr>
+              <w:t>--daemon, -d</w:t>
+            </w:r>
+          </w:p>
+        </w:tc>
+        <w:tc>
+          <w:tcPr>
+            <w:tcW w:w="5467" w:type="dxa"/>
+            <w:vAlign w:val="center"/>
+          </w:tcPr>
+          <w:p>
+            <w:pPr>
+              <w:rPr>
+                <w:lang w:eastAsia="en-US"/>
+              </w:rPr>
+            </w:pPr>
+            <w:r>
+              <w:rPr>
+                <w:lang w:eastAsia="en-US"/>
+              </w:rPr>
+              <w:t>fpgad runs as a system daemon process</w:t>
+            </w:r>
+          </w:p>
+        </w:tc>
+      </w:tr>
+      <w:tr>
+        <w:tc>
+          <w:tcPr>
+            <w:tcW w:w="2250" w:type="dxa"/>
+            <w:vAlign w:val="center"/>
+          </w:tcPr>
+          <w:p>
+            <w:pPr>
+              <w:rPr>
+                <w:lang w:eastAsia="en-US"/>
+              </w:rPr>
+            </w:pPr>
+            <w:r>
+              <w:rPr>
+                <w:lang w:eastAsia="en-US"/>
+              </w:rPr>
+              <w:t>--logfile, -l</w:t>
+            </w:r>
+          </w:p>
+        </w:tc>
+        <w:tc>
+          <w:tcPr>
+            <w:tcW w:w="5467" w:type="dxa"/>
+            <w:vAlign w:val="center"/>
+          </w:tcPr>
+          <w:p>
+            <w:pPr>
+              <w:rPr>
+                <w:lang w:eastAsia="en-US"/>
+              </w:rPr>
+            </w:pPr>
+            <w:r>
+              <w:rPr>
+                <w:lang w:eastAsia="en-US"/>
+              </w:rPr>
+              <w:t>specify the log file name</w:t>
+            </w:r>
+            <w:r>
+              <w:rPr>
+                <w:lang w:eastAsia="en-US"/>
+              </w:rPr>
+              <w:t xml:space="preserve"> </w:t>
+            </w:r>
+            <w:r>
+              <w:rPr>
+                <w:lang w:eastAsia="en-US"/>
+              </w:rPr>
+              <w:t>[default is fpgad.log]</w:t>
+            </w:r>
+          </w:p>
+        </w:tc>
+      </w:tr>
+      <w:tr>
+        <w:tc>
+          <w:tcPr>
+            <w:tcW w:w="2250" w:type="dxa"/>
+            <w:vAlign w:val="center"/>
+          </w:tcPr>
+          <w:p>
+            <w:pPr>
+              <w:rPr>
+                <w:lang w:eastAsia="en-US"/>
+              </w:rPr>
+            </w:pPr>
+            <w:r>
+              <w:rPr>
+                <w:lang w:eastAsia="en-US"/>
+              </w:rPr>
+              <w:t>--pidfile, -p</w:t>
+            </w:r>
+          </w:p>
+        </w:tc>
+        <w:tc>
+          <w:tcPr>
+            <w:tcW w:w="5467" w:type="dxa"/>
+            <w:vAlign w:val="center"/>
+          </w:tcPr>
+          <w:p>
+            <w:pPr>
+              <w:rPr>
+                <w:lang w:eastAsia="en-US"/>
+              </w:rPr>
+            </w:pPr>
+            <w:r>
+              <w:rPr>
+                <w:lang w:eastAsia="en-US"/>
+              </w:rPr>
+              <w:t>specify the pid file name</w:t>
+            </w:r>
+            <w:r>
+              <w:rPr>
+                <w:lang w:eastAsia="en-US"/>
+              </w:rPr>
+              <w:t xml:space="preserve"> </w:t>
+            </w:r>
+            <w:r>
+              <w:rPr>
+                <w:lang w:eastAsia="en-US"/>
+              </w:rPr>
+              <w:t>[default is fpgad.pid]</w:t>
+            </w:r>
+          </w:p>
+        </w:tc>
+      </w:tr>
+      <w:tr>
+        <w:tc>
+          <w:tcPr>
+            <w:tcW w:w="2250" w:type="dxa"/>
+            <w:vAlign w:val="center"/>
+          </w:tcPr>
+          <w:p>
+            <w:pPr>
+              <w:rPr>
+                <w:lang w:eastAsia="en-US"/>
+              </w:rPr>
+            </w:pPr>
+            <w:r>
+              <w:rPr>
+                <w:lang w:eastAsia="en-US"/>
+              </w:rPr>
+              <w:t>--socket, -s</w:t>
+            </w:r>
+          </w:p>
+        </w:tc>
+        <w:tc>
+          <w:tcPr>
+            <w:tcW w:w="5467" w:type="dxa"/>
+            <w:vAlign w:val="center"/>
+          </w:tcPr>
+          <w:p>
+            <w:pPr>
+              <w:rPr>
+                <w:lang w:eastAsia="en-US"/>
+              </w:rPr>
+            </w:pPr>
+            <w:r>
+              <w:rPr>
+                <w:lang w:eastAsia="en-US"/>
+              </w:rPr>
+              <w:t>specify the name of the OPAE Events API socket [default is /tmp/fpga_event_socket]</w:t>
+            </w:r>
+          </w:p>
+        </w:tc>
+      </w:tr>
+      <w:tr>
+        <w:tc>
+          <w:tcPr>
+            <w:tcW w:w="2250" w:type="dxa"/>
+            <w:vAlign w:val="center"/>
+          </w:tcPr>
+          <w:p>
+            <w:pPr>
+              <w:rPr>
+                <w:lang w:eastAsia="en-US"/>
+              </w:rPr>
+            </w:pPr>
+            <w:r>
+              <w:rPr>
+                <w:lang w:eastAsia="en-US"/>
+              </w:rPr>
+              <w:t>--null-bitstream, -n</w:t>
+            </w:r>
+          </w:p>
+        </w:tc>
+        <w:tc>
+          <w:tcPr>
+            <w:tcW w:w="5467" w:type="dxa"/>
+            <w:vAlign w:val="center"/>
+          </w:tcPr>
+          <w:p>
+            <w:pPr>
+              <w:rPr>
+                <w:lang w:eastAsia="en-US"/>
+              </w:rPr>
+            </w:pPr>
+            <w:r>
+              <w:rPr>
+                <w:lang w:eastAsia="en-US"/>
+              </w:rPr>
+              <w:t>specify the path to the NULL GBS to be loaded on power overage.</w:t>
+            </w:r>
+          </w:p>
+          <w:p>
+            <w:pPr>
+              <w:rPr>
+                <w:lang w:eastAsia="en-US"/>
+              </w:rPr>
+            </w:pPr>
+            <w:r>
+              <w:rPr>
+                <w:color w:val="FF0000"/>
+                <w:lang w:eastAsia="en-US"/>
+              </w:rPr>
+              <w:t>not used in Vista Creek</w:t>
+            </w:r>
+          </w:p>
+        </w:tc>
+      </w:tr>
+      <w:tr>
+        <w:tc>
+          <w:tcPr>
+            <w:tcW w:w="2250" w:type="dxa"/>
+            <w:vAlign w:val="center"/>
+          </w:tcPr>
+          <w:p>
+            <w:pPr>
+              <w:rPr>
+                <w:lang w:eastAsia="en-US"/>
+              </w:rPr>
+            </w:pPr>
+            <w:r>
+              <w:rPr>
+                <w:lang w:eastAsia="en-US"/>
+              </w:rPr>
+              <w:t>--config, -c</w:t>
+            </w:r>
+          </w:p>
+        </w:tc>
+        <w:tc>
+          <w:tcPr>
+            <w:tcW w:w="5467" w:type="dxa"/>
+            <w:vAlign w:val="center"/>
+          </w:tcPr>
+          <w:p>
+            <w:pPr>
+              <w:rPr>
+                <w:lang w:eastAsia="en-US"/>
+              </w:rPr>
+            </w:pPr>
+            <w:r>
+              <w:rPr>
+                <w:lang w:eastAsia="en-US"/>
+              </w:rPr>
+              <w:t>specify location of fpgad configuration file.</w:t>
+            </w:r>
+          </w:p>
+          <w:p>
+            <w:pPr>
+              <w:rPr>
+                <w:lang w:eastAsia="en-US"/>
+              </w:rPr>
+            </w:pPr>
+            <w:r>
+              <w:rPr>
+                <w:lang w:eastAsia="en-US"/>
+              </w:rPr>
+              <w:t>[default is /var/lib/opae/fpgad.cfg]</w:t>
+            </w:r>
+          </w:p>
+        </w:tc>
+      </w:tr>
+    </w:tbl>
+    <w:p>
+      <w:pPr>
+        <w:pStyle w:val="Heading3"/>
+      </w:pPr>
+      <w:bookmarkStart w:id="59" w:name="_Toc3380770"/>
+      <w:r>
+        <w:t>example</w:t>
+      </w:r>
+      <w:bookmarkEnd w:id="59"/>
+    </w:p>
+    <w:p>
+      <w:pPr>
+        <w:rPr>
+          <w:color w:val="70AD47" w:themeColor="accent6"/>
+        </w:rPr>
+      </w:pPr>
+      <w:r>
+        <w:rPr>
+          <w:color w:val="70AD47" w:themeColor="accent6"/>
+        </w:rPr>
+        <w:t xml:space="preserve">This command </w:t>
+      </w:r>
+      <w:r>
+        <w:rPr>
+          <w:color w:val="70AD47" w:themeColor="accent6"/>
+        </w:rPr>
+        <w:t>starts fpgad as a system daemon process:</w:t>
+      </w:r>
+    </w:p>
+    <w:p>
+      <w:r>
+        <w:rPr>
+          <w:b/>
+        </w:rPr>
+        <w:t xml:space="preserve">sudo </w:t>
+      </w:r>
+      <w:r>
+        <w:rPr>
+          <w:b/>
+        </w:rPr>
+        <w:t>fpga</w:t>
+      </w:r>
+      <w:r>
+        <w:rPr>
+          <w:b/>
+        </w:rPr>
+        <w:t>d</w:t>
+      </w:r>
+      <w:r>
+        <w:t xml:space="preserve"> </w:t>
+      </w:r>
+      <w:r>
+        <w:t>-</w:t>
+      </w:r>
+      <w:r>
+        <w:t>d</w:t>
+      </w:r>
+    </w:p>
+    <w:p>
+      <w:pPr>
+        <w:pStyle w:val="Heading3"/>
+      </w:pPr>
+      <w:bookmarkStart w:id="60" w:name="_Toc3380771"/>
+      <w:r>
+        <w:t>defining cool-down period in fpgad configuration file</w:t>
+      </w:r>
+      <w:bookmarkEnd w:id="60"/>
+    </w:p>
+    <w:p>
+      <w:pPr>
+        <w:rPr>
+          <w:lang w:eastAsia="en-US"/>
+        </w:rPr>
+      </w:pPr>
+      <w:r>
+        <w:rPr>
+          <w:color w:val="70AD47" w:themeColor="accent6"/>
+        </w:rPr>
+        <w:t>The following JSON syntax sets the fpgad sensor cool-down period for Vista Creek devices to 30 seconds:</w:t>
+      </w:r>
+    </w:p>
+    <w:p>
+      <w:pPr>
+        <w:rPr>
+          <w:lang w:eastAsia="en-US"/>
+        </w:rPr>
+      </w:pPr>
+      <w:r>
+        <w:rPr>
+          <w:lang w:eastAsia="en-US"/>
+        </w:rPr>
+        <w:t>“fpgad-vc”: {</w:t>
+      </w:r>
+    </w:p>
+    <w:p>
+      <w:pPr>
+        <w:rPr>
+          <w:lang w:eastAsia="en-US"/>
+        </w:rPr>
+      </w:pPr>
+      <w:r>
+        <w:rPr>
+          <w:lang w:eastAsia="en-US"/>
+        </w:rPr>
+        <w:t xml:space="preserve">  “configuration”: {</w:t>
+      </w:r>
+    </w:p>
+    <w:p>
+      <w:pPr>
+        <w:rPr>
+          <w:lang w:eastAsia="en-US"/>
+        </w:rPr>
+      </w:pPr>
+      <w:r>
+        <w:rPr>
+          <w:lang w:eastAsia="en-US"/>
+        </w:rPr>
+        <w:t xml:space="preserve">    “cool-down”: 30</w:t>
+      </w:r>
+    </w:p>
+    <w:p>
+      <w:pPr>
+        <w:rPr>
+          <w:lang w:eastAsia="en-US"/>
+        </w:rPr>
+      </w:pPr>
+      <w:r>
+        <w:rPr>
+          <w:lang w:eastAsia="en-US"/>
+        </w:rPr>
+        <w:t xml:space="preserve">  },</w:t>
+      </w:r>
     </w:p>
     <w:sectPr>
       <w:pgSz w:w="12240" w:h="15840"/>
@@ -19524,6 +21312,9 @@
     <w:abstractNumId w:val="2"/>
   </w:num>
   <w:num w:numId="14">
+    <w:abstractNumId w:val="2"/>
+  </w:num>
+  <w:num w:numId="15">
     <w:abstractNumId w:val="2"/>
   </w:num>
   <w:numIdMacAtCleanup w:val="2"/>
@@ -20183,7 +21974,6 @@
   <w:style w:type="character" w:default="1" w:styleId="DefaultParagraphFont">
     <w:name w:val="Default Paragraph Font"/>
     <w:uiPriority w:val="1"/>
-    <w:semiHidden/>
     <w:unhideWhenUsed/>
   </w:style>
   <w:style w:type="table" w:default="1" w:styleId="TableNormal">
@@ -21709,6 +23499,17 @@
 
 <file path=customXml/item1.xml><?xml version="1.0" encoding="utf-8"?>
 <?mso-contentType ?>
+<SharedContentType xmlns="Microsoft.SharePoint.Taxonomy.ContentTypeSync" SourceId="b2fd7923-39df-40b1-bcec-a4d906d8b0f0" ContentTypeId="0x0101" PreviousValue="false"/>
+</file>
+
+<file path=customXml/item2.xml><?xml version="1.0" encoding="utf-8"?>
+<p:properties xmlns:p="http://schemas.microsoft.com/office/2006/metadata/properties" xmlns:xsi="http://www.w3.org/2001/XMLSchema-instance" xmlns:pc="http://schemas.microsoft.com/office/infopath/2007/PartnerControls">
+  <documentManagement/>
+</p:properties>
+</file>
+
+<file path=customXml/item3.xml><?xml version="1.0" encoding="utf-8"?>
+<?mso-contentType ?>
 <FormTemplates xmlns="http://schemas.microsoft.com/sharepoint/v3/contenttype/forms">
   <Display>DocumentLibraryForm</Display>
   <Edit>DocumentLibraryForm</Edit>
@@ -21716,7 +23517,7 @@
 </FormTemplates>
 </file>
 
-<file path=customXml/item2.xml><?xml version="1.0" encoding="utf-8"?>
+<file path=customXml/item4.xml><?xml version="1.0" encoding="utf-8"?>
 <ct:contentTypeSchema xmlns:ct="http://schemas.microsoft.com/office/2006/metadata/contentType" xmlns:ma="http://schemas.microsoft.com/office/2006/metadata/properties/metaAttributes" ct:_="" ma:_="" ma:contentTypeName="Document" ma:contentTypeID="0x010100C5ECDD33AC3E1F4B99A568DE87A9470A" ma:contentTypeVersion="21" ma:contentTypeDescription="Create a new document." ma:contentTypeScope="" ma:versionID="544b954c08c524fcc630fa145ce100a8">
   <xsd:schema xmlns:xsd="http://www.w3.org/2001/XMLSchema" xmlns:xs="http://www.w3.org/2001/XMLSchema" xmlns:p="http://schemas.microsoft.com/office/2006/metadata/properties" targetNamespace="http://schemas.microsoft.com/office/2006/metadata/properties" ma:root="true" ma:fieldsID="7508e98659ae690b404782dccb6fdfef">
     <xsd:element name="properties">
@@ -21830,20 +23631,9 @@
 </ct:contentTypeSchema>
 </file>
 
-<file path=customXml/item3.xml><?xml version="1.0" encoding="utf-8"?>
+<file path=customXml/item5.xml><?xml version="1.0" encoding="utf-8"?>
 <?mso-contentType ?>
 <spe:Receivers xmlns:spe="http://schemas.microsoft.com/sharepoint/events"/>
-</file>
-
-<file path=customXml/item4.xml><?xml version="1.0" encoding="utf-8"?>
-<?mso-contentType ?>
-<SharedContentType xmlns="Microsoft.SharePoint.Taxonomy.ContentTypeSync" SourceId="b2fd7923-39df-40b1-bcec-a4d906d8b0f0" ContentTypeId="0x0101" PreviousValue="false"/>
-</file>
-
-<file path=customXml/item5.xml><?xml version="1.0" encoding="utf-8"?>
-<p:properties xmlns:p="http://schemas.microsoft.com/office/2006/metadata/properties" xmlns:xsi="http://www.w3.org/2001/XMLSchema-instance" xmlns:pc="http://schemas.microsoft.com/office/infopath/2007/PartnerControls">
-  <documentManagement/>
-</p:properties>
 </file>
 
 <file path=customXml/item6.xml><?xml version="1.0" encoding="utf-8"?>
@@ -21851,6 +23641,23 @@
 </file>
 
 <file path=customXml/itemProps1.xml><?xml version="1.0" encoding="utf-8"?>
+<ds:datastoreItem xmlns:ds="http://schemas.openxmlformats.org/officeDocument/2006/customXml" ds:itemID="{31CFA0E0-97DF-4C09-8D3D-8058CCB6FAE9}">
+  <ds:schemaRefs>
+    <ds:schemaRef ds:uri="Microsoft.SharePoint.Taxonomy.ContentTypeSync"/>
+  </ds:schemaRefs>
+</ds:datastoreItem>
+</file>
+
+<file path=customXml/itemProps2.xml><?xml version="1.0" encoding="utf-8"?>
+<ds:datastoreItem xmlns:ds="http://schemas.openxmlformats.org/officeDocument/2006/customXml" ds:itemID="{529C3EA9-BE89-43D1-89C8-1626D74DF8D0}">
+  <ds:schemaRefs>
+    <ds:schemaRef ds:uri="http://schemas.microsoft.com/office/2006/metadata/properties"/>
+    <ds:schemaRef ds:uri="http://schemas.microsoft.com/office/infopath/2007/PartnerControls"/>
+  </ds:schemaRefs>
+</ds:datastoreItem>
+</file>
+
+<file path=customXml/itemProps3.xml><?xml version="1.0" encoding="utf-8"?>
 <ds:datastoreItem xmlns:ds="http://schemas.openxmlformats.org/officeDocument/2006/customXml" ds:itemID="{FACD0A9F-0671-4903-A28F-B4B3D9FDB354}">
   <ds:schemaRefs>
     <ds:schemaRef ds:uri="http://schemas.microsoft.com/sharepoint/v3/contenttype/forms"/>
@@ -21858,7 +23665,7 @@
 </ds:datastoreItem>
 </file>
 
-<file path=customXml/itemProps2.xml><?xml version="1.0" encoding="utf-8"?>
+<file path=customXml/itemProps4.xml><?xml version="1.0" encoding="utf-8"?>
 <ds:datastoreItem xmlns:ds="http://schemas.openxmlformats.org/officeDocument/2006/customXml" ds:itemID="{0F6AB388-0C01-4E88-8499-366DB3DB3609}">
   <ds:schemaRefs>
     <ds:schemaRef ds:uri="http://schemas.microsoft.com/office/2006/metadata/contentType"/>
@@ -21874,7 +23681,7 @@
 </ds:datastoreItem>
 </file>
 
-<file path=customXml/itemProps3.xml><?xml version="1.0" encoding="utf-8"?>
+<file path=customXml/itemProps5.xml><?xml version="1.0" encoding="utf-8"?>
 <ds:datastoreItem xmlns:ds="http://schemas.openxmlformats.org/officeDocument/2006/customXml" ds:itemID="{BB0CA842-8F72-4AE7-9A66-BC538A665C9B}">
   <ds:schemaRefs>
     <ds:schemaRef ds:uri="http://schemas.microsoft.com/sharepoint/events"/>
@@ -21882,25 +23689,8 @@
 </ds:datastoreItem>
 </file>
 
-<file path=customXml/itemProps4.xml><?xml version="1.0" encoding="utf-8"?>
-<ds:datastoreItem xmlns:ds="http://schemas.openxmlformats.org/officeDocument/2006/customXml" ds:itemID="{31CFA0E0-97DF-4C09-8D3D-8058CCB6FAE9}">
-  <ds:schemaRefs>
-    <ds:schemaRef ds:uri="Microsoft.SharePoint.Taxonomy.ContentTypeSync"/>
-  </ds:schemaRefs>
-</ds:datastoreItem>
-</file>
-
-<file path=customXml/itemProps5.xml><?xml version="1.0" encoding="utf-8"?>
-<ds:datastoreItem xmlns:ds="http://schemas.openxmlformats.org/officeDocument/2006/customXml" ds:itemID="{529C3EA9-BE89-43D1-89C8-1626D74DF8D0}">
-  <ds:schemaRefs>
-    <ds:schemaRef ds:uri="http://schemas.microsoft.com/office/2006/metadata/properties"/>
-    <ds:schemaRef ds:uri="http://schemas.microsoft.com/office/infopath/2007/PartnerControls"/>
-  </ds:schemaRefs>
-</ds:datastoreItem>
-</file>
-
 <file path=customXml/itemProps6.xml><?xml version="1.0" encoding="utf-8"?>
-<ds:datastoreItem xmlns:ds="http://schemas.openxmlformats.org/officeDocument/2006/customXml" ds:itemID="{908386CB-DA32-4285-8391-089B87646754}">
+<ds:datastoreItem xmlns:ds="http://schemas.openxmlformats.org/officeDocument/2006/customXml" ds:itemID="{119A0DA8-7A82-4270-9CD1-3AA2435884E9}">
   <ds:schemaRefs>
     <ds:schemaRef ds:uri="http://schemas.openxmlformats.org/officeDocument/2006/bibliography"/>
   </ds:schemaRefs>

</xml_diff>

<commit_message>
Update 2x1x25g tools guide to v1.3 (#715)
</commit_message>
<xml_diff>
--- a/doc/src/fpga_tools/OPAE tools guide for Vista Creek (2x1x25G) .docx
+++ b/doc/src/fpga_tools/OPAE tools guide for Vista Creek (2x1x25G) .docx
@@ -202,7 +202,7 @@
           <w:b/>
           <w:sz w:val="32"/>
         </w:rPr>
-        <w:t>2</w:t>
+        <w:t>3</w:t>
       </w:r>
     </w:p>
     <w:p>
@@ -1099,26 +1099,62 @@
                 <w:szCs w:val="16"/>
                 <w:lang w:eastAsia="ja-JP"/>
               </w:rPr>
-              <w:t xml:space="preserve">                                                       Update</w:t>
-            </w:r>
-            <w:r>
+              <w:t xml:space="preserve">                                                       Update fpgaflash tool description</w:t>
+            </w:r>
+          </w:p>
+        </w:tc>
+        <w:tc>
+          <w:tcPr>
+            <w:tcW w:w="1950" w:type="dxa"/>
+            <w:tcBorders>
+              <w:top w:val="single" w:sz="6" w:space="0" w:color="000000"/>
+              <w:left w:val="single" w:sz="6" w:space="0" w:color="000000"/>
+              <w:bottom w:val="single" w:sz="6" w:space="0" w:color="000000"/>
+              <w:right w:val="single" w:sz="12" w:space="0" w:color="000000"/>
+            </w:tcBorders>
+            <w:vAlign w:val="center"/>
+          </w:tcPr>
+          <w:p>
+            <w:pPr>
+              <w:spacing w:before="100" w:beforeAutospacing="1" w:after="100" w:afterAutospacing="1" w:line="288" w:lineRule="auto"/>
+              <w:ind w:right="-153"/>
               <w:rPr>
                 <w:rFonts w:ascii="Arial" w:eastAsia="MS Mincho" w:hAnsi="Arial"/>
                 <w:sz w:val="16"/>
                 <w:szCs w:val="16"/>
                 <w:lang w:eastAsia="ja-JP"/>
               </w:rPr>
-              <w:t xml:space="preserve"> </w:t>
-            </w:r>
-            <w:r>
+            </w:pPr>
+          </w:p>
+        </w:tc>
+      </w:tr>
+      <w:tr>
+        <w:trPr>
+          <w:jc w:val="center"/>
+        </w:trPr>
+        <w:tc>
+          <w:tcPr>
+            <w:tcW w:w="858" w:type="dxa"/>
+            <w:tcBorders>
+              <w:top w:val="single" w:sz="6" w:space="0" w:color="000000"/>
+              <w:left w:val="single" w:sz="12" w:space="0" w:color="000000"/>
+              <w:bottom w:val="single" w:sz="6" w:space="0" w:color="000000"/>
+              <w:right w:val="single" w:sz="6" w:space="0" w:color="000000"/>
+            </w:tcBorders>
+            <w:vAlign w:val="center"/>
+          </w:tcPr>
+          <w:p>
+            <w:pPr>
+              <w:spacing w:before="100" w:beforeAutospacing="1" w:after="100" w:afterAutospacing="1" w:line="288" w:lineRule="auto"/>
+              <w:ind w:left="-99" w:right="-82"/>
+              <w:jc w:val="center"/>
               <w:rPr>
                 <w:rFonts w:ascii="Arial" w:eastAsia="MS Mincho" w:hAnsi="Arial"/>
                 <w:sz w:val="16"/>
                 <w:szCs w:val="16"/>
                 <w:lang w:eastAsia="ja-JP"/>
               </w:rPr>
-              <w:t xml:space="preserve">fpgaflash tool </w:t>
-            </w:r>
+            </w:pPr>
             <w:r>
               <w:rPr>
                 <w:rFonts w:ascii="Arial" w:eastAsia="MS Mincho" w:hAnsi="Arial"/>
@@ -1126,7 +1162,107 @@
                 <w:szCs w:val="16"/>
                 <w:lang w:eastAsia="ja-JP"/>
               </w:rPr>
-              <w:t>description</w:t>
+              <w:t>1.3</w:t>
+            </w:r>
+          </w:p>
+        </w:tc>
+        <w:tc>
+          <w:tcPr>
+            <w:tcW w:w="1260" w:type="dxa"/>
+            <w:tcBorders>
+              <w:top w:val="single" w:sz="6" w:space="0" w:color="000000"/>
+              <w:left w:val="single" w:sz="6" w:space="0" w:color="000000"/>
+              <w:bottom w:val="single" w:sz="6" w:space="0" w:color="000000"/>
+              <w:right w:val="single" w:sz="6" w:space="0" w:color="000000"/>
+            </w:tcBorders>
+            <w:vAlign w:val="center"/>
+          </w:tcPr>
+          <w:p>
+            <w:pPr>
+              <w:spacing w:before="100" w:beforeAutospacing="1" w:after="100" w:afterAutospacing="1" w:line="288" w:lineRule="auto"/>
+              <w:jc w:val="center"/>
+              <w:rPr>
+                <w:rFonts w:ascii="Arial" w:eastAsia="MS Mincho" w:hAnsi="Arial"/>
+                <w:sz w:val="16"/>
+                <w:szCs w:val="16"/>
+                <w:lang w:eastAsia="ja-JP"/>
+              </w:rPr>
+            </w:pPr>
+            <w:r>
+              <w:rPr>
+                <w:rFonts w:ascii="Arial" w:eastAsia="MS Mincho" w:hAnsi="Arial"/>
+                <w:sz w:val="16"/>
+                <w:szCs w:val="16"/>
+                <w:lang w:eastAsia="ja-JP"/>
+              </w:rPr>
+              <w:t>Huang Wei</w:t>
+            </w:r>
+          </w:p>
+        </w:tc>
+        <w:tc>
+          <w:tcPr>
+            <w:tcW w:w="1080" w:type="dxa"/>
+            <w:tcBorders>
+              <w:top w:val="single" w:sz="6" w:space="0" w:color="000000"/>
+              <w:left w:val="single" w:sz="6" w:space="0" w:color="000000"/>
+              <w:bottom w:val="single" w:sz="6" w:space="0" w:color="000000"/>
+              <w:right w:val="single" w:sz="6" w:space="0" w:color="000000"/>
+            </w:tcBorders>
+            <w:vAlign w:val="center"/>
+          </w:tcPr>
+          <w:p>
+            <w:pPr>
+              <w:spacing w:before="100" w:beforeAutospacing="1" w:after="100" w:afterAutospacing="1" w:line="288" w:lineRule="auto"/>
+              <w:ind w:left="-152" w:right="-153"/>
+              <w:jc w:val="center"/>
+              <w:rPr>
+                <w:rFonts w:ascii="Arial" w:eastAsia="MS Mincho" w:hAnsi="Arial"/>
+                <w:sz w:val="16"/>
+                <w:szCs w:val="16"/>
+                <w:lang w:eastAsia="ja-JP"/>
+              </w:rPr>
+            </w:pPr>
+            <w:r>
+              <w:rPr>
+                <w:rFonts w:ascii="Arial" w:eastAsia="MS Mincho" w:hAnsi="Arial"/>
+                <w:sz w:val="16"/>
+                <w:szCs w:val="16"/>
+                <w:lang w:eastAsia="ja-JP"/>
+              </w:rPr>
+              <w:t>03/26/2019</w:t>
+            </w:r>
+          </w:p>
+        </w:tc>
+        <w:tc>
+          <w:tcPr>
+            <w:tcW w:w="3987" w:type="dxa"/>
+            <w:tcBorders>
+              <w:top w:val="single" w:sz="6" w:space="0" w:color="000000"/>
+              <w:left w:val="single" w:sz="6" w:space="0" w:color="000000"/>
+              <w:bottom w:val="single" w:sz="6" w:space="0" w:color="000000"/>
+              <w:right w:val="single" w:sz="6" w:space="0" w:color="000000"/>
+            </w:tcBorders>
+            <w:vAlign w:val="center"/>
+          </w:tcPr>
+          <w:p>
+            <w:pPr>
+              <w:spacing w:before="100" w:beforeAutospacing="1" w:after="100" w:afterAutospacing="1" w:line="288" w:lineRule="auto"/>
+              <w:ind w:right="-153"/>
+              <w:rPr>
+                <w:rFonts w:ascii="Arial" w:eastAsia="MS Mincho" w:hAnsi="Arial"/>
+                <w:sz w:val="16"/>
+                <w:szCs w:val="16"/>
+                <w:lang w:eastAsia="ja-JP"/>
+              </w:rPr>
+            </w:pPr>
+            <w:r>
+              <w:rPr>
+                <w:rFonts w:ascii="Arial" w:eastAsia="MS Mincho" w:hAnsi="Arial"/>
+                <w:sz w:val="16"/>
+                <w:szCs w:val="16"/>
+                <w:lang w:eastAsia="ja-JP"/>
+              </w:rPr>
+              <w:t>Add bmc factory image rsu                                          Add parkvale eeprom rsu                                       Update fpgaflash tool output information</w:t>
             </w:r>
           </w:p>
         </w:tc>
@@ -1210,7 +1346,7 @@
           <w:r>
             <w:fldChar w:fldCharType="separate"/>
           </w:r>
-          <w:hyperlink w:anchor="_Toc3464385" w:history="1">
+          <w:hyperlink w:anchor="_Toc4499278" w:history="1">
             <w:r>
               <w:rPr>
                 <w:rStyle w:val="Hyperlink"/>
@@ -1247,7 +1383,7 @@
               <w:rPr>
                 <w:webHidden/>
               </w:rPr>
-              <w:instrText xml:space="preserve"> PAGEREF _Toc3464385 \h </w:instrText>
+              <w:instrText xml:space="preserve"> PAGEREF _Toc4499278 \h </w:instrText>
             </w:r>
             <w:r>
               <w:rPr>
@@ -1285,7 +1421,7 @@
               <w:lang w:eastAsia="zh-CN"/>
             </w:rPr>
           </w:pPr>
-          <w:hyperlink w:anchor="_Toc3464386" w:history="1">
+          <w:hyperlink w:anchor="_Toc4499279" w:history="1">
             <w:r>
               <w:rPr>
                 <w:rStyle w:val="Hyperlink"/>
@@ -1329,7 +1465,7 @@
                 <w:noProof/>
                 <w:webHidden/>
               </w:rPr>
-              <w:instrText xml:space="preserve"> PAGEREF _Toc3464386 \h </w:instrText>
+              <w:instrText xml:space="preserve"> PAGEREF _Toc4499279 \h </w:instrText>
             </w:r>
             <w:r>
               <w:rPr>
@@ -1371,7 +1507,7 @@
               <w:lang w:eastAsia="zh-CN"/>
             </w:rPr>
           </w:pPr>
-          <w:hyperlink w:anchor="_Toc3464387" w:history="1">
+          <w:hyperlink w:anchor="_Toc4499280" w:history="1">
             <w:r>
               <w:rPr>
                 <w:rStyle w:val="Hyperlink"/>
@@ -1415,7 +1551,7 @@
                 <w:noProof/>
                 <w:webHidden/>
               </w:rPr>
-              <w:instrText xml:space="preserve"> PAGEREF _Toc3464387 \h </w:instrText>
+              <w:instrText xml:space="preserve"> PAGEREF _Toc4499280 \h </w:instrText>
             </w:r>
             <w:r>
               <w:rPr>
@@ -1457,7 +1593,7 @@
               <w:lang w:eastAsia="zh-CN"/>
             </w:rPr>
           </w:pPr>
-          <w:hyperlink w:anchor="_Toc3464388" w:history="1">
+          <w:hyperlink w:anchor="_Toc4499281" w:history="1">
             <w:r>
               <w:rPr>
                 <w:rStyle w:val="Hyperlink"/>
@@ -1503,7 +1639,7 @@
                 <w:noProof/>
                 <w:webHidden/>
               </w:rPr>
-              <w:instrText xml:space="preserve"> PAGEREF _Toc3464388 \h </w:instrText>
+              <w:instrText xml:space="preserve"> PAGEREF _Toc4499281 \h </w:instrText>
             </w:r>
             <w:r>
               <w:rPr>
@@ -1545,7 +1681,7 @@
               <w:lang w:eastAsia="zh-CN"/>
             </w:rPr>
           </w:pPr>
-          <w:hyperlink w:anchor="_Toc3464389" w:history="1">
+          <w:hyperlink w:anchor="_Toc4499282" w:history="1">
             <w:r>
               <w:rPr>
                 <w:rStyle w:val="Hyperlink"/>
@@ -1591,7 +1727,7 @@
                 <w:noProof/>
                 <w:webHidden/>
               </w:rPr>
-              <w:instrText xml:space="preserve"> PAGEREF _Toc3464389 \h </w:instrText>
+              <w:instrText xml:space="preserve"> PAGEREF _Toc4499282 \h </w:instrText>
             </w:r>
             <w:r>
               <w:rPr>
@@ -1633,7 +1769,7 @@
               <w:lang w:eastAsia="zh-CN"/>
             </w:rPr>
           </w:pPr>
-          <w:hyperlink w:anchor="_Toc3464390" w:history="1">
+          <w:hyperlink w:anchor="_Toc4499283" w:history="1">
             <w:r>
               <w:rPr>
                 <w:rStyle w:val="Hyperlink"/>
@@ -1679,7 +1815,7 @@
                 <w:noProof/>
                 <w:webHidden/>
               </w:rPr>
-              <w:instrText xml:space="preserve"> PAGEREF _Toc3464390 \h </w:instrText>
+              <w:instrText xml:space="preserve"> PAGEREF _Toc4499283 \h </w:instrText>
             </w:r>
             <w:r>
               <w:rPr>
@@ -1721,7 +1857,7 @@
               <w:lang w:eastAsia="zh-CN"/>
             </w:rPr>
           </w:pPr>
-          <w:hyperlink w:anchor="_Toc3464391" w:history="1">
+          <w:hyperlink w:anchor="_Toc4499284" w:history="1">
             <w:r>
               <w:rPr>
                 <w:rStyle w:val="Hyperlink"/>
@@ -1767,7 +1903,7 @@
                 <w:noProof/>
                 <w:webHidden/>
               </w:rPr>
-              <w:instrText xml:space="preserve"> PAGEREF _Toc3464391 \h </w:instrText>
+              <w:instrText xml:space="preserve"> PAGEREF _Toc4499284 \h </w:instrText>
             </w:r>
             <w:r>
               <w:rPr>
@@ -1809,7 +1945,7 @@
               <w:lang w:eastAsia="zh-CN"/>
             </w:rPr>
           </w:pPr>
-          <w:hyperlink w:anchor="_Toc3464392" w:history="1">
+          <w:hyperlink w:anchor="_Toc4499285" w:history="1">
             <w:r>
               <w:rPr>
                 <w:rStyle w:val="Hyperlink"/>
@@ -1855,7 +1991,7 @@
                 <w:noProof/>
                 <w:webHidden/>
               </w:rPr>
-              <w:instrText xml:space="preserve"> PAGEREF _Toc3464392 \h </w:instrText>
+              <w:instrText xml:space="preserve"> PAGEREF _Toc4499285 \h </w:instrText>
             </w:r>
             <w:r>
               <w:rPr>
@@ -1897,7 +2033,7 @@
               <w:lang w:eastAsia="zh-CN"/>
             </w:rPr>
           </w:pPr>
-          <w:hyperlink w:anchor="_Toc3464393" w:history="1">
+          <w:hyperlink w:anchor="_Toc4499286" w:history="1">
             <w:r>
               <w:rPr>
                 <w:rStyle w:val="Hyperlink"/>
@@ -1943,7 +2079,7 @@
                 <w:noProof/>
                 <w:webHidden/>
               </w:rPr>
-              <w:instrText xml:space="preserve"> PAGEREF _Toc3464393 \h </w:instrText>
+              <w:instrText xml:space="preserve"> PAGEREF _Toc4499286 \h </w:instrText>
             </w:r>
             <w:r>
               <w:rPr>
@@ -1985,7 +2121,7 @@
               <w:lang w:eastAsia="zh-CN"/>
             </w:rPr>
           </w:pPr>
-          <w:hyperlink w:anchor="_Toc3464394" w:history="1">
+          <w:hyperlink w:anchor="_Toc4499287" w:history="1">
             <w:r>
               <w:rPr>
                 <w:rStyle w:val="Hyperlink"/>
@@ -2038,7 +2174,7 @@
                 <w:noProof/>
                 <w:webHidden/>
               </w:rPr>
-              <w:instrText xml:space="preserve"> PAGEREF _Toc3464394 \h </w:instrText>
+              <w:instrText xml:space="preserve"> PAGEREF _Toc4499287 \h </w:instrText>
             </w:r>
             <w:r>
               <w:rPr>
@@ -2080,7 +2216,7 @@
               <w:lang w:eastAsia="zh-CN"/>
             </w:rPr>
           </w:pPr>
-          <w:hyperlink w:anchor="_Toc3464395" w:history="1">
+          <w:hyperlink w:anchor="_Toc4499288" w:history="1">
             <w:r>
               <w:rPr>
                 <w:rStyle w:val="Hyperlink"/>
@@ -2135,7 +2271,7 @@
                 <w:noProof/>
                 <w:webHidden/>
               </w:rPr>
-              <w:instrText xml:space="preserve"> PAGEREF _Toc3464395 \h </w:instrText>
+              <w:instrText xml:space="preserve"> PAGEREF _Toc4499288 \h </w:instrText>
             </w:r>
             <w:r>
               <w:rPr>
@@ -2175,7 +2311,7 @@
               <w:lang w:eastAsia="zh-CN"/>
             </w:rPr>
           </w:pPr>
-          <w:hyperlink w:anchor="_Toc3464396" w:history="1">
+          <w:hyperlink w:anchor="_Toc4499289" w:history="1">
             <w:r>
               <w:rPr>
                 <w:rStyle w:val="Hyperlink"/>
@@ -2212,7 +2348,7 @@
               <w:rPr>
                 <w:webHidden/>
               </w:rPr>
-              <w:instrText xml:space="preserve"> PAGEREF _Toc3464396 \h </w:instrText>
+              <w:instrText xml:space="preserve"> PAGEREF _Toc4499289 \h </w:instrText>
             </w:r>
             <w:r>
               <w:rPr>
@@ -2250,7 +2386,7 @@
               <w:lang w:eastAsia="zh-CN"/>
             </w:rPr>
           </w:pPr>
-          <w:hyperlink w:anchor="_Toc3464397" w:history="1">
+          <w:hyperlink w:anchor="_Toc4499290" w:history="1">
             <w:r>
               <w:rPr>
                 <w:rStyle w:val="Hyperlink"/>
@@ -2294,7 +2430,7 @@
                 <w:noProof/>
                 <w:webHidden/>
               </w:rPr>
-              <w:instrText xml:space="preserve"> PAGEREF _Toc3464397 \h </w:instrText>
+              <w:instrText xml:space="preserve"> PAGEREF _Toc4499290 \h </w:instrText>
             </w:r>
             <w:r>
               <w:rPr>
@@ -2336,7 +2472,7 @@
               <w:lang w:eastAsia="zh-CN"/>
             </w:rPr>
           </w:pPr>
-          <w:hyperlink w:anchor="_Toc3464398" w:history="1">
+          <w:hyperlink w:anchor="_Toc4499291" w:history="1">
             <w:r>
               <w:rPr>
                 <w:rStyle w:val="Hyperlink"/>
@@ -2381,7 +2517,7 @@
                 <w:noProof/>
                 <w:webHidden/>
               </w:rPr>
-              <w:instrText xml:space="preserve"> PAGEREF _Toc3464398 \h </w:instrText>
+              <w:instrText xml:space="preserve"> PAGEREF _Toc4499291 \h </w:instrText>
             </w:r>
             <w:r>
               <w:rPr>
@@ -2423,7 +2559,7 @@
               <w:lang w:eastAsia="zh-CN"/>
             </w:rPr>
           </w:pPr>
-          <w:hyperlink w:anchor="_Toc3464399" w:history="1">
+          <w:hyperlink w:anchor="_Toc4499292" w:history="1">
             <w:r>
               <w:rPr>
                 <w:rStyle w:val="Hyperlink"/>
@@ -2467,7 +2603,7 @@
                 <w:noProof/>
                 <w:webHidden/>
               </w:rPr>
-              <w:instrText xml:space="preserve"> PAGEREF _Toc3464399 \h </w:instrText>
+              <w:instrText xml:space="preserve"> PAGEREF _Toc4499292 \h </w:instrText>
             </w:r>
             <w:r>
               <w:rPr>
@@ -2509,7 +2645,7 @@
               <w:lang w:eastAsia="zh-CN"/>
             </w:rPr>
           </w:pPr>
-          <w:hyperlink w:anchor="_Toc3464400" w:history="1">
+          <w:hyperlink w:anchor="_Toc4499293" w:history="1">
             <w:r>
               <w:rPr>
                 <w:rStyle w:val="Hyperlink"/>
@@ -2553,7 +2689,7 @@
                 <w:noProof/>
                 <w:webHidden/>
               </w:rPr>
-              <w:instrText xml:space="preserve"> PAGEREF _Toc3464400 \h </w:instrText>
+              <w:instrText xml:space="preserve"> PAGEREF _Toc4499293 \h </w:instrText>
             </w:r>
             <w:r>
               <w:rPr>
@@ -2595,7 +2731,7 @@
               <w:lang w:eastAsia="zh-CN"/>
             </w:rPr>
           </w:pPr>
-          <w:hyperlink w:anchor="_Toc3464401" w:history="1">
+          <w:hyperlink w:anchor="_Toc4499294" w:history="1">
             <w:r>
               <w:rPr>
                 <w:rStyle w:val="Hyperlink"/>
@@ -2639,7 +2775,7 @@
                 <w:noProof/>
                 <w:webHidden/>
               </w:rPr>
-              <w:instrText xml:space="preserve"> PAGEREF _Toc3464401 \h </w:instrText>
+              <w:instrText xml:space="preserve"> PAGEREF _Toc4499294 \h </w:instrText>
             </w:r>
             <w:r>
               <w:rPr>
@@ -2681,7 +2817,7 @@
               <w:lang w:eastAsia="zh-CN"/>
             </w:rPr>
           </w:pPr>
-          <w:hyperlink w:anchor="_Toc3464402" w:history="1">
+          <w:hyperlink w:anchor="_Toc4499295" w:history="1">
             <w:r>
               <w:rPr>
                 <w:rStyle w:val="Hyperlink"/>
@@ -2725,7 +2861,7 @@
                 <w:noProof/>
                 <w:webHidden/>
               </w:rPr>
-              <w:instrText xml:space="preserve"> PAGEREF _Toc3464402 \h </w:instrText>
+              <w:instrText xml:space="preserve"> PAGEREF _Toc4499295 \h </w:instrText>
             </w:r>
             <w:r>
               <w:rPr>
@@ -2767,7 +2903,7 @@
               <w:lang w:eastAsia="zh-CN"/>
             </w:rPr>
           </w:pPr>
-          <w:hyperlink w:anchor="_Toc3464403" w:history="1">
+          <w:hyperlink w:anchor="_Toc4499296" w:history="1">
             <w:r>
               <w:rPr>
                 <w:rStyle w:val="Hyperlink"/>
@@ -2811,7 +2947,7 @@
                 <w:noProof/>
                 <w:webHidden/>
               </w:rPr>
-              <w:instrText xml:space="preserve"> PAGEREF _Toc3464403 \h </w:instrText>
+              <w:instrText xml:space="preserve"> PAGEREF _Toc4499296 \h </w:instrText>
             </w:r>
             <w:r>
               <w:rPr>
@@ -2853,7 +2989,7 @@
               <w:lang w:eastAsia="zh-CN"/>
             </w:rPr>
           </w:pPr>
-          <w:hyperlink w:anchor="_Toc3464404" w:history="1">
+          <w:hyperlink w:anchor="_Toc4499297" w:history="1">
             <w:r>
               <w:rPr>
                 <w:rStyle w:val="Hyperlink"/>
@@ -2897,7 +3033,7 @@
                 <w:noProof/>
                 <w:webHidden/>
               </w:rPr>
-              <w:instrText xml:space="preserve"> PAGEREF _Toc3464404 \h </w:instrText>
+              <w:instrText xml:space="preserve"> PAGEREF _Toc4499297 \h </w:instrText>
             </w:r>
             <w:r>
               <w:rPr>
@@ -2937,7 +3073,7 @@
               <w:lang w:eastAsia="zh-CN"/>
             </w:rPr>
           </w:pPr>
-          <w:hyperlink w:anchor="_Toc3464405" w:history="1">
+          <w:hyperlink w:anchor="_Toc4499298" w:history="1">
             <w:r>
               <w:rPr>
                 <w:rStyle w:val="Hyperlink"/>
@@ -2976,7 +3112,7 @@
               <w:rPr>
                 <w:webHidden/>
               </w:rPr>
-              <w:instrText xml:space="preserve"> PAGEREF _Toc3464405 \h </w:instrText>
+              <w:instrText xml:space="preserve"> PAGEREF _Toc4499298 \h </w:instrText>
             </w:r>
             <w:r>
               <w:rPr>
@@ -3014,7 +3150,7 @@
               <w:lang w:eastAsia="zh-CN"/>
             </w:rPr>
           </w:pPr>
-          <w:hyperlink w:anchor="_Toc3464406" w:history="1">
+          <w:hyperlink w:anchor="_Toc4499299" w:history="1">
             <w:r>
               <w:rPr>
                 <w:rStyle w:val="Hyperlink"/>
@@ -3058,7 +3194,7 @@
                 <w:noProof/>
                 <w:webHidden/>
               </w:rPr>
-              <w:instrText xml:space="preserve"> PAGEREF _Toc3464406 \h </w:instrText>
+              <w:instrText xml:space="preserve"> PAGEREF _Toc4499299 \h </w:instrText>
             </w:r>
             <w:r>
               <w:rPr>
@@ -3100,7 +3236,7 @@
               <w:lang w:eastAsia="zh-CN"/>
             </w:rPr>
           </w:pPr>
-          <w:hyperlink w:anchor="_Toc3464407" w:history="1">
+          <w:hyperlink w:anchor="_Toc4499300" w:history="1">
             <w:r>
               <w:rPr>
                 <w:rStyle w:val="Hyperlink"/>
@@ -3145,7 +3281,7 @@
                 <w:noProof/>
                 <w:webHidden/>
               </w:rPr>
-              <w:instrText xml:space="preserve"> PAGEREF _Toc3464407 \h </w:instrText>
+              <w:instrText xml:space="preserve"> PAGEREF _Toc4499300 \h </w:instrText>
             </w:r>
             <w:r>
               <w:rPr>
@@ -3187,7 +3323,7 @@
               <w:lang w:eastAsia="zh-CN"/>
             </w:rPr>
           </w:pPr>
-          <w:hyperlink w:anchor="_Toc3464408" w:history="1">
+          <w:hyperlink w:anchor="_Toc4499301" w:history="1">
             <w:r>
               <w:rPr>
                 <w:rStyle w:val="Hyperlink"/>
@@ -3232,7 +3368,7 @@
                 <w:noProof/>
                 <w:webHidden/>
               </w:rPr>
-              <w:instrText xml:space="preserve"> PAGEREF _Toc3464408 \h </w:instrText>
+              <w:instrText xml:space="preserve"> PAGEREF _Toc4499301 \h </w:instrText>
             </w:r>
             <w:r>
               <w:rPr>
@@ -3274,7 +3410,7 @@
               <w:lang w:eastAsia="zh-CN"/>
             </w:rPr>
           </w:pPr>
-          <w:hyperlink w:anchor="_Toc3464409" w:history="1">
+          <w:hyperlink w:anchor="_Toc4499302" w:history="1">
             <w:r>
               <w:rPr>
                 <w:rStyle w:val="Hyperlink"/>
@@ -3319,7 +3455,7 @@
                 <w:noProof/>
                 <w:webHidden/>
               </w:rPr>
-              <w:instrText xml:space="preserve"> PAGEREF _Toc3464409 \h </w:instrText>
+              <w:instrText xml:space="preserve"> PAGEREF _Toc4499302 \h </w:instrText>
             </w:r>
             <w:r>
               <w:rPr>
@@ -3361,7 +3497,7 @@
               <w:lang w:eastAsia="zh-CN"/>
             </w:rPr>
           </w:pPr>
-          <w:hyperlink w:anchor="_Toc3464410" w:history="1">
+          <w:hyperlink w:anchor="_Toc4499303" w:history="1">
             <w:r>
               <w:rPr>
                 <w:rStyle w:val="Hyperlink"/>
@@ -3405,7 +3541,7 @@
                 <w:noProof/>
                 <w:webHidden/>
               </w:rPr>
-              <w:instrText xml:space="preserve"> PAGEREF _Toc3464410 \h </w:instrText>
+              <w:instrText xml:space="preserve"> PAGEREF _Toc4499303 \h </w:instrText>
             </w:r>
             <w:r>
               <w:rPr>
@@ -3447,7 +3583,7 @@
               <w:lang w:eastAsia="zh-CN"/>
             </w:rPr>
           </w:pPr>
-          <w:hyperlink w:anchor="_Toc3464411" w:history="1">
+          <w:hyperlink w:anchor="_Toc4499304" w:history="1">
             <w:r>
               <w:rPr>
                 <w:rStyle w:val="Hyperlink"/>
@@ -3492,7 +3628,7 @@
                 <w:noProof/>
                 <w:webHidden/>
               </w:rPr>
-              <w:instrText xml:space="preserve"> PAGEREF _Toc3464411 \h </w:instrText>
+              <w:instrText xml:space="preserve"> PAGEREF _Toc4499304 \h </w:instrText>
             </w:r>
             <w:r>
               <w:rPr>
@@ -3534,7 +3670,7 @@
               <w:lang w:eastAsia="zh-CN"/>
             </w:rPr>
           </w:pPr>
-          <w:hyperlink w:anchor="_Toc3464412" w:history="1">
+          <w:hyperlink w:anchor="_Toc4499305" w:history="1">
             <w:r>
               <w:rPr>
                 <w:rStyle w:val="Hyperlink"/>
@@ -3579,7 +3715,7 @@
                 <w:noProof/>
                 <w:webHidden/>
               </w:rPr>
-              <w:instrText xml:space="preserve"> PAGEREF _Toc3464412 \h </w:instrText>
+              <w:instrText xml:space="preserve"> PAGEREF _Toc4499305 \h </w:instrText>
             </w:r>
             <w:r>
               <w:rPr>
@@ -3621,7 +3757,7 @@
               <w:lang w:eastAsia="zh-CN"/>
             </w:rPr>
           </w:pPr>
-          <w:hyperlink w:anchor="_Toc3464413" w:history="1">
+          <w:hyperlink w:anchor="_Toc4499306" w:history="1">
             <w:r>
               <w:rPr>
                 <w:rStyle w:val="Hyperlink"/>
@@ -3666,7 +3802,7 @@
                 <w:noProof/>
                 <w:webHidden/>
               </w:rPr>
-              <w:instrText xml:space="preserve"> PAGEREF _Toc3464413 \h </w:instrText>
+              <w:instrText xml:space="preserve"> PAGEREF _Toc4499306 \h </w:instrText>
             </w:r>
             <w:r>
               <w:rPr>
@@ -3708,7 +3844,7 @@
               <w:lang w:eastAsia="zh-CN"/>
             </w:rPr>
           </w:pPr>
-          <w:hyperlink w:anchor="_Toc3464414" w:history="1">
+          <w:hyperlink w:anchor="_Toc4499307" w:history="1">
             <w:r>
               <w:rPr>
                 <w:rStyle w:val="Hyperlink"/>
@@ -3753,7 +3889,7 @@
                 <w:noProof/>
                 <w:webHidden/>
               </w:rPr>
-              <w:instrText xml:space="preserve"> PAGEREF _Toc3464414 \h </w:instrText>
+              <w:instrText xml:space="preserve"> PAGEREF _Toc4499307 \h </w:instrText>
             </w:r>
             <w:r>
               <w:rPr>
@@ -3795,7 +3931,7 @@
               <w:lang w:eastAsia="zh-CN"/>
             </w:rPr>
           </w:pPr>
-          <w:hyperlink w:anchor="_Toc3464415" w:history="1">
+          <w:hyperlink w:anchor="_Toc4499308" w:history="1">
             <w:r>
               <w:rPr>
                 <w:rStyle w:val="Hyperlink"/>
@@ -3839,7 +3975,7 @@
                 <w:noProof/>
                 <w:webHidden/>
               </w:rPr>
-              <w:instrText xml:space="preserve"> PAGEREF _Toc3464415 \h </w:instrText>
+              <w:instrText xml:space="preserve"> PAGEREF _Toc4499308 \h </w:instrText>
             </w:r>
             <w:r>
               <w:rPr>
@@ -3881,7 +4017,7 @@
               <w:lang w:eastAsia="zh-CN"/>
             </w:rPr>
           </w:pPr>
-          <w:hyperlink w:anchor="_Toc3464416" w:history="1">
+          <w:hyperlink w:anchor="_Toc4499309" w:history="1">
             <w:r>
               <w:rPr>
                 <w:rStyle w:val="Hyperlink"/>
@@ -3926,7 +4062,7 @@
                 <w:noProof/>
                 <w:webHidden/>
               </w:rPr>
-              <w:instrText xml:space="preserve"> PAGEREF _Toc3464416 \h </w:instrText>
+              <w:instrText xml:space="preserve"> PAGEREF _Toc4499309 \h </w:instrText>
             </w:r>
             <w:r>
               <w:rPr>
@@ -3968,7 +4104,7 @@
               <w:lang w:eastAsia="zh-CN"/>
             </w:rPr>
           </w:pPr>
-          <w:hyperlink w:anchor="_Toc3464417" w:history="1">
+          <w:hyperlink w:anchor="_Toc4499310" w:history="1">
             <w:r>
               <w:rPr>
                 <w:rStyle w:val="Hyperlink"/>
@@ -4013,7 +4149,7 @@
                 <w:noProof/>
                 <w:webHidden/>
               </w:rPr>
-              <w:instrText xml:space="preserve"> PAGEREF _Toc3464417 \h </w:instrText>
+              <w:instrText xml:space="preserve"> PAGEREF _Toc4499310 \h </w:instrText>
             </w:r>
             <w:r>
               <w:rPr>
@@ -4055,7 +4191,7 @@
               <w:lang w:eastAsia="zh-CN"/>
             </w:rPr>
           </w:pPr>
-          <w:hyperlink w:anchor="_Toc3464418" w:history="1">
+          <w:hyperlink w:anchor="_Toc4499311" w:history="1">
             <w:r>
               <w:rPr>
                 <w:rStyle w:val="Hyperlink"/>
@@ -4100,7 +4236,7 @@
                 <w:noProof/>
                 <w:webHidden/>
               </w:rPr>
-              <w:instrText xml:space="preserve"> PAGEREF _Toc3464418 \h </w:instrText>
+              <w:instrText xml:space="preserve"> PAGEREF _Toc4499311 \h </w:instrText>
             </w:r>
             <w:r>
               <w:rPr>
@@ -4142,7 +4278,7 @@
               <w:lang w:eastAsia="zh-CN"/>
             </w:rPr>
           </w:pPr>
-          <w:hyperlink w:anchor="_Toc3464419" w:history="1">
+          <w:hyperlink w:anchor="_Toc4499312" w:history="1">
             <w:r>
               <w:rPr>
                 <w:rStyle w:val="Hyperlink"/>
@@ -4186,7 +4322,7 @@
                 <w:noProof/>
                 <w:webHidden/>
               </w:rPr>
-              <w:instrText xml:space="preserve"> PAGEREF _Toc3464419 \h </w:instrText>
+              <w:instrText xml:space="preserve"> PAGEREF _Toc4499312 \h </w:instrText>
             </w:r>
             <w:r>
               <w:rPr>
@@ -4228,7 +4364,7 @@
               <w:lang w:eastAsia="zh-CN"/>
             </w:rPr>
           </w:pPr>
-          <w:hyperlink w:anchor="_Toc3464420" w:history="1">
+          <w:hyperlink w:anchor="_Toc4499313" w:history="1">
             <w:r>
               <w:rPr>
                 <w:rStyle w:val="Hyperlink"/>
@@ -4273,7 +4409,7 @@
                 <w:noProof/>
                 <w:webHidden/>
               </w:rPr>
-              <w:instrText xml:space="preserve"> PAGEREF _Toc3464420 \h </w:instrText>
+              <w:instrText xml:space="preserve"> PAGEREF _Toc4499313 \h </w:instrText>
             </w:r>
             <w:r>
               <w:rPr>
@@ -4315,7 +4451,7 @@
               <w:lang w:eastAsia="zh-CN"/>
             </w:rPr>
           </w:pPr>
-          <w:hyperlink w:anchor="_Toc3464421" w:history="1">
+          <w:hyperlink w:anchor="_Toc4499314" w:history="1">
             <w:r>
               <w:rPr>
                 <w:rStyle w:val="Hyperlink"/>
@@ -4362,7 +4498,7 @@
                 <w:noProof/>
                 <w:webHidden/>
               </w:rPr>
-              <w:instrText xml:space="preserve"> PAGEREF _Toc3464421 \h </w:instrText>
+              <w:instrText xml:space="preserve"> PAGEREF _Toc4499314 \h </w:instrText>
             </w:r>
             <w:r>
               <w:rPr>
@@ -4404,7 +4540,7 @@
               <w:lang w:eastAsia="zh-CN"/>
             </w:rPr>
           </w:pPr>
-          <w:hyperlink w:anchor="_Toc3464422" w:history="1">
+          <w:hyperlink w:anchor="_Toc4499315" w:history="1">
             <w:r>
               <w:rPr>
                 <w:rStyle w:val="Hyperlink"/>
@@ -4451,7 +4587,7 @@
                 <w:noProof/>
                 <w:webHidden/>
               </w:rPr>
-              <w:instrText xml:space="preserve"> PAGEREF _Toc3464422 \h </w:instrText>
+              <w:instrText xml:space="preserve"> PAGEREF _Toc4499315 \h </w:instrText>
             </w:r>
             <w:r>
               <w:rPr>
@@ -4493,7 +4629,7 @@
               <w:lang w:eastAsia="zh-CN"/>
             </w:rPr>
           </w:pPr>
-          <w:hyperlink w:anchor="_Toc3464423" w:history="1">
+          <w:hyperlink w:anchor="_Toc4499316" w:history="1">
             <w:r>
               <w:rPr>
                 <w:rStyle w:val="Hyperlink"/>
@@ -4540,7 +4676,7 @@
                 <w:noProof/>
                 <w:webHidden/>
               </w:rPr>
-              <w:instrText xml:space="preserve"> PAGEREF _Toc3464423 \h </w:instrText>
+              <w:instrText xml:space="preserve"> PAGEREF _Toc4499316 \h </w:instrText>
             </w:r>
             <w:r>
               <w:rPr>
@@ -4582,7 +4718,7 @@
               <w:lang w:eastAsia="zh-CN"/>
             </w:rPr>
           </w:pPr>
-          <w:hyperlink w:anchor="_Toc3464424" w:history="1">
+          <w:hyperlink w:anchor="_Toc4499317" w:history="1">
             <w:r>
               <w:rPr>
                 <w:rStyle w:val="Hyperlink"/>
@@ -4626,7 +4762,7 @@
                 <w:noProof/>
                 <w:webHidden/>
               </w:rPr>
-              <w:instrText xml:space="preserve"> PAGEREF _Toc3464424 \h </w:instrText>
+              <w:instrText xml:space="preserve"> PAGEREF _Toc4499317 \h </w:instrText>
             </w:r>
             <w:r>
               <w:rPr>
@@ -4646,7 +4782,7 @@
                 <w:noProof/>
                 <w:webHidden/>
               </w:rPr>
-              <w:t>18</w:t>
+              <w:t>19</w:t>
             </w:r>
             <w:r>
               <w:rPr>
@@ -4668,7 +4804,7 @@
               <w:lang w:eastAsia="zh-CN"/>
             </w:rPr>
           </w:pPr>
-          <w:hyperlink w:anchor="_Toc3464425" w:history="1">
+          <w:hyperlink w:anchor="_Toc4499318" w:history="1">
             <w:r>
               <w:rPr>
                 <w:rStyle w:val="Hyperlink"/>
@@ -4713,7 +4849,7 @@
                 <w:noProof/>
                 <w:webHidden/>
               </w:rPr>
-              <w:instrText xml:space="preserve"> PAGEREF _Toc3464425 \h </w:instrText>
+              <w:instrText xml:space="preserve"> PAGEREF _Toc4499318 \h </w:instrText>
             </w:r>
             <w:r>
               <w:rPr>
@@ -4733,7 +4869,7 @@
                 <w:noProof/>
                 <w:webHidden/>
               </w:rPr>
-              <w:t>18</w:t>
+              <w:t>19</w:t>
             </w:r>
             <w:r>
               <w:rPr>
@@ -4755,7 +4891,7 @@
               <w:lang w:eastAsia="zh-CN"/>
             </w:rPr>
           </w:pPr>
-          <w:hyperlink w:anchor="_Toc3464426" w:history="1">
+          <w:hyperlink w:anchor="_Toc4499319" w:history="1">
             <w:r>
               <w:rPr>
                 <w:rStyle w:val="Hyperlink"/>
@@ -4800,7 +4936,7 @@
                 <w:noProof/>
                 <w:webHidden/>
               </w:rPr>
-              <w:instrText xml:space="preserve"> PAGEREF _Toc3464426 \h </w:instrText>
+              <w:instrText xml:space="preserve"> PAGEREF _Toc4499319 \h </w:instrText>
             </w:r>
             <w:r>
               <w:rPr>
@@ -4820,7 +4956,7 @@
                 <w:noProof/>
                 <w:webHidden/>
               </w:rPr>
-              <w:t>18</w:t>
+              <w:t>19</w:t>
             </w:r>
             <w:r>
               <w:rPr>
@@ -4842,7 +4978,7 @@
               <w:lang w:eastAsia="zh-CN"/>
             </w:rPr>
           </w:pPr>
-          <w:hyperlink w:anchor="_Toc3464427" w:history="1">
+          <w:hyperlink w:anchor="_Toc4499320" w:history="1">
             <w:r>
               <w:rPr>
                 <w:rStyle w:val="Hyperlink"/>
@@ -4887,7 +5023,7 @@
                 <w:noProof/>
                 <w:webHidden/>
               </w:rPr>
-              <w:instrText xml:space="preserve"> PAGEREF _Toc3464427 \h </w:instrText>
+              <w:instrText xml:space="preserve"> PAGEREF _Toc4499320 \h </w:instrText>
             </w:r>
             <w:r>
               <w:rPr>
@@ -4907,7 +5043,7 @@
                 <w:noProof/>
                 <w:webHidden/>
               </w:rPr>
-              <w:t>18</w:t>
+              <w:t>19</w:t>
             </w:r>
             <w:r>
               <w:rPr>
@@ -4929,7 +5065,7 @@
               <w:lang w:eastAsia="zh-CN"/>
             </w:rPr>
           </w:pPr>
-          <w:hyperlink w:anchor="_Toc3464428" w:history="1">
+          <w:hyperlink w:anchor="_Toc4499321" w:history="1">
             <w:r>
               <w:rPr>
                 <w:rStyle w:val="Hyperlink"/>
@@ -4973,7 +5109,7 @@
                 <w:noProof/>
                 <w:webHidden/>
               </w:rPr>
-              <w:instrText xml:space="preserve"> PAGEREF _Toc3464428 \h </w:instrText>
+              <w:instrText xml:space="preserve"> PAGEREF _Toc4499321 \h </w:instrText>
             </w:r>
             <w:r>
               <w:rPr>
@@ -4993,7 +5129,7 @@
                 <w:noProof/>
                 <w:webHidden/>
               </w:rPr>
-              <w:t>18</w:t>
+              <w:t>19</w:t>
             </w:r>
             <w:r>
               <w:rPr>
@@ -5015,7 +5151,7 @@
               <w:lang w:eastAsia="zh-CN"/>
             </w:rPr>
           </w:pPr>
-          <w:hyperlink w:anchor="_Toc3464429" w:history="1">
+          <w:hyperlink w:anchor="_Toc4499322" w:history="1">
             <w:r>
               <w:rPr>
                 <w:rStyle w:val="Hyperlink"/>
@@ -5060,7 +5196,7 @@
                 <w:noProof/>
                 <w:webHidden/>
               </w:rPr>
-              <w:instrText xml:space="preserve"> PAGEREF _Toc3464429 \h </w:instrText>
+              <w:instrText xml:space="preserve"> PAGEREF _Toc4499322 \h </w:instrText>
             </w:r>
             <w:r>
               <w:rPr>
@@ -5080,7 +5216,7 @@
                 <w:noProof/>
                 <w:webHidden/>
               </w:rPr>
-              <w:t>18</w:t>
+              <w:t>19</w:t>
             </w:r>
             <w:r>
               <w:rPr>
@@ -5102,7 +5238,7 @@
               <w:lang w:eastAsia="zh-CN"/>
             </w:rPr>
           </w:pPr>
-          <w:hyperlink w:anchor="_Toc3464430" w:history="1">
+          <w:hyperlink w:anchor="_Toc4499323" w:history="1">
             <w:r>
               <w:rPr>
                 <w:rStyle w:val="Hyperlink"/>
@@ -5147,7 +5283,7 @@
                 <w:noProof/>
                 <w:webHidden/>
               </w:rPr>
-              <w:instrText xml:space="preserve"> PAGEREF _Toc3464430 \h </w:instrText>
+              <w:instrText xml:space="preserve"> PAGEREF _Toc4499323 \h </w:instrText>
             </w:r>
             <w:r>
               <w:rPr>
@@ -5167,7 +5303,7 @@
                 <w:noProof/>
                 <w:webHidden/>
               </w:rPr>
-              <w:t>18</w:t>
+              <w:t>19</w:t>
             </w:r>
             <w:r>
               <w:rPr>
@@ -5189,7 +5325,7 @@
               <w:lang w:eastAsia="zh-CN"/>
             </w:rPr>
           </w:pPr>
-          <w:hyperlink w:anchor="_Toc3464431" w:history="1">
+          <w:hyperlink w:anchor="_Toc4499324" w:history="1">
             <w:r>
               <w:rPr>
                 <w:rStyle w:val="Hyperlink"/>
@@ -5234,7 +5370,7 @@
                 <w:noProof/>
                 <w:webHidden/>
               </w:rPr>
-              <w:instrText xml:space="preserve"> PAGEREF _Toc3464431 \h </w:instrText>
+              <w:instrText xml:space="preserve"> PAGEREF _Toc4499324 \h </w:instrText>
             </w:r>
             <w:r>
               <w:rPr>
@@ -5254,7 +5390,7 @@
                 <w:noProof/>
                 <w:webHidden/>
               </w:rPr>
-              <w:t>19</w:t>
+              <w:t>20</w:t>
             </w:r>
             <w:r>
               <w:rPr>
@@ -5276,7 +5412,7 @@
               <w:lang w:eastAsia="zh-CN"/>
             </w:rPr>
           </w:pPr>
-          <w:hyperlink w:anchor="_Toc3464432" w:history="1">
+          <w:hyperlink w:anchor="_Toc4499325" w:history="1">
             <w:r>
               <w:rPr>
                 <w:rStyle w:val="Hyperlink"/>
@@ -5320,7 +5456,7 @@
                 <w:noProof/>
                 <w:webHidden/>
               </w:rPr>
-              <w:instrText xml:space="preserve"> PAGEREF _Toc3464432 \h </w:instrText>
+              <w:instrText xml:space="preserve"> PAGEREF _Toc4499325 \h </w:instrText>
             </w:r>
             <w:r>
               <w:rPr>
@@ -5340,7 +5476,7 @@
                 <w:noProof/>
                 <w:webHidden/>
               </w:rPr>
-              <w:t>19</w:t>
+              <w:t>20</w:t>
             </w:r>
             <w:r>
               <w:rPr>
@@ -5362,7 +5498,7 @@
               <w:lang w:eastAsia="zh-CN"/>
             </w:rPr>
           </w:pPr>
-          <w:hyperlink w:anchor="_Toc3464433" w:history="1">
+          <w:hyperlink w:anchor="_Toc4499326" w:history="1">
             <w:r>
               <w:rPr>
                 <w:rStyle w:val="Hyperlink"/>
@@ -5407,7 +5543,7 @@
                 <w:noProof/>
                 <w:webHidden/>
               </w:rPr>
-              <w:instrText xml:space="preserve"> PAGEREF _Toc3464433 \h </w:instrText>
+              <w:instrText xml:space="preserve"> PAGEREF _Toc4499326 \h </w:instrText>
             </w:r>
             <w:r>
               <w:rPr>
@@ -5427,7 +5563,7 @@
                 <w:noProof/>
                 <w:webHidden/>
               </w:rPr>
-              <w:t>19</w:t>
+              <w:t>20</w:t>
             </w:r>
             <w:r>
               <w:rPr>
@@ -5449,7 +5585,7 @@
               <w:lang w:eastAsia="zh-CN"/>
             </w:rPr>
           </w:pPr>
-          <w:hyperlink w:anchor="_Toc3464434" w:history="1">
+          <w:hyperlink w:anchor="_Toc4499327" w:history="1">
             <w:r>
               <w:rPr>
                 <w:rStyle w:val="Hyperlink"/>
@@ -5494,7 +5630,7 @@
                 <w:noProof/>
                 <w:webHidden/>
               </w:rPr>
-              <w:instrText xml:space="preserve"> PAGEREF _Toc3464434 \h </w:instrText>
+              <w:instrText xml:space="preserve"> PAGEREF _Toc4499327 \h </w:instrText>
             </w:r>
             <w:r>
               <w:rPr>
@@ -5514,7 +5650,7 @@
                 <w:noProof/>
                 <w:webHidden/>
               </w:rPr>
-              <w:t>19</w:t>
+              <w:t>20</w:t>
             </w:r>
             <w:r>
               <w:rPr>
@@ -5536,7 +5672,7 @@
               <w:lang w:eastAsia="zh-CN"/>
             </w:rPr>
           </w:pPr>
-          <w:hyperlink w:anchor="_Toc3464435" w:history="1">
+          <w:hyperlink w:anchor="_Toc4499328" w:history="1">
             <w:r>
               <w:rPr>
                 <w:rStyle w:val="Hyperlink"/>
@@ -5581,7 +5717,7 @@
                 <w:noProof/>
                 <w:webHidden/>
               </w:rPr>
-              <w:instrText xml:space="preserve"> PAGEREF _Toc3464435 \h </w:instrText>
+              <w:instrText xml:space="preserve"> PAGEREF _Toc4499328 \h </w:instrText>
             </w:r>
             <w:r>
               <w:rPr>
@@ -5601,7 +5737,7 @@
                 <w:noProof/>
                 <w:webHidden/>
               </w:rPr>
-              <w:t>19</w:t>
+              <w:t>20</w:t>
             </w:r>
             <w:r>
               <w:rPr>
@@ -5623,7 +5759,7 @@
               <w:lang w:eastAsia="zh-CN"/>
             </w:rPr>
           </w:pPr>
-          <w:hyperlink w:anchor="_Toc3464436" w:history="1">
+          <w:hyperlink w:anchor="_Toc4499329" w:history="1">
             <w:r>
               <w:rPr>
                 <w:rStyle w:val="Hyperlink"/>
@@ -5667,7 +5803,7 @@
                 <w:noProof/>
                 <w:webHidden/>
               </w:rPr>
-              <w:instrText xml:space="preserve"> PAGEREF _Toc3464436 \h </w:instrText>
+              <w:instrText xml:space="preserve"> PAGEREF _Toc4499329 \h </w:instrText>
             </w:r>
             <w:r>
               <w:rPr>
@@ -5687,7 +5823,7 @@
                 <w:noProof/>
                 <w:webHidden/>
               </w:rPr>
-              <w:t>19</w:t>
+              <w:t>20</w:t>
             </w:r>
             <w:r>
               <w:rPr>
@@ -5709,7 +5845,7 @@
               <w:lang w:eastAsia="zh-CN"/>
             </w:rPr>
           </w:pPr>
-          <w:hyperlink w:anchor="_Toc3464437" w:history="1">
+          <w:hyperlink w:anchor="_Toc4499330" w:history="1">
             <w:r>
               <w:rPr>
                 <w:rStyle w:val="Hyperlink"/>
@@ -5754,7 +5890,7 @@
                 <w:noProof/>
                 <w:webHidden/>
               </w:rPr>
-              <w:instrText xml:space="preserve"> PAGEREF _Toc3464437 \h </w:instrText>
+              <w:instrText xml:space="preserve"> PAGEREF _Toc4499330 \h </w:instrText>
             </w:r>
             <w:r>
               <w:rPr>
@@ -5774,7 +5910,7 @@
                 <w:noProof/>
                 <w:webHidden/>
               </w:rPr>
-              <w:t>20</w:t>
+              <w:t>21</w:t>
             </w:r>
             <w:r>
               <w:rPr>
@@ -5796,7 +5932,7 @@
               <w:lang w:eastAsia="zh-CN"/>
             </w:rPr>
           </w:pPr>
-          <w:hyperlink w:anchor="_Toc3464438" w:history="1">
+          <w:hyperlink w:anchor="_Toc4499331" w:history="1">
             <w:r>
               <w:rPr>
                 <w:rStyle w:val="Hyperlink"/>
@@ -5841,7 +5977,7 @@
                 <w:noProof/>
                 <w:webHidden/>
               </w:rPr>
-              <w:instrText xml:space="preserve"> PAGEREF _Toc3464438 \h </w:instrText>
+              <w:instrText xml:space="preserve"> PAGEREF _Toc4499331 \h </w:instrText>
             </w:r>
             <w:r>
               <w:rPr>
@@ -5861,7 +5997,7 @@
                 <w:noProof/>
                 <w:webHidden/>
               </w:rPr>
-              <w:t>20</w:t>
+              <w:t>21</w:t>
             </w:r>
             <w:r>
               <w:rPr>
@@ -5883,7 +6019,7 @@
               <w:lang w:eastAsia="zh-CN"/>
             </w:rPr>
           </w:pPr>
-          <w:hyperlink w:anchor="_Toc3464439" w:history="1">
+          <w:hyperlink w:anchor="_Toc4499332" w:history="1">
             <w:r>
               <w:rPr>
                 <w:rStyle w:val="Hyperlink"/>
@@ -5928,7 +6064,7 @@
                 <w:noProof/>
                 <w:webHidden/>
               </w:rPr>
-              <w:instrText xml:space="preserve"> PAGEREF _Toc3464439 \h </w:instrText>
+              <w:instrText xml:space="preserve"> PAGEREF _Toc4499332 \h </w:instrText>
             </w:r>
             <w:r>
               <w:rPr>
@@ -5948,7 +6084,7 @@
                 <w:noProof/>
                 <w:webHidden/>
               </w:rPr>
-              <w:t>20</w:t>
+              <w:t>21</w:t>
             </w:r>
             <w:r>
               <w:rPr>
@@ -5970,7 +6106,7 @@
               <w:lang w:eastAsia="zh-CN"/>
             </w:rPr>
           </w:pPr>
-          <w:hyperlink w:anchor="_Toc3464440" w:history="1">
+          <w:hyperlink w:anchor="_Toc4499333" w:history="1">
             <w:r>
               <w:rPr>
                 <w:rStyle w:val="Hyperlink"/>
@@ -6015,7 +6151,7 @@
                 <w:noProof/>
                 <w:webHidden/>
               </w:rPr>
-              <w:instrText xml:space="preserve"> PAGEREF _Toc3464440 \h </w:instrText>
+              <w:instrText xml:space="preserve"> PAGEREF _Toc4499333 \h </w:instrText>
             </w:r>
             <w:r>
               <w:rPr>
@@ -6035,7 +6171,7 @@
                 <w:noProof/>
                 <w:webHidden/>
               </w:rPr>
-              <w:t>20</w:t>
+              <w:t>21</w:t>
             </w:r>
             <w:r>
               <w:rPr>
@@ -6083,7 +6219,7 @@
           <w:color w:val="1F4E79"/>
         </w:rPr>
       </w:pPr>
-      <w:bookmarkStart w:id="5" w:name="_Toc3464385"/>
+      <w:bookmarkStart w:id="5" w:name="_Toc4499278"/>
       <w:r>
         <w:rPr>
           <w:b w:val="0"/>
@@ -6098,7 +6234,7 @@
       <w:pPr>
         <w:pStyle w:val="Heading2"/>
       </w:pPr>
-      <w:bookmarkStart w:id="6" w:name="_Toc3464386"/>
+      <w:bookmarkStart w:id="6" w:name="_Toc4499279"/>
       <w:r>
         <w:t>Hardware</w:t>
       </w:r>
@@ -6232,7 +6368,7 @@
       <w:pPr>
         <w:pStyle w:val="Heading2"/>
       </w:pPr>
-      <w:bookmarkStart w:id="7" w:name="_Toc3464387"/>
+      <w:bookmarkStart w:id="7" w:name="_Toc4499280"/>
       <w:r>
         <w:t>S</w:t>
       </w:r>
@@ -7299,7 +7435,7 @@
         </w:numPr>
         <w:ind w:left="270" w:hanging="270"/>
       </w:pPr>
-      <w:bookmarkStart w:id="8" w:name="_Toc3464388"/>
+      <w:bookmarkStart w:id="8" w:name="_Toc4499281"/>
       <w:r>
         <w:rPr>
           <w:b/>
@@ -7433,7 +7569,7 @@
         </w:numPr>
         <w:ind w:left="270" w:hanging="270"/>
       </w:pPr>
-      <w:bookmarkStart w:id="9" w:name="_Toc3464389"/>
+      <w:bookmarkStart w:id="9" w:name="_Toc4499282"/>
       <w:r>
         <w:rPr>
           <w:b/>
@@ -7502,7 +7638,7 @@
         </w:numPr>
         <w:ind w:left="270" w:hanging="270"/>
       </w:pPr>
-      <w:bookmarkStart w:id="10" w:name="_Toc3464390"/>
+      <w:bookmarkStart w:id="10" w:name="_Toc4499283"/>
       <w:r>
         <w:rPr>
           <w:b/>
@@ -7640,7 +7776,7 @@
         </w:numPr>
         <w:ind w:left="270" w:hanging="270"/>
       </w:pPr>
-      <w:bookmarkStart w:id="11" w:name="_Toc3464391"/>
+      <w:bookmarkStart w:id="11" w:name="_Toc4499284"/>
       <w:r>
         <w:rPr>
           <w:b/>
@@ -7709,7 +7845,7 @@
         </w:numPr>
         <w:ind w:left="270" w:hanging="270"/>
       </w:pPr>
-      <w:bookmarkStart w:id="12" w:name="_Toc3464392"/>
+      <w:bookmarkStart w:id="12" w:name="_Toc4499285"/>
       <w:r>
         <w:rPr>
           <w:b/>
@@ -7778,7 +7914,7 @@
         </w:numPr>
         <w:ind w:left="270" w:hanging="270"/>
       </w:pPr>
-      <w:bookmarkStart w:id="13" w:name="_Toc3464393"/>
+      <w:bookmarkStart w:id="13" w:name="_Toc4499286"/>
       <w:r>
         <w:rPr>
           <w:b/>
@@ -7851,7 +7987,7 @@
           <w:b/>
         </w:rPr>
       </w:pPr>
-      <w:bookmarkStart w:id="14" w:name="_Toc3464394"/>
+      <w:bookmarkStart w:id="14" w:name="_Toc4499287"/>
       <w:r>
         <w:rPr>
           <w:b/>
@@ -7920,7 +8056,7 @@
         </w:numPr>
         <w:ind w:left="270" w:hanging="270"/>
       </w:pPr>
-      <w:bookmarkStart w:id="15" w:name="_Toc3464395"/>
+      <w:bookmarkStart w:id="15" w:name="_Toc4499288"/>
       <w:r>
         <w:rPr>
           <w:b/>
@@ -7983,7 +8119,7 @@
           <w:color w:val="1F4E79"/>
         </w:rPr>
       </w:pPr>
-      <w:bookmarkStart w:id="16" w:name="_Toc3464396"/>
+      <w:bookmarkStart w:id="16" w:name="_Toc4499289"/>
       <w:r>
         <w:rPr>
           <w:b w:val="0"/>
@@ -8059,7 +8195,7 @@
       <w:pPr>
         <w:pStyle w:val="Heading2"/>
       </w:pPr>
-      <w:bookmarkStart w:id="17" w:name="_Toc3464397"/>
+      <w:bookmarkStart w:id="17" w:name="_Toc4499290"/>
       <w:r>
         <w:t xml:space="preserve">Information </w:t>
       </w:r>
@@ -8126,7 +8262,7 @@
           <w:lang w:eastAsia="zh-CN"/>
         </w:rPr>
       </w:pPr>
-      <w:bookmarkStart w:id="18" w:name="_Toc3464398"/>
+      <w:bookmarkStart w:id="18" w:name="_Toc4499291"/>
       <w:r>
         <w:t>PCIe Loopback Test</w:t>
       </w:r>
@@ -8347,7 +8483,7 @@
       <w:pPr>
         <w:pStyle w:val="Heading2"/>
       </w:pPr>
-      <w:bookmarkStart w:id="19" w:name="_Toc3464399"/>
+      <w:bookmarkStart w:id="19" w:name="_Toc4499292"/>
       <w:r>
         <w:t>Local Memory Test</w:t>
       </w:r>
@@ -8679,7 +8815,7 @@
       <w:pPr>
         <w:pStyle w:val="Heading2"/>
       </w:pPr>
-      <w:bookmarkStart w:id="20" w:name="_Toc3464400"/>
+      <w:bookmarkStart w:id="20" w:name="_Toc4499293"/>
       <w:r>
         <w:t xml:space="preserve">Network </w:t>
       </w:r>
@@ -8890,7 +9026,7 @@
       <w:pPr>
         <w:pStyle w:val="Heading2"/>
       </w:pPr>
-      <w:bookmarkStart w:id="21" w:name="_Toc3464401"/>
+      <w:bookmarkStart w:id="21" w:name="_Toc4499294"/>
       <w:r>
         <w:t>MAC ROM Test</w:t>
       </w:r>
@@ -8957,7 +9093,7 @@
       <w:pPr>
         <w:pStyle w:val="Heading2"/>
       </w:pPr>
-      <w:bookmarkStart w:id="22" w:name="_Toc3464402"/>
+      <w:bookmarkStart w:id="22" w:name="_Toc4499295"/>
       <w:r>
         <w:t xml:space="preserve">Mailbox </w:t>
       </w:r>
@@ -9009,7 +9145,7 @@
       <w:pPr>
         <w:pStyle w:val="Heading2"/>
       </w:pPr>
-      <w:bookmarkStart w:id="23" w:name="_Toc3464403"/>
+      <w:bookmarkStart w:id="23" w:name="_Toc4499296"/>
       <w:r>
         <w:t>FPGA Image and NIOS Firmware Update</w:t>
       </w:r>
@@ -9064,7 +9200,7 @@
       <w:pPr>
         <w:pStyle w:val="Heading2"/>
       </w:pPr>
-      <w:bookmarkStart w:id="24" w:name="_Toc3464404"/>
+      <w:bookmarkStart w:id="24" w:name="_Toc4499297"/>
       <w:r>
         <w:t>Graceful Shutdown</w:t>
       </w:r>
@@ -9118,7 +9254,7 @@
           <w:color w:val="1F4E79"/>
         </w:rPr>
       </w:pPr>
-      <w:bookmarkStart w:id="25" w:name="_Toc3464405"/>
+      <w:bookmarkStart w:id="25" w:name="_Toc4499298"/>
       <w:r>
         <w:rPr>
           <w:rFonts w:asciiTheme="minorEastAsia" w:eastAsiaTheme="minorEastAsia" w:hAnsiTheme="minorEastAsia" w:hint="eastAsia"/>
@@ -9135,7 +9271,7 @@
       <w:pPr>
         <w:pStyle w:val="Heading2"/>
       </w:pPr>
-      <w:bookmarkStart w:id="26" w:name="_Toc3464406"/>
+      <w:bookmarkStart w:id="26" w:name="_Toc4499299"/>
       <w:r>
         <w:rPr>
           <w:rFonts w:hint="eastAsia"/>
@@ -9180,7 +9316,7 @@
       <w:pPr>
         <w:pStyle w:val="Heading3"/>
       </w:pPr>
-      <w:bookmarkStart w:id="27" w:name="_Toc3464407"/>
+      <w:bookmarkStart w:id="27" w:name="_Toc4499300"/>
       <w:r>
         <w:t>s</w:t>
       </w:r>
@@ -9279,7 +9415,7 @@
       <w:pPr>
         <w:pStyle w:val="Heading3"/>
       </w:pPr>
-      <w:bookmarkStart w:id="28" w:name="_Toc3464408"/>
+      <w:bookmarkStart w:id="28" w:name="_Toc4499301"/>
       <w:r>
         <w:t>description</w:t>
       </w:r>
@@ -10131,7 +10267,7 @@
       <w:pPr>
         <w:pStyle w:val="Heading3"/>
       </w:pPr>
-      <w:bookmarkStart w:id="29" w:name="_Toc3464409"/>
+      <w:bookmarkStart w:id="29" w:name="_Toc4499302"/>
       <w:r>
         <w:t>example</w:t>
       </w:r>
@@ -10435,7 +10571,7 @@
       <w:pPr>
         <w:pStyle w:val="Heading2"/>
       </w:pPr>
-      <w:bookmarkStart w:id="30" w:name="_Toc3464410"/>
+      <w:bookmarkStart w:id="30" w:name="_Toc4499303"/>
       <w:r>
         <w:t>fpgadiag</w:t>
       </w:r>
@@ -10489,7 +10625,7 @@
       <w:pPr>
         <w:pStyle w:val="Heading3"/>
       </w:pPr>
-      <w:bookmarkStart w:id="31" w:name="_Toc3464411"/>
+      <w:bookmarkStart w:id="31" w:name="_Toc4499304"/>
       <w:r>
         <w:t>synopsis</w:t>
       </w:r>
@@ -10546,7 +10682,7 @@
       <w:pPr>
         <w:pStyle w:val="Heading3"/>
       </w:pPr>
-      <w:bookmarkStart w:id="32" w:name="_Toc3464412"/>
+      <w:bookmarkStart w:id="32" w:name="_Toc4499305"/>
       <w:r>
         <w:t>description</w:t>
       </w:r>
@@ -12604,7 +12740,7 @@
       <w:pPr>
         <w:pStyle w:val="Heading3"/>
       </w:pPr>
-      <w:bookmarkStart w:id="33" w:name="_Toc3464413"/>
+      <w:bookmarkStart w:id="33" w:name="_Toc4499306"/>
       <w:r>
         <w:t>example</w:t>
       </w:r>
@@ -12963,7 +13099,7 @@
       <w:pPr>
         <w:pStyle w:val="Heading3"/>
       </w:pPr>
-      <w:bookmarkStart w:id="34" w:name="_Toc3464414"/>
+      <w:bookmarkStart w:id="34" w:name="_Toc4499307"/>
       <w:r>
         <w:t>network loopback guide</w:t>
       </w:r>
@@ -13787,7 +13923,7 @@
       <w:pPr>
         <w:pStyle w:val="Heading2"/>
       </w:pPr>
-      <w:bookmarkStart w:id="35" w:name="_Toc3464415"/>
+      <w:bookmarkStart w:id="35" w:name="_Toc4499308"/>
       <w:r>
         <w:t>fpgabist</w:t>
       </w:r>
@@ -13873,7 +14009,7 @@
       <w:pPr>
         <w:pStyle w:val="Heading3"/>
       </w:pPr>
-      <w:bookmarkStart w:id="36" w:name="_Toc3464416"/>
+      <w:bookmarkStart w:id="36" w:name="_Toc4499309"/>
       <w:r>
         <w:t>synopsis</w:t>
       </w:r>
@@ -13916,7 +14052,7 @@
       <w:pPr>
         <w:pStyle w:val="Heading3"/>
       </w:pPr>
-      <w:bookmarkStart w:id="37" w:name="_Toc3464417"/>
+      <w:bookmarkStart w:id="37" w:name="_Toc4499310"/>
       <w:r>
         <w:t>description</w:t>
       </w:r>
@@ -14246,7 +14382,7 @@
       <w:pPr>
         <w:pStyle w:val="Heading3"/>
       </w:pPr>
-      <w:bookmarkStart w:id="38" w:name="_Toc3464418"/>
+      <w:bookmarkStart w:id="38" w:name="_Toc4499311"/>
       <w:r>
         <w:t>example</w:t>
       </w:r>
@@ -14397,7 +14533,7 @@
       <w:pPr>
         <w:pStyle w:val="Heading2"/>
       </w:pPr>
-      <w:bookmarkStart w:id="39" w:name="_Toc3464419"/>
+      <w:bookmarkStart w:id="39" w:name="_Toc4499312"/>
       <w:r>
         <w:t>fpgaflash</w:t>
       </w:r>
@@ -14423,7 +14559,7 @@
         <w:pStyle w:val="Heading3"/>
       </w:pPr>
       <w:bookmarkStart w:id="40" w:name="_Toc3389301"/>
-      <w:bookmarkStart w:id="41" w:name="_Toc3464420"/>
+      <w:bookmarkStart w:id="41" w:name="_Toc4499313"/>
       <w:r>
         <w:t>synopsis</w:t>
       </w:r>
@@ -14447,7 +14583,16 @@
         <w:t>user,</w:t>
       </w:r>
       <w:r>
-        <w:t xml:space="preserve"> rsu, bmc_fw, bmc_img, dtb, eeprom</w:t>
+        <w:t xml:space="preserve"> rsu, bmc_fw, bmc_img, </w:t>
+      </w:r>
+      <w:r>
+        <w:t>bmc_factory, pkvl</w:t>
+      </w:r>
+      <w:r>
+        <w:t>, eeprom</w:t>
+      </w:r>
+      <w:r>
+        <w:t>, dtb</w:t>
       </w:r>
       <w:r>
         <w:t xml:space="preserve">} </w:t>
@@ -14488,7 +14633,7 @@
         </w:rPr>
       </w:pPr>
       <w:bookmarkStart w:id="42" w:name="_Toc3389302"/>
-      <w:bookmarkStart w:id="43" w:name="_Toc3464421"/>
+      <w:bookmarkStart w:id="43" w:name="_Toc4499314"/>
       <w:r>
         <w:rPr>
           <w:lang w:val="en"/>
@@ -14563,13 +14708,7 @@
         <w:rPr>
           <w:lang w:val="en" w:eastAsia="en-US"/>
         </w:rPr>
-        <w:t>‘factory’ means programming both A10 factory and user image with option bits and dtb</w:t>
-      </w:r>
-      <w:r>
-        <w:rPr>
-          <w:lang w:val="en" w:eastAsia="en-US"/>
-        </w:rPr>
-        <w:t xml:space="preserve">. </w:t>
+        <w:t xml:space="preserve">‘factory’ means programming both A10 factory and user image with option bits and dtb. </w:t>
       </w:r>
       <w:r>
         <w:rPr>
@@ -14660,13 +14799,7 @@
         <w:rPr>
           <w:lang w:val="en" w:eastAsia="en-US"/>
         </w:rPr>
-        <w:t>‘rsu’ reboot the board without programming flash</w:t>
-      </w:r>
-      <w:r>
-        <w:rPr>
-          <w:lang w:val="en" w:eastAsia="en-US"/>
-        </w:rPr>
-        <w:t xml:space="preserve">. </w:t>
+        <w:t xml:space="preserve">‘rsu’ reboot the board without programming flash. </w:t>
       </w:r>
       <w:r>
         <w:rPr>
@@ -14716,6 +14849,34 @@
           <w:lang w:val="en" w:eastAsia="en-US"/>
         </w:rPr>
         <w:t>‘bmc_img’ means programming customer MAX10 image.</w:t>
+      </w:r>
+    </w:p>
+    <w:p>
+      <w:pPr>
+        <w:ind w:firstLine="540"/>
+        <w:rPr>
+          <w:lang w:val="en" w:eastAsia="en-US"/>
+        </w:rPr>
+      </w:pPr>
+      <w:r>
+        <w:rPr>
+          <w:lang w:val="en" w:eastAsia="en-US"/>
+        </w:rPr>
+        <w:t>‘bmc_factory’ means programming factory MAX10 image.</w:t>
+      </w:r>
+    </w:p>
+    <w:p>
+      <w:pPr>
+        <w:ind w:firstLine="540"/>
+        <w:rPr>
+          <w:lang w:val="en" w:eastAsia="en-US"/>
+        </w:rPr>
+      </w:pPr>
+      <w:r>
+        <w:rPr>
+          <w:lang w:val="en" w:eastAsia="en-US"/>
+        </w:rPr>
+        <w:t>‘pkvl’ means programming Parkvale EEPROM image.</w:t>
       </w:r>
     </w:p>
     <w:p>
@@ -14819,7 +14980,23 @@
           <w:color w:val="404040"/>
           <w:lang w:val="en"/>
         </w:rPr>
-        <w:t>) to program into NIOS firmware FLASH.</w:t>
+        <w:t>) to program into NIOS firmware FLASH</w:t>
+      </w:r>
+      <w:r>
+        <w:rPr>
+          <w:rFonts w:ascii="Lato" w:hAnsi="Lato"/>
+          <w:color w:val="404040"/>
+          <w:lang w:val="en"/>
+        </w:rPr>
+        <w:t xml:space="preserve"> and pkvl</w:t>
+      </w:r>
+      <w:r>
+        <w:rPr>
+          <w:rFonts w:ascii="Lato" w:hAnsi="Lato"/>
+          <w:color w:val="404040"/>
+          <w:lang w:val="en"/>
+        </w:rPr>
+        <w:t>.</w:t>
       </w:r>
     </w:p>
     <w:p>
@@ -15190,7 +15367,7 @@
         </w:rPr>
       </w:pPr>
       <w:bookmarkStart w:id="44" w:name="_Toc3389303"/>
-      <w:bookmarkStart w:id="45" w:name="_Toc3464422"/>
+      <w:bookmarkStart w:id="45" w:name="_Toc4499315"/>
       <w:r>
         <w:rPr>
           <w:lang w:val="en"/>
@@ -15528,42 +15705,28 @@
           <w:color w:val="70AD47" w:themeColor="accent6"/>
           <w:lang w:eastAsia="en-US"/>
         </w:rPr>
-        <w:t xml:space="preserve">This command programs </w:t>
-      </w:r>
-      <w:r>
-        <w:rPr>
-          <w:color w:val="70AD47" w:themeColor="accent6"/>
-          <w:lang w:eastAsia="en-US"/>
-        </w:rPr>
-        <w:t>max10_system_dual_v1.0.</w:t>
-      </w:r>
-      <w:r>
-        <w:rPr>
-          <w:color w:val="70AD47" w:themeColor="accent6"/>
-          <w:lang w:eastAsia="en-US"/>
-        </w:rPr>
-        <w:t>6</w:t>
-      </w:r>
-      <w:r>
-        <w:rPr>
-          <w:color w:val="70AD47" w:themeColor="accent6"/>
-          <w:lang w:eastAsia="en-US"/>
-        </w:rPr>
-        <w:t xml:space="preserve">_cfm0_auto.rpd </w:t>
-      </w:r>
-      <w:r>
-        <w:rPr>
-          <w:color w:val="70AD47" w:themeColor="accent6"/>
-          <w:lang w:eastAsia="en-US"/>
-        </w:rPr>
-        <w:t xml:space="preserve"> to </w:t>
-      </w:r>
-      <w:r>
-        <w:rPr>
-          <w:color w:val="70AD47" w:themeColor="accent6"/>
-          <w:lang w:eastAsia="en-US"/>
-        </w:rPr>
-        <w:t xml:space="preserve">MAX10 internal flash on </w:t>
+        <w:t xml:space="preserve">This command </w:t>
+      </w:r>
+      <w:r>
+        <w:rPr>
+          <w:color w:val="70AD47" w:themeColor="accent6"/>
+          <w:lang w:eastAsia="en-US"/>
+        </w:rPr>
+        <w:t>update</w:t>
+      </w:r>
+      <w:r>
+        <w:rPr>
+          <w:color w:val="70AD47" w:themeColor="accent6"/>
+          <w:lang w:eastAsia="en-US"/>
+        </w:rPr>
+        <w:t xml:space="preserve"> </w:t>
+      </w:r>
+      <w:r>
+        <w:rPr>
+          <w:color w:val="70AD47" w:themeColor="accent6"/>
+          <w:lang w:eastAsia="en-US"/>
+        </w:rPr>
+        <w:t xml:space="preserve">Parkvale EEPROM on </w:t>
       </w:r>
       <w:r>
         <w:rPr>
@@ -15617,119 +15780,127 @@
         <w:rPr>
           <w:lang w:val="en" w:eastAsia="en-US"/>
         </w:rPr>
-        <w:t>bmc_img</w:t>
+        <w:t>pkvl</w:t>
       </w:r>
       <w:r>
         <w:rPr>
           <w:lang w:val="en" w:eastAsia="en-US"/>
         </w:rPr>
+        <w:t xml:space="preserve"> n</w:t>
+      </w:r>
+      <w:r>
+        <w:rPr>
+          <w:lang w:val="en" w:eastAsia="en-US"/>
+        </w:rPr>
+        <w:t>ios_fw_with_pkvl_eeprom</w:t>
+      </w:r>
+      <w:r>
+        <w:rPr>
+          <w:lang w:val="en" w:eastAsia="en-US"/>
+        </w:rPr>
+        <w:t>.</w:t>
+      </w:r>
+      <w:r>
+        <w:rPr>
+          <w:lang w:val="en" w:eastAsia="en-US"/>
+        </w:rPr>
+        <w:t>ihex</w:t>
+      </w:r>
+      <w:r>
+        <w:rPr>
+          <w:lang w:val="en" w:eastAsia="en-US"/>
+        </w:rPr>
         <w:t xml:space="preserve"> </w:t>
       </w:r>
       <w:r>
         <w:rPr>
           <w:lang w:val="en" w:eastAsia="en-US"/>
         </w:rPr>
+        <w:t>25</w:t>
+      </w:r>
+      <w:r>
+        <w:rPr>
+          <w:lang w:val="en" w:eastAsia="en-US"/>
+        </w:rPr>
+        <w:t>:00.0</w:t>
+      </w:r>
+    </w:p>
+    <w:p>
+      <w:pPr>
+        <w:rPr>
+          <w:color w:val="70AD47" w:themeColor="accent6"/>
+          <w:lang w:eastAsia="en-US"/>
+        </w:rPr>
+      </w:pPr>
+      <w:r>
+        <w:rPr>
+          <w:color w:val="70AD47" w:themeColor="accent6"/>
+          <w:lang w:eastAsia="en-US"/>
+        </w:rPr>
+        <w:t xml:space="preserve">This command programs </w:t>
+      </w:r>
+      <w:r>
+        <w:rPr>
+          <w:color w:val="70AD47" w:themeColor="accent6"/>
+          <w:lang w:eastAsia="en-US"/>
+        </w:rPr>
+        <w:t xml:space="preserve">customer </w:t>
+      </w:r>
+      <w:r>
+        <w:rPr>
+          <w:color w:val="70AD47" w:themeColor="accent6"/>
+          <w:lang w:eastAsia="en-US"/>
+        </w:rPr>
+        <w:t xml:space="preserve">image </w:t>
+      </w:r>
+      <w:r>
+        <w:rPr>
+          <w:color w:val="70AD47" w:themeColor="accent6"/>
+          <w:lang w:eastAsia="en-US"/>
+        </w:rPr>
         <w:t>max10_system_dual_v1.0.</w:t>
       </w:r>
       <w:r>
         <w:rPr>
-          <w:lang w:val="en" w:eastAsia="en-US"/>
+          <w:color w:val="70AD47" w:themeColor="accent6"/>
+          <w:lang w:eastAsia="en-US"/>
         </w:rPr>
         <w:t>6</w:t>
       </w:r>
       <w:r>
         <w:rPr>
-          <w:lang w:val="en" w:eastAsia="en-US"/>
-        </w:rPr>
-        <w:t>_cfm0_auto.rpd</w:t>
-      </w:r>
-      <w:r>
-        <w:rPr>
-          <w:lang w:val="en" w:eastAsia="en-US"/>
-        </w:rPr>
-        <w:t xml:space="preserve"> </w:t>
-      </w:r>
-      <w:r>
-        <w:rPr>
-          <w:lang w:val="en" w:eastAsia="en-US"/>
+          <w:color w:val="70AD47" w:themeColor="accent6"/>
+          <w:lang w:eastAsia="en-US"/>
+        </w:rPr>
+        <w:t xml:space="preserve">_cfm0_auto.rpd </w:t>
+      </w:r>
+      <w:r>
+        <w:rPr>
+          <w:color w:val="70AD47" w:themeColor="accent6"/>
+          <w:lang w:eastAsia="en-US"/>
+        </w:rPr>
+        <w:t xml:space="preserve"> to </w:t>
+      </w:r>
+      <w:r>
+        <w:rPr>
+          <w:color w:val="70AD47" w:themeColor="accent6"/>
+          <w:lang w:eastAsia="en-US"/>
+        </w:rPr>
+        <w:t xml:space="preserve">MAX10 internal flash on </w:t>
+      </w:r>
+      <w:r>
+        <w:rPr>
+          <w:color w:val="70AD47" w:themeColor="accent6"/>
+          <w:lang w:eastAsia="en-US"/>
+        </w:rPr>
+        <w:t xml:space="preserve">BDF </w:t>
+      </w:r>
+      <w:r>
+        <w:rPr>
+          <w:color w:val="70AD47" w:themeColor="accent6"/>
+          <w:lang w:eastAsia="en-US"/>
         </w:rPr>
         <w:t>25</w:t>
-      </w:r>
-      <w:r>
-        <w:rPr>
-          <w:lang w:val="en" w:eastAsia="en-US"/>
-        </w:rPr>
-        <w:t>:00.0</w:t>
-      </w:r>
-      <w:r>
-        <w:rPr>
-          <w:lang w:val="en" w:eastAsia="en-US"/>
-        </w:rPr>
-        <w:t xml:space="preserve"> -r</w:t>
-      </w:r>
-    </w:p>
-    <w:p>
-      <w:pPr>
-        <w:rPr>
-          <w:color w:val="70AD47" w:themeColor="accent6"/>
-          <w:lang w:eastAsia="en-US"/>
-        </w:rPr>
-      </w:pPr>
-      <w:r>
-        <w:rPr>
-          <w:color w:val="70AD47" w:themeColor="accent6"/>
-          <w:lang w:eastAsia="en-US"/>
-        </w:rPr>
-        <w:t xml:space="preserve">This command programs </w:t>
-      </w:r>
-      <w:r>
-        <w:rPr>
-          <w:color w:val="70AD47" w:themeColor="accent6"/>
-          <w:lang w:eastAsia="en-US"/>
-        </w:rPr>
-        <w:t>vc_dtb.bin</w:t>
-      </w:r>
-      <w:r>
-        <w:rPr>
-          <w:color w:val="70AD47" w:themeColor="accent6"/>
-          <w:lang w:eastAsia="en-US"/>
-        </w:rPr>
-        <w:t xml:space="preserve"> to </w:t>
-      </w:r>
-      <w:r>
-        <w:rPr>
-          <w:color w:val="70AD47" w:themeColor="accent6"/>
-          <w:lang w:eastAsia="en-US"/>
-        </w:rPr>
-        <w:t xml:space="preserve">DTB bank of </w:t>
-      </w:r>
-      <w:r>
-        <w:rPr>
-          <w:color w:val="70AD47" w:themeColor="accent6"/>
-          <w:lang w:eastAsia="en-US"/>
-        </w:rPr>
-        <w:t>flash</w:t>
-      </w:r>
-      <w:r>
-        <w:rPr>
-          <w:color w:val="70AD47" w:themeColor="accent6"/>
-          <w:lang w:eastAsia="en-US"/>
-        </w:rPr>
-        <w:t xml:space="preserve"> on </w:t>
-      </w:r>
-      <w:r>
-        <w:rPr>
-          <w:color w:val="70AD47" w:themeColor="accent6"/>
-          <w:lang w:eastAsia="en-US"/>
-        </w:rPr>
-        <w:t xml:space="preserve">BDF </w:t>
-      </w:r>
-      <w:r>
-        <w:rPr>
-          <w:color w:val="70AD47" w:themeColor="accent6"/>
-          <w:lang w:eastAsia="en-US"/>
-        </w:rPr>
-        <w:t>85</w:t>
       </w:r>
       <w:r>
         <w:rPr>
@@ -15769,26 +15940,56 @@
         <w:rPr>
           <w:lang w:val="en" w:eastAsia="en-US"/>
         </w:rPr>
-        <w:t>dtb vc_dtb</w:t>
+        <w:t>bmc_img</w:t>
       </w:r>
       <w:r>
         <w:rPr>
           <w:lang w:val="en" w:eastAsia="en-US"/>
         </w:rPr>
-        <w:t>.</w:t>
+        <w:t xml:space="preserve"> </w:t>
       </w:r>
       <w:r>
         <w:rPr>
           <w:lang w:val="en" w:eastAsia="en-US"/>
         </w:rPr>
-        <w:t>bin 85</w:t>
+        <w:t>max10_system_dual_v1.0.</w:t>
       </w:r>
       <w:r>
         <w:rPr>
           <w:lang w:val="en" w:eastAsia="en-US"/>
         </w:rPr>
+        <w:t>6</w:t>
+      </w:r>
+      <w:r>
+        <w:rPr>
+          <w:lang w:val="en" w:eastAsia="en-US"/>
+        </w:rPr>
+        <w:t>_cfm0_auto.rpd</w:t>
+      </w:r>
+      <w:r>
+        <w:rPr>
+          <w:lang w:val="en" w:eastAsia="en-US"/>
+        </w:rPr>
+        <w:t xml:space="preserve"> </w:t>
+      </w:r>
+      <w:r>
+        <w:rPr>
+          <w:lang w:val="en" w:eastAsia="en-US"/>
+        </w:rPr>
+        <w:t>25</w:t>
+      </w:r>
+      <w:r>
+        <w:rPr>
+          <w:lang w:val="en" w:eastAsia="en-US"/>
+        </w:rPr>
         <w:t>:00.0</w:t>
       </w:r>
+      <w:r>
+        <w:rPr>
+          <w:lang w:val="en" w:eastAsia="en-US"/>
+        </w:rPr>
+        <w:t xml:space="preserve"> -r</w:t>
+      </w:r>
     </w:p>
     <w:p>
       <w:pPr>
@@ -15809,7 +16010,49 @@
           <w:color w:val="70AD47" w:themeColor="accent6"/>
           <w:lang w:eastAsia="en-US"/>
         </w:rPr>
-        <w:t>mac_rom.bin</w:t>
+        <w:t xml:space="preserve">factory </w:t>
+      </w:r>
+      <w:r>
+        <w:rPr>
+          <w:color w:val="70AD47" w:themeColor="accent6"/>
+          <w:lang w:eastAsia="en-US"/>
+        </w:rPr>
+        <w:t xml:space="preserve">image </w:t>
+      </w:r>
+      <w:r>
+        <w:rPr>
+          <w:color w:val="70AD47" w:themeColor="accent6"/>
+          <w:lang w:eastAsia="en-US"/>
+        </w:rPr>
+        <w:t>max10_system_dual_v1.0.</w:t>
+      </w:r>
+      <w:r>
+        <w:rPr>
+          <w:color w:val="70AD47" w:themeColor="accent6"/>
+          <w:lang w:eastAsia="en-US"/>
+        </w:rPr>
+        <w:t>6</w:t>
+      </w:r>
+      <w:r>
+        <w:rPr>
+          <w:color w:val="70AD47" w:themeColor="accent6"/>
+          <w:lang w:eastAsia="en-US"/>
+        </w:rPr>
+        <w:t>_cfm</w:t>
+      </w:r>
+      <w:r>
+        <w:rPr>
+          <w:color w:val="70AD47" w:themeColor="accent6"/>
+          <w:lang w:eastAsia="en-US"/>
+        </w:rPr>
+        <w:t>1</w:t>
+      </w:r>
+      <w:r>
+        <w:rPr>
+          <w:color w:val="70AD47" w:themeColor="accent6"/>
+          <w:lang w:eastAsia="en-US"/>
+        </w:rPr>
+        <w:t xml:space="preserve">_auto.rpd </w:t>
       </w:r>
       <w:r>
         <w:rPr>
@@ -15823,7 +16066,7 @@
           <w:color w:val="70AD47" w:themeColor="accent6"/>
           <w:lang w:eastAsia="en-US"/>
         </w:rPr>
-        <w:t xml:space="preserve">eeprom connected to FPGA on </w:t>
+        <w:t xml:space="preserve">MAX10 internal flash on </w:t>
       </w:r>
       <w:r>
         <w:rPr>
@@ -15877,47 +16120,117 @@
         <w:rPr>
           <w:lang w:val="en" w:eastAsia="en-US"/>
         </w:rPr>
-        <w:t>eeprom mac_rom</w:t>
+        <w:t>bmc_factory</w:t>
       </w:r>
       <w:r>
         <w:rPr>
           <w:lang w:val="en" w:eastAsia="en-US"/>
         </w:rPr>
-        <w:t>.</w:t>
+        <w:t xml:space="preserve"> </w:t>
       </w:r>
       <w:r>
         <w:rPr>
           <w:lang w:val="en" w:eastAsia="en-US"/>
         </w:rPr>
-        <w:t>bin 25</w:t>
+        <w:t>max10_system_dual_v1.0.</w:t>
       </w:r>
       <w:r>
         <w:rPr>
           <w:lang w:val="en" w:eastAsia="en-US"/>
         </w:rPr>
+        <w:t>6</w:t>
+      </w:r>
+      <w:r>
+        <w:rPr>
+          <w:lang w:val="en" w:eastAsia="en-US"/>
+        </w:rPr>
+        <w:t>_cfm</w:t>
+      </w:r>
+      <w:r>
+        <w:rPr>
+          <w:lang w:val="en" w:eastAsia="en-US"/>
+        </w:rPr>
+        <w:t>1</w:t>
+      </w:r>
+      <w:r>
+        <w:rPr>
+          <w:lang w:val="en" w:eastAsia="en-US"/>
+        </w:rPr>
+        <w:t>_auto.rpd</w:t>
+      </w:r>
+      <w:r>
+        <w:rPr>
+          <w:lang w:val="en" w:eastAsia="en-US"/>
+        </w:rPr>
+        <w:t xml:space="preserve"> </w:t>
+      </w:r>
+      <w:r>
+        <w:rPr>
+          <w:lang w:val="en" w:eastAsia="en-US"/>
+        </w:rPr>
+        <w:t>25</w:t>
+      </w:r>
+      <w:r>
+        <w:rPr>
+          <w:lang w:val="en" w:eastAsia="en-US"/>
+        </w:rPr>
         <w:t>:00.0</w:t>
       </w:r>
-    </w:p>
-    <w:p>
-      <w:pPr>
-        <w:rPr>
-          <w:color w:val="70AD47" w:themeColor="accent6"/>
-          <w:lang w:eastAsia="en-US"/>
-        </w:rPr>
-      </w:pPr>
-      <w:r>
-        <w:rPr>
-          <w:color w:val="70AD47" w:themeColor="accent6"/>
-          <w:lang w:eastAsia="en-US"/>
-        </w:rPr>
-        <w:t xml:space="preserve">This command </w:t>
-      </w:r>
-      <w:r>
-        <w:rPr>
-          <w:color w:val="70AD47" w:themeColor="accent6"/>
-          <w:lang w:eastAsia="en-US"/>
-        </w:rPr>
-        <w:t xml:space="preserve">reboot the card which includes FPGA on </w:t>
+      <w:r>
+        <w:rPr>
+          <w:lang w:val="en" w:eastAsia="en-US"/>
+        </w:rPr>
+        <w:t xml:space="preserve"> -r</w:t>
+      </w:r>
+    </w:p>
+    <w:p>
+      <w:pPr>
+        <w:rPr>
+          <w:color w:val="70AD47" w:themeColor="accent6"/>
+          <w:lang w:eastAsia="en-US"/>
+        </w:rPr>
+      </w:pPr>
+      <w:r>
+        <w:rPr>
+          <w:color w:val="70AD47" w:themeColor="accent6"/>
+          <w:lang w:eastAsia="en-US"/>
+        </w:rPr>
+        <w:t xml:space="preserve">This command programs </w:t>
+      </w:r>
+      <w:r>
+        <w:rPr>
+          <w:color w:val="70AD47" w:themeColor="accent6"/>
+          <w:lang w:eastAsia="en-US"/>
+        </w:rPr>
+        <w:t>vc_dtb.bin</w:t>
+      </w:r>
+      <w:r>
+        <w:rPr>
+          <w:color w:val="70AD47" w:themeColor="accent6"/>
+          <w:lang w:eastAsia="en-US"/>
+        </w:rPr>
+        <w:t xml:space="preserve"> to </w:t>
+      </w:r>
+      <w:r>
+        <w:rPr>
+          <w:color w:val="70AD47" w:themeColor="accent6"/>
+          <w:lang w:eastAsia="en-US"/>
+        </w:rPr>
+        <w:t xml:space="preserve">DTB bank of </w:t>
+      </w:r>
+      <w:r>
+        <w:rPr>
+          <w:color w:val="70AD47" w:themeColor="accent6"/>
+          <w:lang w:eastAsia="en-US"/>
+        </w:rPr>
+        <w:t>flash</w:t>
+      </w:r>
+      <w:r>
+        <w:rPr>
+          <w:color w:val="70AD47" w:themeColor="accent6"/>
+          <w:lang w:eastAsia="en-US"/>
+        </w:rPr>
+        <w:t xml:space="preserve"> on </w:t>
       </w:r>
       <w:r>
         <w:rPr>
@@ -15931,7 +16244,7 @@
           <w:color w:val="70AD47" w:themeColor="accent6"/>
           <w:lang w:eastAsia="en-US"/>
         </w:rPr>
-        <w:t>25</w:t>
+        <w:t>85</w:t>
       </w:r>
       <w:r>
         <w:rPr>
@@ -15971,6 +16284,208 @@
         <w:rPr>
           <w:lang w:val="en" w:eastAsia="en-US"/>
         </w:rPr>
+        <w:t>dtb vc_dtb</w:t>
+      </w:r>
+      <w:r>
+        <w:rPr>
+          <w:lang w:val="en" w:eastAsia="en-US"/>
+        </w:rPr>
+        <w:t>.</w:t>
+      </w:r>
+      <w:r>
+        <w:rPr>
+          <w:lang w:val="en" w:eastAsia="en-US"/>
+        </w:rPr>
+        <w:t>bin 85</w:t>
+      </w:r>
+      <w:r>
+        <w:rPr>
+          <w:lang w:val="en" w:eastAsia="en-US"/>
+        </w:rPr>
+        <w:t>:00.0</w:t>
+      </w:r>
+    </w:p>
+    <w:p>
+      <w:pPr>
+        <w:rPr>
+          <w:color w:val="70AD47" w:themeColor="accent6"/>
+          <w:lang w:eastAsia="en-US"/>
+        </w:rPr>
+      </w:pPr>
+      <w:r>
+        <w:rPr>
+          <w:color w:val="70AD47" w:themeColor="accent6"/>
+          <w:lang w:eastAsia="en-US"/>
+        </w:rPr>
+        <w:t xml:space="preserve">This command programs </w:t>
+      </w:r>
+      <w:r>
+        <w:rPr>
+          <w:color w:val="70AD47" w:themeColor="accent6"/>
+          <w:lang w:eastAsia="en-US"/>
+        </w:rPr>
+        <w:t>mac_rom.bin</w:t>
+      </w:r>
+      <w:r>
+        <w:rPr>
+          <w:color w:val="70AD47" w:themeColor="accent6"/>
+          <w:lang w:eastAsia="en-US"/>
+        </w:rPr>
+        <w:t xml:space="preserve"> to </w:t>
+      </w:r>
+      <w:r>
+        <w:rPr>
+          <w:color w:val="70AD47" w:themeColor="accent6"/>
+          <w:lang w:eastAsia="en-US"/>
+        </w:rPr>
+        <w:t xml:space="preserve">eeprom connected to FPGA on </w:t>
+      </w:r>
+      <w:r>
+        <w:rPr>
+          <w:color w:val="70AD47" w:themeColor="accent6"/>
+          <w:lang w:eastAsia="en-US"/>
+        </w:rPr>
+        <w:t xml:space="preserve">BDF </w:t>
+      </w:r>
+      <w:r>
+        <w:rPr>
+          <w:color w:val="70AD47" w:themeColor="accent6"/>
+          <w:lang w:eastAsia="en-US"/>
+        </w:rPr>
+        <w:t>25</w:t>
+      </w:r>
+      <w:r>
+        <w:rPr>
+          <w:color w:val="70AD47" w:themeColor="accent6"/>
+          <w:lang w:eastAsia="en-US"/>
+        </w:rPr>
+        <w:t>:00.0</w:t>
+      </w:r>
+      <w:r>
+        <w:rPr>
+          <w:color w:val="70AD47" w:themeColor="accent6"/>
+          <w:lang w:eastAsia="en-US"/>
+        </w:rPr>
+        <w:t>:</w:t>
+      </w:r>
+    </w:p>
+    <w:p>
+      <w:pPr>
+        <w:rPr>
+          <w:lang w:val="en" w:eastAsia="en-US"/>
+        </w:rPr>
+      </w:pPr>
+      <w:r>
+        <w:rPr>
+          <w:b/>
+          <w:lang w:val="en" w:eastAsia="en-US"/>
+        </w:rPr>
+        <w:t>fpgaflash</w:t>
+      </w:r>
+      <w:r>
+        <w:rPr>
+          <w:lang w:val="en" w:eastAsia="en-US"/>
+        </w:rPr>
+        <w:t xml:space="preserve"> </w:t>
+      </w:r>
+      <w:r>
+        <w:rPr>
+          <w:lang w:val="en" w:eastAsia="en-US"/>
+        </w:rPr>
+        <w:t>eeprom mac_rom</w:t>
+      </w:r>
+      <w:r>
+        <w:rPr>
+          <w:lang w:val="en" w:eastAsia="en-US"/>
+        </w:rPr>
+        <w:t>.</w:t>
+      </w:r>
+      <w:r>
+        <w:rPr>
+          <w:lang w:val="en" w:eastAsia="en-US"/>
+        </w:rPr>
+        <w:t>bin 25</w:t>
+      </w:r>
+      <w:r>
+        <w:rPr>
+          <w:lang w:val="en" w:eastAsia="en-US"/>
+        </w:rPr>
+        <w:t>:00.0</w:t>
+      </w:r>
+    </w:p>
+    <w:p>
+      <w:pPr>
+        <w:rPr>
+          <w:color w:val="70AD47" w:themeColor="accent6"/>
+          <w:lang w:eastAsia="en-US"/>
+        </w:rPr>
+      </w:pPr>
+      <w:r>
+        <w:rPr>
+          <w:color w:val="70AD47" w:themeColor="accent6"/>
+          <w:lang w:eastAsia="en-US"/>
+        </w:rPr>
+        <w:t xml:space="preserve">This command </w:t>
+      </w:r>
+      <w:r>
+        <w:rPr>
+          <w:color w:val="70AD47" w:themeColor="accent6"/>
+          <w:lang w:eastAsia="en-US"/>
+        </w:rPr>
+        <w:t xml:space="preserve">reboot the card which includes FPGA on </w:t>
+      </w:r>
+      <w:r>
+        <w:rPr>
+          <w:color w:val="70AD47" w:themeColor="accent6"/>
+          <w:lang w:eastAsia="en-US"/>
+        </w:rPr>
+        <w:t xml:space="preserve">BDF </w:t>
+      </w:r>
+      <w:r>
+        <w:rPr>
+          <w:color w:val="70AD47" w:themeColor="accent6"/>
+          <w:lang w:eastAsia="en-US"/>
+        </w:rPr>
+        <w:t>25</w:t>
+      </w:r>
+      <w:r>
+        <w:rPr>
+          <w:color w:val="70AD47" w:themeColor="accent6"/>
+          <w:lang w:eastAsia="en-US"/>
+        </w:rPr>
+        <w:t>:00.0</w:t>
+      </w:r>
+      <w:r>
+        <w:rPr>
+          <w:color w:val="70AD47" w:themeColor="accent6"/>
+          <w:lang w:eastAsia="en-US"/>
+        </w:rPr>
+        <w:t>:</w:t>
+      </w:r>
+    </w:p>
+    <w:p>
+      <w:pPr>
+        <w:rPr>
+          <w:lang w:val="en" w:eastAsia="en-US"/>
+        </w:rPr>
+      </w:pPr>
+      <w:r>
+        <w:rPr>
+          <w:b/>
+          <w:lang w:val="en" w:eastAsia="en-US"/>
+        </w:rPr>
+        <w:t>fpgaflash</w:t>
+      </w:r>
+      <w:r>
+        <w:rPr>
+          <w:lang w:val="en" w:eastAsia="en-US"/>
+        </w:rPr>
+        <w:t xml:space="preserve"> </w:t>
+      </w:r>
+      <w:r>
+        <w:rPr>
+          <w:lang w:val="en" w:eastAsia="en-US"/>
+        </w:rPr>
         <w:t>rsu /dev/null 25</w:t>
       </w:r>
       <w:r>
@@ -15987,7 +16502,7 @@
           <w:lang w:val="en"/>
         </w:rPr>
       </w:pPr>
-      <w:bookmarkStart w:id="46" w:name="_Toc3464423"/>
+      <w:bookmarkStart w:id="46" w:name="_Toc4499316"/>
       <w:r>
         <w:rPr>
           <w:lang w:val="en"/>
@@ -16414,7 +16929,24 @@
           <w:szCs w:val="20"/>
           <w:lang w:eastAsia="en-US"/>
         </w:rPr>
-        <w:t xml:space="preserve">Above is the flash layout. You can flash factory or user image partition by fpgaflash tool. After executing ‘fpgaflash factory/user </w:t>
+        <w:t>Above is the flash layout. You can flash factory or user image partition by fpgaflash tool.</w:t>
+      </w:r>
+    </w:p>
+    <w:p>
+      <w:pPr>
+        <w:rPr>
+          <w:sz w:val="20"/>
+          <w:szCs w:val="20"/>
+          <w:lang w:eastAsia="en-US"/>
+        </w:rPr>
+      </w:pPr>
+      <w:r>
+        <w:rPr>
+          <w:sz w:val="20"/>
+          <w:szCs w:val="20"/>
+          <w:lang w:eastAsia="en-US"/>
+        </w:rPr>
+        <w:t xml:space="preserve">After executing ‘fpgaflash user </w:t>
       </w:r>
       <w:r>
         <w:rPr>
@@ -16431,6 +16963,38 @@
           <w:szCs w:val="20"/>
           <w:lang w:eastAsia="en-US"/>
         </w:rPr>
+        <w:t xml:space="preserve"> -</w:t>
+      </w:r>
+      <w:r>
+        <w:rPr>
+          <w:sz w:val="20"/>
+          <w:szCs w:val="20"/>
+          <w:lang w:eastAsia="en-US"/>
+        </w:rPr>
+        <w:t>-</w:t>
+      </w:r>
+      <w:r>
+        <w:rPr>
+          <w:sz w:val="20"/>
+          <w:szCs w:val="20"/>
+          <w:lang w:eastAsia="en-US"/>
+        </w:rPr>
+        <w:t>r</w:t>
+      </w:r>
+      <w:r>
+        <w:rPr>
+          <w:sz w:val="20"/>
+          <w:szCs w:val="20"/>
+          <w:lang w:eastAsia="en-US"/>
+        </w:rPr>
+        <w:t>su</w:t>
+      </w:r>
+      <w:r>
+        <w:rPr>
+          <w:sz w:val="20"/>
+          <w:szCs w:val="20"/>
+          <w:lang w:eastAsia="en-US"/>
+        </w:rPr>
         <w:t>’ command you should see below output information:</w:t>
       </w:r>
     </w:p>
@@ -16449,7 +17013,7 @@
           <w:sz w:val="20"/>
           <w:szCs w:val="20"/>
         </w:rPr>
-        <w:t>flash size is 134217728</w:t>
+        <w:t>/dev/mtd0</w:t>
       </w:r>
     </w:p>
     <w:p>
@@ -16467,7 +17031,7 @@
           <w:sz w:val="20"/>
           <w:szCs w:val="20"/>
         </w:rPr>
-        <w:t>reversing bits</w:t>
+        <w:t>2019-03-26 10:44:29.912422 reversing bits</w:t>
       </w:r>
     </w:p>
     <w:p>
@@ -16485,7 +17049,7 @@
           <w:sz w:val="20"/>
           <w:szCs w:val="20"/>
         </w:rPr>
-        <w:t>erasing flash</w:t>
+        <w:t>2019-03-26 10:44:41.425831 erasing 0x03800000 bytes starting at 0x04000000</w:t>
       </w:r>
     </w:p>
     <w:p>
@@ -16503,7 +17067,7 @@
           <w:sz w:val="20"/>
           <w:szCs w:val="20"/>
         </w:rPr>
-        <w:t>writing flash</w:t>
+        <w:t>2019-03-26 10:48:01.853762 writing 0x03800000 bytes to 0x04000000</w:t>
       </w:r>
     </w:p>
     <w:p>
@@ -16521,7 +17085,7 @@
           <w:sz w:val="20"/>
           <w:szCs w:val="20"/>
         </w:rPr>
-        <w:t>reading back flash</w:t>
+        <w:t>2019-03-26 11:02:53.040423 actual bytes written 0x6a66000 - 0x4000000 = 0x2a66000</w:t>
       </w:r>
     </w:p>
     <w:p>
@@ -16539,7 +17103,7 @@
           <w:sz w:val="20"/>
           <w:szCs w:val="20"/>
         </w:rPr>
-        <w:t>verifying flash</w:t>
+        <w:t>2019-03-26 11:02:53.042020 reading 0x02a66000 bytes from 0x04000000</w:t>
       </w:r>
     </w:p>
     <w:p>
@@ -16557,7 +17121,7 @@
           <w:sz w:val="20"/>
           <w:szCs w:val="20"/>
         </w:rPr>
-        <w:t>flash successfully verified</w:t>
+        <w:t>2019-03-26 11:05:39.890107 verifying flash</w:t>
       </w:r>
     </w:p>
     <w:p>
@@ -16575,28 +17139,408 @@
           <w:sz w:val="20"/>
           <w:szCs w:val="20"/>
         </w:rPr>
-        <w:t>performing remote system update</w:t>
-      </w:r>
-      <w:r>
-        <w:rPr>
-          <w:color w:val="70AD47" w:themeColor="accent6"/>
-          <w:sz w:val="20"/>
-          <w:szCs w:val="20"/>
-        </w:rPr>
-        <w:t xml:space="preserve">  </w:t>
-      </w:r>
-      <w:r>
-        <w:rPr>
-          <w:sz w:val="20"/>
-          <w:szCs w:val="20"/>
-        </w:rPr>
-        <w:t xml:space="preserve">      *Note: if --rsu option used</w:t>
+        <w:t>2019-03-26 11:05:39.917383 flash successfully verified</w:t>
       </w:r>
     </w:p>
     <w:p>
       <w:pPr>
         <w:spacing w:after="0"/>
         <w:rPr>
+          <w:color w:val="70AD47" w:themeColor="accent6"/>
+          <w:sz w:val="20"/>
+          <w:szCs w:val="20"/>
+        </w:rPr>
+      </w:pPr>
+      <w:r>
+        <w:rPr>
+          <w:color w:val="70AD47" w:themeColor="accent6"/>
+          <w:sz w:val="20"/>
+          <w:szCs w:val="20"/>
+        </w:rPr>
+        <w:t>2019-03-26 11:05:39.917974 performing remote system update</w:t>
+      </w:r>
+    </w:p>
+    <w:p>
+      <w:pPr>
+        <w:spacing w:after="0"/>
+        <w:rPr>
+          <w:color w:val="70AD47" w:themeColor="accent6"/>
+          <w:sz w:val="20"/>
+          <w:szCs w:val="20"/>
+        </w:rPr>
+      </w:pPr>
+      <w:r>
+        <w:rPr>
+          <w:color w:val="70AD47" w:themeColor="accent6"/>
+          <w:sz w:val="20"/>
+          <w:szCs w:val="20"/>
+        </w:rPr>
+        <w:t>2019-03-26 11:05:40.686927 waiting for FPGA reconfiguration</w:t>
+      </w:r>
+    </w:p>
+    <w:p>
+      <w:pPr>
+        <w:spacing w:after="0"/>
+        <w:rPr>
+          <w:color w:val="70AD47" w:themeColor="accent6"/>
+          <w:sz w:val="20"/>
+          <w:szCs w:val="20"/>
+        </w:rPr>
+      </w:pPr>
+      <w:r>
+        <w:rPr>
+          <w:color w:val="70AD47" w:themeColor="accent6"/>
+          <w:sz w:val="20"/>
+          <w:szCs w:val="20"/>
+        </w:rPr>
+        <w:t>2019-03-26 11:05:53.930483 pci bus rescanned</w:t>
+      </w:r>
+    </w:p>
+    <w:p>
+      <w:pPr>
+        <w:spacing w:after="0"/>
+        <w:rPr>
+          <w:sz w:val="20"/>
+          <w:szCs w:val="20"/>
+        </w:rPr>
+      </w:pPr>
+      <w:r>
+        <w:rPr>
+          <w:sz w:val="20"/>
+          <w:szCs w:val="20"/>
+        </w:rPr>
+        <w:t>Note, last three lines are only output when</w:t>
+      </w:r>
+      <w:r>
+        <w:rPr>
+          <w:sz w:val="20"/>
+          <w:szCs w:val="20"/>
+        </w:rPr>
+        <w:t xml:space="preserve"> --rsu option </w:t>
+      </w:r>
+      <w:r>
+        <w:rPr>
+          <w:sz w:val="20"/>
+          <w:szCs w:val="20"/>
+        </w:rPr>
+        <w:t xml:space="preserve">is </w:t>
+      </w:r>
+      <w:r>
+        <w:rPr>
+          <w:sz w:val="20"/>
+          <w:szCs w:val="20"/>
+        </w:rPr>
+        <w:t>used</w:t>
+      </w:r>
+    </w:p>
+    <w:p>
+      <w:pPr>
+        <w:spacing w:after="0"/>
+        <w:rPr>
+          <w:sz w:val="20"/>
+          <w:szCs w:val="20"/>
+        </w:rPr>
+      </w:pPr>
+    </w:p>
+    <w:p>
+      <w:pPr>
+        <w:rPr>
+          <w:sz w:val="20"/>
+          <w:szCs w:val="20"/>
+          <w:lang w:eastAsia="en-US"/>
+        </w:rPr>
+      </w:pPr>
+      <w:r>
+        <w:rPr>
+          <w:sz w:val="20"/>
+          <w:szCs w:val="20"/>
+          <w:lang w:eastAsia="en-US"/>
+        </w:rPr>
+        <w:t xml:space="preserve">After executing ‘fpgaflash factory </w:t>
+      </w:r>
+      <w:r>
+        <w:rPr>
+          <w:i/>
+          <w:sz w:val="20"/>
+          <w:szCs w:val="20"/>
+          <w:lang w:eastAsia="en-US"/>
+        </w:rPr>
+        <w:t>xxx.bin</w:t>
+      </w:r>
+      <w:r>
+        <w:rPr>
+          <w:sz w:val="20"/>
+          <w:szCs w:val="20"/>
+          <w:lang w:eastAsia="en-US"/>
+        </w:rPr>
+        <w:t xml:space="preserve"> -</w:t>
+      </w:r>
+      <w:r>
+        <w:rPr>
+          <w:sz w:val="20"/>
+          <w:szCs w:val="20"/>
+          <w:lang w:eastAsia="en-US"/>
+        </w:rPr>
+        <w:t>-</w:t>
+      </w:r>
+      <w:r>
+        <w:rPr>
+          <w:sz w:val="20"/>
+          <w:szCs w:val="20"/>
+          <w:lang w:eastAsia="en-US"/>
+        </w:rPr>
+        <w:t>r</w:t>
+      </w:r>
+      <w:r>
+        <w:rPr>
+          <w:sz w:val="20"/>
+          <w:szCs w:val="20"/>
+          <w:lang w:eastAsia="en-US"/>
+        </w:rPr>
+        <w:t>su’ command you should see below output information:</w:t>
+      </w:r>
+    </w:p>
+    <w:p>
+      <w:pPr>
+        <w:spacing w:after="0"/>
+        <w:rPr>
+          <w:color w:val="70AD47" w:themeColor="accent6"/>
+          <w:sz w:val="20"/>
+          <w:szCs w:val="20"/>
+        </w:rPr>
+      </w:pPr>
+      <w:r>
+        <w:rPr>
+          <w:color w:val="70AD47" w:themeColor="accent6"/>
+          <w:sz w:val="20"/>
+          <w:szCs w:val="20"/>
+        </w:rPr>
+        <w:t>/dev/mtd0</w:t>
+      </w:r>
+    </w:p>
+    <w:p>
+      <w:pPr>
+        <w:spacing w:after="0"/>
+        <w:rPr>
+          <w:color w:val="70AD47" w:themeColor="accent6"/>
+          <w:sz w:val="20"/>
+          <w:szCs w:val="20"/>
+        </w:rPr>
+      </w:pPr>
+      <w:r>
+        <w:rPr>
+          <w:color w:val="70AD47" w:themeColor="accent6"/>
+          <w:sz w:val="20"/>
+          <w:szCs w:val="20"/>
+        </w:rPr>
+        <w:t>2019-03-26 11:10:35.068505 reversing bits</w:t>
+      </w:r>
+    </w:p>
+    <w:p>
+      <w:pPr>
+        <w:spacing w:after="0"/>
+        <w:rPr>
+          <w:color w:val="70AD47" w:themeColor="accent6"/>
+          <w:sz w:val="20"/>
+          <w:szCs w:val="20"/>
+        </w:rPr>
+      </w:pPr>
+      <w:r>
+        <w:rPr>
+          <w:color w:val="70AD47" w:themeColor="accent6"/>
+          <w:sz w:val="20"/>
+          <w:szCs w:val="20"/>
+        </w:rPr>
+        <w:t>2019-03-26 11:10:59.501084 erasing 0x07ff0000 bytes starting at 0x00010000</w:t>
+      </w:r>
+    </w:p>
+    <w:p>
+      <w:pPr>
+        <w:spacing w:after="0"/>
+        <w:rPr>
+          <w:color w:val="70AD47" w:themeColor="accent6"/>
+          <w:sz w:val="20"/>
+          <w:szCs w:val="20"/>
+        </w:rPr>
+      </w:pPr>
+      <w:r>
+        <w:rPr>
+          <w:color w:val="70AD47" w:themeColor="accent6"/>
+          <w:sz w:val="20"/>
+          <w:szCs w:val="20"/>
+        </w:rPr>
+        <w:t>2019-03-26 11:17:41.779800 writing 0x077f0000 bytes to 0x00010000</w:t>
+      </w:r>
+    </w:p>
+    <w:p>
+      <w:pPr>
+        <w:spacing w:after="0"/>
+        <w:rPr>
+          <w:color w:val="70AD47" w:themeColor="accent6"/>
+          <w:sz w:val="20"/>
+          <w:szCs w:val="20"/>
+        </w:rPr>
+      </w:pPr>
+      <w:r>
+        <w:rPr>
+          <w:color w:val="70AD47" w:themeColor="accent6"/>
+          <w:sz w:val="20"/>
+          <w:szCs w:val="20"/>
+        </w:rPr>
+        <w:t>2019-03-26 11:42:10.964524 actual bytes written 0x6a66000 - 0x10000 = 0x6a56000</w:t>
+      </w:r>
+    </w:p>
+    <w:p>
+      <w:pPr>
+        <w:spacing w:after="0"/>
+        <w:rPr>
+          <w:color w:val="70AD47" w:themeColor="accent6"/>
+          <w:sz w:val="20"/>
+          <w:szCs w:val="20"/>
+        </w:rPr>
+      </w:pPr>
+      <w:r>
+        <w:rPr>
+          <w:color w:val="70AD47" w:themeColor="accent6"/>
+          <w:sz w:val="20"/>
+          <w:szCs w:val="20"/>
+        </w:rPr>
+        <w:t>2019-03-26 11:42:10.966157 reading 0x06a56000 bytes from 0x00010000</w:t>
+      </w:r>
+    </w:p>
+    <w:p>
+      <w:pPr>
+        <w:spacing w:after="0"/>
+        <w:rPr>
+          <w:color w:val="70AD47" w:themeColor="accent6"/>
+          <w:sz w:val="20"/>
+          <w:szCs w:val="20"/>
+        </w:rPr>
+      </w:pPr>
+      <w:r>
+        <w:rPr>
+          <w:color w:val="70AD47" w:themeColor="accent6"/>
+          <w:sz w:val="20"/>
+          <w:szCs w:val="20"/>
+        </w:rPr>
+        <w:t>2019-03-26 11:47:49.431856 verifying flash</w:t>
+      </w:r>
+    </w:p>
+    <w:p>
+      <w:pPr>
+        <w:spacing w:after="0"/>
+        <w:rPr>
+          <w:color w:val="70AD47" w:themeColor="accent6"/>
+          <w:sz w:val="20"/>
+          <w:szCs w:val="20"/>
+        </w:rPr>
+      </w:pPr>
+      <w:r>
+        <w:rPr>
+          <w:color w:val="70AD47" w:themeColor="accent6"/>
+          <w:sz w:val="20"/>
+          <w:szCs w:val="20"/>
+        </w:rPr>
+        <w:t>2019-03-26 11:47:49.499118 flash successfully verified</w:t>
+      </w:r>
+    </w:p>
+    <w:p>
+      <w:pPr>
+        <w:spacing w:after="0"/>
+        <w:rPr>
+          <w:color w:val="70AD47" w:themeColor="accent6"/>
+          <w:sz w:val="20"/>
+          <w:szCs w:val="20"/>
+        </w:rPr>
+      </w:pPr>
+      <w:r>
+        <w:rPr>
+          <w:color w:val="70AD47" w:themeColor="accent6"/>
+          <w:sz w:val="20"/>
+          <w:szCs w:val="20"/>
+        </w:rPr>
+        <w:t>2019-03-26 11:47:49.499668 performing remote system update</w:t>
+      </w:r>
+    </w:p>
+    <w:p>
+      <w:pPr>
+        <w:spacing w:after="0"/>
+        <w:rPr>
+          <w:color w:val="70AD47" w:themeColor="accent6"/>
+          <w:sz w:val="20"/>
+          <w:szCs w:val="20"/>
+        </w:rPr>
+      </w:pPr>
+      <w:r>
+        <w:rPr>
+          <w:color w:val="70AD47" w:themeColor="accent6"/>
+          <w:sz w:val="20"/>
+          <w:szCs w:val="20"/>
+        </w:rPr>
+        <w:t>2019-03-26 11:47:50.268013 waiting for FPGA reconfiguration</w:t>
+      </w:r>
+    </w:p>
+    <w:p>
+      <w:pPr>
+        <w:spacing w:after="0"/>
+        <w:rPr>
+          <w:color w:val="70AD47" w:themeColor="accent6"/>
+          <w:sz w:val="20"/>
+          <w:szCs w:val="20"/>
+        </w:rPr>
+      </w:pPr>
+      <w:r>
+        <w:rPr>
+          <w:color w:val="70AD47" w:themeColor="accent6"/>
+          <w:sz w:val="20"/>
+          <w:szCs w:val="20"/>
+        </w:rPr>
+        <w:t>2019-03-26 11:48:03.576362 pci bus rescanned</w:t>
+      </w:r>
+    </w:p>
+    <w:p>
+      <w:pPr>
+        <w:spacing w:after="0"/>
+        <w:rPr>
+          <w:sz w:val="20"/>
+          <w:szCs w:val="20"/>
+        </w:rPr>
+      </w:pPr>
+      <w:r>
+        <w:rPr>
+          <w:sz w:val="20"/>
+          <w:szCs w:val="20"/>
+        </w:rPr>
+        <w:t xml:space="preserve">Note, last three lines are only output when --rsu option </w:t>
+      </w:r>
+      <w:r>
+        <w:rPr>
+          <w:sz w:val="20"/>
+          <w:szCs w:val="20"/>
+        </w:rPr>
+        <w:t xml:space="preserve">is </w:t>
+      </w:r>
+      <w:r>
+        <w:rPr>
+          <w:sz w:val="20"/>
+          <w:szCs w:val="20"/>
+        </w:rPr>
+        <w:t>used</w:t>
+      </w:r>
+    </w:p>
+    <w:p>
+      <w:pPr>
+        <w:spacing w:after="0"/>
+        <w:rPr>
+          <w:sz w:val="20"/>
+          <w:szCs w:val="20"/>
+        </w:rPr>
+      </w:pPr>
+    </w:p>
+    <w:p>
+      <w:pPr>
+        <w:spacing w:after="0"/>
+        <w:rPr>
           <w:sz w:val="20"/>
           <w:szCs w:val="20"/>
         </w:rPr>
@@ -16620,7 +17564,21 @@
           <w:sz w:val="20"/>
           <w:szCs w:val="20"/>
         </w:rPr>
-        <w:t xml:space="preserve"> minutes to complete. If you have multiple Intel® PAC cards installed, you can specify the bus, device, and function (BDF) for the card to update using the following command. To find the BDF for your card, type the following command</w:t>
+        <w:t xml:space="preserve"> minutes </w:t>
+      </w:r>
+      <w:r>
+        <w:rPr>
+          <w:sz w:val="20"/>
+          <w:szCs w:val="20"/>
+        </w:rPr>
+        <w:t xml:space="preserve">for user image and about 40 minutes for factory image update </w:t>
+      </w:r>
+      <w:r>
+        <w:rPr>
+          <w:sz w:val="20"/>
+          <w:szCs w:val="20"/>
+        </w:rPr>
+        <w:t>to complete. If you have multiple Intel® PAC cards installed, you can specify the bus, device, and function (BDF) for the card to update using the following command. To find the BDF for your card, type the following command</w:t>
       </w:r>
     </w:p>
     <w:p>
@@ -16904,15 +17862,7 @@
           <w:sz w:val="20"/>
           <w:szCs w:val="20"/>
         </w:rPr>
-        <w:t xml:space="preserve">flash size is </w:t>
-      </w:r>
-      <w:r>
-        <w:rPr>
-          <w:color w:val="70AD47" w:themeColor="accent6"/>
-          <w:sz w:val="20"/>
-          <w:szCs w:val="20"/>
-        </w:rPr>
-        <w:t>8388608</w:t>
+        <w:t>2019-03-26 13:04:02.395204 erasing 0x00010000 bytes starting at 0x00000000</w:t>
       </w:r>
     </w:p>
     <w:p>
@@ -16930,7 +17880,7 @@
           <w:sz w:val="20"/>
           <w:szCs w:val="20"/>
         </w:rPr>
-        <w:t>erasing flash</w:t>
+        <w:t>2019-03-26 13:04:03.471073 erasing 0x00010000 bytes starting at 0x00010000</w:t>
       </w:r>
     </w:p>
     <w:p>
@@ -16948,7 +17898,7 @@
           <w:sz w:val="20"/>
           <w:szCs w:val="20"/>
         </w:rPr>
-        <w:t>writing flash</w:t>
+        <w:t>2019-03-26 13:04:04.535096 writing 0x000160b0 bytes to 0x00000100</w:t>
       </w:r>
     </w:p>
     <w:p>
@@ -16966,7 +17916,7 @@
           <w:sz w:val="20"/>
           <w:szCs w:val="20"/>
         </w:rPr>
-        <w:t>reading back flash</w:t>
+        <w:t>2019-03-26 13:04:05.947005 writing 0x00000100 bytes to 0x00000000</w:t>
       </w:r>
     </w:p>
     <w:p>
@@ -16984,25 +17934,7 @@
           <w:sz w:val="20"/>
           <w:szCs w:val="20"/>
         </w:rPr>
-        <w:t>verifying flash</w:t>
-      </w:r>
-    </w:p>
-    <w:p>
-      <w:pPr>
-        <w:spacing w:after="100" w:afterAutospacing="1"/>
-        <w:rPr>
-          <w:color w:val="70AD47" w:themeColor="accent6"/>
-          <w:sz w:val="20"/>
-          <w:szCs w:val="20"/>
-        </w:rPr>
-      </w:pPr>
-      <w:r>
-        <w:rPr>
-          <w:color w:val="70AD47" w:themeColor="accent6"/>
-          <w:sz w:val="20"/>
-          <w:szCs w:val="20"/>
-        </w:rPr>
-        <w:t>flash successfully verified</w:t>
+        <w:t>2019-03-26 13:04:06.257299 flash successfully verified</w:t>
       </w:r>
     </w:p>
     <w:p>
@@ -17022,25 +17954,17 @@
       </w:r>
       <w:r>
         <w:rPr>
-          <w:rFonts w:hint="eastAsia"/>
-          <w:sz w:val="20"/>
-          <w:szCs w:val="20"/>
-        </w:rPr>
-        <w:t>less</w:t>
-      </w:r>
-      <w:r>
-        <w:rPr>
-          <w:sz w:val="20"/>
-          <w:szCs w:val="20"/>
-        </w:rPr>
-        <w:t xml:space="preserve"> than 1</w:t>
-      </w:r>
-      <w:r>
-        <w:rPr>
-          <w:sz w:val="20"/>
-          <w:szCs w:val="20"/>
-        </w:rPr>
-        <w:t xml:space="preserve"> minutes to complete. If you have multiple Intel® PAC cards installed, you can specify the bus, device, and function (BDF) for the card to update using the following command. To find the BDF for your card, type the following command</w:t>
+          <w:sz w:val="20"/>
+          <w:szCs w:val="20"/>
+        </w:rPr>
+        <w:t>several seconds</w:t>
+      </w:r>
+      <w:r>
+        <w:rPr>
+          <w:sz w:val="20"/>
+          <w:szCs w:val="20"/>
+        </w:rPr>
+        <w:t xml:space="preserve"> to complete. If you have multiple Intel® PAC cards installed, you can specify the bus, device, and function (BDF) for the card to update using the following command. To find the BDF for your card, type the following command</w:t>
       </w:r>
     </w:p>
     <w:p>
@@ -17249,7 +18173,40 @@
           <w:szCs w:val="20"/>
           <w:lang w:eastAsia="en-US"/>
         </w:rPr>
-        <w:t xml:space="preserve">You can only flash user image partition by fpgaflash tool. After executing ‘fpgaflash bmc_img </w:t>
+        <w:t xml:space="preserve">You can flash </w:t>
+      </w:r>
+      <w:r>
+        <w:rPr>
+          <w:sz w:val="20"/>
+          <w:szCs w:val="20"/>
+          <w:lang w:eastAsia="en-US"/>
+        </w:rPr>
+        <w:t xml:space="preserve">factory or </w:t>
+      </w:r>
+      <w:r>
+        <w:rPr>
+          <w:sz w:val="20"/>
+          <w:szCs w:val="20"/>
+          <w:lang w:eastAsia="en-US"/>
+        </w:rPr>
+        <w:t>user image partition by fpgaflash tool.</w:t>
+      </w:r>
+    </w:p>
+    <w:p>
+      <w:pPr>
+        <w:rPr>
+          <w:sz w:val="20"/>
+          <w:szCs w:val="20"/>
+          <w:lang w:eastAsia="en-US"/>
+        </w:rPr>
+      </w:pPr>
+      <w:r>
+        <w:rPr>
+          <w:sz w:val="20"/>
+          <w:szCs w:val="20"/>
+          <w:lang w:eastAsia="en-US"/>
+        </w:rPr>
+        <w:t xml:space="preserve">After executing ‘fpgaflash bmc_img </w:t>
       </w:r>
       <w:r>
         <w:rPr>
@@ -17275,6 +18232,14 @@
           <w:szCs w:val="20"/>
           <w:lang w:eastAsia="en-US"/>
         </w:rPr>
+        <w:t xml:space="preserve"> --rsu</w:t>
+      </w:r>
+      <w:r>
+        <w:rPr>
+          <w:sz w:val="20"/>
+          <w:szCs w:val="20"/>
+          <w:lang w:eastAsia="en-US"/>
+        </w:rPr>
         <w:t>’ command you should see below output information:</w:t>
       </w:r>
     </w:p>
@@ -17293,15 +18258,7 @@
           <w:sz w:val="20"/>
           <w:szCs w:val="20"/>
         </w:rPr>
-        <w:t>flash size is 1</w:t>
-      </w:r>
-      <w:r>
-        <w:rPr>
-          <w:color w:val="70AD47" w:themeColor="accent6"/>
-          <w:sz w:val="20"/>
-          <w:szCs w:val="20"/>
-        </w:rPr>
-        <w:t>441792</w:t>
+        <w:t>/dev/mtd0</w:t>
       </w:r>
     </w:p>
     <w:p>
@@ -17319,7 +18276,7 @@
           <w:sz w:val="20"/>
           <w:szCs w:val="20"/>
         </w:rPr>
-        <w:t>reversing bits</w:t>
+        <w:t>2019-03-26 13:06:25.593829 reversing bits</w:t>
       </w:r>
     </w:p>
     <w:p>
@@ -17337,7 +18294,7 @@
           <w:sz w:val="20"/>
           <w:szCs w:val="20"/>
         </w:rPr>
-        <w:t>erasing flash</w:t>
+        <w:t>2019-03-26 13:06:25.744230 erasing 0x000a8000 bytes starting at 0x000b8000</w:t>
       </w:r>
     </w:p>
     <w:p>
@@ -17355,7 +18312,7 @@
           <w:sz w:val="20"/>
           <w:szCs w:val="20"/>
         </w:rPr>
-        <w:t>writing flash</w:t>
+        <w:t>2019-03-26 13:06:25.750200 writing 0x000a8000 bytes to 0x000b8000</w:t>
       </w:r>
     </w:p>
     <w:p>
@@ -17373,7 +18330,7 @@
           <w:sz w:val="20"/>
           <w:szCs w:val="20"/>
         </w:rPr>
-        <w:t>reading back flash</w:t>
+        <w:t>2019-03-26 13:07:22.528543 actual bytes written 0x125000 - 0xb8000 = 0x6d000</w:t>
       </w:r>
     </w:p>
     <w:p>
@@ -17391,7 +18348,7 @@
           <w:sz w:val="20"/>
           <w:szCs w:val="20"/>
         </w:rPr>
-        <w:t>verifying flash</w:t>
+        <w:t>2019-03-26 13:07:22.528734 reading 0x0006d000 bytes from 0x000b8000</w:t>
       </w:r>
     </w:p>
     <w:p>
@@ -17409,7 +18366,7 @@
           <w:sz w:val="20"/>
           <w:szCs w:val="20"/>
         </w:rPr>
-        <w:t>flash successfully verified</w:t>
+        <w:t>2019-03-26 13:07:23.918440 verifying flash</w:t>
       </w:r>
     </w:p>
     <w:p>
@@ -17427,28 +18384,414 @@
           <w:sz w:val="20"/>
           <w:szCs w:val="20"/>
         </w:rPr>
-        <w:t>performing remote system update</w:t>
-      </w:r>
-      <w:r>
-        <w:rPr>
-          <w:color w:val="70AD47" w:themeColor="accent6"/>
-          <w:sz w:val="20"/>
-          <w:szCs w:val="20"/>
-        </w:rPr>
-        <w:t xml:space="preserve">  </w:t>
-      </w:r>
-      <w:r>
-        <w:rPr>
-          <w:sz w:val="20"/>
-          <w:szCs w:val="20"/>
-        </w:rPr>
-        <w:t xml:space="preserve">      *Note: if --rsu option used</w:t>
+        <w:t>2019-03-26 13:07:23.918862 flash successfully verified</w:t>
       </w:r>
     </w:p>
     <w:p>
       <w:pPr>
         <w:spacing w:after="0"/>
         <w:rPr>
+          <w:color w:val="70AD47" w:themeColor="accent6"/>
+          <w:sz w:val="20"/>
+          <w:szCs w:val="20"/>
+        </w:rPr>
+      </w:pPr>
+      <w:r>
+        <w:rPr>
+          <w:color w:val="70AD47" w:themeColor="accent6"/>
+          <w:sz w:val="20"/>
+          <w:szCs w:val="20"/>
+        </w:rPr>
+        <w:t>2019-03-26 13:07:23.919204 performing remote system update</w:t>
+      </w:r>
+    </w:p>
+    <w:p>
+      <w:pPr>
+        <w:spacing w:after="0"/>
+        <w:rPr>
+          <w:color w:val="70AD47" w:themeColor="accent6"/>
+          <w:sz w:val="20"/>
+          <w:szCs w:val="20"/>
+        </w:rPr>
+      </w:pPr>
+      <w:r>
+        <w:rPr>
+          <w:color w:val="70AD47" w:themeColor="accent6"/>
+          <w:sz w:val="20"/>
+          <w:szCs w:val="20"/>
+        </w:rPr>
+        <w:t>2019-03-26 13:07:24.671911 waiting for FPGA reconfiguration</w:t>
+      </w:r>
+    </w:p>
+    <w:p>
+      <w:pPr>
+        <w:spacing w:after="0"/>
+        <w:rPr>
+          <w:color w:val="70AD47" w:themeColor="accent6"/>
+          <w:sz w:val="20"/>
+          <w:szCs w:val="20"/>
+        </w:rPr>
+      </w:pPr>
+      <w:r>
+        <w:rPr>
+          <w:color w:val="70AD47" w:themeColor="accent6"/>
+          <w:sz w:val="20"/>
+          <w:szCs w:val="20"/>
+        </w:rPr>
+        <w:t>2019-03-26 13:07:38.052987 pci bus rescanned</w:t>
+      </w:r>
+    </w:p>
+    <w:p>
+      <w:pPr>
+        <w:spacing w:after="0"/>
+        <w:rPr>
+          <w:sz w:val="20"/>
+          <w:szCs w:val="20"/>
+        </w:rPr>
+      </w:pPr>
+      <w:r>
+        <w:rPr>
+          <w:sz w:val="20"/>
+          <w:szCs w:val="20"/>
+        </w:rPr>
+        <w:t xml:space="preserve">Note, last three lines are only output when --rsu option </w:t>
+      </w:r>
+      <w:r>
+        <w:rPr>
+          <w:sz w:val="20"/>
+          <w:szCs w:val="20"/>
+        </w:rPr>
+        <w:t xml:space="preserve">is </w:t>
+      </w:r>
+      <w:r>
+        <w:rPr>
+          <w:sz w:val="20"/>
+          <w:szCs w:val="20"/>
+        </w:rPr>
+        <w:t>used</w:t>
+      </w:r>
+    </w:p>
+    <w:p>
+      <w:pPr>
+        <w:spacing w:after="0"/>
+        <w:rPr>
+          <w:color w:val="70AD47" w:themeColor="accent6"/>
+          <w:sz w:val="20"/>
+          <w:szCs w:val="20"/>
+        </w:rPr>
+      </w:pPr>
+    </w:p>
+    <w:p>
+      <w:pPr>
+        <w:rPr>
+          <w:sz w:val="20"/>
+          <w:szCs w:val="20"/>
+          <w:lang w:eastAsia="en-US"/>
+        </w:rPr>
+      </w:pPr>
+      <w:r>
+        <w:rPr>
+          <w:sz w:val="20"/>
+          <w:szCs w:val="20"/>
+          <w:lang w:eastAsia="en-US"/>
+        </w:rPr>
+        <w:t xml:space="preserve">After executing ‘fpgaflash bmc_factory </w:t>
+      </w:r>
+      <w:r>
+        <w:rPr>
+          <w:i/>
+          <w:sz w:val="20"/>
+          <w:szCs w:val="20"/>
+          <w:lang w:eastAsia="en-US"/>
+        </w:rPr>
+        <w:t>xxx.</w:t>
+      </w:r>
+      <w:r>
+        <w:rPr>
+          <w:i/>
+          <w:sz w:val="20"/>
+          <w:szCs w:val="20"/>
+          <w:lang w:eastAsia="en-US"/>
+        </w:rPr>
+        <w:t>rpd</w:t>
+      </w:r>
+      <w:r>
+        <w:rPr>
+          <w:sz w:val="20"/>
+          <w:szCs w:val="20"/>
+          <w:lang w:eastAsia="en-US"/>
+        </w:rPr>
+        <w:t xml:space="preserve"> --rsu</w:t>
+      </w:r>
+      <w:r>
+        <w:rPr>
+          <w:sz w:val="20"/>
+          <w:szCs w:val="20"/>
+          <w:lang w:eastAsia="en-US"/>
+        </w:rPr>
+        <w:t>’ command you should see below output information:</w:t>
+      </w:r>
+    </w:p>
+    <w:p>
+      <w:pPr>
+        <w:spacing w:after="0"/>
+        <w:rPr>
+          <w:color w:val="70AD47" w:themeColor="accent6"/>
+          <w:sz w:val="20"/>
+          <w:szCs w:val="20"/>
+        </w:rPr>
+      </w:pPr>
+      <w:r>
+        <w:rPr>
+          <w:color w:val="70AD47" w:themeColor="accent6"/>
+          <w:sz w:val="20"/>
+          <w:szCs w:val="20"/>
+        </w:rPr>
+        <w:t>/dev/mtd0</w:t>
+      </w:r>
+    </w:p>
+    <w:p>
+      <w:pPr>
+        <w:spacing w:after="0"/>
+        <w:rPr>
+          <w:color w:val="70AD47" w:themeColor="accent6"/>
+          <w:sz w:val="20"/>
+          <w:szCs w:val="20"/>
+        </w:rPr>
+      </w:pPr>
+      <w:r>
+        <w:rPr>
+          <w:color w:val="70AD47" w:themeColor="accent6"/>
+          <w:sz w:val="20"/>
+          <w:szCs w:val="20"/>
+        </w:rPr>
+        <w:t>2019-03-26 13:10:29.898551 erasing 0x00048000 bytes starting at 0x00070000</w:t>
+      </w:r>
+    </w:p>
+    <w:p>
+      <w:pPr>
+        <w:spacing w:after="0"/>
+        <w:rPr>
+          <w:color w:val="70AD47" w:themeColor="accent6"/>
+          <w:sz w:val="20"/>
+          <w:szCs w:val="20"/>
+        </w:rPr>
+      </w:pPr>
+      <w:r>
+        <w:rPr>
+          <w:color w:val="70AD47" w:themeColor="accent6"/>
+          <w:sz w:val="20"/>
+          <w:szCs w:val="20"/>
+        </w:rPr>
+        <w:t>2019-03-26 13:10:29.903046 reversing bits</w:t>
+      </w:r>
+    </w:p>
+    <w:p>
+      <w:pPr>
+        <w:spacing w:after="0"/>
+        <w:rPr>
+          <w:color w:val="70AD47" w:themeColor="accent6"/>
+          <w:sz w:val="20"/>
+          <w:szCs w:val="20"/>
+        </w:rPr>
+      </w:pPr>
+      <w:r>
+        <w:rPr>
+          <w:color w:val="70AD47" w:themeColor="accent6"/>
+          <w:sz w:val="20"/>
+          <w:szCs w:val="20"/>
+        </w:rPr>
+        <w:t>2019-03-26 13:10:30.048621 erasing 0x00060000 bytes starting at 0x00010000</w:t>
+      </w:r>
+    </w:p>
+    <w:p>
+      <w:pPr>
+        <w:spacing w:after="0"/>
+        <w:rPr>
+          <w:color w:val="70AD47" w:themeColor="accent6"/>
+          <w:sz w:val="20"/>
+          <w:szCs w:val="20"/>
+        </w:rPr>
+      </w:pPr>
+      <w:r>
+        <w:rPr>
+          <w:color w:val="70AD47" w:themeColor="accent6"/>
+          <w:sz w:val="20"/>
+          <w:szCs w:val="20"/>
+        </w:rPr>
+        <w:t>2019-03-26 13:10:30.053164 writing 0x000a8000 bytes to 0x00010000</w:t>
+      </w:r>
+    </w:p>
+    <w:p>
+      <w:pPr>
+        <w:spacing w:after="0"/>
+        <w:rPr>
+          <w:color w:val="70AD47" w:themeColor="accent6"/>
+          <w:sz w:val="20"/>
+          <w:szCs w:val="20"/>
+        </w:rPr>
+      </w:pPr>
+      <w:r>
+        <w:rPr>
+          <w:color w:val="70AD47" w:themeColor="accent6"/>
+          <w:sz w:val="20"/>
+          <w:szCs w:val="20"/>
+        </w:rPr>
+        <w:t>2019-03-26 13:11:27.113585 actual bytes written 0x7d000 - 0x10000 = 0x6d000</w:t>
+      </w:r>
+    </w:p>
+    <w:p>
+      <w:pPr>
+        <w:spacing w:after="0"/>
+        <w:rPr>
+          <w:color w:val="70AD47" w:themeColor="accent6"/>
+          <w:sz w:val="20"/>
+          <w:szCs w:val="20"/>
+        </w:rPr>
+      </w:pPr>
+      <w:r>
+        <w:rPr>
+          <w:color w:val="70AD47" w:themeColor="accent6"/>
+          <w:sz w:val="20"/>
+          <w:szCs w:val="20"/>
+        </w:rPr>
+        <w:t>2019-03-26 13:11:27.113806 reading 0x0006d000 bytes from 0x00010000</w:t>
+      </w:r>
+    </w:p>
+    <w:p>
+      <w:pPr>
+        <w:spacing w:after="0"/>
+        <w:rPr>
+          <w:color w:val="70AD47" w:themeColor="accent6"/>
+          <w:sz w:val="20"/>
+          <w:szCs w:val="20"/>
+        </w:rPr>
+      </w:pPr>
+      <w:r>
+        <w:rPr>
+          <w:color w:val="70AD47" w:themeColor="accent6"/>
+          <w:sz w:val="20"/>
+          <w:szCs w:val="20"/>
+        </w:rPr>
+        <w:t>2019-03-26 13:11:28.502216 verifying flash</w:t>
+      </w:r>
+    </w:p>
+    <w:p>
+      <w:pPr>
+        <w:spacing w:after="0"/>
+        <w:rPr>
+          <w:color w:val="70AD47" w:themeColor="accent6"/>
+          <w:sz w:val="20"/>
+          <w:szCs w:val="20"/>
+        </w:rPr>
+      </w:pPr>
+      <w:r>
+        <w:rPr>
+          <w:color w:val="70AD47" w:themeColor="accent6"/>
+          <w:sz w:val="20"/>
+          <w:szCs w:val="20"/>
+        </w:rPr>
+        <w:t>2019-03-26 13:11:28.502659 flash successfully verified</w:t>
+      </w:r>
+    </w:p>
+    <w:p>
+      <w:pPr>
+        <w:spacing w:after="0"/>
+        <w:rPr>
+          <w:color w:val="70AD47" w:themeColor="accent6"/>
+          <w:sz w:val="20"/>
+          <w:szCs w:val="20"/>
+        </w:rPr>
+      </w:pPr>
+      <w:r>
+        <w:rPr>
+          <w:color w:val="70AD47" w:themeColor="accent6"/>
+          <w:sz w:val="20"/>
+          <w:szCs w:val="20"/>
+        </w:rPr>
+        <w:t>2019-03-26 13:11:28.503046 performing remote system update</w:t>
+      </w:r>
+    </w:p>
+    <w:p>
+      <w:pPr>
+        <w:spacing w:after="0"/>
+        <w:rPr>
+          <w:color w:val="70AD47" w:themeColor="accent6"/>
+          <w:sz w:val="20"/>
+          <w:szCs w:val="20"/>
+        </w:rPr>
+      </w:pPr>
+      <w:r>
+        <w:rPr>
+          <w:color w:val="70AD47" w:themeColor="accent6"/>
+          <w:sz w:val="20"/>
+          <w:szCs w:val="20"/>
+        </w:rPr>
+        <w:t>2019-03-26 13:11:29.253953 waiting for FPGA reconfiguration</w:t>
+      </w:r>
+    </w:p>
+    <w:p>
+      <w:pPr>
+        <w:spacing w:after="0"/>
+        <w:rPr>
+          <w:color w:val="70AD47" w:themeColor="accent6"/>
+          <w:sz w:val="20"/>
+          <w:szCs w:val="20"/>
+        </w:rPr>
+      </w:pPr>
+      <w:r>
+        <w:rPr>
+          <w:color w:val="70AD47" w:themeColor="accent6"/>
+          <w:sz w:val="20"/>
+          <w:szCs w:val="20"/>
+        </w:rPr>
+        <w:t>2019-03-26 13:11:42.541209 pci bus rescanned</w:t>
+      </w:r>
+    </w:p>
+    <w:p>
+      <w:pPr>
+        <w:spacing w:after="0"/>
+        <w:rPr>
+          <w:sz w:val="20"/>
+          <w:szCs w:val="20"/>
+        </w:rPr>
+      </w:pPr>
+      <w:r>
+        <w:rPr>
+          <w:sz w:val="20"/>
+          <w:szCs w:val="20"/>
+        </w:rPr>
+        <w:t xml:space="preserve">Note, last three lines are only output when --rsu option </w:t>
+      </w:r>
+      <w:r>
+        <w:rPr>
+          <w:sz w:val="20"/>
+          <w:szCs w:val="20"/>
+        </w:rPr>
+        <w:t xml:space="preserve">is </w:t>
+      </w:r>
+      <w:r>
+        <w:rPr>
+          <w:sz w:val="20"/>
+          <w:szCs w:val="20"/>
+        </w:rPr>
+        <w:t>used</w:t>
+      </w:r>
+    </w:p>
+    <w:p>
+      <w:pPr>
+        <w:spacing w:after="0"/>
+        <w:rPr>
+          <w:color w:val="70AD47" w:themeColor="accent6"/>
+          <w:sz w:val="20"/>
+          <w:szCs w:val="20"/>
+        </w:rPr>
+      </w:pPr>
+    </w:p>
+    <w:p>
+      <w:pPr>
+        <w:spacing w:after="0"/>
+        <w:rPr>
           <w:sz w:val="20"/>
           <w:szCs w:val="20"/>
         </w:rPr>
@@ -17893,7 +19236,7 @@
       <w:pPr>
         <w:pStyle w:val="Heading2"/>
       </w:pPr>
-      <w:bookmarkStart w:id="47" w:name="_Toc3464424"/>
+      <w:bookmarkStart w:id="47" w:name="_Toc4499317"/>
       <w:r>
         <w:t>fpgaconf</w:t>
       </w:r>
@@ -17943,7 +19286,7 @@
       <w:pPr>
         <w:pStyle w:val="Heading3"/>
       </w:pPr>
-      <w:bookmarkStart w:id="48" w:name="_Toc3464425"/>
+      <w:bookmarkStart w:id="48" w:name="_Toc4499318"/>
       <w:r>
         <w:t>synopsis</w:t>
       </w:r>
@@ -17979,7 +19322,7 @@
       <w:pPr>
         <w:pStyle w:val="Heading3"/>
       </w:pPr>
-      <w:bookmarkStart w:id="49" w:name="_Toc3464426"/>
+      <w:bookmarkStart w:id="49" w:name="_Toc4499319"/>
       <w:r>
         <w:t>description</w:t>
       </w:r>
@@ -18523,7 +19866,7 @@
       <w:pPr>
         <w:pStyle w:val="Heading3"/>
       </w:pPr>
-      <w:bookmarkStart w:id="50" w:name="_Toc3464427"/>
+      <w:bookmarkStart w:id="50" w:name="_Toc4499320"/>
       <w:r>
         <w:t>example</w:t>
       </w:r>
@@ -18622,7 +19965,7 @@
       <w:pPr>
         <w:pStyle w:val="Heading2"/>
       </w:pPr>
-      <w:bookmarkStart w:id="51" w:name="_Toc3464428"/>
+      <w:bookmarkStart w:id="51" w:name="_Toc4499321"/>
       <w:r>
         <w:t>fpgaport</w:t>
       </w:r>
@@ -18637,7 +19980,7 @@
       <w:pPr>
         <w:pStyle w:val="Heading3"/>
       </w:pPr>
-      <w:bookmarkStart w:id="52" w:name="_Toc3464429"/>
+      <w:bookmarkStart w:id="52" w:name="_Toc4499322"/>
       <w:bookmarkEnd w:id="2"/>
       <w:bookmarkEnd w:id="3"/>
       <w:r>
@@ -18738,7 +20081,7 @@
       <w:pPr>
         <w:pStyle w:val="Heading3"/>
       </w:pPr>
-      <w:bookmarkStart w:id="53" w:name="_Toc3464430"/>
+      <w:bookmarkStart w:id="53" w:name="_Toc4499323"/>
       <w:r>
         <w:t>description</w:t>
       </w:r>
@@ -18892,7 +20235,7 @@
       <w:pPr>
         <w:pStyle w:val="Heading3"/>
       </w:pPr>
-      <w:bookmarkStart w:id="54" w:name="_Toc3464431"/>
+      <w:bookmarkStart w:id="54" w:name="_Toc4499324"/>
       <w:r>
         <w:t>example</w:t>
       </w:r>
@@ -18999,7 +20342,7 @@
       <w:pPr>
         <w:pStyle w:val="Heading2"/>
       </w:pPr>
-      <w:bookmarkStart w:id="55" w:name="_Toc3464432"/>
+      <w:bookmarkStart w:id="55" w:name="_Toc4499325"/>
       <w:r>
         <w:t>mmlink</w:t>
       </w:r>
@@ -19014,7 +20357,7 @@
       <w:pPr>
         <w:pStyle w:val="Heading3"/>
       </w:pPr>
-      <w:bookmarkStart w:id="56" w:name="_Toc3464433"/>
+      <w:bookmarkStart w:id="56" w:name="_Toc4499326"/>
       <w:r>
         <w:t>synopsis</w:t>
       </w:r>
@@ -19058,7 +20401,7 @@
       <w:pPr>
         <w:pStyle w:val="Heading3"/>
       </w:pPr>
-      <w:bookmarkStart w:id="57" w:name="_Toc3464434"/>
+      <w:bookmarkStart w:id="57" w:name="_Toc4499327"/>
       <w:r>
         <w:t>description</w:t>
       </w:r>
@@ -19386,7 +20729,7 @@
       <w:pPr>
         <w:pStyle w:val="Heading3"/>
       </w:pPr>
-      <w:bookmarkStart w:id="58" w:name="_Toc3464435"/>
+      <w:bookmarkStart w:id="58" w:name="_Toc4499328"/>
       <w:r>
         <w:t>example</w:t>
       </w:r>
@@ -19472,7 +20815,7 @@
       <w:pPr>
         <w:pStyle w:val="Heading2"/>
       </w:pPr>
-      <w:bookmarkStart w:id="59" w:name="_Toc3464436"/>
+      <w:bookmarkStart w:id="59" w:name="_Toc4499329"/>
       <w:r>
         <w:rPr>
           <w:rFonts w:hint="eastAsia"/>
@@ -19651,7 +20994,7 @@
       <w:pPr>
         <w:pStyle w:val="Heading3"/>
       </w:pPr>
-      <w:bookmarkStart w:id="60" w:name="_Toc3464437"/>
+      <w:bookmarkStart w:id="60" w:name="_Toc4499330"/>
       <w:r>
         <w:t>synopsis</w:t>
       </w:r>
@@ -19722,7 +21065,7 @@
       <w:pPr>
         <w:pStyle w:val="Heading3"/>
       </w:pPr>
-      <w:bookmarkStart w:id="61" w:name="_Toc3464438"/>
+      <w:bookmarkStart w:id="61" w:name="_Toc4499331"/>
       <w:r>
         <w:t>description</w:t>
       </w:r>
@@ -20123,7 +21466,7 @@
       <w:pPr>
         <w:pStyle w:val="Heading3"/>
       </w:pPr>
-      <w:bookmarkStart w:id="62" w:name="_Toc3464439"/>
+      <w:bookmarkStart w:id="62" w:name="_Toc4499332"/>
       <w:r>
         <w:t>example</w:t>
       </w:r>
@@ -20181,7 +21524,7 @@
       <w:pPr>
         <w:pStyle w:val="Heading3"/>
       </w:pPr>
-      <w:bookmarkStart w:id="63" w:name="_Toc3464440"/>
+      <w:bookmarkStart w:id="63" w:name="_Toc4499333"/>
       <w:r>
         <w:t>defining cool-down period in fpgad configuration file</w:t>
       </w:r>
@@ -23311,10 +24654,25 @@
 
 <file path=customXml/item1.xml><?xml version="1.0" encoding="utf-8"?>
 <?mso-contentType ?>
-<spe:Receivers xmlns:spe="http://schemas.microsoft.com/sharepoint/events"/>
+<SharedContentType xmlns="Microsoft.SharePoint.Taxonomy.ContentTypeSync" SourceId="b2fd7923-39df-40b1-bcec-a4d906d8b0f0" ContentTypeId="0x0101" PreviousValue="false"/>
 </file>
 
 <file path=customXml/item2.xml><?xml version="1.0" encoding="utf-8"?>
+<p:properties xmlns:p="http://schemas.microsoft.com/office/2006/metadata/properties" xmlns:xsi="http://www.w3.org/2001/XMLSchema-instance" xmlns:pc="http://schemas.microsoft.com/office/infopath/2007/PartnerControls">
+  <documentManagement/>
+</p:properties>
+</file>
+
+<file path=customXml/item3.xml><?xml version="1.0" encoding="utf-8"?>
+<?mso-contentType ?>
+<FormTemplates xmlns="http://schemas.microsoft.com/sharepoint/v3/contenttype/forms">
+  <Display>DocumentLibraryForm</Display>
+  <Edit>DocumentLibraryForm</Edit>
+  <New>DocumentLibraryForm</New>
+</FormTemplates>
+</file>
+
+<file path=customXml/item4.xml><?xml version="1.0" encoding="utf-8"?>
 <ct:contentTypeSchema xmlns:ct="http://schemas.microsoft.com/office/2006/metadata/contentType" xmlns:ma="http://schemas.microsoft.com/office/2006/metadata/properties/metaAttributes" ct:_="" ma:_="" ma:contentTypeName="Document" ma:contentTypeID="0x010100C5ECDD33AC3E1F4B99A568DE87A9470A" ma:contentTypeVersion="21" ma:contentTypeDescription="Create a new document." ma:contentTypeScope="" ma:versionID="544b954c08c524fcc630fa145ce100a8">
   <xsd:schema xmlns:xsd="http://www.w3.org/2001/XMLSchema" xmlns:xs="http://www.w3.org/2001/XMLSchema" xmlns:p="http://schemas.microsoft.com/office/2006/metadata/properties" targetNamespace="http://schemas.microsoft.com/office/2006/metadata/properties" ma:root="true" ma:fieldsID="7508e98659ae690b404782dccb6fdfef">
     <xsd:element name="properties">
@@ -23428,24 +24786,9 @@
 </ct:contentTypeSchema>
 </file>
 
-<file path=customXml/item3.xml><?xml version="1.0" encoding="utf-8"?>
-<?mso-contentType ?>
-<FormTemplates xmlns="http://schemas.microsoft.com/sharepoint/v3/contenttype/forms">
-  <Display>DocumentLibraryForm</Display>
-  <Edit>DocumentLibraryForm</Edit>
-  <New>DocumentLibraryForm</New>
-</FormTemplates>
-</file>
-
-<file path=customXml/item4.xml><?xml version="1.0" encoding="utf-8"?>
-<p:properties xmlns:p="http://schemas.microsoft.com/office/2006/metadata/properties" xmlns:xsi="http://www.w3.org/2001/XMLSchema-instance" xmlns:pc="http://schemas.microsoft.com/office/infopath/2007/PartnerControls">
-  <documentManagement/>
-</p:properties>
-</file>
-
 <file path=customXml/item5.xml><?xml version="1.0" encoding="utf-8"?>
 <?mso-contentType ?>
-<SharedContentType xmlns="Microsoft.SharePoint.Taxonomy.ContentTypeSync" SourceId="b2fd7923-39df-40b1-bcec-a4d906d8b0f0" ContentTypeId="0x0101" PreviousValue="false"/>
+<spe:Receivers xmlns:spe="http://schemas.microsoft.com/sharepoint/events"/>
 </file>
 
 <file path=customXml/item6.xml><?xml version="1.0" encoding="utf-8"?>
@@ -23453,14 +24796,31 @@
 </file>
 
 <file path=customXml/itemProps1.xml><?xml version="1.0" encoding="utf-8"?>
-<ds:datastoreItem xmlns:ds="http://schemas.openxmlformats.org/officeDocument/2006/customXml" ds:itemID="{BB0CA842-8F72-4AE7-9A66-BC538A665C9B}">
+<ds:datastoreItem xmlns:ds="http://schemas.openxmlformats.org/officeDocument/2006/customXml" ds:itemID="{31CFA0E0-97DF-4C09-8D3D-8058CCB6FAE9}">
   <ds:schemaRefs>
-    <ds:schemaRef ds:uri="http://schemas.microsoft.com/sharepoint/events"/>
+    <ds:schemaRef ds:uri="Microsoft.SharePoint.Taxonomy.ContentTypeSync"/>
   </ds:schemaRefs>
 </ds:datastoreItem>
 </file>
 
 <file path=customXml/itemProps2.xml><?xml version="1.0" encoding="utf-8"?>
+<ds:datastoreItem xmlns:ds="http://schemas.openxmlformats.org/officeDocument/2006/customXml" ds:itemID="{529C3EA9-BE89-43D1-89C8-1626D74DF8D0}">
+  <ds:schemaRefs>
+    <ds:schemaRef ds:uri="http://schemas.microsoft.com/office/2006/metadata/properties"/>
+    <ds:schemaRef ds:uri="http://schemas.microsoft.com/office/infopath/2007/PartnerControls"/>
+  </ds:schemaRefs>
+</ds:datastoreItem>
+</file>
+
+<file path=customXml/itemProps3.xml><?xml version="1.0" encoding="utf-8"?>
+<ds:datastoreItem xmlns:ds="http://schemas.openxmlformats.org/officeDocument/2006/customXml" ds:itemID="{FACD0A9F-0671-4903-A28F-B4B3D9FDB354}">
+  <ds:schemaRefs>
+    <ds:schemaRef ds:uri="http://schemas.microsoft.com/sharepoint/v3/contenttype/forms"/>
+  </ds:schemaRefs>
+</ds:datastoreItem>
+</file>
+
+<file path=customXml/itemProps4.xml><?xml version="1.0" encoding="utf-8"?>
 <ds:datastoreItem xmlns:ds="http://schemas.openxmlformats.org/officeDocument/2006/customXml" ds:itemID="{0F6AB388-0C01-4E88-8499-366DB3DB3609}">
   <ds:schemaRefs>
     <ds:schemaRef ds:uri="http://schemas.microsoft.com/office/2006/metadata/contentType"/>
@@ -23476,33 +24836,16 @@
 </ds:datastoreItem>
 </file>
 
-<file path=customXml/itemProps3.xml><?xml version="1.0" encoding="utf-8"?>
-<ds:datastoreItem xmlns:ds="http://schemas.openxmlformats.org/officeDocument/2006/customXml" ds:itemID="{FACD0A9F-0671-4903-A28F-B4B3D9FDB354}">
+<file path=customXml/itemProps5.xml><?xml version="1.0" encoding="utf-8"?>
+<ds:datastoreItem xmlns:ds="http://schemas.openxmlformats.org/officeDocument/2006/customXml" ds:itemID="{BB0CA842-8F72-4AE7-9A66-BC538A665C9B}">
   <ds:schemaRefs>
-    <ds:schemaRef ds:uri="http://schemas.microsoft.com/sharepoint/v3/contenttype/forms"/>
-  </ds:schemaRefs>
-</ds:datastoreItem>
-</file>
-
-<file path=customXml/itemProps4.xml><?xml version="1.0" encoding="utf-8"?>
-<ds:datastoreItem xmlns:ds="http://schemas.openxmlformats.org/officeDocument/2006/customXml" ds:itemID="{529C3EA9-BE89-43D1-89C8-1626D74DF8D0}">
-  <ds:schemaRefs>
-    <ds:schemaRef ds:uri="http://schemas.microsoft.com/office/2006/metadata/properties"/>
-    <ds:schemaRef ds:uri="http://schemas.microsoft.com/office/infopath/2007/PartnerControls"/>
-  </ds:schemaRefs>
-</ds:datastoreItem>
-</file>
-
-<file path=customXml/itemProps5.xml><?xml version="1.0" encoding="utf-8"?>
-<ds:datastoreItem xmlns:ds="http://schemas.openxmlformats.org/officeDocument/2006/customXml" ds:itemID="{31CFA0E0-97DF-4C09-8D3D-8058CCB6FAE9}">
-  <ds:schemaRefs>
-    <ds:schemaRef ds:uri="Microsoft.SharePoint.Taxonomy.ContentTypeSync"/>
+    <ds:schemaRef ds:uri="http://schemas.microsoft.com/sharepoint/events"/>
   </ds:schemaRefs>
 </ds:datastoreItem>
 </file>
 
 <file path=customXml/itemProps6.xml><?xml version="1.0" encoding="utf-8"?>
-<ds:datastoreItem xmlns:ds="http://schemas.openxmlformats.org/officeDocument/2006/customXml" ds:itemID="{BAADF35F-E1EC-4666-B04E-0642FC7F7962}">
+<ds:datastoreItem xmlns:ds="http://schemas.openxmlformats.org/officeDocument/2006/customXml" ds:itemID="{C9C5B010-39E0-40BC-B29C-2426B862F08A}">
   <ds:schemaRefs>
     <ds:schemaRef ds:uri="http://schemas.openxmlformats.org/officeDocument/2006/bibliography"/>
   </ds:schemaRefs>

</xml_diff>

<commit_message>
Update tools guide (#726)
* Update 2x1x25g tools guide to v1.3

* Update tools guide.
</commit_message>
<xml_diff>
--- a/doc/src/fpga_tools/OPAE tools guide for Vista Creek (2x1x25G) .docx
+++ b/doc/src/fpga_tools/OPAE tools guide for Vista Creek (2x1x25G) .docx
@@ -1346,7 +1346,7 @@
           <w:r>
             <w:fldChar w:fldCharType="separate"/>
           </w:r>
-          <w:hyperlink w:anchor="_Toc4499278" w:history="1">
+          <w:hyperlink w:anchor="_Toc4673399" w:history="1">
             <w:r>
               <w:rPr>
                 <w:rStyle w:val="Hyperlink"/>
@@ -1383,7 +1383,7 @@
               <w:rPr>
                 <w:webHidden/>
               </w:rPr>
-              <w:instrText xml:space="preserve"> PAGEREF _Toc4499278 \h </w:instrText>
+              <w:instrText xml:space="preserve"> PAGEREF _Toc4673399 \h </w:instrText>
             </w:r>
             <w:r>
               <w:rPr>
@@ -1421,7 +1421,7 @@
               <w:lang w:eastAsia="zh-CN"/>
             </w:rPr>
           </w:pPr>
-          <w:hyperlink w:anchor="_Toc4499279" w:history="1">
+          <w:hyperlink w:anchor="_Toc4673400" w:history="1">
             <w:r>
               <w:rPr>
                 <w:rStyle w:val="Hyperlink"/>
@@ -1465,7 +1465,7 @@
                 <w:noProof/>
                 <w:webHidden/>
               </w:rPr>
-              <w:instrText xml:space="preserve"> PAGEREF _Toc4499279 \h </w:instrText>
+              <w:instrText xml:space="preserve"> PAGEREF _Toc4673400 \h </w:instrText>
             </w:r>
             <w:r>
               <w:rPr>
@@ -1507,7 +1507,7 @@
               <w:lang w:eastAsia="zh-CN"/>
             </w:rPr>
           </w:pPr>
-          <w:hyperlink w:anchor="_Toc4499280" w:history="1">
+          <w:hyperlink w:anchor="_Toc4673401" w:history="1">
             <w:r>
               <w:rPr>
                 <w:rStyle w:val="Hyperlink"/>
@@ -1551,7 +1551,7 @@
                 <w:noProof/>
                 <w:webHidden/>
               </w:rPr>
-              <w:instrText xml:space="preserve"> PAGEREF _Toc4499280 \h </w:instrText>
+              <w:instrText xml:space="preserve"> PAGEREF _Toc4673401 \h </w:instrText>
             </w:r>
             <w:r>
               <w:rPr>
@@ -1593,7 +1593,7 @@
               <w:lang w:eastAsia="zh-CN"/>
             </w:rPr>
           </w:pPr>
-          <w:hyperlink w:anchor="_Toc4499281" w:history="1">
+          <w:hyperlink w:anchor="_Toc4673402" w:history="1">
             <w:r>
               <w:rPr>
                 <w:rStyle w:val="Hyperlink"/>
@@ -1639,7 +1639,7 @@
                 <w:noProof/>
                 <w:webHidden/>
               </w:rPr>
-              <w:instrText xml:space="preserve"> PAGEREF _Toc4499281 \h </w:instrText>
+              <w:instrText xml:space="preserve"> PAGEREF _Toc4673402 \h </w:instrText>
             </w:r>
             <w:r>
               <w:rPr>
@@ -1681,7 +1681,7 @@
               <w:lang w:eastAsia="zh-CN"/>
             </w:rPr>
           </w:pPr>
-          <w:hyperlink w:anchor="_Toc4499282" w:history="1">
+          <w:hyperlink w:anchor="_Toc4673403" w:history="1">
             <w:r>
               <w:rPr>
                 <w:rStyle w:val="Hyperlink"/>
@@ -1727,7 +1727,7 @@
                 <w:noProof/>
                 <w:webHidden/>
               </w:rPr>
-              <w:instrText xml:space="preserve"> PAGEREF _Toc4499282 \h </w:instrText>
+              <w:instrText xml:space="preserve"> PAGEREF _Toc4673403 \h </w:instrText>
             </w:r>
             <w:r>
               <w:rPr>
@@ -1769,7 +1769,7 @@
               <w:lang w:eastAsia="zh-CN"/>
             </w:rPr>
           </w:pPr>
-          <w:hyperlink w:anchor="_Toc4499283" w:history="1">
+          <w:hyperlink w:anchor="_Toc4673404" w:history="1">
             <w:r>
               <w:rPr>
                 <w:rStyle w:val="Hyperlink"/>
@@ -1815,7 +1815,7 @@
                 <w:noProof/>
                 <w:webHidden/>
               </w:rPr>
-              <w:instrText xml:space="preserve"> PAGEREF _Toc4499283 \h </w:instrText>
+              <w:instrText xml:space="preserve"> PAGEREF _Toc4673404 \h </w:instrText>
             </w:r>
             <w:r>
               <w:rPr>
@@ -1857,7 +1857,7 @@
               <w:lang w:eastAsia="zh-CN"/>
             </w:rPr>
           </w:pPr>
-          <w:hyperlink w:anchor="_Toc4499284" w:history="1">
+          <w:hyperlink w:anchor="_Toc4673405" w:history="1">
             <w:r>
               <w:rPr>
                 <w:rStyle w:val="Hyperlink"/>
@@ -1903,7 +1903,7 @@
                 <w:noProof/>
                 <w:webHidden/>
               </w:rPr>
-              <w:instrText xml:space="preserve"> PAGEREF _Toc4499284 \h </w:instrText>
+              <w:instrText xml:space="preserve"> PAGEREF _Toc4673405 \h </w:instrText>
             </w:r>
             <w:r>
               <w:rPr>
@@ -1945,7 +1945,7 @@
               <w:lang w:eastAsia="zh-CN"/>
             </w:rPr>
           </w:pPr>
-          <w:hyperlink w:anchor="_Toc4499285" w:history="1">
+          <w:hyperlink w:anchor="_Toc4673406" w:history="1">
             <w:r>
               <w:rPr>
                 <w:rStyle w:val="Hyperlink"/>
@@ -1991,7 +1991,7 @@
                 <w:noProof/>
                 <w:webHidden/>
               </w:rPr>
-              <w:instrText xml:space="preserve"> PAGEREF _Toc4499285 \h </w:instrText>
+              <w:instrText xml:space="preserve"> PAGEREF _Toc4673406 \h </w:instrText>
             </w:r>
             <w:r>
               <w:rPr>
@@ -2033,7 +2033,7 @@
               <w:lang w:eastAsia="zh-CN"/>
             </w:rPr>
           </w:pPr>
-          <w:hyperlink w:anchor="_Toc4499286" w:history="1">
+          <w:hyperlink w:anchor="_Toc4673407" w:history="1">
             <w:r>
               <w:rPr>
                 <w:rStyle w:val="Hyperlink"/>
@@ -2079,7 +2079,7 @@
                 <w:noProof/>
                 <w:webHidden/>
               </w:rPr>
-              <w:instrText xml:space="preserve"> PAGEREF _Toc4499286 \h </w:instrText>
+              <w:instrText xml:space="preserve"> PAGEREF _Toc4673407 \h </w:instrText>
             </w:r>
             <w:r>
               <w:rPr>
@@ -2121,7 +2121,7 @@
               <w:lang w:eastAsia="zh-CN"/>
             </w:rPr>
           </w:pPr>
-          <w:hyperlink w:anchor="_Toc4499287" w:history="1">
+          <w:hyperlink w:anchor="_Toc4673408" w:history="1">
             <w:r>
               <w:rPr>
                 <w:rStyle w:val="Hyperlink"/>
@@ -2174,7 +2174,7 @@
                 <w:noProof/>
                 <w:webHidden/>
               </w:rPr>
-              <w:instrText xml:space="preserve"> PAGEREF _Toc4499287 \h </w:instrText>
+              <w:instrText xml:space="preserve"> PAGEREF _Toc4673408 \h </w:instrText>
             </w:r>
             <w:r>
               <w:rPr>
@@ -2216,7 +2216,7 @@
               <w:lang w:eastAsia="zh-CN"/>
             </w:rPr>
           </w:pPr>
-          <w:hyperlink w:anchor="_Toc4499288" w:history="1">
+          <w:hyperlink w:anchor="_Toc4673409" w:history="1">
             <w:r>
               <w:rPr>
                 <w:rStyle w:val="Hyperlink"/>
@@ -2271,7 +2271,7 @@
                 <w:noProof/>
                 <w:webHidden/>
               </w:rPr>
-              <w:instrText xml:space="preserve"> PAGEREF _Toc4499288 \h </w:instrText>
+              <w:instrText xml:space="preserve"> PAGEREF _Toc4673409 \h </w:instrText>
             </w:r>
             <w:r>
               <w:rPr>
@@ -2311,7 +2311,7 @@
               <w:lang w:eastAsia="zh-CN"/>
             </w:rPr>
           </w:pPr>
-          <w:hyperlink w:anchor="_Toc4499289" w:history="1">
+          <w:hyperlink w:anchor="_Toc4673410" w:history="1">
             <w:r>
               <w:rPr>
                 <w:rStyle w:val="Hyperlink"/>
@@ -2348,7 +2348,7 @@
               <w:rPr>
                 <w:webHidden/>
               </w:rPr>
-              <w:instrText xml:space="preserve"> PAGEREF _Toc4499289 \h </w:instrText>
+              <w:instrText xml:space="preserve"> PAGEREF _Toc4673410 \h </w:instrText>
             </w:r>
             <w:r>
               <w:rPr>
@@ -2386,7 +2386,7 @@
               <w:lang w:eastAsia="zh-CN"/>
             </w:rPr>
           </w:pPr>
-          <w:hyperlink w:anchor="_Toc4499290" w:history="1">
+          <w:hyperlink w:anchor="_Toc4673411" w:history="1">
             <w:r>
               <w:rPr>
                 <w:rStyle w:val="Hyperlink"/>
@@ -2430,7 +2430,7 @@
                 <w:noProof/>
                 <w:webHidden/>
               </w:rPr>
-              <w:instrText xml:space="preserve"> PAGEREF _Toc4499290 \h </w:instrText>
+              <w:instrText xml:space="preserve"> PAGEREF _Toc4673411 \h </w:instrText>
             </w:r>
             <w:r>
               <w:rPr>
@@ -2472,7 +2472,7 @@
               <w:lang w:eastAsia="zh-CN"/>
             </w:rPr>
           </w:pPr>
-          <w:hyperlink w:anchor="_Toc4499291" w:history="1">
+          <w:hyperlink w:anchor="_Toc4673412" w:history="1">
             <w:r>
               <w:rPr>
                 <w:rStyle w:val="Hyperlink"/>
@@ -2517,7 +2517,7 @@
                 <w:noProof/>
                 <w:webHidden/>
               </w:rPr>
-              <w:instrText xml:space="preserve"> PAGEREF _Toc4499291 \h </w:instrText>
+              <w:instrText xml:space="preserve"> PAGEREF _Toc4673412 \h </w:instrText>
             </w:r>
             <w:r>
               <w:rPr>
@@ -2559,7 +2559,7 @@
               <w:lang w:eastAsia="zh-CN"/>
             </w:rPr>
           </w:pPr>
-          <w:hyperlink w:anchor="_Toc4499292" w:history="1">
+          <w:hyperlink w:anchor="_Toc4673413" w:history="1">
             <w:r>
               <w:rPr>
                 <w:rStyle w:val="Hyperlink"/>
@@ -2603,7 +2603,7 @@
                 <w:noProof/>
                 <w:webHidden/>
               </w:rPr>
-              <w:instrText xml:space="preserve"> PAGEREF _Toc4499292 \h </w:instrText>
+              <w:instrText xml:space="preserve"> PAGEREF _Toc4673413 \h </w:instrText>
             </w:r>
             <w:r>
               <w:rPr>
@@ -2645,7 +2645,7 @@
               <w:lang w:eastAsia="zh-CN"/>
             </w:rPr>
           </w:pPr>
-          <w:hyperlink w:anchor="_Toc4499293" w:history="1">
+          <w:hyperlink w:anchor="_Toc4673414" w:history="1">
             <w:r>
               <w:rPr>
                 <w:rStyle w:val="Hyperlink"/>
@@ -2689,7 +2689,7 @@
                 <w:noProof/>
                 <w:webHidden/>
               </w:rPr>
-              <w:instrText xml:space="preserve"> PAGEREF _Toc4499293 \h </w:instrText>
+              <w:instrText xml:space="preserve"> PAGEREF _Toc4673414 \h </w:instrText>
             </w:r>
             <w:r>
               <w:rPr>
@@ -2731,7 +2731,7 @@
               <w:lang w:eastAsia="zh-CN"/>
             </w:rPr>
           </w:pPr>
-          <w:hyperlink w:anchor="_Toc4499294" w:history="1">
+          <w:hyperlink w:anchor="_Toc4673415" w:history="1">
             <w:r>
               <w:rPr>
                 <w:rStyle w:val="Hyperlink"/>
@@ -2775,7 +2775,7 @@
                 <w:noProof/>
                 <w:webHidden/>
               </w:rPr>
-              <w:instrText xml:space="preserve"> PAGEREF _Toc4499294 \h </w:instrText>
+              <w:instrText xml:space="preserve"> PAGEREF _Toc4673415 \h </w:instrText>
             </w:r>
             <w:r>
               <w:rPr>
@@ -2817,7 +2817,7 @@
               <w:lang w:eastAsia="zh-CN"/>
             </w:rPr>
           </w:pPr>
-          <w:hyperlink w:anchor="_Toc4499295" w:history="1">
+          <w:hyperlink w:anchor="_Toc4673416" w:history="1">
             <w:r>
               <w:rPr>
                 <w:rStyle w:val="Hyperlink"/>
@@ -2861,7 +2861,7 @@
                 <w:noProof/>
                 <w:webHidden/>
               </w:rPr>
-              <w:instrText xml:space="preserve"> PAGEREF _Toc4499295 \h </w:instrText>
+              <w:instrText xml:space="preserve"> PAGEREF _Toc4673416 \h </w:instrText>
             </w:r>
             <w:r>
               <w:rPr>
@@ -2903,7 +2903,7 @@
               <w:lang w:eastAsia="zh-CN"/>
             </w:rPr>
           </w:pPr>
-          <w:hyperlink w:anchor="_Toc4499296" w:history="1">
+          <w:hyperlink w:anchor="_Toc4673417" w:history="1">
             <w:r>
               <w:rPr>
                 <w:rStyle w:val="Hyperlink"/>
@@ -2947,7 +2947,7 @@
                 <w:noProof/>
                 <w:webHidden/>
               </w:rPr>
-              <w:instrText xml:space="preserve"> PAGEREF _Toc4499296 \h </w:instrText>
+              <w:instrText xml:space="preserve"> PAGEREF _Toc4673417 \h </w:instrText>
             </w:r>
             <w:r>
               <w:rPr>
@@ -2989,7 +2989,7 @@
               <w:lang w:eastAsia="zh-CN"/>
             </w:rPr>
           </w:pPr>
-          <w:hyperlink w:anchor="_Toc4499297" w:history="1">
+          <w:hyperlink w:anchor="_Toc4673418" w:history="1">
             <w:r>
               <w:rPr>
                 <w:rStyle w:val="Hyperlink"/>
@@ -3033,7 +3033,7 @@
                 <w:noProof/>
                 <w:webHidden/>
               </w:rPr>
-              <w:instrText xml:space="preserve"> PAGEREF _Toc4499297 \h </w:instrText>
+              <w:instrText xml:space="preserve"> PAGEREF _Toc4673418 \h </w:instrText>
             </w:r>
             <w:r>
               <w:rPr>
@@ -3073,7 +3073,7 @@
               <w:lang w:eastAsia="zh-CN"/>
             </w:rPr>
           </w:pPr>
-          <w:hyperlink w:anchor="_Toc4499298" w:history="1">
+          <w:hyperlink w:anchor="_Toc4673419" w:history="1">
             <w:r>
               <w:rPr>
                 <w:rStyle w:val="Hyperlink"/>
@@ -3112,7 +3112,7 @@
               <w:rPr>
                 <w:webHidden/>
               </w:rPr>
-              <w:instrText xml:space="preserve"> PAGEREF _Toc4499298 \h </w:instrText>
+              <w:instrText xml:space="preserve"> PAGEREF _Toc4673419 \h </w:instrText>
             </w:r>
             <w:r>
               <w:rPr>
@@ -3150,7 +3150,7 @@
               <w:lang w:eastAsia="zh-CN"/>
             </w:rPr>
           </w:pPr>
-          <w:hyperlink w:anchor="_Toc4499299" w:history="1">
+          <w:hyperlink w:anchor="_Toc4673420" w:history="1">
             <w:r>
               <w:rPr>
                 <w:rStyle w:val="Hyperlink"/>
@@ -3194,7 +3194,7 @@
                 <w:noProof/>
                 <w:webHidden/>
               </w:rPr>
-              <w:instrText xml:space="preserve"> PAGEREF _Toc4499299 \h </w:instrText>
+              <w:instrText xml:space="preserve"> PAGEREF _Toc4673420 \h </w:instrText>
             </w:r>
             <w:r>
               <w:rPr>
@@ -3236,7 +3236,7 @@
               <w:lang w:eastAsia="zh-CN"/>
             </w:rPr>
           </w:pPr>
-          <w:hyperlink w:anchor="_Toc4499300" w:history="1">
+          <w:hyperlink w:anchor="_Toc4673421" w:history="1">
             <w:r>
               <w:rPr>
                 <w:rStyle w:val="Hyperlink"/>
@@ -3281,7 +3281,7 @@
                 <w:noProof/>
                 <w:webHidden/>
               </w:rPr>
-              <w:instrText xml:space="preserve"> PAGEREF _Toc4499300 \h </w:instrText>
+              <w:instrText xml:space="preserve"> PAGEREF _Toc4673421 \h </w:instrText>
             </w:r>
             <w:r>
               <w:rPr>
@@ -3323,7 +3323,7 @@
               <w:lang w:eastAsia="zh-CN"/>
             </w:rPr>
           </w:pPr>
-          <w:hyperlink w:anchor="_Toc4499301" w:history="1">
+          <w:hyperlink w:anchor="_Toc4673422" w:history="1">
             <w:r>
               <w:rPr>
                 <w:rStyle w:val="Hyperlink"/>
@@ -3368,7 +3368,7 @@
                 <w:noProof/>
                 <w:webHidden/>
               </w:rPr>
-              <w:instrText xml:space="preserve"> PAGEREF _Toc4499301 \h </w:instrText>
+              <w:instrText xml:space="preserve"> PAGEREF _Toc4673422 \h </w:instrText>
             </w:r>
             <w:r>
               <w:rPr>
@@ -3410,7 +3410,7 @@
               <w:lang w:eastAsia="zh-CN"/>
             </w:rPr>
           </w:pPr>
-          <w:hyperlink w:anchor="_Toc4499302" w:history="1">
+          <w:hyperlink w:anchor="_Toc4673423" w:history="1">
             <w:r>
               <w:rPr>
                 <w:rStyle w:val="Hyperlink"/>
@@ -3455,7 +3455,7 @@
                 <w:noProof/>
                 <w:webHidden/>
               </w:rPr>
-              <w:instrText xml:space="preserve"> PAGEREF _Toc4499302 \h </w:instrText>
+              <w:instrText xml:space="preserve"> PAGEREF _Toc4673423 \h </w:instrText>
             </w:r>
             <w:r>
               <w:rPr>
@@ -3497,7 +3497,7 @@
               <w:lang w:eastAsia="zh-CN"/>
             </w:rPr>
           </w:pPr>
-          <w:hyperlink w:anchor="_Toc4499303" w:history="1">
+          <w:hyperlink w:anchor="_Toc4673424" w:history="1">
             <w:r>
               <w:rPr>
                 <w:rStyle w:val="Hyperlink"/>
@@ -3541,7 +3541,7 @@
                 <w:noProof/>
                 <w:webHidden/>
               </w:rPr>
-              <w:instrText xml:space="preserve"> PAGEREF _Toc4499303 \h </w:instrText>
+              <w:instrText xml:space="preserve"> PAGEREF _Toc4673424 \h </w:instrText>
             </w:r>
             <w:r>
               <w:rPr>
@@ -3583,7 +3583,7 @@
               <w:lang w:eastAsia="zh-CN"/>
             </w:rPr>
           </w:pPr>
-          <w:hyperlink w:anchor="_Toc4499304" w:history="1">
+          <w:hyperlink w:anchor="_Toc4673425" w:history="1">
             <w:r>
               <w:rPr>
                 <w:rStyle w:val="Hyperlink"/>
@@ -3628,7 +3628,7 @@
                 <w:noProof/>
                 <w:webHidden/>
               </w:rPr>
-              <w:instrText xml:space="preserve"> PAGEREF _Toc4499304 \h </w:instrText>
+              <w:instrText xml:space="preserve"> PAGEREF _Toc4673425 \h </w:instrText>
             </w:r>
             <w:r>
               <w:rPr>
@@ -3670,7 +3670,7 @@
               <w:lang w:eastAsia="zh-CN"/>
             </w:rPr>
           </w:pPr>
-          <w:hyperlink w:anchor="_Toc4499305" w:history="1">
+          <w:hyperlink w:anchor="_Toc4673426" w:history="1">
             <w:r>
               <w:rPr>
                 <w:rStyle w:val="Hyperlink"/>
@@ -3715,7 +3715,7 @@
                 <w:noProof/>
                 <w:webHidden/>
               </w:rPr>
-              <w:instrText xml:space="preserve"> PAGEREF _Toc4499305 \h </w:instrText>
+              <w:instrText xml:space="preserve"> PAGEREF _Toc4673426 \h </w:instrText>
             </w:r>
             <w:r>
               <w:rPr>
@@ -3757,7 +3757,7 @@
               <w:lang w:eastAsia="zh-CN"/>
             </w:rPr>
           </w:pPr>
-          <w:hyperlink w:anchor="_Toc4499306" w:history="1">
+          <w:hyperlink w:anchor="_Toc4673427" w:history="1">
             <w:r>
               <w:rPr>
                 <w:rStyle w:val="Hyperlink"/>
@@ -3802,7 +3802,7 @@
                 <w:noProof/>
                 <w:webHidden/>
               </w:rPr>
-              <w:instrText xml:space="preserve"> PAGEREF _Toc4499306 \h </w:instrText>
+              <w:instrText xml:space="preserve"> PAGEREF _Toc4673427 \h </w:instrText>
             </w:r>
             <w:r>
               <w:rPr>
@@ -3844,7 +3844,7 @@
               <w:lang w:eastAsia="zh-CN"/>
             </w:rPr>
           </w:pPr>
-          <w:hyperlink w:anchor="_Toc4499307" w:history="1">
+          <w:hyperlink w:anchor="_Toc4673428" w:history="1">
             <w:r>
               <w:rPr>
                 <w:rStyle w:val="Hyperlink"/>
@@ -3889,7 +3889,7 @@
                 <w:noProof/>
                 <w:webHidden/>
               </w:rPr>
-              <w:instrText xml:space="preserve"> PAGEREF _Toc4499307 \h </w:instrText>
+              <w:instrText xml:space="preserve"> PAGEREF _Toc4673428 \h </w:instrText>
             </w:r>
             <w:r>
               <w:rPr>
@@ -3931,7 +3931,7 @@
               <w:lang w:eastAsia="zh-CN"/>
             </w:rPr>
           </w:pPr>
-          <w:hyperlink w:anchor="_Toc4499308" w:history="1">
+          <w:hyperlink w:anchor="_Toc4673429" w:history="1">
             <w:r>
               <w:rPr>
                 <w:rStyle w:val="Hyperlink"/>
@@ -3975,7 +3975,7 @@
                 <w:noProof/>
                 <w:webHidden/>
               </w:rPr>
-              <w:instrText xml:space="preserve"> PAGEREF _Toc4499308 \h </w:instrText>
+              <w:instrText xml:space="preserve"> PAGEREF _Toc4673429 \h </w:instrText>
             </w:r>
             <w:r>
               <w:rPr>
@@ -4017,7 +4017,7 @@
               <w:lang w:eastAsia="zh-CN"/>
             </w:rPr>
           </w:pPr>
-          <w:hyperlink w:anchor="_Toc4499309" w:history="1">
+          <w:hyperlink w:anchor="_Toc4673430" w:history="1">
             <w:r>
               <w:rPr>
                 <w:rStyle w:val="Hyperlink"/>
@@ -4062,7 +4062,7 @@
                 <w:noProof/>
                 <w:webHidden/>
               </w:rPr>
-              <w:instrText xml:space="preserve"> PAGEREF _Toc4499309 \h </w:instrText>
+              <w:instrText xml:space="preserve"> PAGEREF _Toc4673430 \h </w:instrText>
             </w:r>
             <w:r>
               <w:rPr>
@@ -4104,7 +4104,7 @@
               <w:lang w:eastAsia="zh-CN"/>
             </w:rPr>
           </w:pPr>
-          <w:hyperlink w:anchor="_Toc4499310" w:history="1">
+          <w:hyperlink w:anchor="_Toc4673431" w:history="1">
             <w:r>
               <w:rPr>
                 <w:rStyle w:val="Hyperlink"/>
@@ -4149,7 +4149,7 @@
                 <w:noProof/>
                 <w:webHidden/>
               </w:rPr>
-              <w:instrText xml:space="preserve"> PAGEREF _Toc4499310 \h </w:instrText>
+              <w:instrText xml:space="preserve"> PAGEREF _Toc4673431 \h </w:instrText>
             </w:r>
             <w:r>
               <w:rPr>
@@ -4191,7 +4191,7 @@
               <w:lang w:eastAsia="zh-CN"/>
             </w:rPr>
           </w:pPr>
-          <w:hyperlink w:anchor="_Toc4499311" w:history="1">
+          <w:hyperlink w:anchor="_Toc4673432" w:history="1">
             <w:r>
               <w:rPr>
                 <w:rStyle w:val="Hyperlink"/>
@@ -4236,7 +4236,7 @@
                 <w:noProof/>
                 <w:webHidden/>
               </w:rPr>
-              <w:instrText xml:space="preserve"> PAGEREF _Toc4499311 \h </w:instrText>
+              <w:instrText xml:space="preserve"> PAGEREF _Toc4673432 \h </w:instrText>
             </w:r>
             <w:r>
               <w:rPr>
@@ -4278,7 +4278,7 @@
               <w:lang w:eastAsia="zh-CN"/>
             </w:rPr>
           </w:pPr>
-          <w:hyperlink w:anchor="_Toc4499312" w:history="1">
+          <w:hyperlink w:anchor="_Toc4673433" w:history="1">
             <w:r>
               <w:rPr>
                 <w:rStyle w:val="Hyperlink"/>
@@ -4322,7 +4322,7 @@
                 <w:noProof/>
                 <w:webHidden/>
               </w:rPr>
-              <w:instrText xml:space="preserve"> PAGEREF _Toc4499312 \h </w:instrText>
+              <w:instrText xml:space="preserve"> PAGEREF _Toc4673433 \h </w:instrText>
             </w:r>
             <w:r>
               <w:rPr>
@@ -4364,7 +4364,7 @@
               <w:lang w:eastAsia="zh-CN"/>
             </w:rPr>
           </w:pPr>
-          <w:hyperlink w:anchor="_Toc4499313" w:history="1">
+          <w:hyperlink w:anchor="_Toc4673434" w:history="1">
             <w:r>
               <w:rPr>
                 <w:rStyle w:val="Hyperlink"/>
@@ -4409,7 +4409,7 @@
                 <w:noProof/>
                 <w:webHidden/>
               </w:rPr>
-              <w:instrText xml:space="preserve"> PAGEREF _Toc4499313 \h </w:instrText>
+              <w:instrText xml:space="preserve"> PAGEREF _Toc4673434 \h </w:instrText>
             </w:r>
             <w:r>
               <w:rPr>
@@ -4429,7 +4429,7 @@
                 <w:noProof/>
                 <w:webHidden/>
               </w:rPr>
-              <w:t>14</w:t>
+              <w:t>15</w:t>
             </w:r>
             <w:r>
               <w:rPr>
@@ -4451,7 +4451,7 @@
               <w:lang w:eastAsia="zh-CN"/>
             </w:rPr>
           </w:pPr>
-          <w:hyperlink w:anchor="_Toc4499314" w:history="1">
+          <w:hyperlink w:anchor="_Toc4673435" w:history="1">
             <w:r>
               <w:rPr>
                 <w:rStyle w:val="Hyperlink"/>
@@ -4498,7 +4498,7 @@
                 <w:noProof/>
                 <w:webHidden/>
               </w:rPr>
-              <w:instrText xml:space="preserve"> PAGEREF _Toc4499314 \h </w:instrText>
+              <w:instrText xml:space="preserve"> PAGEREF _Toc4673435 \h </w:instrText>
             </w:r>
             <w:r>
               <w:rPr>
@@ -4540,7 +4540,7 @@
               <w:lang w:eastAsia="zh-CN"/>
             </w:rPr>
           </w:pPr>
-          <w:hyperlink w:anchor="_Toc4499315" w:history="1">
+          <w:hyperlink w:anchor="_Toc4673436" w:history="1">
             <w:r>
               <w:rPr>
                 <w:rStyle w:val="Hyperlink"/>
@@ -4587,7 +4587,7 @@
                 <w:noProof/>
                 <w:webHidden/>
               </w:rPr>
-              <w:instrText xml:space="preserve"> PAGEREF _Toc4499315 \h </w:instrText>
+              <w:instrText xml:space="preserve"> PAGEREF _Toc4673436 \h </w:instrText>
             </w:r>
             <w:r>
               <w:rPr>
@@ -4607,7 +4607,7 @@
                 <w:noProof/>
                 <w:webHidden/>
               </w:rPr>
-              <w:t>15</w:t>
+              <w:t>16</w:t>
             </w:r>
             <w:r>
               <w:rPr>
@@ -4629,7 +4629,7 @@
               <w:lang w:eastAsia="zh-CN"/>
             </w:rPr>
           </w:pPr>
-          <w:hyperlink w:anchor="_Toc4499316" w:history="1">
+          <w:hyperlink w:anchor="_Toc4673437" w:history="1">
             <w:r>
               <w:rPr>
                 <w:rStyle w:val="Hyperlink"/>
@@ -4676,7 +4676,7 @@
                 <w:noProof/>
                 <w:webHidden/>
               </w:rPr>
-              <w:instrText xml:space="preserve"> PAGEREF _Toc4499316 \h </w:instrText>
+              <w:instrText xml:space="preserve"> PAGEREF _Toc4673437 \h </w:instrText>
             </w:r>
             <w:r>
               <w:rPr>
@@ -4718,7 +4718,7 @@
               <w:lang w:eastAsia="zh-CN"/>
             </w:rPr>
           </w:pPr>
-          <w:hyperlink w:anchor="_Toc4499317" w:history="1">
+          <w:hyperlink w:anchor="_Toc4673438" w:history="1">
             <w:r>
               <w:rPr>
                 <w:rStyle w:val="Hyperlink"/>
@@ -4762,7 +4762,7 @@
                 <w:noProof/>
                 <w:webHidden/>
               </w:rPr>
-              <w:instrText xml:space="preserve"> PAGEREF _Toc4499317 \h </w:instrText>
+              <w:instrText xml:space="preserve"> PAGEREF _Toc4673438 \h </w:instrText>
             </w:r>
             <w:r>
               <w:rPr>
@@ -4804,7 +4804,7 @@
               <w:lang w:eastAsia="zh-CN"/>
             </w:rPr>
           </w:pPr>
-          <w:hyperlink w:anchor="_Toc4499318" w:history="1">
+          <w:hyperlink w:anchor="_Toc4673439" w:history="1">
             <w:r>
               <w:rPr>
                 <w:rStyle w:val="Hyperlink"/>
@@ -4849,7 +4849,7 @@
                 <w:noProof/>
                 <w:webHidden/>
               </w:rPr>
-              <w:instrText xml:space="preserve"> PAGEREF _Toc4499318 \h </w:instrText>
+              <w:instrText xml:space="preserve"> PAGEREF _Toc4673439 \h </w:instrText>
             </w:r>
             <w:r>
               <w:rPr>
@@ -4891,7 +4891,7 @@
               <w:lang w:eastAsia="zh-CN"/>
             </w:rPr>
           </w:pPr>
-          <w:hyperlink w:anchor="_Toc4499319" w:history="1">
+          <w:hyperlink w:anchor="_Toc4673440" w:history="1">
             <w:r>
               <w:rPr>
                 <w:rStyle w:val="Hyperlink"/>
@@ -4936,7 +4936,7 @@
                 <w:noProof/>
                 <w:webHidden/>
               </w:rPr>
-              <w:instrText xml:space="preserve"> PAGEREF _Toc4499319 \h </w:instrText>
+              <w:instrText xml:space="preserve"> PAGEREF _Toc4673440 \h </w:instrText>
             </w:r>
             <w:r>
               <w:rPr>
@@ -4978,7 +4978,7 @@
               <w:lang w:eastAsia="zh-CN"/>
             </w:rPr>
           </w:pPr>
-          <w:hyperlink w:anchor="_Toc4499320" w:history="1">
+          <w:hyperlink w:anchor="_Toc4673441" w:history="1">
             <w:r>
               <w:rPr>
                 <w:rStyle w:val="Hyperlink"/>
@@ -5023,7 +5023,7 @@
                 <w:noProof/>
                 <w:webHidden/>
               </w:rPr>
-              <w:instrText xml:space="preserve"> PAGEREF _Toc4499320 \h </w:instrText>
+              <w:instrText xml:space="preserve"> PAGEREF _Toc4673441 \h </w:instrText>
             </w:r>
             <w:r>
               <w:rPr>
@@ -5065,7 +5065,7 @@
               <w:lang w:eastAsia="zh-CN"/>
             </w:rPr>
           </w:pPr>
-          <w:hyperlink w:anchor="_Toc4499321" w:history="1">
+          <w:hyperlink w:anchor="_Toc4673442" w:history="1">
             <w:r>
               <w:rPr>
                 <w:rStyle w:val="Hyperlink"/>
@@ -5109,7 +5109,7 @@
                 <w:noProof/>
                 <w:webHidden/>
               </w:rPr>
-              <w:instrText xml:space="preserve"> PAGEREF _Toc4499321 \h </w:instrText>
+              <w:instrText xml:space="preserve"> PAGEREF _Toc4673442 \h </w:instrText>
             </w:r>
             <w:r>
               <w:rPr>
@@ -5129,7 +5129,7 @@
                 <w:noProof/>
                 <w:webHidden/>
               </w:rPr>
-              <w:t>19</w:t>
+              <w:t>20</w:t>
             </w:r>
             <w:r>
               <w:rPr>
@@ -5151,7 +5151,7 @@
               <w:lang w:eastAsia="zh-CN"/>
             </w:rPr>
           </w:pPr>
-          <w:hyperlink w:anchor="_Toc4499322" w:history="1">
+          <w:hyperlink w:anchor="_Toc4673443" w:history="1">
             <w:r>
               <w:rPr>
                 <w:rStyle w:val="Hyperlink"/>
@@ -5196,7 +5196,7 @@
                 <w:noProof/>
                 <w:webHidden/>
               </w:rPr>
-              <w:instrText xml:space="preserve"> PAGEREF _Toc4499322 \h </w:instrText>
+              <w:instrText xml:space="preserve"> PAGEREF _Toc4673443 \h </w:instrText>
             </w:r>
             <w:r>
               <w:rPr>
@@ -5216,7 +5216,7 @@
                 <w:noProof/>
                 <w:webHidden/>
               </w:rPr>
-              <w:t>19</w:t>
+              <w:t>20</w:t>
             </w:r>
             <w:r>
               <w:rPr>
@@ -5238,7 +5238,7 @@
               <w:lang w:eastAsia="zh-CN"/>
             </w:rPr>
           </w:pPr>
-          <w:hyperlink w:anchor="_Toc4499323" w:history="1">
+          <w:hyperlink w:anchor="_Toc4673444" w:history="1">
             <w:r>
               <w:rPr>
                 <w:rStyle w:val="Hyperlink"/>
@@ -5283,7 +5283,7 @@
                 <w:noProof/>
                 <w:webHidden/>
               </w:rPr>
-              <w:instrText xml:space="preserve"> PAGEREF _Toc4499323 \h </w:instrText>
+              <w:instrText xml:space="preserve"> PAGEREF _Toc4673444 \h </w:instrText>
             </w:r>
             <w:r>
               <w:rPr>
@@ -5303,7 +5303,7 @@
                 <w:noProof/>
                 <w:webHidden/>
               </w:rPr>
-              <w:t>19</w:t>
+              <w:t>20</w:t>
             </w:r>
             <w:r>
               <w:rPr>
@@ -5325,7 +5325,7 @@
               <w:lang w:eastAsia="zh-CN"/>
             </w:rPr>
           </w:pPr>
-          <w:hyperlink w:anchor="_Toc4499324" w:history="1">
+          <w:hyperlink w:anchor="_Toc4673445" w:history="1">
             <w:r>
               <w:rPr>
                 <w:rStyle w:val="Hyperlink"/>
@@ -5370,7 +5370,7 @@
                 <w:noProof/>
                 <w:webHidden/>
               </w:rPr>
-              <w:instrText xml:space="preserve"> PAGEREF _Toc4499324 \h </w:instrText>
+              <w:instrText xml:space="preserve"> PAGEREF _Toc4673445 \h </w:instrText>
             </w:r>
             <w:r>
               <w:rPr>
@@ -5412,7 +5412,7 @@
               <w:lang w:eastAsia="zh-CN"/>
             </w:rPr>
           </w:pPr>
-          <w:hyperlink w:anchor="_Toc4499325" w:history="1">
+          <w:hyperlink w:anchor="_Toc4673446" w:history="1">
             <w:r>
               <w:rPr>
                 <w:rStyle w:val="Hyperlink"/>
@@ -5456,7 +5456,7 @@
                 <w:noProof/>
                 <w:webHidden/>
               </w:rPr>
-              <w:instrText xml:space="preserve"> PAGEREF _Toc4499325 \h </w:instrText>
+              <w:instrText xml:space="preserve"> PAGEREF _Toc4673446 \h </w:instrText>
             </w:r>
             <w:r>
               <w:rPr>
@@ -5498,7 +5498,7 @@
               <w:lang w:eastAsia="zh-CN"/>
             </w:rPr>
           </w:pPr>
-          <w:hyperlink w:anchor="_Toc4499326" w:history="1">
+          <w:hyperlink w:anchor="_Toc4673447" w:history="1">
             <w:r>
               <w:rPr>
                 <w:rStyle w:val="Hyperlink"/>
@@ -5543,7 +5543,7 @@
                 <w:noProof/>
                 <w:webHidden/>
               </w:rPr>
-              <w:instrText xml:space="preserve"> PAGEREF _Toc4499326 \h </w:instrText>
+              <w:instrText xml:space="preserve"> PAGEREF _Toc4673447 \h </w:instrText>
             </w:r>
             <w:r>
               <w:rPr>
@@ -5585,7 +5585,7 @@
               <w:lang w:eastAsia="zh-CN"/>
             </w:rPr>
           </w:pPr>
-          <w:hyperlink w:anchor="_Toc4499327" w:history="1">
+          <w:hyperlink w:anchor="_Toc4673448" w:history="1">
             <w:r>
               <w:rPr>
                 <w:rStyle w:val="Hyperlink"/>
@@ -5630,7 +5630,7 @@
                 <w:noProof/>
                 <w:webHidden/>
               </w:rPr>
-              <w:instrText xml:space="preserve"> PAGEREF _Toc4499327 \h </w:instrText>
+              <w:instrText xml:space="preserve"> PAGEREF _Toc4673448 \h </w:instrText>
             </w:r>
             <w:r>
               <w:rPr>
@@ -5672,7 +5672,7 @@
               <w:lang w:eastAsia="zh-CN"/>
             </w:rPr>
           </w:pPr>
-          <w:hyperlink w:anchor="_Toc4499328" w:history="1">
+          <w:hyperlink w:anchor="_Toc4673449" w:history="1">
             <w:r>
               <w:rPr>
                 <w:rStyle w:val="Hyperlink"/>
@@ -5717,7 +5717,7 @@
                 <w:noProof/>
                 <w:webHidden/>
               </w:rPr>
-              <w:instrText xml:space="preserve"> PAGEREF _Toc4499328 \h </w:instrText>
+              <w:instrText xml:space="preserve"> PAGEREF _Toc4673449 \h </w:instrText>
             </w:r>
             <w:r>
               <w:rPr>
@@ -5737,7 +5737,7 @@
                 <w:noProof/>
                 <w:webHidden/>
               </w:rPr>
-              <w:t>20</w:t>
+              <w:t>21</w:t>
             </w:r>
             <w:r>
               <w:rPr>
@@ -5759,7 +5759,7 @@
               <w:lang w:eastAsia="zh-CN"/>
             </w:rPr>
           </w:pPr>
-          <w:hyperlink w:anchor="_Toc4499329" w:history="1">
+          <w:hyperlink w:anchor="_Toc4673450" w:history="1">
             <w:r>
               <w:rPr>
                 <w:rStyle w:val="Hyperlink"/>
@@ -5803,7 +5803,7 @@
                 <w:noProof/>
                 <w:webHidden/>
               </w:rPr>
-              <w:instrText xml:space="preserve"> PAGEREF _Toc4499329 \h </w:instrText>
+              <w:instrText xml:space="preserve"> PAGEREF _Toc4673450 \h </w:instrText>
             </w:r>
             <w:r>
               <w:rPr>
@@ -5823,7 +5823,7 @@
                 <w:noProof/>
                 <w:webHidden/>
               </w:rPr>
-              <w:t>20</w:t>
+              <w:t>21</w:t>
             </w:r>
             <w:r>
               <w:rPr>
@@ -5845,7 +5845,7 @@
               <w:lang w:eastAsia="zh-CN"/>
             </w:rPr>
           </w:pPr>
-          <w:hyperlink w:anchor="_Toc4499330" w:history="1">
+          <w:hyperlink w:anchor="_Toc4673451" w:history="1">
             <w:r>
               <w:rPr>
                 <w:rStyle w:val="Hyperlink"/>
@@ -5890,7 +5890,7 @@
                 <w:noProof/>
                 <w:webHidden/>
               </w:rPr>
-              <w:instrText xml:space="preserve"> PAGEREF _Toc4499330 \h </w:instrText>
+              <w:instrText xml:space="preserve"> PAGEREF _Toc4673451 \h </w:instrText>
             </w:r>
             <w:r>
               <w:rPr>
@@ -5932,7 +5932,7 @@
               <w:lang w:eastAsia="zh-CN"/>
             </w:rPr>
           </w:pPr>
-          <w:hyperlink w:anchor="_Toc4499331" w:history="1">
+          <w:hyperlink w:anchor="_Toc4673452" w:history="1">
             <w:r>
               <w:rPr>
                 <w:rStyle w:val="Hyperlink"/>
@@ -5977,7 +5977,7 @@
                 <w:noProof/>
                 <w:webHidden/>
               </w:rPr>
-              <w:instrText xml:space="preserve"> PAGEREF _Toc4499331 \h </w:instrText>
+              <w:instrText xml:space="preserve"> PAGEREF _Toc4673452 \h </w:instrText>
             </w:r>
             <w:r>
               <w:rPr>
@@ -6019,7 +6019,7 @@
               <w:lang w:eastAsia="zh-CN"/>
             </w:rPr>
           </w:pPr>
-          <w:hyperlink w:anchor="_Toc4499332" w:history="1">
+          <w:hyperlink w:anchor="_Toc4673453" w:history="1">
             <w:r>
               <w:rPr>
                 <w:rStyle w:val="Hyperlink"/>
@@ -6064,7 +6064,7 @@
                 <w:noProof/>
                 <w:webHidden/>
               </w:rPr>
-              <w:instrText xml:space="preserve"> PAGEREF _Toc4499332 \h </w:instrText>
+              <w:instrText xml:space="preserve"> PAGEREF _Toc4673453 \h </w:instrText>
             </w:r>
             <w:r>
               <w:rPr>
@@ -6106,7 +6106,7 @@
               <w:lang w:eastAsia="zh-CN"/>
             </w:rPr>
           </w:pPr>
-          <w:hyperlink w:anchor="_Toc4499333" w:history="1">
+          <w:hyperlink w:anchor="_Toc4673454" w:history="1">
             <w:r>
               <w:rPr>
                 <w:rStyle w:val="Hyperlink"/>
@@ -6151,7 +6151,7 @@
                 <w:noProof/>
                 <w:webHidden/>
               </w:rPr>
-              <w:instrText xml:space="preserve"> PAGEREF _Toc4499333 \h </w:instrText>
+              <w:instrText xml:space="preserve"> PAGEREF _Toc4673454 \h </w:instrText>
             </w:r>
             <w:r>
               <w:rPr>
@@ -6171,7 +6171,7 @@
                 <w:noProof/>
                 <w:webHidden/>
               </w:rPr>
-              <w:t>21</w:t>
+              <w:t>22</w:t>
             </w:r>
             <w:r>
               <w:rPr>
@@ -6219,7 +6219,7 @@
           <w:color w:val="1F4E79"/>
         </w:rPr>
       </w:pPr>
-      <w:bookmarkStart w:id="5" w:name="_Toc4499278"/>
+      <w:bookmarkStart w:id="5" w:name="_Toc4673399"/>
       <w:r>
         <w:rPr>
           <w:b w:val="0"/>
@@ -6234,7 +6234,7 @@
       <w:pPr>
         <w:pStyle w:val="Heading2"/>
       </w:pPr>
-      <w:bookmarkStart w:id="6" w:name="_Toc4499279"/>
+      <w:bookmarkStart w:id="6" w:name="_Toc4673400"/>
       <w:r>
         <w:t>Hardware</w:t>
       </w:r>
@@ -6368,7 +6368,7 @@
       <w:pPr>
         <w:pStyle w:val="Heading2"/>
       </w:pPr>
-      <w:bookmarkStart w:id="7" w:name="_Toc4499280"/>
+      <w:bookmarkStart w:id="7" w:name="_Toc4673401"/>
       <w:r>
         <w:t>S</w:t>
       </w:r>
@@ -7435,7 +7435,7 @@
         </w:numPr>
         <w:ind w:left="270" w:hanging="270"/>
       </w:pPr>
-      <w:bookmarkStart w:id="8" w:name="_Toc4499281"/>
+      <w:bookmarkStart w:id="8" w:name="_Toc4673402"/>
       <w:r>
         <w:rPr>
           <w:b/>
@@ -7569,7 +7569,7 @@
         </w:numPr>
         <w:ind w:left="270" w:hanging="270"/>
       </w:pPr>
-      <w:bookmarkStart w:id="9" w:name="_Toc4499282"/>
+      <w:bookmarkStart w:id="9" w:name="_Toc4673403"/>
       <w:r>
         <w:rPr>
           <w:b/>
@@ -7638,7 +7638,7 @@
         </w:numPr>
         <w:ind w:left="270" w:hanging="270"/>
       </w:pPr>
-      <w:bookmarkStart w:id="10" w:name="_Toc4499283"/>
+      <w:bookmarkStart w:id="10" w:name="_Toc4673404"/>
       <w:r>
         <w:rPr>
           <w:b/>
@@ -7776,7 +7776,7 @@
         </w:numPr>
         <w:ind w:left="270" w:hanging="270"/>
       </w:pPr>
-      <w:bookmarkStart w:id="11" w:name="_Toc4499284"/>
+      <w:bookmarkStart w:id="11" w:name="_Toc4673405"/>
       <w:r>
         <w:rPr>
           <w:b/>
@@ -7845,7 +7845,7 @@
         </w:numPr>
         <w:ind w:left="270" w:hanging="270"/>
       </w:pPr>
-      <w:bookmarkStart w:id="12" w:name="_Toc4499285"/>
+      <w:bookmarkStart w:id="12" w:name="_Toc4673406"/>
       <w:r>
         <w:rPr>
           <w:b/>
@@ -7914,7 +7914,7 @@
         </w:numPr>
         <w:ind w:left="270" w:hanging="270"/>
       </w:pPr>
-      <w:bookmarkStart w:id="13" w:name="_Toc4499286"/>
+      <w:bookmarkStart w:id="13" w:name="_Toc4673407"/>
       <w:r>
         <w:rPr>
           <w:b/>
@@ -7987,7 +7987,7 @@
           <w:b/>
         </w:rPr>
       </w:pPr>
-      <w:bookmarkStart w:id="14" w:name="_Toc4499287"/>
+      <w:bookmarkStart w:id="14" w:name="_Toc4673408"/>
       <w:r>
         <w:rPr>
           <w:b/>
@@ -8056,7 +8056,7 @@
         </w:numPr>
         <w:ind w:left="270" w:hanging="270"/>
       </w:pPr>
-      <w:bookmarkStart w:id="15" w:name="_Toc4499288"/>
+      <w:bookmarkStart w:id="15" w:name="_Toc4673409"/>
       <w:r>
         <w:rPr>
           <w:b/>
@@ -8119,7 +8119,7 @@
           <w:color w:val="1F4E79"/>
         </w:rPr>
       </w:pPr>
-      <w:bookmarkStart w:id="16" w:name="_Toc4499289"/>
+      <w:bookmarkStart w:id="16" w:name="_Toc4673410"/>
       <w:r>
         <w:rPr>
           <w:b w:val="0"/>
@@ -8195,7 +8195,7 @@
       <w:pPr>
         <w:pStyle w:val="Heading2"/>
       </w:pPr>
-      <w:bookmarkStart w:id="17" w:name="_Toc4499290"/>
+      <w:bookmarkStart w:id="17" w:name="_Toc4673411"/>
       <w:r>
         <w:t xml:space="preserve">Information </w:t>
       </w:r>
@@ -8262,7 +8262,7 @@
           <w:lang w:eastAsia="zh-CN"/>
         </w:rPr>
       </w:pPr>
-      <w:bookmarkStart w:id="18" w:name="_Toc4499291"/>
+      <w:bookmarkStart w:id="18" w:name="_Toc4673412"/>
       <w:r>
         <w:t>PCIe Loopback Test</w:t>
       </w:r>
@@ -8483,7 +8483,7 @@
       <w:pPr>
         <w:pStyle w:val="Heading2"/>
       </w:pPr>
-      <w:bookmarkStart w:id="19" w:name="_Toc4499292"/>
+      <w:bookmarkStart w:id="19" w:name="_Toc4673413"/>
       <w:r>
         <w:t>Local Memory Test</w:t>
       </w:r>
@@ -8815,7 +8815,7 @@
       <w:pPr>
         <w:pStyle w:val="Heading2"/>
       </w:pPr>
-      <w:bookmarkStart w:id="20" w:name="_Toc4499293"/>
+      <w:bookmarkStart w:id="20" w:name="_Toc4673414"/>
       <w:r>
         <w:t xml:space="preserve">Network </w:t>
       </w:r>
@@ -9026,7 +9026,7 @@
       <w:pPr>
         <w:pStyle w:val="Heading2"/>
       </w:pPr>
-      <w:bookmarkStart w:id="21" w:name="_Toc4499294"/>
+      <w:bookmarkStart w:id="21" w:name="_Toc4673415"/>
       <w:r>
         <w:t>MAC ROM Test</w:t>
       </w:r>
@@ -9093,7 +9093,7 @@
       <w:pPr>
         <w:pStyle w:val="Heading2"/>
       </w:pPr>
-      <w:bookmarkStart w:id="22" w:name="_Toc4499295"/>
+      <w:bookmarkStart w:id="22" w:name="_Toc4673416"/>
       <w:r>
         <w:t xml:space="preserve">Mailbox </w:t>
       </w:r>
@@ -9145,7 +9145,7 @@
       <w:pPr>
         <w:pStyle w:val="Heading2"/>
       </w:pPr>
-      <w:bookmarkStart w:id="23" w:name="_Toc4499296"/>
+      <w:bookmarkStart w:id="23" w:name="_Toc4673417"/>
       <w:r>
         <w:t>FPGA Image and NIOS Firmware Update</w:t>
       </w:r>
@@ -9200,7 +9200,7 @@
       <w:pPr>
         <w:pStyle w:val="Heading2"/>
       </w:pPr>
-      <w:bookmarkStart w:id="24" w:name="_Toc4499297"/>
+      <w:bookmarkStart w:id="24" w:name="_Toc4673418"/>
       <w:r>
         <w:t>Graceful Shutdown</w:t>
       </w:r>
@@ -9254,7 +9254,7 @@
           <w:color w:val="1F4E79"/>
         </w:rPr>
       </w:pPr>
-      <w:bookmarkStart w:id="25" w:name="_Toc4499298"/>
+      <w:bookmarkStart w:id="25" w:name="_Toc4673419"/>
       <w:r>
         <w:rPr>
           <w:rFonts w:asciiTheme="minorEastAsia" w:eastAsiaTheme="minorEastAsia" w:hAnsiTheme="minorEastAsia" w:hint="eastAsia"/>
@@ -9271,7 +9271,7 @@
       <w:pPr>
         <w:pStyle w:val="Heading2"/>
       </w:pPr>
-      <w:bookmarkStart w:id="26" w:name="_Toc4499299"/>
+      <w:bookmarkStart w:id="26" w:name="_Toc4673420"/>
       <w:r>
         <w:rPr>
           <w:rFonts w:hint="eastAsia"/>
@@ -9316,7 +9316,7 @@
       <w:pPr>
         <w:pStyle w:val="Heading3"/>
       </w:pPr>
-      <w:bookmarkStart w:id="27" w:name="_Toc4499300"/>
+      <w:bookmarkStart w:id="27" w:name="_Toc4673421"/>
       <w:r>
         <w:t>s</w:t>
       </w:r>
@@ -9415,7 +9415,7 @@
       <w:pPr>
         <w:pStyle w:val="Heading3"/>
       </w:pPr>
-      <w:bookmarkStart w:id="28" w:name="_Toc4499301"/>
+      <w:bookmarkStart w:id="28" w:name="_Toc4673422"/>
       <w:r>
         <w:t>description</w:t>
       </w:r>
@@ -10267,7 +10267,7 @@
       <w:pPr>
         <w:pStyle w:val="Heading3"/>
       </w:pPr>
-      <w:bookmarkStart w:id="29" w:name="_Toc4499302"/>
+      <w:bookmarkStart w:id="29" w:name="_Toc4673423"/>
       <w:r>
         <w:t>example</w:t>
       </w:r>
@@ -10571,7 +10571,7 @@
       <w:pPr>
         <w:pStyle w:val="Heading2"/>
       </w:pPr>
-      <w:bookmarkStart w:id="30" w:name="_Toc4499303"/>
+      <w:bookmarkStart w:id="30" w:name="_Toc4673424"/>
       <w:r>
         <w:t>fpgadiag</w:t>
       </w:r>
@@ -10625,7 +10625,7 @@
       <w:pPr>
         <w:pStyle w:val="Heading3"/>
       </w:pPr>
-      <w:bookmarkStart w:id="31" w:name="_Toc4499304"/>
+      <w:bookmarkStart w:id="31" w:name="_Toc4673425"/>
       <w:r>
         <w:t>synopsis</w:t>
       </w:r>
@@ -10682,7 +10682,7 @@
       <w:pPr>
         <w:pStyle w:val="Heading3"/>
       </w:pPr>
-      <w:bookmarkStart w:id="32" w:name="_Toc4499305"/>
+      <w:bookmarkStart w:id="32" w:name="_Toc4673426"/>
       <w:r>
         <w:t>description</w:t>
       </w:r>
@@ -12740,7 +12740,7 @@
       <w:pPr>
         <w:pStyle w:val="Heading3"/>
       </w:pPr>
-      <w:bookmarkStart w:id="33" w:name="_Toc4499306"/>
+      <w:bookmarkStart w:id="33" w:name="_Toc4673427"/>
       <w:r>
         <w:t>example</w:t>
       </w:r>
@@ -13099,7 +13099,7 @@
       <w:pPr>
         <w:pStyle w:val="Heading3"/>
       </w:pPr>
-      <w:bookmarkStart w:id="34" w:name="_Toc4499307"/>
+      <w:bookmarkStart w:id="34" w:name="_Toc4673428"/>
       <w:r>
         <w:t>network loopback guide</w:t>
       </w:r>
@@ -13923,7 +13923,7 @@
       <w:pPr>
         <w:pStyle w:val="Heading2"/>
       </w:pPr>
-      <w:bookmarkStart w:id="35" w:name="_Toc4499308"/>
+      <w:bookmarkStart w:id="35" w:name="_Toc4673429"/>
       <w:r>
         <w:t>fpgabist</w:t>
       </w:r>
@@ -14009,7 +14009,7 @@
       <w:pPr>
         <w:pStyle w:val="Heading3"/>
       </w:pPr>
-      <w:bookmarkStart w:id="36" w:name="_Toc4499309"/>
+      <w:bookmarkStart w:id="36" w:name="_Toc4673430"/>
       <w:r>
         <w:t>synopsis</w:t>
       </w:r>
@@ -14052,7 +14052,7 @@
       <w:pPr>
         <w:pStyle w:val="Heading3"/>
       </w:pPr>
-      <w:bookmarkStart w:id="37" w:name="_Toc4499310"/>
+      <w:bookmarkStart w:id="37" w:name="_Toc4673431"/>
       <w:r>
         <w:t>description</w:t>
       </w:r>
@@ -14382,7 +14382,7 @@
       <w:pPr>
         <w:pStyle w:val="Heading3"/>
       </w:pPr>
-      <w:bookmarkStart w:id="38" w:name="_Toc4499311"/>
+      <w:bookmarkStart w:id="38" w:name="_Toc4673432"/>
       <w:r>
         <w:t>example</w:t>
       </w:r>
@@ -14533,7 +14533,7 @@
       <w:pPr>
         <w:pStyle w:val="Heading2"/>
       </w:pPr>
-      <w:bookmarkStart w:id="39" w:name="_Toc4499312"/>
+      <w:bookmarkStart w:id="39" w:name="_Toc4673433"/>
       <w:r>
         <w:t>fpgaflash</w:t>
       </w:r>
@@ -14559,7 +14559,7 @@
         <w:pStyle w:val="Heading3"/>
       </w:pPr>
       <w:bookmarkStart w:id="40" w:name="_Toc3389301"/>
-      <w:bookmarkStart w:id="41" w:name="_Toc4499313"/>
+      <w:bookmarkStart w:id="41" w:name="_Toc4673434"/>
       <w:r>
         <w:t>synopsis</w:t>
       </w:r>
@@ -14586,7 +14586,7 @@
         <w:t xml:space="preserve"> rsu, bmc_fw, bmc_img, </w:t>
       </w:r>
       <w:r>
-        <w:t>bmc_factory, pkvl</w:t>
+        <w:t>bmc_factory</w:t>
       </w:r>
       <w:r>
         <w:t>, eeprom</w:t>
@@ -14595,6 +14595,9 @@
         <w:t>, dtb</w:t>
       </w:r>
       <w:r>
+        <w:t>, phy_eeprom</w:t>
+      </w:r>
+      <w:r>
         <w:t xml:space="preserve">} </w:t>
       </w:r>
       <w:r>
@@ -14633,7 +14636,7 @@
         </w:rPr>
       </w:pPr>
       <w:bookmarkStart w:id="42" w:name="_Toc3389302"/>
-      <w:bookmarkStart w:id="43" w:name="_Toc4499314"/>
+      <w:bookmarkStart w:id="43" w:name="_Toc4673435"/>
       <w:r>
         <w:rPr>
           <w:lang w:val="en"/>
@@ -14675,7 +14678,16 @@
         <w:t>, rsu, bmc_fw</w:t>
       </w:r>
       <w:r>
-        <w:t>, bmc_img, dtb, eeprom</w:t>
+        <w:t xml:space="preserve">, bmc_img, </w:t>
+      </w:r>
+      <w:r>
+        <w:t xml:space="preserve">bmc_factory, </w:t>
+      </w:r>
+      <w:r>
+        <w:t>dtb, eeprom</w:t>
+      </w:r>
+      <w:r>
+        <w:t>, phy_eeprom</w:t>
       </w:r>
       <w:r>
         <w:rPr>
@@ -14876,7 +14888,19 @@
         <w:rPr>
           <w:lang w:val="en" w:eastAsia="en-US"/>
         </w:rPr>
-        <w:t>‘pkvl’ means programming Parkvale EEPROM image.</w:t>
+        <w:t>‘</w:t>
+      </w:r>
+      <w:r>
+        <w:rPr>
+          <w:lang w:val="en" w:eastAsia="en-US"/>
+        </w:rPr>
+        <w:t>phy_eeprom</w:t>
+      </w:r>
+      <w:r>
+        <w:rPr>
+          <w:lang w:val="en" w:eastAsia="en-US"/>
+        </w:rPr>
+        <w:t>’ means programming Parkvale EEPROM image.</w:t>
       </w:r>
     </w:p>
     <w:p>
@@ -14890,7 +14914,19 @@
         <w:rPr>
           <w:lang w:val="en" w:eastAsia="en-US"/>
         </w:rPr>
-        <w:t>‘dtb’ means device tree image.</w:t>
+        <w:t xml:space="preserve">‘dtb’ means </w:t>
+      </w:r>
+      <w:r>
+        <w:rPr>
+          <w:lang w:val="en" w:eastAsia="en-US"/>
+        </w:rPr>
+        <w:t>update device tree</w:t>
+      </w:r>
+      <w:r>
+        <w:rPr>
+          <w:lang w:val="en" w:eastAsia="en-US"/>
+        </w:rPr>
+        <w:t>.</w:t>
       </w:r>
     </w:p>
     <w:p>
@@ -15367,7 +15403,7 @@
         </w:rPr>
       </w:pPr>
       <w:bookmarkStart w:id="44" w:name="_Toc3389303"/>
-      <w:bookmarkStart w:id="45" w:name="_Toc4499315"/>
+      <w:bookmarkStart w:id="45" w:name="_Toc4673436"/>
       <w:r>
         <w:rPr>
           <w:lang w:val="en"/>
@@ -15396,6 +15432,13 @@
           <w:color w:val="70AD47" w:themeColor="accent6"/>
           <w:lang w:eastAsia="en-US"/>
         </w:rPr>
+        <w:t xml:space="preserve">customer image included in </w:t>
+      </w:r>
+      <w:r>
+        <w:rPr>
+          <w:color w:val="70AD47" w:themeColor="accent6"/>
+          <w:lang w:eastAsia="en-US"/>
+        </w:rPr>
         <w:t>a10</w:t>
       </w:r>
       <w:r>
@@ -15538,7 +15581,14 @@
           <w:color w:val="70AD47" w:themeColor="accent6"/>
           <w:lang w:eastAsia="en-US"/>
         </w:rPr>
-        <w:t>nios</w:t>
+        <w:t xml:space="preserve">whole </w:t>
+      </w:r>
+      <w:r>
+        <w:rPr>
+          <w:color w:val="70AD47" w:themeColor="accent6"/>
+          <w:lang w:eastAsia="en-US"/>
+        </w:rPr>
+        <w:t>a10</w:t>
       </w:r>
       <w:r>
         <w:rPr>
@@ -15552,7 +15602,7 @@
           <w:color w:val="70AD47" w:themeColor="accent6"/>
           <w:lang w:eastAsia="en-US"/>
         </w:rPr>
-        <w:t>fw</w:t>
+        <w:t>flash</w:t>
       </w:r>
       <w:r>
         <w:rPr>
@@ -15566,49 +15616,35 @@
           <w:color w:val="70AD47" w:themeColor="accent6"/>
           <w:lang w:eastAsia="en-US"/>
         </w:rPr>
-        <w:t>ihex</w:t>
-      </w:r>
-      <w:r>
-        <w:rPr>
-          <w:color w:val="70AD47" w:themeColor="accent6"/>
-          <w:lang w:eastAsia="en-US"/>
-        </w:rPr>
-        <w:t xml:space="preserve"> to </w:t>
-      </w:r>
-      <w:r>
-        <w:rPr>
-          <w:color w:val="70AD47" w:themeColor="accent6"/>
-          <w:lang w:eastAsia="en-US"/>
-        </w:rPr>
-        <w:t>NIOS</w:t>
-      </w:r>
-      <w:r>
-        <w:rPr>
-          <w:color w:val="70AD47" w:themeColor="accent6"/>
-          <w:lang w:eastAsia="en-US"/>
-        </w:rPr>
-        <w:t xml:space="preserve"> flash</w:t>
-      </w:r>
-      <w:r>
-        <w:rPr>
-          <w:color w:val="70AD47" w:themeColor="accent6"/>
-          <w:lang w:eastAsia="en-US"/>
-        </w:rPr>
-        <w:t xml:space="preserve"> on </w:t>
-      </w:r>
-      <w:r>
-        <w:rPr>
-          <w:color w:val="70AD47" w:themeColor="accent6"/>
-          <w:lang w:eastAsia="en-US"/>
-        </w:rPr>
-        <w:t xml:space="preserve">BDF </w:t>
-      </w:r>
-      <w:r>
-        <w:rPr>
-          <w:color w:val="70AD47" w:themeColor="accent6"/>
-          <w:lang w:eastAsia="en-US"/>
-        </w:rPr>
-        <w:t>25</w:t>
+        <w:t>bin</w:t>
+      </w:r>
+      <w:r>
+        <w:rPr>
+          <w:color w:val="70AD47" w:themeColor="accent6"/>
+          <w:lang w:eastAsia="en-US"/>
+        </w:rPr>
+        <w:t xml:space="preserve"> to flash </w:t>
+      </w:r>
+      <w:r>
+        <w:rPr>
+          <w:color w:val="70AD47" w:themeColor="accent6"/>
+          <w:lang w:eastAsia="en-US"/>
+        </w:rPr>
+        <w:t xml:space="preserve">on </w:t>
+      </w:r>
+      <w:r>
+        <w:rPr>
+          <w:color w:val="70AD47" w:themeColor="accent6"/>
+          <w:lang w:eastAsia="en-US"/>
+        </w:rPr>
+        <w:t>BDF 0000:0</w:t>
+      </w:r>
+      <w:r>
+        <w:rPr>
+          <w:color w:val="70AD47" w:themeColor="accent6"/>
+          <w:lang w:eastAsia="en-US"/>
+        </w:rPr>
+        <w:t>9</w:t>
       </w:r>
       <w:r>
         <w:rPr>
@@ -15648,85 +15684,121 @@
         <w:rPr>
           <w:lang w:val="en" w:eastAsia="en-US"/>
         </w:rPr>
-        <w:t>bmc_fw</w:t>
+        <w:t>factory</w:t>
       </w:r>
       <w:r>
         <w:rPr>
           <w:lang w:val="en" w:eastAsia="en-US"/>
         </w:rPr>
-        <w:t xml:space="preserve"> n</w:t>
+        <w:t xml:space="preserve"> </w:t>
       </w:r>
       <w:r>
         <w:rPr>
           <w:lang w:val="en" w:eastAsia="en-US"/>
         </w:rPr>
-        <w:t>ios_fw</w:t>
+        <w:t>a10_flash.bin</w:t>
       </w:r>
       <w:r>
         <w:rPr>
           <w:lang w:val="en" w:eastAsia="en-US"/>
         </w:rPr>
+        <w:t xml:space="preserve"> 0000:0</w:t>
+      </w:r>
+      <w:r>
+        <w:rPr>
+          <w:lang w:val="en" w:eastAsia="en-US"/>
+        </w:rPr>
+        <w:t>9</w:t>
+      </w:r>
+      <w:r>
+        <w:rPr>
+          <w:lang w:val="en" w:eastAsia="en-US"/>
+        </w:rPr>
+        <w:t>:00.0</w:t>
+      </w:r>
+      <w:r>
+        <w:rPr>
+          <w:lang w:val="en" w:eastAsia="en-US"/>
+        </w:rPr>
+        <w:t xml:space="preserve"> --rsu</w:t>
+      </w:r>
+    </w:p>
+    <w:p>
+      <w:pPr>
+        <w:rPr>
+          <w:color w:val="70AD47" w:themeColor="accent6"/>
+          <w:lang w:eastAsia="en-US"/>
+        </w:rPr>
+      </w:pPr>
+      <w:r>
+        <w:rPr>
+          <w:color w:val="70AD47" w:themeColor="accent6"/>
+          <w:lang w:eastAsia="en-US"/>
+        </w:rPr>
+        <w:t xml:space="preserve">This command programs </w:t>
+      </w:r>
+      <w:r>
+        <w:rPr>
+          <w:color w:val="70AD47" w:themeColor="accent6"/>
+          <w:lang w:eastAsia="en-US"/>
+        </w:rPr>
+        <w:t>nios</w:t>
+      </w:r>
+      <w:r>
+        <w:rPr>
+          <w:color w:val="70AD47" w:themeColor="accent6"/>
+          <w:lang w:eastAsia="en-US"/>
+        </w:rPr>
+        <w:t>_</w:t>
+      </w:r>
+      <w:r>
+        <w:rPr>
+          <w:color w:val="70AD47" w:themeColor="accent6"/>
+          <w:lang w:eastAsia="en-US"/>
+        </w:rPr>
+        <w:t>fw</w:t>
+      </w:r>
+      <w:r>
+        <w:rPr>
+          <w:color w:val="70AD47" w:themeColor="accent6"/>
+          <w:lang w:eastAsia="en-US"/>
+        </w:rPr>
         <w:t>.</w:t>
       </w:r>
       <w:r>
         <w:rPr>
-          <w:lang w:val="en" w:eastAsia="en-US"/>
+          <w:color w:val="70AD47" w:themeColor="accent6"/>
+          <w:lang w:eastAsia="en-US"/>
         </w:rPr>
         <w:t>ihex</w:t>
       </w:r>
       <w:r>
         <w:rPr>
-          <w:lang w:val="en" w:eastAsia="en-US"/>
-        </w:rPr>
-        <w:t xml:space="preserve"> </w:t>
-      </w:r>
-      <w:r>
-        <w:rPr>
-          <w:lang w:val="en" w:eastAsia="en-US"/>
-        </w:rPr>
-        <w:t>25</w:t>
-      </w:r>
-      <w:r>
-        <w:rPr>
-          <w:lang w:val="en" w:eastAsia="en-US"/>
-        </w:rPr>
-        <w:t>:00.0</w:t>
-      </w:r>
-    </w:p>
-    <w:p>
-      <w:pPr>
-        <w:rPr>
-          <w:color w:val="70AD47" w:themeColor="accent6"/>
-          <w:lang w:eastAsia="en-US"/>
-        </w:rPr>
-      </w:pPr>
-      <w:r>
-        <w:rPr>
-          <w:color w:val="70AD47" w:themeColor="accent6"/>
-          <w:lang w:eastAsia="en-US"/>
-        </w:rPr>
-        <w:t xml:space="preserve">This command </w:t>
-      </w:r>
-      <w:r>
-        <w:rPr>
-          <w:color w:val="70AD47" w:themeColor="accent6"/>
-          <w:lang w:eastAsia="en-US"/>
-        </w:rPr>
-        <w:t>update</w:t>
-      </w:r>
-      <w:r>
-        <w:rPr>
-          <w:color w:val="70AD47" w:themeColor="accent6"/>
-          <w:lang w:eastAsia="en-US"/>
-        </w:rPr>
-        <w:t xml:space="preserve"> </w:t>
-      </w:r>
-      <w:r>
-        <w:rPr>
-          <w:color w:val="70AD47" w:themeColor="accent6"/>
-          <w:lang w:eastAsia="en-US"/>
-        </w:rPr>
-        <w:t xml:space="preserve">Parkvale EEPROM on </w:t>
+          <w:color w:val="70AD47" w:themeColor="accent6"/>
+          <w:lang w:eastAsia="en-US"/>
+        </w:rPr>
+        <w:t xml:space="preserve"> to </w:t>
+      </w:r>
+      <w:r>
+        <w:rPr>
+          <w:color w:val="70AD47" w:themeColor="accent6"/>
+          <w:lang w:eastAsia="en-US"/>
+        </w:rPr>
+        <w:t>NIOS</w:t>
+      </w:r>
+      <w:r>
+        <w:rPr>
+          <w:color w:val="70AD47" w:themeColor="accent6"/>
+          <w:lang w:eastAsia="en-US"/>
+        </w:rPr>
+        <w:t xml:space="preserve"> flash</w:t>
+      </w:r>
+      <w:r>
+        <w:rPr>
+          <w:color w:val="70AD47" w:themeColor="accent6"/>
+          <w:lang w:eastAsia="en-US"/>
+        </w:rPr>
+        <w:t xml:space="preserve"> on </w:t>
       </w:r>
       <w:r>
         <w:rPr>
@@ -15780,7 +15852,7 @@
         <w:rPr>
           <w:lang w:val="en" w:eastAsia="en-US"/>
         </w:rPr>
-        <w:t>pkvl</w:t>
+        <w:t>bmc_fw</w:t>
       </w:r>
       <w:r>
         <w:rPr>
@@ -15792,7 +15864,7 @@
         <w:rPr>
           <w:lang w:val="en" w:eastAsia="en-US"/>
         </w:rPr>
-        <w:t>ios_fw_with_pkvl_eeprom</w:t>
+        <w:t>ios_fw</w:t>
       </w:r>
       <w:r>
         <w:rPr>
@@ -15837,56 +15909,28 @@
           <w:color w:val="70AD47" w:themeColor="accent6"/>
           <w:lang w:eastAsia="en-US"/>
         </w:rPr>
-        <w:t xml:space="preserve">This command programs </w:t>
-      </w:r>
-      <w:r>
-        <w:rPr>
-          <w:color w:val="70AD47" w:themeColor="accent6"/>
-          <w:lang w:eastAsia="en-US"/>
-        </w:rPr>
-        <w:t xml:space="preserve">customer </w:t>
-      </w:r>
-      <w:r>
-        <w:rPr>
-          <w:color w:val="70AD47" w:themeColor="accent6"/>
-          <w:lang w:eastAsia="en-US"/>
-        </w:rPr>
-        <w:t xml:space="preserve">image </w:t>
-      </w:r>
-      <w:r>
-        <w:rPr>
-          <w:color w:val="70AD47" w:themeColor="accent6"/>
-          <w:lang w:eastAsia="en-US"/>
-        </w:rPr>
-        <w:t>max10_system_dual_v1.0.</w:t>
-      </w:r>
-      <w:r>
-        <w:rPr>
-          <w:color w:val="70AD47" w:themeColor="accent6"/>
-          <w:lang w:eastAsia="en-US"/>
-        </w:rPr>
-        <w:t>6</w:t>
-      </w:r>
-      <w:r>
-        <w:rPr>
-          <w:color w:val="70AD47" w:themeColor="accent6"/>
-          <w:lang w:eastAsia="en-US"/>
-        </w:rPr>
-        <w:t xml:space="preserve">_cfm0_auto.rpd </w:t>
-      </w:r>
-      <w:r>
-        <w:rPr>
-          <w:color w:val="70AD47" w:themeColor="accent6"/>
-          <w:lang w:eastAsia="en-US"/>
-        </w:rPr>
-        <w:t xml:space="preserve"> to </w:t>
-      </w:r>
-      <w:r>
-        <w:rPr>
-          <w:color w:val="70AD47" w:themeColor="accent6"/>
-          <w:lang w:eastAsia="en-US"/>
-        </w:rPr>
-        <w:t xml:space="preserve">MAX10 internal flash on </w:t>
+        <w:t xml:space="preserve">This command </w:t>
+      </w:r>
+      <w:r>
+        <w:rPr>
+          <w:color w:val="70AD47" w:themeColor="accent6"/>
+          <w:lang w:eastAsia="en-US"/>
+        </w:rPr>
+        <w:t>update</w:t>
+      </w:r>
+      <w:r>
+        <w:rPr>
+          <w:color w:val="70AD47" w:themeColor="accent6"/>
+          <w:lang w:eastAsia="en-US"/>
+        </w:rPr>
+        <w:t xml:space="preserve"> </w:t>
+      </w:r>
+      <w:r>
+        <w:rPr>
+          <w:color w:val="70AD47" w:themeColor="accent6"/>
+          <w:lang w:eastAsia="en-US"/>
+        </w:rPr>
+        <w:t xml:space="preserve">Parkvale EEPROM on </w:t>
       </w:r>
       <w:r>
         <w:rPr>
@@ -15940,119 +15984,99 @@
         <w:rPr>
           <w:lang w:val="en" w:eastAsia="en-US"/>
         </w:rPr>
-        <w:t>bmc_img</w:t>
+        <w:t>phy_eeprom</w:t>
       </w:r>
       <w:r>
         <w:rPr>
           <w:lang w:val="en" w:eastAsia="en-US"/>
         </w:rPr>
+        <w:t xml:space="preserve"> n</w:t>
+      </w:r>
+      <w:r>
+        <w:rPr>
+          <w:lang w:val="en" w:eastAsia="en-US"/>
+        </w:rPr>
+        <w:t>ios_fw_with_pkvl_eeprom</w:t>
+      </w:r>
+      <w:r>
+        <w:rPr>
+          <w:lang w:val="en" w:eastAsia="en-US"/>
+        </w:rPr>
+        <w:t>.</w:t>
+      </w:r>
+      <w:r>
+        <w:rPr>
+          <w:lang w:val="en" w:eastAsia="en-US"/>
+        </w:rPr>
+        <w:t>ihex</w:t>
+      </w:r>
+      <w:r>
+        <w:rPr>
+          <w:lang w:val="en" w:eastAsia="en-US"/>
+        </w:rPr>
         <w:t xml:space="preserve"> </w:t>
       </w:r>
       <w:r>
         <w:rPr>
           <w:lang w:val="en" w:eastAsia="en-US"/>
         </w:rPr>
+        <w:t>25</w:t>
+      </w:r>
+      <w:r>
+        <w:rPr>
+          <w:lang w:val="en" w:eastAsia="en-US"/>
+        </w:rPr>
+        <w:t>:00.0</w:t>
+      </w:r>
+    </w:p>
+    <w:p>
+      <w:pPr>
+        <w:rPr>
+          <w:color w:val="70AD47" w:themeColor="accent6"/>
+          <w:lang w:eastAsia="en-US"/>
+        </w:rPr>
+      </w:pPr>
+      <w:r>
+        <w:rPr>
+          <w:color w:val="70AD47" w:themeColor="accent6"/>
+          <w:lang w:eastAsia="en-US"/>
+        </w:rPr>
+        <w:t xml:space="preserve">This command programs </w:t>
+      </w:r>
+      <w:r>
+        <w:rPr>
+          <w:color w:val="70AD47" w:themeColor="accent6"/>
+          <w:lang w:eastAsia="en-US"/>
+        </w:rPr>
+        <w:t xml:space="preserve">customer </w:t>
+      </w:r>
+      <w:r>
+        <w:rPr>
+          <w:color w:val="70AD47" w:themeColor="accent6"/>
+          <w:lang w:eastAsia="en-US"/>
+        </w:rPr>
+        <w:t xml:space="preserve">image </w:t>
+      </w:r>
+      <w:r>
+        <w:rPr>
+          <w:color w:val="70AD47" w:themeColor="accent6"/>
+          <w:lang w:eastAsia="en-US"/>
+        </w:rPr>
         <w:t>max10_system_dual_v1.0.</w:t>
       </w:r>
       <w:r>
         <w:rPr>
-          <w:lang w:val="en" w:eastAsia="en-US"/>
+          <w:color w:val="70AD47" w:themeColor="accent6"/>
+          <w:lang w:eastAsia="en-US"/>
         </w:rPr>
         <w:t>6</w:t>
       </w:r>
       <w:r>
         <w:rPr>
-          <w:lang w:val="en" w:eastAsia="en-US"/>
-        </w:rPr>
-        <w:t>_cfm0_auto.rpd</w:t>
-      </w:r>
-      <w:r>
-        <w:rPr>
-          <w:lang w:val="en" w:eastAsia="en-US"/>
-        </w:rPr>
-        <w:t xml:space="preserve"> </w:t>
-      </w:r>
-      <w:r>
-        <w:rPr>
-          <w:lang w:val="en" w:eastAsia="en-US"/>
-        </w:rPr>
-        <w:t>25</w:t>
-      </w:r>
-      <w:r>
-        <w:rPr>
-          <w:lang w:val="en" w:eastAsia="en-US"/>
-        </w:rPr>
-        <w:t>:00.0</w:t>
-      </w:r>
-      <w:r>
-        <w:rPr>
-          <w:lang w:val="en" w:eastAsia="en-US"/>
-        </w:rPr>
-        <w:t xml:space="preserve"> -r</w:t>
-      </w:r>
-    </w:p>
-    <w:p>
-      <w:pPr>
-        <w:rPr>
-          <w:color w:val="70AD47" w:themeColor="accent6"/>
-          <w:lang w:eastAsia="en-US"/>
-        </w:rPr>
-      </w:pPr>
-      <w:r>
-        <w:rPr>
-          <w:color w:val="70AD47" w:themeColor="accent6"/>
-          <w:lang w:eastAsia="en-US"/>
-        </w:rPr>
-        <w:t xml:space="preserve">This command programs </w:t>
-      </w:r>
-      <w:r>
-        <w:rPr>
-          <w:color w:val="70AD47" w:themeColor="accent6"/>
-          <w:lang w:eastAsia="en-US"/>
-        </w:rPr>
-        <w:t xml:space="preserve">factory </w:t>
-      </w:r>
-      <w:r>
-        <w:rPr>
-          <w:color w:val="70AD47" w:themeColor="accent6"/>
-          <w:lang w:eastAsia="en-US"/>
-        </w:rPr>
-        <w:t xml:space="preserve">image </w:t>
-      </w:r>
-      <w:r>
-        <w:rPr>
-          <w:color w:val="70AD47" w:themeColor="accent6"/>
-          <w:lang w:eastAsia="en-US"/>
-        </w:rPr>
-        <w:t>max10_system_dual_v1.0.</w:t>
-      </w:r>
-      <w:r>
-        <w:rPr>
-          <w:color w:val="70AD47" w:themeColor="accent6"/>
-          <w:lang w:eastAsia="en-US"/>
-        </w:rPr>
-        <w:t>6</w:t>
-      </w:r>
-      <w:r>
-        <w:rPr>
-          <w:color w:val="70AD47" w:themeColor="accent6"/>
-          <w:lang w:eastAsia="en-US"/>
-        </w:rPr>
-        <w:t>_cfm</w:t>
-      </w:r>
-      <w:r>
-        <w:rPr>
-          <w:color w:val="70AD47" w:themeColor="accent6"/>
-          <w:lang w:eastAsia="en-US"/>
-        </w:rPr>
-        <w:t>1</w:t>
-      </w:r>
-      <w:r>
-        <w:rPr>
-          <w:color w:val="70AD47" w:themeColor="accent6"/>
-          <w:lang w:eastAsia="en-US"/>
-        </w:rPr>
-        <w:t xml:space="preserve">_auto.rpd </w:t>
+          <w:color w:val="70AD47" w:themeColor="accent6"/>
+          <w:lang w:eastAsia="en-US"/>
+        </w:rPr>
+        <w:t xml:space="preserve">_cfm0_auto.rpd </w:t>
       </w:r>
       <w:r>
         <w:rPr>
@@ -16120,7 +16144,7 @@
         <w:rPr>
           <w:lang w:val="en" w:eastAsia="en-US"/>
         </w:rPr>
-        <w:t>bmc_factory</w:t>
+        <w:t>bmc_img</w:t>
       </w:r>
       <w:r>
         <w:rPr>
@@ -16144,107 +16168,123 @@
         <w:rPr>
           <w:lang w:val="en" w:eastAsia="en-US"/>
         </w:rPr>
+        <w:t>_cfm0_auto.rpd</w:t>
+      </w:r>
+      <w:r>
+        <w:rPr>
+          <w:lang w:val="en" w:eastAsia="en-US"/>
+        </w:rPr>
+        <w:t xml:space="preserve"> </w:t>
+      </w:r>
+      <w:r>
+        <w:rPr>
+          <w:lang w:val="en" w:eastAsia="en-US"/>
+        </w:rPr>
+        <w:t>25</w:t>
+      </w:r>
+      <w:r>
+        <w:rPr>
+          <w:lang w:val="en" w:eastAsia="en-US"/>
+        </w:rPr>
+        <w:t>:00.0</w:t>
+      </w:r>
+      <w:r>
+        <w:rPr>
+          <w:lang w:val="en" w:eastAsia="en-US"/>
+        </w:rPr>
+        <w:t xml:space="preserve"> -r</w:t>
+      </w:r>
+    </w:p>
+    <w:p>
+      <w:pPr>
+        <w:rPr>
+          <w:color w:val="70AD47" w:themeColor="accent6"/>
+          <w:lang w:eastAsia="en-US"/>
+        </w:rPr>
+      </w:pPr>
+      <w:r>
+        <w:rPr>
+          <w:color w:val="70AD47" w:themeColor="accent6"/>
+          <w:lang w:eastAsia="en-US"/>
+        </w:rPr>
+        <w:t xml:space="preserve">This command programs </w:t>
+      </w:r>
+      <w:r>
+        <w:rPr>
+          <w:color w:val="70AD47" w:themeColor="accent6"/>
+          <w:lang w:eastAsia="en-US"/>
+        </w:rPr>
+        <w:t xml:space="preserve">factory </w:t>
+      </w:r>
+      <w:r>
+        <w:rPr>
+          <w:color w:val="70AD47" w:themeColor="accent6"/>
+          <w:lang w:eastAsia="en-US"/>
+        </w:rPr>
+        <w:t xml:space="preserve">image </w:t>
+      </w:r>
+      <w:r>
+        <w:rPr>
+          <w:color w:val="70AD47" w:themeColor="accent6"/>
+          <w:lang w:eastAsia="en-US"/>
+        </w:rPr>
+        <w:t>max10_system_dual_v1.0.</w:t>
+      </w:r>
+      <w:r>
+        <w:rPr>
+          <w:color w:val="70AD47" w:themeColor="accent6"/>
+          <w:lang w:eastAsia="en-US"/>
+        </w:rPr>
+        <w:t>6</w:t>
+      </w:r>
+      <w:r>
+        <w:rPr>
+          <w:color w:val="70AD47" w:themeColor="accent6"/>
+          <w:lang w:eastAsia="en-US"/>
+        </w:rPr>
         <w:t>_cfm</w:t>
       </w:r>
       <w:r>
         <w:rPr>
-          <w:lang w:val="en" w:eastAsia="en-US"/>
+          <w:color w:val="70AD47" w:themeColor="accent6"/>
+          <w:lang w:eastAsia="en-US"/>
         </w:rPr>
         <w:t>1</w:t>
       </w:r>
       <w:r>
         <w:rPr>
-          <w:lang w:val="en" w:eastAsia="en-US"/>
-        </w:rPr>
-        <w:t>_auto.rpd</w:t>
-      </w:r>
-      <w:r>
-        <w:rPr>
-          <w:lang w:val="en" w:eastAsia="en-US"/>
-        </w:rPr>
-        <w:t xml:space="preserve"> </w:t>
-      </w:r>
-      <w:r>
-        <w:rPr>
-          <w:lang w:val="en" w:eastAsia="en-US"/>
+          <w:color w:val="70AD47" w:themeColor="accent6"/>
+          <w:lang w:eastAsia="en-US"/>
+        </w:rPr>
+        <w:t xml:space="preserve">_auto.rpd </w:t>
+      </w:r>
+      <w:r>
+        <w:rPr>
+          <w:color w:val="70AD47" w:themeColor="accent6"/>
+          <w:lang w:eastAsia="en-US"/>
+        </w:rPr>
+        <w:t xml:space="preserve"> to </w:t>
+      </w:r>
+      <w:r>
+        <w:rPr>
+          <w:color w:val="70AD47" w:themeColor="accent6"/>
+          <w:lang w:eastAsia="en-US"/>
+        </w:rPr>
+        <w:t xml:space="preserve">MAX10 internal flash on </w:t>
+      </w:r>
+      <w:r>
+        <w:rPr>
+          <w:color w:val="70AD47" w:themeColor="accent6"/>
+          <w:lang w:eastAsia="en-US"/>
+        </w:rPr>
+        <w:t xml:space="preserve">BDF </w:t>
+      </w:r>
+      <w:r>
+        <w:rPr>
+          <w:color w:val="70AD47" w:themeColor="accent6"/>
+          <w:lang w:eastAsia="en-US"/>
         </w:rPr>
         <w:t>25</w:t>
-      </w:r>
-      <w:r>
-        <w:rPr>
-          <w:lang w:val="en" w:eastAsia="en-US"/>
-        </w:rPr>
-        <w:t>:00.0</w:t>
-      </w:r>
-      <w:r>
-        <w:rPr>
-          <w:lang w:val="en" w:eastAsia="en-US"/>
-        </w:rPr>
-        <w:t xml:space="preserve"> -r</w:t>
-      </w:r>
-    </w:p>
-    <w:p>
-      <w:pPr>
-        <w:rPr>
-          <w:color w:val="70AD47" w:themeColor="accent6"/>
-          <w:lang w:eastAsia="en-US"/>
-        </w:rPr>
-      </w:pPr>
-      <w:r>
-        <w:rPr>
-          <w:color w:val="70AD47" w:themeColor="accent6"/>
-          <w:lang w:eastAsia="en-US"/>
-        </w:rPr>
-        <w:t xml:space="preserve">This command programs </w:t>
-      </w:r>
-      <w:r>
-        <w:rPr>
-          <w:color w:val="70AD47" w:themeColor="accent6"/>
-          <w:lang w:eastAsia="en-US"/>
-        </w:rPr>
-        <w:t>vc_dtb.bin</w:t>
-      </w:r>
-      <w:r>
-        <w:rPr>
-          <w:color w:val="70AD47" w:themeColor="accent6"/>
-          <w:lang w:eastAsia="en-US"/>
-        </w:rPr>
-        <w:t xml:space="preserve"> to </w:t>
-      </w:r>
-      <w:r>
-        <w:rPr>
-          <w:color w:val="70AD47" w:themeColor="accent6"/>
-          <w:lang w:eastAsia="en-US"/>
-        </w:rPr>
-        <w:t xml:space="preserve">DTB bank of </w:t>
-      </w:r>
-      <w:r>
-        <w:rPr>
-          <w:color w:val="70AD47" w:themeColor="accent6"/>
-          <w:lang w:eastAsia="en-US"/>
-        </w:rPr>
-        <w:t>flash</w:t>
-      </w:r>
-      <w:r>
-        <w:rPr>
-          <w:color w:val="70AD47" w:themeColor="accent6"/>
-          <w:lang w:eastAsia="en-US"/>
-        </w:rPr>
-        <w:t xml:space="preserve"> on </w:t>
-      </w:r>
-      <w:r>
-        <w:rPr>
-          <w:color w:val="70AD47" w:themeColor="accent6"/>
-          <w:lang w:eastAsia="en-US"/>
-        </w:rPr>
-        <w:t xml:space="preserve">BDF </w:t>
-      </w:r>
-      <w:r>
-        <w:rPr>
-          <w:color w:val="70AD47" w:themeColor="accent6"/>
-          <w:lang w:eastAsia="en-US"/>
-        </w:rPr>
-        <w:t>85</w:t>
       </w:r>
       <w:r>
         <w:rPr>
@@ -16284,26 +16324,68 @@
         <w:rPr>
           <w:lang w:val="en" w:eastAsia="en-US"/>
         </w:rPr>
-        <w:t>dtb vc_dtb</w:t>
+        <w:t>bmc_factory</w:t>
       </w:r>
       <w:r>
         <w:rPr>
           <w:lang w:val="en" w:eastAsia="en-US"/>
         </w:rPr>
-        <w:t>.</w:t>
+        <w:t xml:space="preserve"> </w:t>
       </w:r>
       <w:r>
         <w:rPr>
           <w:lang w:val="en" w:eastAsia="en-US"/>
         </w:rPr>
-        <w:t>bin 85</w:t>
+        <w:t>max10_system_dual_v1.0.</w:t>
       </w:r>
       <w:r>
         <w:rPr>
           <w:lang w:val="en" w:eastAsia="en-US"/>
         </w:rPr>
+        <w:t>6</w:t>
+      </w:r>
+      <w:r>
+        <w:rPr>
+          <w:lang w:val="en" w:eastAsia="en-US"/>
+        </w:rPr>
+        <w:t>_cfm</w:t>
+      </w:r>
+      <w:r>
+        <w:rPr>
+          <w:lang w:val="en" w:eastAsia="en-US"/>
+        </w:rPr>
+        <w:t>1</w:t>
+      </w:r>
+      <w:r>
+        <w:rPr>
+          <w:lang w:val="en" w:eastAsia="en-US"/>
+        </w:rPr>
+        <w:t>_auto.rpd</w:t>
+      </w:r>
+      <w:r>
+        <w:rPr>
+          <w:lang w:val="en" w:eastAsia="en-US"/>
+        </w:rPr>
+        <w:t xml:space="preserve"> </w:t>
+      </w:r>
+      <w:r>
+        <w:rPr>
+          <w:lang w:val="en" w:eastAsia="en-US"/>
+        </w:rPr>
+        <w:t>25</w:t>
+      </w:r>
+      <w:r>
+        <w:rPr>
+          <w:lang w:val="en" w:eastAsia="en-US"/>
+        </w:rPr>
         <w:t>:00.0</w:t>
       </w:r>
+      <w:r>
+        <w:rPr>
+          <w:lang w:val="en" w:eastAsia="en-US"/>
+        </w:rPr>
+        <w:t xml:space="preserve"> -r</w:t>
+      </w:r>
     </w:p>
     <w:p>
       <w:pPr>
@@ -16324,7 +16406,28 @@
           <w:color w:val="70AD47" w:themeColor="accent6"/>
           <w:lang w:eastAsia="en-US"/>
         </w:rPr>
-        <w:t>mac_rom.bin</w:t>
+        <w:t xml:space="preserve">device tree </w:t>
+      </w:r>
+      <w:r>
+        <w:rPr>
+          <w:color w:val="70AD47" w:themeColor="accent6"/>
+          <w:lang w:eastAsia="en-US"/>
+        </w:rPr>
+        <w:t xml:space="preserve">blob </w:t>
+      </w:r>
+      <w:r>
+        <w:rPr>
+          <w:color w:val="70AD47" w:themeColor="accent6"/>
+          <w:lang w:eastAsia="en-US"/>
+        </w:rPr>
+        <w:t xml:space="preserve">included in </w:t>
+      </w:r>
+      <w:r>
+        <w:rPr>
+          <w:color w:val="70AD47" w:themeColor="accent6"/>
+          <w:lang w:eastAsia="en-US"/>
+        </w:rPr>
+        <w:t>a10_flash.bin</w:t>
       </w:r>
       <w:r>
         <w:rPr>
@@ -16338,7 +16441,21 @@
           <w:color w:val="70AD47" w:themeColor="accent6"/>
           <w:lang w:eastAsia="en-US"/>
         </w:rPr>
-        <w:t xml:space="preserve">eeprom connected to FPGA on </w:t>
+        <w:t xml:space="preserve">DTB bank of </w:t>
+      </w:r>
+      <w:r>
+        <w:rPr>
+          <w:color w:val="70AD47" w:themeColor="accent6"/>
+          <w:lang w:eastAsia="en-US"/>
+        </w:rPr>
+        <w:t>flash</w:t>
+      </w:r>
+      <w:r>
+        <w:rPr>
+          <w:color w:val="70AD47" w:themeColor="accent6"/>
+          <w:lang w:eastAsia="en-US"/>
+        </w:rPr>
+        <w:t xml:space="preserve"> on </w:t>
       </w:r>
       <w:r>
         <w:rPr>
@@ -16352,7 +16469,7 @@
           <w:color w:val="70AD47" w:themeColor="accent6"/>
           <w:lang w:eastAsia="en-US"/>
         </w:rPr>
-        <w:t>25</w:t>
+        <w:t>85</w:t>
       </w:r>
       <w:r>
         <w:rPr>
@@ -16392,19 +16509,19 @@
         <w:rPr>
           <w:lang w:val="en" w:eastAsia="en-US"/>
         </w:rPr>
-        <w:t>eeprom mac_rom</w:t>
+        <w:t xml:space="preserve">dtb </w:t>
       </w:r>
       <w:r>
         <w:rPr>
           <w:lang w:val="en" w:eastAsia="en-US"/>
         </w:rPr>
-        <w:t>.</w:t>
+        <w:t>a10_flash.bin</w:t>
       </w:r>
       <w:r>
         <w:rPr>
           <w:lang w:val="en" w:eastAsia="en-US"/>
         </w:rPr>
-        <w:t>bin 25</w:t>
+        <w:t xml:space="preserve"> 85</w:t>
       </w:r>
       <w:r>
         <w:rPr>
@@ -16425,14 +16542,28 @@
           <w:color w:val="70AD47" w:themeColor="accent6"/>
           <w:lang w:eastAsia="en-US"/>
         </w:rPr>
-        <w:t xml:space="preserve">This command </w:t>
-      </w:r>
-      <w:r>
-        <w:rPr>
-          <w:color w:val="70AD47" w:themeColor="accent6"/>
-          <w:lang w:eastAsia="en-US"/>
-        </w:rPr>
-        <w:t xml:space="preserve">reboot the card which includes FPGA on </w:t>
+        <w:t xml:space="preserve">This command programs </w:t>
+      </w:r>
+      <w:r>
+        <w:rPr>
+          <w:color w:val="70AD47" w:themeColor="accent6"/>
+          <w:lang w:eastAsia="en-US"/>
+        </w:rPr>
+        <w:t>mac_rom.bin</w:t>
+      </w:r>
+      <w:r>
+        <w:rPr>
+          <w:color w:val="70AD47" w:themeColor="accent6"/>
+          <w:lang w:eastAsia="en-US"/>
+        </w:rPr>
+        <w:t xml:space="preserve"> to </w:t>
+      </w:r>
+      <w:r>
+        <w:rPr>
+          <w:color w:val="70AD47" w:themeColor="accent6"/>
+          <w:lang w:eastAsia="en-US"/>
+        </w:rPr>
+        <w:t xml:space="preserve">eeprom connected to FPGA on </w:t>
       </w:r>
       <w:r>
         <w:rPr>
@@ -16486,6 +16617,100 @@
         <w:rPr>
           <w:lang w:val="en" w:eastAsia="en-US"/>
         </w:rPr>
+        <w:t>eeprom mac_rom</w:t>
+      </w:r>
+      <w:r>
+        <w:rPr>
+          <w:lang w:val="en" w:eastAsia="en-US"/>
+        </w:rPr>
+        <w:t>.</w:t>
+      </w:r>
+      <w:r>
+        <w:rPr>
+          <w:lang w:val="en" w:eastAsia="en-US"/>
+        </w:rPr>
+        <w:t>bin 25</w:t>
+      </w:r>
+      <w:r>
+        <w:rPr>
+          <w:lang w:val="en" w:eastAsia="en-US"/>
+        </w:rPr>
+        <w:t>:00.0</w:t>
+      </w:r>
+    </w:p>
+    <w:p>
+      <w:pPr>
+        <w:rPr>
+          <w:color w:val="70AD47" w:themeColor="accent6"/>
+          <w:lang w:eastAsia="en-US"/>
+        </w:rPr>
+      </w:pPr>
+      <w:r>
+        <w:rPr>
+          <w:color w:val="70AD47" w:themeColor="accent6"/>
+          <w:lang w:eastAsia="en-US"/>
+        </w:rPr>
+        <w:t xml:space="preserve">This command </w:t>
+      </w:r>
+      <w:r>
+        <w:rPr>
+          <w:color w:val="70AD47" w:themeColor="accent6"/>
+          <w:lang w:eastAsia="en-US"/>
+        </w:rPr>
+        <w:t xml:space="preserve">reboot the card which includes FPGA on </w:t>
+      </w:r>
+      <w:r>
+        <w:rPr>
+          <w:color w:val="70AD47" w:themeColor="accent6"/>
+          <w:lang w:eastAsia="en-US"/>
+        </w:rPr>
+        <w:t xml:space="preserve">BDF </w:t>
+      </w:r>
+      <w:r>
+        <w:rPr>
+          <w:color w:val="70AD47" w:themeColor="accent6"/>
+          <w:lang w:eastAsia="en-US"/>
+        </w:rPr>
+        <w:t>25</w:t>
+      </w:r>
+      <w:r>
+        <w:rPr>
+          <w:color w:val="70AD47" w:themeColor="accent6"/>
+          <w:lang w:eastAsia="en-US"/>
+        </w:rPr>
+        <w:t>:00.0</w:t>
+      </w:r>
+      <w:r>
+        <w:rPr>
+          <w:color w:val="70AD47" w:themeColor="accent6"/>
+          <w:lang w:eastAsia="en-US"/>
+        </w:rPr>
+        <w:t>:</w:t>
+      </w:r>
+    </w:p>
+    <w:p>
+      <w:pPr>
+        <w:rPr>
+          <w:lang w:val="en" w:eastAsia="en-US"/>
+        </w:rPr>
+      </w:pPr>
+      <w:r>
+        <w:rPr>
+          <w:b/>
+          <w:lang w:val="en" w:eastAsia="en-US"/>
+        </w:rPr>
+        <w:t>fpgaflash</w:t>
+      </w:r>
+      <w:r>
+        <w:rPr>
+          <w:lang w:val="en" w:eastAsia="en-US"/>
+        </w:rPr>
+        <w:t xml:space="preserve"> </w:t>
+      </w:r>
+      <w:r>
+        <w:rPr>
+          <w:lang w:val="en" w:eastAsia="en-US"/>
+        </w:rPr>
         <w:t>rsu /dev/null 25</w:t>
       </w:r>
       <w:r>
@@ -16502,7 +16727,7 @@
           <w:lang w:val="en"/>
         </w:rPr>
       </w:pPr>
-      <w:bookmarkStart w:id="46" w:name="_Toc4499316"/>
+      <w:bookmarkStart w:id="46" w:name="_Toc4673437"/>
       <w:r>
         <w:rPr>
           <w:lang w:val="en"/>
@@ -19236,7 +19461,7 @@
       <w:pPr>
         <w:pStyle w:val="Heading2"/>
       </w:pPr>
-      <w:bookmarkStart w:id="47" w:name="_Toc4499317"/>
+      <w:bookmarkStart w:id="47" w:name="_Toc4673438"/>
       <w:r>
         <w:t>fpgaconf</w:t>
       </w:r>
@@ -19286,7 +19511,7 @@
       <w:pPr>
         <w:pStyle w:val="Heading3"/>
       </w:pPr>
-      <w:bookmarkStart w:id="48" w:name="_Toc4499318"/>
+      <w:bookmarkStart w:id="48" w:name="_Toc4673439"/>
       <w:r>
         <w:t>synopsis</w:t>
       </w:r>
@@ -19322,7 +19547,7 @@
       <w:pPr>
         <w:pStyle w:val="Heading3"/>
       </w:pPr>
-      <w:bookmarkStart w:id="49" w:name="_Toc4499319"/>
+      <w:bookmarkStart w:id="49" w:name="_Toc4673440"/>
       <w:r>
         <w:t>description</w:t>
       </w:r>
@@ -19866,7 +20091,7 @@
       <w:pPr>
         <w:pStyle w:val="Heading3"/>
       </w:pPr>
-      <w:bookmarkStart w:id="50" w:name="_Toc4499320"/>
+      <w:bookmarkStart w:id="50" w:name="_Toc4673441"/>
       <w:r>
         <w:t>example</w:t>
       </w:r>
@@ -19965,7 +20190,7 @@
       <w:pPr>
         <w:pStyle w:val="Heading2"/>
       </w:pPr>
-      <w:bookmarkStart w:id="51" w:name="_Toc4499321"/>
+      <w:bookmarkStart w:id="51" w:name="_Toc4673442"/>
       <w:r>
         <w:t>fpgaport</w:t>
       </w:r>
@@ -19980,7 +20205,7 @@
       <w:pPr>
         <w:pStyle w:val="Heading3"/>
       </w:pPr>
-      <w:bookmarkStart w:id="52" w:name="_Toc4499322"/>
+      <w:bookmarkStart w:id="52" w:name="_Toc4673443"/>
       <w:bookmarkEnd w:id="2"/>
       <w:bookmarkEnd w:id="3"/>
       <w:r>
@@ -20081,7 +20306,7 @@
       <w:pPr>
         <w:pStyle w:val="Heading3"/>
       </w:pPr>
-      <w:bookmarkStart w:id="53" w:name="_Toc4499323"/>
+      <w:bookmarkStart w:id="53" w:name="_Toc4673444"/>
       <w:r>
         <w:t>description</w:t>
       </w:r>
@@ -20235,7 +20460,7 @@
       <w:pPr>
         <w:pStyle w:val="Heading3"/>
       </w:pPr>
-      <w:bookmarkStart w:id="54" w:name="_Toc4499324"/>
+      <w:bookmarkStart w:id="54" w:name="_Toc4673445"/>
       <w:r>
         <w:t>example</w:t>
       </w:r>
@@ -20342,7 +20567,7 @@
       <w:pPr>
         <w:pStyle w:val="Heading2"/>
       </w:pPr>
-      <w:bookmarkStart w:id="55" w:name="_Toc4499325"/>
+      <w:bookmarkStart w:id="55" w:name="_Toc4673446"/>
       <w:r>
         <w:t>mmlink</w:t>
       </w:r>
@@ -20357,7 +20582,7 @@
       <w:pPr>
         <w:pStyle w:val="Heading3"/>
       </w:pPr>
-      <w:bookmarkStart w:id="56" w:name="_Toc4499326"/>
+      <w:bookmarkStart w:id="56" w:name="_Toc4673447"/>
       <w:r>
         <w:t>synopsis</w:t>
       </w:r>
@@ -20401,7 +20626,7 @@
       <w:pPr>
         <w:pStyle w:val="Heading3"/>
       </w:pPr>
-      <w:bookmarkStart w:id="57" w:name="_Toc4499327"/>
+      <w:bookmarkStart w:id="57" w:name="_Toc4673448"/>
       <w:r>
         <w:t>description</w:t>
       </w:r>
@@ -20729,7 +20954,7 @@
       <w:pPr>
         <w:pStyle w:val="Heading3"/>
       </w:pPr>
-      <w:bookmarkStart w:id="58" w:name="_Toc4499328"/>
+      <w:bookmarkStart w:id="58" w:name="_Toc4673449"/>
       <w:r>
         <w:t>example</w:t>
       </w:r>
@@ -20815,7 +21040,7 @@
       <w:pPr>
         <w:pStyle w:val="Heading2"/>
       </w:pPr>
-      <w:bookmarkStart w:id="59" w:name="_Toc4499329"/>
+      <w:bookmarkStart w:id="59" w:name="_Toc4673450"/>
       <w:r>
         <w:rPr>
           <w:rFonts w:hint="eastAsia"/>
@@ -20994,7 +21219,7 @@
       <w:pPr>
         <w:pStyle w:val="Heading3"/>
       </w:pPr>
-      <w:bookmarkStart w:id="60" w:name="_Toc4499330"/>
+      <w:bookmarkStart w:id="60" w:name="_Toc4673451"/>
       <w:r>
         <w:t>synopsis</w:t>
       </w:r>
@@ -21065,7 +21290,7 @@
       <w:pPr>
         <w:pStyle w:val="Heading3"/>
       </w:pPr>
-      <w:bookmarkStart w:id="61" w:name="_Toc4499331"/>
+      <w:bookmarkStart w:id="61" w:name="_Toc4673452"/>
       <w:r>
         <w:t>description</w:t>
       </w:r>
@@ -21466,7 +21691,7 @@
       <w:pPr>
         <w:pStyle w:val="Heading3"/>
       </w:pPr>
-      <w:bookmarkStart w:id="62" w:name="_Toc4499332"/>
+      <w:bookmarkStart w:id="62" w:name="_Toc4673453"/>
       <w:r>
         <w:t>example</w:t>
       </w:r>
@@ -21524,7 +21749,7 @@
       <w:pPr>
         <w:pStyle w:val="Heading3"/>
       </w:pPr>
-      <w:bookmarkStart w:id="63" w:name="_Toc4499333"/>
+      <w:bookmarkStart w:id="63" w:name="_Toc4673454"/>
       <w:r>
         <w:t>defining cool-down period in fpgad configuration file</w:t>
       </w:r>
@@ -24654,25 +24879,10 @@
 
 <file path=customXml/item1.xml><?xml version="1.0" encoding="utf-8"?>
 <?mso-contentType ?>
-<SharedContentType xmlns="Microsoft.SharePoint.Taxonomy.ContentTypeSync" SourceId="b2fd7923-39df-40b1-bcec-a4d906d8b0f0" ContentTypeId="0x0101" PreviousValue="false"/>
+<spe:Receivers xmlns:spe="http://schemas.microsoft.com/sharepoint/events"/>
 </file>
 
 <file path=customXml/item2.xml><?xml version="1.0" encoding="utf-8"?>
-<p:properties xmlns:p="http://schemas.microsoft.com/office/2006/metadata/properties" xmlns:xsi="http://www.w3.org/2001/XMLSchema-instance" xmlns:pc="http://schemas.microsoft.com/office/infopath/2007/PartnerControls">
-  <documentManagement/>
-</p:properties>
-</file>
-
-<file path=customXml/item3.xml><?xml version="1.0" encoding="utf-8"?>
-<?mso-contentType ?>
-<FormTemplates xmlns="http://schemas.microsoft.com/sharepoint/v3/contenttype/forms">
-  <Display>DocumentLibraryForm</Display>
-  <Edit>DocumentLibraryForm</Edit>
-  <New>DocumentLibraryForm</New>
-</FormTemplates>
-</file>
-
-<file path=customXml/item4.xml><?xml version="1.0" encoding="utf-8"?>
 <ct:contentTypeSchema xmlns:ct="http://schemas.microsoft.com/office/2006/metadata/contentType" xmlns:ma="http://schemas.microsoft.com/office/2006/metadata/properties/metaAttributes" ct:_="" ma:_="" ma:contentTypeName="Document" ma:contentTypeID="0x010100C5ECDD33AC3E1F4B99A568DE87A9470A" ma:contentTypeVersion="21" ma:contentTypeDescription="Create a new document." ma:contentTypeScope="" ma:versionID="544b954c08c524fcc630fa145ce100a8">
   <xsd:schema xmlns:xsd="http://www.w3.org/2001/XMLSchema" xmlns:xs="http://www.w3.org/2001/XMLSchema" xmlns:p="http://schemas.microsoft.com/office/2006/metadata/properties" targetNamespace="http://schemas.microsoft.com/office/2006/metadata/properties" ma:root="true" ma:fieldsID="7508e98659ae690b404782dccb6fdfef">
     <xsd:element name="properties">
@@ -24786,9 +24996,24 @@
 </ct:contentTypeSchema>
 </file>
 
+<file path=customXml/item3.xml><?xml version="1.0" encoding="utf-8"?>
+<?mso-contentType ?>
+<FormTemplates xmlns="http://schemas.microsoft.com/sharepoint/v3/contenttype/forms">
+  <Display>DocumentLibraryForm</Display>
+  <Edit>DocumentLibraryForm</Edit>
+  <New>DocumentLibraryForm</New>
+</FormTemplates>
+</file>
+
+<file path=customXml/item4.xml><?xml version="1.0" encoding="utf-8"?>
+<p:properties xmlns:p="http://schemas.microsoft.com/office/2006/metadata/properties" xmlns:xsi="http://www.w3.org/2001/XMLSchema-instance" xmlns:pc="http://schemas.microsoft.com/office/infopath/2007/PartnerControls">
+  <documentManagement/>
+</p:properties>
+</file>
+
 <file path=customXml/item5.xml><?xml version="1.0" encoding="utf-8"?>
 <?mso-contentType ?>
-<spe:Receivers xmlns:spe="http://schemas.microsoft.com/sharepoint/events"/>
+<SharedContentType xmlns="Microsoft.SharePoint.Taxonomy.ContentTypeSync" SourceId="b2fd7923-39df-40b1-bcec-a4d906d8b0f0" ContentTypeId="0x0101" PreviousValue="false"/>
 </file>
 
 <file path=customXml/item6.xml><?xml version="1.0" encoding="utf-8"?>
@@ -24796,31 +25021,14 @@
 </file>
 
 <file path=customXml/itemProps1.xml><?xml version="1.0" encoding="utf-8"?>
-<ds:datastoreItem xmlns:ds="http://schemas.openxmlformats.org/officeDocument/2006/customXml" ds:itemID="{31CFA0E0-97DF-4C09-8D3D-8058CCB6FAE9}">
+<ds:datastoreItem xmlns:ds="http://schemas.openxmlformats.org/officeDocument/2006/customXml" ds:itemID="{BB0CA842-8F72-4AE7-9A66-BC538A665C9B}">
   <ds:schemaRefs>
-    <ds:schemaRef ds:uri="Microsoft.SharePoint.Taxonomy.ContentTypeSync"/>
+    <ds:schemaRef ds:uri="http://schemas.microsoft.com/sharepoint/events"/>
   </ds:schemaRefs>
 </ds:datastoreItem>
 </file>
 
 <file path=customXml/itemProps2.xml><?xml version="1.0" encoding="utf-8"?>
-<ds:datastoreItem xmlns:ds="http://schemas.openxmlformats.org/officeDocument/2006/customXml" ds:itemID="{529C3EA9-BE89-43D1-89C8-1626D74DF8D0}">
-  <ds:schemaRefs>
-    <ds:schemaRef ds:uri="http://schemas.microsoft.com/office/2006/metadata/properties"/>
-    <ds:schemaRef ds:uri="http://schemas.microsoft.com/office/infopath/2007/PartnerControls"/>
-  </ds:schemaRefs>
-</ds:datastoreItem>
-</file>
-
-<file path=customXml/itemProps3.xml><?xml version="1.0" encoding="utf-8"?>
-<ds:datastoreItem xmlns:ds="http://schemas.openxmlformats.org/officeDocument/2006/customXml" ds:itemID="{FACD0A9F-0671-4903-A28F-B4B3D9FDB354}">
-  <ds:schemaRefs>
-    <ds:schemaRef ds:uri="http://schemas.microsoft.com/sharepoint/v3/contenttype/forms"/>
-  </ds:schemaRefs>
-</ds:datastoreItem>
-</file>
-
-<file path=customXml/itemProps4.xml><?xml version="1.0" encoding="utf-8"?>
 <ds:datastoreItem xmlns:ds="http://schemas.openxmlformats.org/officeDocument/2006/customXml" ds:itemID="{0F6AB388-0C01-4E88-8499-366DB3DB3609}">
   <ds:schemaRefs>
     <ds:schemaRef ds:uri="http://schemas.microsoft.com/office/2006/metadata/contentType"/>
@@ -24836,16 +25044,33 @@
 </ds:datastoreItem>
 </file>
 
+<file path=customXml/itemProps3.xml><?xml version="1.0" encoding="utf-8"?>
+<ds:datastoreItem xmlns:ds="http://schemas.openxmlformats.org/officeDocument/2006/customXml" ds:itemID="{FACD0A9F-0671-4903-A28F-B4B3D9FDB354}">
+  <ds:schemaRefs>
+    <ds:schemaRef ds:uri="http://schemas.microsoft.com/sharepoint/v3/contenttype/forms"/>
+  </ds:schemaRefs>
+</ds:datastoreItem>
+</file>
+
+<file path=customXml/itemProps4.xml><?xml version="1.0" encoding="utf-8"?>
+<ds:datastoreItem xmlns:ds="http://schemas.openxmlformats.org/officeDocument/2006/customXml" ds:itemID="{529C3EA9-BE89-43D1-89C8-1626D74DF8D0}">
+  <ds:schemaRefs>
+    <ds:schemaRef ds:uri="http://schemas.microsoft.com/office/2006/metadata/properties"/>
+    <ds:schemaRef ds:uri="http://schemas.microsoft.com/office/infopath/2007/PartnerControls"/>
+  </ds:schemaRefs>
+</ds:datastoreItem>
+</file>
+
 <file path=customXml/itemProps5.xml><?xml version="1.0" encoding="utf-8"?>
-<ds:datastoreItem xmlns:ds="http://schemas.openxmlformats.org/officeDocument/2006/customXml" ds:itemID="{BB0CA842-8F72-4AE7-9A66-BC538A665C9B}">
+<ds:datastoreItem xmlns:ds="http://schemas.openxmlformats.org/officeDocument/2006/customXml" ds:itemID="{31CFA0E0-97DF-4C09-8D3D-8058CCB6FAE9}">
   <ds:schemaRefs>
-    <ds:schemaRef ds:uri="http://schemas.microsoft.com/sharepoint/events"/>
+    <ds:schemaRef ds:uri="Microsoft.SharePoint.Taxonomy.ContentTypeSync"/>
   </ds:schemaRefs>
 </ds:datastoreItem>
 </file>
 
 <file path=customXml/itemProps6.xml><?xml version="1.0" encoding="utf-8"?>
-<ds:datastoreItem xmlns:ds="http://schemas.openxmlformats.org/officeDocument/2006/customXml" ds:itemID="{C9C5B010-39E0-40BC-B29C-2426B862F08A}">
+<ds:datastoreItem xmlns:ds="http://schemas.openxmlformats.org/officeDocument/2006/customXml" ds:itemID="{8F30A223-134F-4651-99D5-C31A4718AF2A}">
   <ds:schemaRefs>
     <ds:schemaRef ds:uri="http://schemas.openxmlformats.org/officeDocument/2006/bibliography"/>
   </ds:schemaRefs>

</xml_diff>